<commit_message>
Description des fichiers vrp et dat + Mise à jour du planning
</commit_message>
<xml_diff>
--- a/DocTechnique_CVRP.docx
+++ b/DocTechnique_CVRP.docx
@@ -550,7 +550,7 @@
                                       <w:sz w:val="72"/>
                                       <w:szCs w:val="96"/>
                                     </w:rPr>
-                                    <w:t>26.05.2020</w:t>
+                                    <w:t>27.05.2020</w:t>
                                   </w:r>
                                   <w:r>
                                     <w:rPr>
@@ -813,7 +813,7 @@
                                 <w:sz w:val="72"/>
                                 <w:szCs w:val="96"/>
                               </w:rPr>
-                              <w:t>26.05.2020</w:t>
+                              <w:t>27.05.2020</w:t>
                             </w:r>
                             <w:r>
                               <w:rPr>
@@ -1057,7 +1057,7 @@
           <w:r>
             <w:fldChar w:fldCharType="separate"/>
           </w:r>
-          <w:hyperlink w:anchor="_Toc41398656" w:history="1">
+          <w:hyperlink w:anchor="_Toc41496056" w:history="1">
             <w:r>
               <w:rPr>
                 <w:rStyle w:val="Lienhypertexte"/>
@@ -1099,7 +1099,7 @@
                 <w:noProof/>
                 <w:webHidden/>
               </w:rPr>
-              <w:instrText xml:space="preserve"> PAGEREF _Toc41398656 \h </w:instrText>
+              <w:instrText xml:space="preserve"> PAGEREF _Toc41496056 \h </w:instrText>
             </w:r>
             <w:r>
               <w:rPr>
@@ -1143,7 +1143,7 @@
               <w:lang w:eastAsia="zh-CN"/>
             </w:rPr>
           </w:pPr>
-          <w:hyperlink w:anchor="_Toc41398657" w:history="1">
+          <w:hyperlink w:anchor="_Toc41496057" w:history="1">
             <w:r>
               <w:rPr>
                 <w:rStyle w:val="Lienhypertexte"/>
@@ -1185,7 +1185,7 @@
                 <w:noProof/>
                 <w:webHidden/>
               </w:rPr>
-              <w:instrText xml:space="preserve"> PAGEREF _Toc41398657 \h </w:instrText>
+              <w:instrText xml:space="preserve"> PAGEREF _Toc41496057 \h </w:instrText>
             </w:r>
             <w:r>
               <w:rPr>
@@ -1229,7 +1229,7 @@
               <w:lang w:eastAsia="zh-CN"/>
             </w:rPr>
           </w:pPr>
-          <w:hyperlink w:anchor="_Toc41398658" w:history="1">
+          <w:hyperlink w:anchor="_Toc41496058" w:history="1">
             <w:r>
               <w:rPr>
                 <w:rStyle w:val="Lienhypertexte"/>
@@ -1271,7 +1271,7 @@
                 <w:noProof/>
                 <w:webHidden/>
               </w:rPr>
-              <w:instrText xml:space="preserve"> PAGEREF _Toc41398658 \h </w:instrText>
+              <w:instrText xml:space="preserve"> PAGEREF _Toc41496058 \h </w:instrText>
             </w:r>
             <w:r>
               <w:rPr>
@@ -1315,7 +1315,7 @@
               <w:lang w:eastAsia="zh-CN"/>
             </w:rPr>
           </w:pPr>
-          <w:hyperlink w:anchor="_Toc41398659" w:history="1">
+          <w:hyperlink w:anchor="_Toc41496059" w:history="1">
             <w:r>
               <w:rPr>
                 <w:rStyle w:val="Lienhypertexte"/>
@@ -1357,7 +1357,7 @@
                 <w:noProof/>
                 <w:webHidden/>
               </w:rPr>
-              <w:instrText xml:space="preserve"> PAGEREF _Toc41398659 \h </w:instrText>
+              <w:instrText xml:space="preserve"> PAGEREF _Toc41496059 \h </w:instrText>
             </w:r>
             <w:r>
               <w:rPr>
@@ -1401,7 +1401,7 @@
               <w:lang w:eastAsia="zh-CN"/>
             </w:rPr>
           </w:pPr>
-          <w:hyperlink w:anchor="_Toc41398660" w:history="1">
+          <w:hyperlink w:anchor="_Toc41496060" w:history="1">
             <w:r>
               <w:rPr>
                 <w:rStyle w:val="Lienhypertexte"/>
@@ -1443,7 +1443,7 @@
                 <w:noProof/>
                 <w:webHidden/>
               </w:rPr>
-              <w:instrText xml:space="preserve"> PAGEREF _Toc41398660 \h </w:instrText>
+              <w:instrText xml:space="preserve"> PAGEREF _Toc41496060 \h </w:instrText>
             </w:r>
             <w:r>
               <w:rPr>
@@ -1487,7 +1487,7 @@
               <w:lang w:eastAsia="zh-CN"/>
             </w:rPr>
           </w:pPr>
-          <w:hyperlink w:anchor="_Toc41398661" w:history="1">
+          <w:hyperlink w:anchor="_Toc41496061" w:history="1">
             <w:r>
               <w:rPr>
                 <w:rStyle w:val="Lienhypertexte"/>
@@ -1529,7 +1529,7 @@
                 <w:noProof/>
                 <w:webHidden/>
               </w:rPr>
-              <w:instrText xml:space="preserve"> PAGEREF _Toc41398661 \h </w:instrText>
+              <w:instrText xml:space="preserve"> PAGEREF _Toc41496061 \h </w:instrText>
             </w:r>
             <w:r>
               <w:rPr>
@@ -1573,7 +1573,7 @@
               <w:lang w:eastAsia="zh-CN"/>
             </w:rPr>
           </w:pPr>
-          <w:hyperlink w:anchor="_Toc41398662" w:history="1">
+          <w:hyperlink w:anchor="_Toc41496062" w:history="1">
             <w:r>
               <w:rPr>
                 <w:rStyle w:val="Lienhypertexte"/>
@@ -1615,7 +1615,7 @@
                 <w:noProof/>
                 <w:webHidden/>
               </w:rPr>
-              <w:instrText xml:space="preserve"> PAGEREF _Toc41398662 \h </w:instrText>
+              <w:instrText xml:space="preserve"> PAGEREF _Toc41496062 \h </w:instrText>
             </w:r>
             <w:r>
               <w:rPr>
@@ -1659,7 +1659,7 @@
               <w:lang w:eastAsia="zh-CN"/>
             </w:rPr>
           </w:pPr>
-          <w:hyperlink w:anchor="_Toc41398663" w:history="1">
+          <w:hyperlink w:anchor="_Toc41496063" w:history="1">
             <w:r>
               <w:rPr>
                 <w:rStyle w:val="Lienhypertexte"/>
@@ -1701,7 +1701,7 @@
                 <w:noProof/>
                 <w:webHidden/>
               </w:rPr>
-              <w:instrText xml:space="preserve"> PAGEREF _Toc41398663 \h </w:instrText>
+              <w:instrText xml:space="preserve"> PAGEREF _Toc41496063 \h </w:instrText>
             </w:r>
             <w:r>
               <w:rPr>
@@ -1745,7 +1745,7 @@
               <w:lang w:eastAsia="zh-CN"/>
             </w:rPr>
           </w:pPr>
-          <w:hyperlink w:anchor="_Toc41398664" w:history="1">
+          <w:hyperlink w:anchor="_Toc41496064" w:history="1">
             <w:r>
               <w:rPr>
                 <w:rStyle w:val="Lienhypertexte"/>
@@ -1787,7 +1787,7 @@
                 <w:noProof/>
                 <w:webHidden/>
               </w:rPr>
-              <w:instrText xml:space="preserve"> PAGEREF _Toc41398664 \h </w:instrText>
+              <w:instrText xml:space="preserve"> PAGEREF _Toc41496064 \h </w:instrText>
             </w:r>
             <w:r>
               <w:rPr>
@@ -1831,7 +1831,7 @@
               <w:lang w:eastAsia="zh-CN"/>
             </w:rPr>
           </w:pPr>
-          <w:hyperlink w:anchor="_Toc41398665" w:history="1">
+          <w:hyperlink w:anchor="_Toc41496065" w:history="1">
             <w:r>
               <w:rPr>
                 <w:rStyle w:val="Lienhypertexte"/>
@@ -1873,7 +1873,171 @@
                 <w:noProof/>
                 <w:webHidden/>
               </w:rPr>
-              <w:instrText xml:space="preserve"> PAGEREF _Toc41398665 \h </w:instrText>
+              <w:instrText xml:space="preserve"> PAGEREF _Toc41496065 \h </w:instrText>
+            </w:r>
+            <w:r>
+              <w:rPr>
+                <w:noProof/>
+                <w:webHidden/>
+              </w:rPr>
+            </w:r>
+            <w:r>
+              <w:rPr>
+                <w:noProof/>
+                <w:webHidden/>
+              </w:rPr>
+              <w:fldChar w:fldCharType="separate"/>
+            </w:r>
+            <w:r>
+              <w:rPr>
+                <w:noProof/>
+                <w:webHidden/>
+              </w:rPr>
+              <w:t>3</w:t>
+            </w:r>
+            <w:r>
+              <w:rPr>
+                <w:noProof/>
+                <w:webHidden/>
+              </w:rPr>
+              <w:fldChar w:fldCharType="end"/>
+            </w:r>
+          </w:hyperlink>
+        </w:p>
+        <w:p>
+          <w:pPr>
+            <w:pStyle w:val="TM3"/>
+            <w:rPr>
+              <w:rFonts w:asciiTheme="minorHAnsi" w:eastAsiaTheme="minorEastAsia" w:hAnsiTheme="minorHAnsi"/>
+              <w:noProof/>
+              <w:lang w:eastAsia="zh-CN"/>
+            </w:rPr>
+          </w:pPr>
+          <w:hyperlink w:anchor="_Toc41496066" w:history="1">
+            <w:r>
+              <w:rPr>
+                <w:rStyle w:val="Lienhypertexte"/>
+                <w:noProof/>
+              </w:rPr>
+              <w:t>4.1.1</w:t>
+            </w:r>
+            <w:r>
+              <w:rPr>
+                <w:rFonts w:asciiTheme="minorHAnsi" w:eastAsiaTheme="minorEastAsia" w:hAnsiTheme="minorHAnsi"/>
+                <w:noProof/>
+                <w:lang w:eastAsia="zh-CN"/>
+              </w:rPr>
+              <w:tab/>
+            </w:r>
+            <w:r>
+              <w:rPr>
+                <w:rStyle w:val="Lienhypertexte"/>
+                <w:noProof/>
+              </w:rPr>
+              <w:t>Classes</w:t>
+            </w:r>
+            <w:r>
+              <w:rPr>
+                <w:noProof/>
+                <w:webHidden/>
+              </w:rPr>
+              <w:tab/>
+            </w:r>
+            <w:r>
+              <w:rPr>
+                <w:noProof/>
+                <w:webHidden/>
+              </w:rPr>
+              <w:fldChar w:fldCharType="begin"/>
+            </w:r>
+            <w:r>
+              <w:rPr>
+                <w:noProof/>
+                <w:webHidden/>
+              </w:rPr>
+              <w:instrText xml:space="preserve"> PAGEREF _Toc41496066 \h </w:instrText>
+            </w:r>
+            <w:r>
+              <w:rPr>
+                <w:noProof/>
+                <w:webHidden/>
+              </w:rPr>
+            </w:r>
+            <w:r>
+              <w:rPr>
+                <w:noProof/>
+                <w:webHidden/>
+              </w:rPr>
+              <w:fldChar w:fldCharType="separate"/>
+            </w:r>
+            <w:r>
+              <w:rPr>
+                <w:noProof/>
+                <w:webHidden/>
+              </w:rPr>
+              <w:t>3</w:t>
+            </w:r>
+            <w:r>
+              <w:rPr>
+                <w:noProof/>
+                <w:webHidden/>
+              </w:rPr>
+              <w:fldChar w:fldCharType="end"/>
+            </w:r>
+          </w:hyperlink>
+        </w:p>
+        <w:p>
+          <w:pPr>
+            <w:pStyle w:val="TM3"/>
+            <w:rPr>
+              <w:rFonts w:asciiTheme="minorHAnsi" w:eastAsiaTheme="minorEastAsia" w:hAnsiTheme="minorHAnsi"/>
+              <w:noProof/>
+              <w:lang w:eastAsia="zh-CN"/>
+            </w:rPr>
+          </w:pPr>
+          <w:hyperlink w:anchor="_Toc41496067" w:history="1">
+            <w:r>
+              <w:rPr>
+                <w:rStyle w:val="Lienhypertexte"/>
+                <w:noProof/>
+              </w:rPr>
+              <w:t>4.1.2</w:t>
+            </w:r>
+            <w:r>
+              <w:rPr>
+                <w:rFonts w:asciiTheme="minorHAnsi" w:eastAsiaTheme="minorEastAsia" w:hAnsiTheme="minorHAnsi"/>
+                <w:noProof/>
+                <w:lang w:eastAsia="zh-CN"/>
+              </w:rPr>
+              <w:tab/>
+            </w:r>
+            <w:r>
+              <w:rPr>
+                <w:rStyle w:val="Lienhypertexte"/>
+                <w:noProof/>
+              </w:rPr>
+              <w:t>Format des fichiers</w:t>
+            </w:r>
+            <w:r>
+              <w:rPr>
+                <w:noProof/>
+                <w:webHidden/>
+              </w:rPr>
+              <w:tab/>
+            </w:r>
+            <w:r>
+              <w:rPr>
+                <w:noProof/>
+                <w:webHidden/>
+              </w:rPr>
+              <w:fldChar w:fldCharType="begin"/>
+            </w:r>
+            <w:r>
+              <w:rPr>
+                <w:noProof/>
+                <w:webHidden/>
+              </w:rPr>
+              <w:instrText xml:space="preserve"> PAGEREF _Toc41496067 \h </w:instrText>
             </w:r>
             <w:r>
               <w:rPr>
@@ -1917,7 +2081,7 @@
               <w:lang w:eastAsia="zh-CN"/>
             </w:rPr>
           </w:pPr>
-          <w:hyperlink w:anchor="_Toc41398666" w:history="1">
+          <w:hyperlink w:anchor="_Toc41496068" w:history="1">
             <w:r>
               <w:rPr>
                 <w:rStyle w:val="Lienhypertexte"/>
@@ -1959,7 +2123,7 @@
                 <w:noProof/>
                 <w:webHidden/>
               </w:rPr>
-              <w:instrText xml:space="preserve"> PAGEREF _Toc41398666 \h </w:instrText>
+              <w:instrText xml:space="preserve"> PAGEREF _Toc41496068 \h </w:instrText>
             </w:r>
             <w:r>
               <w:rPr>
@@ -1979,7 +2143,7 @@
                 <w:noProof/>
                 <w:webHidden/>
               </w:rPr>
-              <w:t>3</w:t>
+              <w:t>4</w:t>
             </w:r>
             <w:r>
               <w:rPr>
@@ -2003,7 +2167,7 @@
               <w:lang w:eastAsia="zh-CN"/>
             </w:rPr>
           </w:pPr>
-          <w:hyperlink w:anchor="_Toc41398667" w:history="1">
+          <w:hyperlink w:anchor="_Toc41496069" w:history="1">
             <w:r>
               <w:rPr>
                 <w:rStyle w:val="Lienhypertexte"/>
@@ -2045,7 +2209,7 @@
                 <w:noProof/>
                 <w:webHidden/>
               </w:rPr>
-              <w:instrText xml:space="preserve"> PAGEREF _Toc41398667 \h </w:instrText>
+              <w:instrText xml:space="preserve"> PAGEREF _Toc41496069 \h </w:instrText>
             </w:r>
             <w:r>
               <w:rPr>
@@ -2065,7 +2229,7 @@
                 <w:noProof/>
                 <w:webHidden/>
               </w:rPr>
-              <w:t>3</w:t>
+              <w:t>4</w:t>
             </w:r>
             <w:r>
               <w:rPr>
@@ -2089,7 +2253,7 @@
               <w:lang w:eastAsia="zh-CN"/>
             </w:rPr>
           </w:pPr>
-          <w:hyperlink w:anchor="_Toc41398668" w:history="1">
+          <w:hyperlink w:anchor="_Toc41496070" w:history="1">
             <w:r>
               <w:rPr>
                 <w:rStyle w:val="Lienhypertexte"/>
@@ -2131,7 +2295,7 @@
                 <w:noProof/>
                 <w:webHidden/>
               </w:rPr>
-              <w:instrText xml:space="preserve"> PAGEREF _Toc41398668 \h </w:instrText>
+              <w:instrText xml:space="preserve"> PAGEREF _Toc41496070 \h </w:instrText>
             </w:r>
             <w:r>
               <w:rPr>
@@ -2151,7 +2315,7 @@
                 <w:noProof/>
                 <w:webHidden/>
               </w:rPr>
-              <w:t>3</w:t>
+              <w:t>4</w:t>
             </w:r>
             <w:r>
               <w:rPr>
@@ -2175,7 +2339,7 @@
               <w:lang w:eastAsia="zh-CN"/>
             </w:rPr>
           </w:pPr>
-          <w:hyperlink w:anchor="_Toc41398669" w:history="1">
+          <w:hyperlink w:anchor="_Toc41496071" w:history="1">
             <w:r>
               <w:rPr>
                 <w:rStyle w:val="Lienhypertexte"/>
@@ -2217,7 +2381,7 @@
                 <w:noProof/>
                 <w:webHidden/>
               </w:rPr>
-              <w:instrText xml:space="preserve"> PAGEREF _Toc41398669 \h </w:instrText>
+              <w:instrText xml:space="preserve"> PAGEREF _Toc41496071 \h </w:instrText>
             </w:r>
             <w:r>
               <w:rPr>
@@ -2237,7 +2401,7 @@
                 <w:noProof/>
                 <w:webHidden/>
               </w:rPr>
-              <w:t>3</w:t>
+              <w:t>4</w:t>
             </w:r>
             <w:r>
               <w:rPr>
@@ -2261,7 +2425,7 @@
               <w:lang w:eastAsia="zh-CN"/>
             </w:rPr>
           </w:pPr>
-          <w:hyperlink w:anchor="_Toc41398670" w:history="1">
+          <w:hyperlink w:anchor="_Toc41496072" w:history="1">
             <w:r>
               <w:rPr>
                 <w:rStyle w:val="Lienhypertexte"/>
@@ -2303,7 +2467,7 @@
                 <w:noProof/>
                 <w:webHidden/>
               </w:rPr>
-              <w:instrText xml:space="preserve"> PAGEREF _Toc41398670 \h </w:instrText>
+              <w:instrText xml:space="preserve"> PAGEREF _Toc41496072 \h </w:instrText>
             </w:r>
             <w:r>
               <w:rPr>
@@ -2323,7 +2487,7 @@
                 <w:noProof/>
                 <w:webHidden/>
               </w:rPr>
-              <w:t>3</w:t>
+              <w:t>4</w:t>
             </w:r>
             <w:r>
               <w:rPr>
@@ -2347,7 +2511,7 @@
               <w:lang w:eastAsia="zh-CN"/>
             </w:rPr>
           </w:pPr>
-          <w:hyperlink w:anchor="_Toc41398671" w:history="1">
+          <w:hyperlink w:anchor="_Toc41496073" w:history="1">
             <w:r>
               <w:rPr>
                 <w:rStyle w:val="Lienhypertexte"/>
@@ -2389,7 +2553,7 @@
                 <w:noProof/>
                 <w:webHidden/>
               </w:rPr>
-              <w:instrText xml:space="preserve"> PAGEREF _Toc41398671 \h </w:instrText>
+              <w:instrText xml:space="preserve"> PAGEREF _Toc41496073 \h </w:instrText>
             </w:r>
             <w:r>
               <w:rPr>
@@ -2409,7 +2573,7 @@
                 <w:noProof/>
                 <w:webHidden/>
               </w:rPr>
-              <w:t>3</w:t>
+              <w:t>4</w:t>
             </w:r>
             <w:r>
               <w:rPr>
@@ -2433,7 +2597,7 @@
               <w:lang w:eastAsia="zh-CN"/>
             </w:rPr>
           </w:pPr>
-          <w:hyperlink w:anchor="_Toc41398672" w:history="1">
+          <w:hyperlink w:anchor="_Toc41496074" w:history="1">
             <w:r>
               <w:rPr>
                 <w:rStyle w:val="Lienhypertexte"/>
@@ -2475,7 +2639,7 @@
                 <w:noProof/>
                 <w:webHidden/>
               </w:rPr>
-              <w:instrText xml:space="preserve"> PAGEREF _Toc41398672 \h </w:instrText>
+              <w:instrText xml:space="preserve"> PAGEREF _Toc41496074 \h </w:instrText>
             </w:r>
             <w:r>
               <w:rPr>
@@ -2495,7 +2659,7 @@
                 <w:noProof/>
                 <w:webHidden/>
               </w:rPr>
-              <w:t>3</w:t>
+              <w:t>4</w:t>
             </w:r>
             <w:r>
               <w:rPr>
@@ -2519,7 +2683,7 @@
               <w:lang w:eastAsia="zh-CN"/>
             </w:rPr>
           </w:pPr>
-          <w:hyperlink w:anchor="_Toc41398673" w:history="1">
+          <w:hyperlink w:anchor="_Toc41496075" w:history="1">
             <w:r>
               <w:rPr>
                 <w:rStyle w:val="Lienhypertexte"/>
@@ -2561,7 +2725,7 @@
                 <w:noProof/>
                 <w:webHidden/>
               </w:rPr>
-              <w:instrText xml:space="preserve"> PAGEREF _Toc41398673 \h </w:instrText>
+              <w:instrText xml:space="preserve"> PAGEREF _Toc41496075 \h </w:instrText>
             </w:r>
             <w:r>
               <w:rPr>
@@ -2581,7 +2745,7 @@
                 <w:noProof/>
                 <w:webHidden/>
               </w:rPr>
-              <w:t>3</w:t>
+              <w:t>4</w:t>
             </w:r>
             <w:r>
               <w:rPr>
@@ -2605,7 +2769,7 @@
               <w:lang w:eastAsia="zh-CN"/>
             </w:rPr>
           </w:pPr>
-          <w:hyperlink w:anchor="_Toc41398674" w:history="1">
+          <w:hyperlink w:anchor="_Toc41496076" w:history="1">
             <w:r>
               <w:rPr>
                 <w:rStyle w:val="Lienhypertexte"/>
@@ -2647,7 +2811,7 @@
                 <w:noProof/>
                 <w:webHidden/>
               </w:rPr>
-              <w:instrText xml:space="preserve"> PAGEREF _Toc41398674 \h </w:instrText>
+              <w:instrText xml:space="preserve"> PAGEREF _Toc41496076 \h </w:instrText>
             </w:r>
             <w:r>
               <w:rPr>
@@ -2667,7 +2831,7 @@
                 <w:noProof/>
                 <w:webHidden/>
               </w:rPr>
-              <w:t>3</w:t>
+              <w:t>4</w:t>
             </w:r>
             <w:r>
               <w:rPr>
@@ -2691,7 +2855,7 @@
               <w:lang w:eastAsia="zh-CN"/>
             </w:rPr>
           </w:pPr>
-          <w:hyperlink w:anchor="_Toc41398675" w:history="1">
+          <w:hyperlink w:anchor="_Toc41496077" w:history="1">
             <w:r>
               <w:rPr>
                 <w:rStyle w:val="Lienhypertexte"/>
@@ -2733,7 +2897,7 @@
                 <w:noProof/>
                 <w:webHidden/>
               </w:rPr>
-              <w:instrText xml:space="preserve"> PAGEREF _Toc41398675 \h </w:instrText>
+              <w:instrText xml:space="preserve"> PAGEREF _Toc41496077 \h </w:instrText>
             </w:r>
             <w:r>
               <w:rPr>
@@ -2753,7 +2917,7 @@
                 <w:noProof/>
                 <w:webHidden/>
               </w:rPr>
-              <w:t>3</w:t>
+              <w:t>4</w:t>
             </w:r>
             <w:r>
               <w:rPr>
@@ -2777,7 +2941,7 @@
               <w:lang w:eastAsia="zh-CN"/>
             </w:rPr>
           </w:pPr>
-          <w:hyperlink w:anchor="_Toc41398676" w:history="1">
+          <w:hyperlink w:anchor="_Toc41496078" w:history="1">
             <w:r>
               <w:rPr>
                 <w:rStyle w:val="Lienhypertexte"/>
@@ -2819,7 +2983,7 @@
                 <w:noProof/>
                 <w:webHidden/>
               </w:rPr>
-              <w:instrText xml:space="preserve"> PAGEREF _Toc41398676 \h </w:instrText>
+              <w:instrText xml:space="preserve"> PAGEREF _Toc41496078 \h </w:instrText>
             </w:r>
             <w:r>
               <w:rPr>
@@ -2839,7 +3003,7 @@
                 <w:noProof/>
                 <w:webHidden/>
               </w:rPr>
-              <w:t>3</w:t>
+              <w:t>4</w:t>
             </w:r>
             <w:r>
               <w:rPr>
@@ -2863,7 +3027,7 @@
               <w:lang w:eastAsia="zh-CN"/>
             </w:rPr>
           </w:pPr>
-          <w:hyperlink w:anchor="_Toc41398677" w:history="1">
+          <w:hyperlink w:anchor="_Toc41496079" w:history="1">
             <w:r>
               <w:rPr>
                 <w:rStyle w:val="Lienhypertexte"/>
@@ -2905,7 +3069,7 @@
                 <w:noProof/>
                 <w:webHidden/>
               </w:rPr>
-              <w:instrText xml:space="preserve"> PAGEREF _Toc41398677 \h </w:instrText>
+              <w:instrText xml:space="preserve"> PAGEREF _Toc41496079 \h </w:instrText>
             </w:r>
             <w:r>
               <w:rPr>
@@ -2925,7 +3089,7 @@
                 <w:noProof/>
                 <w:webHidden/>
               </w:rPr>
-              <w:t>3</w:t>
+              <w:t>4</w:t>
             </w:r>
             <w:r>
               <w:rPr>
@@ -2949,7 +3113,7 @@
               <w:lang w:eastAsia="zh-CN"/>
             </w:rPr>
           </w:pPr>
-          <w:hyperlink w:anchor="_Toc41398678" w:history="1">
+          <w:hyperlink w:anchor="_Toc41496080" w:history="1">
             <w:r>
               <w:rPr>
                 <w:rStyle w:val="Lienhypertexte"/>
@@ -2991,7 +3155,7 @@
                 <w:noProof/>
                 <w:webHidden/>
               </w:rPr>
-              <w:instrText xml:space="preserve"> PAGEREF _Toc41398678 \h </w:instrText>
+              <w:instrText xml:space="preserve"> PAGEREF _Toc41496080 \h </w:instrText>
             </w:r>
             <w:r>
               <w:rPr>
@@ -3011,7 +3175,7 @@
                 <w:noProof/>
                 <w:webHidden/>
               </w:rPr>
-              <w:t>3</w:t>
+              <w:t>4</w:t>
             </w:r>
             <w:r>
               <w:rPr>
@@ -3061,7 +3225,7 @@
           <w:rStyle w:val="tl8wme"/>
         </w:rPr>
       </w:pPr>
-      <w:bookmarkStart w:id="0" w:name="_Toc41398656"/>
+      <w:bookmarkStart w:id="0" w:name="_Toc41496056"/>
       <w:r>
         <w:rPr>
           <w:rStyle w:val="tl8wme"/>
@@ -3124,7 +3288,7 @@
       <w:pPr>
         <w:pStyle w:val="Titre1"/>
       </w:pPr>
-      <w:bookmarkStart w:id="1" w:name="_Toc41398657"/>
+      <w:bookmarkStart w:id="1" w:name="_Toc41496057"/>
       <w:r>
         <w:rPr>
           <w:rStyle w:val="tl8wme"/>
@@ -3137,7 +3301,7 @@
       <w:pPr>
         <w:pStyle w:val="Titre2"/>
       </w:pPr>
-      <w:bookmarkStart w:id="2" w:name="_Toc41398658"/>
+      <w:bookmarkStart w:id="2" w:name="_Toc41496058"/>
       <w:r>
         <w:t>Objectifs du projet</w:t>
       </w:r>
@@ -3145,15 +3309,7 @@
     </w:p>
     <w:p>
       <w:r>
-        <w:t xml:space="preserve">L’objectif du projet est de pouvoir </w:t>
-      </w:r>
-      <w:proofErr w:type="spellStart"/>
-      <w:r>
-        <w:t>parser</w:t>
-      </w:r>
-      <w:proofErr w:type="spellEnd"/>
-      <w:r>
-        <w:t xml:space="preserve"> un fichier de type .vrp ou .dat</w:t>
+        <w:t>L’objectif du projet est de pouvoir parser un fichier de type .vrp ou .dat</w:t>
       </w:r>
       <w:r>
         <w:t>, importer les données dans un objet</w:t>
@@ -3175,7 +3331,7 @@
       <w:pPr>
         <w:pStyle w:val="Titre2"/>
       </w:pPr>
-      <w:bookmarkStart w:id="3" w:name="_Toc41398659"/>
+      <w:bookmarkStart w:id="3" w:name="_Toc41496059"/>
       <w:r>
         <w:t>Inventaire du matériel</w:t>
       </w:r>
@@ -3200,7 +3356,7 @@
       <w:pPr>
         <w:pStyle w:val="Titre2"/>
       </w:pPr>
-      <w:bookmarkStart w:id="4" w:name="_Toc41398660"/>
+      <w:bookmarkStart w:id="4" w:name="_Toc41496060"/>
       <w:r>
         <w:t>Inventaire des logiciels</w:t>
       </w:r>
@@ -3315,7 +3471,7 @@
           <w:rStyle w:val="tl8wme"/>
         </w:rPr>
       </w:pPr>
-      <w:bookmarkStart w:id="5" w:name="_Toc41398661"/>
+      <w:bookmarkStart w:id="5" w:name="_Toc41496061"/>
       <w:r>
         <w:rPr>
           <w:rStyle w:val="tl8wme"/>
@@ -3334,7 +3490,7 @@
       <w:pPr>
         <w:pStyle w:val="Titre2"/>
       </w:pPr>
-      <w:bookmarkStart w:id="6" w:name="_Toc41398662"/>
+      <w:bookmarkStart w:id="6" w:name="_Toc41496062"/>
       <w:r>
         <w:t>Fonctionnement vu par l’utilisateur</w:t>
       </w:r>
@@ -3364,7 +3520,7 @@
       <w:pPr>
         <w:pStyle w:val="Titre2"/>
       </w:pPr>
-      <w:bookmarkStart w:id="7" w:name="_Toc41398663"/>
+      <w:bookmarkStart w:id="7" w:name="_Toc41496063"/>
       <w:r>
         <w:t>Description de l’utilisation et des fonctionnalités</w:t>
       </w:r>
@@ -3389,6 +3545,9 @@
       <w:r>
         <w:t>.</w:t>
       </w:r>
+      <w:r>
+        <w:t xml:space="preserve"> Le coût total de la meilleure solution trouvée sera affiché dans la barre de titre.</w:t>
+      </w:r>
     </w:p>
     <w:p>
       <w:pPr>
@@ -3397,7 +3556,7 @@
           <w:rStyle w:val="tl8wme"/>
         </w:rPr>
       </w:pPr>
-      <w:bookmarkStart w:id="8" w:name="_Toc41398664"/>
+      <w:bookmarkStart w:id="8" w:name="_Toc41496064"/>
       <w:r>
         <w:rPr>
           <w:rStyle w:val="tl8wme"/>
@@ -3411,7 +3570,7 @@
       <w:pPr>
         <w:pStyle w:val="Titre2"/>
       </w:pPr>
-      <w:bookmarkStart w:id="9" w:name="_Toc41398665"/>
+      <w:bookmarkStart w:id="9" w:name="_Toc41496065"/>
       <w:r>
         <w:t>Fonctionnement interne</w:t>
       </w:r>
@@ -3419,49 +3578,824 @@
     </w:p>
     <w:p>
       <w:pPr>
-        <w:pStyle w:val="Titre2"/>
-      </w:pPr>
-      <w:bookmarkStart w:id="10" w:name="_Toc41398666"/>
-      <w:r>
-        <w:rPr>
-          <w:rStyle w:val="tl8wme"/>
-        </w:rPr>
-        <w:t>Architecture</w:t>
+        <w:pStyle w:val="Titre3"/>
+      </w:pPr>
+      <w:bookmarkStart w:id="10" w:name="_Toc41496066"/>
+      <w:r>
+        <w:t>Classes</w:t>
       </w:r>
       <w:bookmarkEnd w:id="10"/>
     </w:p>
     <w:p>
       <w:pPr>
-        <w:pStyle w:val="Titre2"/>
-      </w:pPr>
-      <w:bookmarkStart w:id="11" w:name="_Toc41398667"/>
-      <w:r>
-        <w:rPr>
-          <w:rStyle w:val="tl8wme"/>
-        </w:rPr>
-        <w:t>Fenêtre de l’application</w:t>
+        <w:pStyle w:val="Titre3"/>
+      </w:pPr>
+      <w:bookmarkStart w:id="11" w:name="_Toc41496067"/>
+      <w:r>
+        <w:t>Format des fichiers</w:t>
       </w:r>
       <w:bookmarkEnd w:id="11"/>
     </w:p>
     <w:p>
-      <w:pPr>
-        <w:pStyle w:val="Titre1"/>
+      <w:r>
+        <w:t>Dans ce projet il y a deux types de fichier</w:t>
+      </w:r>
+      <w:r>
+        <w:t xml:space="preserve"> (.vrp et .dat)</w:t>
+      </w:r>
+      <w:r>
+        <w:t xml:space="preserve"> à parser chaque un avec son propre</w:t>
+      </w:r>
+      <w:r>
+        <w:t xml:space="preserve"> format. Quand </w:t>
+      </w:r>
+      <w:r>
+        <w:t>la méthode</w:t>
+      </w:r>
+      <w:r>
+        <w:t xml:space="preserve"> reçoit le fichier, </w:t>
+      </w:r>
+      <w:r>
+        <w:t xml:space="preserve">il </w:t>
+      </w:r>
+      <w:r>
+        <w:t xml:space="preserve">regarde </w:t>
+      </w:r>
+      <w:r>
+        <w:t xml:space="preserve">son </w:t>
+      </w:r>
+      <w:r>
+        <w:t>extension</w:t>
+      </w:r>
+      <w:r>
+        <w:t xml:space="preserve"> puis continue a</w:t>
+      </w:r>
+      <w:r>
+        <w:t>vec le parser dont il a besoin.</w:t>
+      </w:r>
+    </w:p>
+    <w:p>
+      <w:pPr>
+        <w:pStyle w:val="Titre4"/>
+        <w:ind w:left="709" w:hanging="709"/>
+      </w:pPr>
+      <w:r>
+        <w:t>Fichier .vrp</w:t>
+      </w:r>
+    </w:p>
+    <w:p>
+      <w:r>
+        <w:t xml:space="preserve">Les fichiers .vrp débutes avec </w:t>
+      </w:r>
+      <w:r>
+        <w:t>les spécifications puis les données.</w:t>
+      </w:r>
+    </w:p>
+    <w:p>
+      <w:r>
+        <w:t xml:space="preserve">Les spécifications sont sous la forme </w:t>
+      </w:r>
+      <w:r>
+        <w:rPr>
+          <w:i/>
+          <w:iCs/>
+        </w:rPr>
+        <w:t>&lt;keyword&gt; : &lt;value&gt;</w:t>
+      </w:r>
+      <w:r>
+        <w:t>.</w:t>
+      </w:r>
+    </w:p>
+    <w:p>
+      <w:pPr>
+        <w:pStyle w:val="Paragraphedeliste"/>
+        <w:numPr>
+          <w:ilvl w:val="0"/>
+          <w:numId w:val="8"/>
+        </w:numPr>
+        <w:rPr>
+          <w:i/>
+          <w:iCs/>
+        </w:rPr>
+      </w:pPr>
+      <w:r>
+        <w:t>NAME : contient le nom du fichier</w:t>
+      </w:r>
+      <w:r>
+        <w:t>.</w:t>
+      </w:r>
+    </w:p>
+    <w:p>
+      <w:pPr>
+        <w:pStyle w:val="Paragraphedeliste"/>
+        <w:numPr>
+          <w:ilvl w:val="0"/>
+          <w:numId w:val="8"/>
+        </w:numPr>
+        <w:rPr>
+          <w:i/>
+          <w:iCs/>
+        </w:rPr>
+      </w:pPr>
+      <w:r>
+        <w:t xml:space="preserve">COMMENT : </w:t>
+      </w:r>
+      <w:r>
+        <w:t>contient l’auteur du problème ou de la solution, le nombre de camions utilisé et la valeur optimale de la solution.</w:t>
+      </w:r>
+    </w:p>
+    <w:p>
+      <w:pPr>
+        <w:pStyle w:val="Paragraphedeliste"/>
+        <w:numPr>
+          <w:ilvl w:val="0"/>
+          <w:numId w:val="8"/>
+        </w:numPr>
+        <w:rPr>
+          <w:i/>
+          <w:iCs/>
+        </w:rPr>
+      </w:pPr>
+      <w:r>
+        <w:t xml:space="preserve">TYPE : spécifie le type de donnée (dans mon cas cela sera toujours </w:t>
+      </w:r>
+      <w:r>
+        <w:rPr>
+          <w:i/>
+          <w:iCs/>
+        </w:rPr>
+        <w:t>CVRP</w:t>
+      </w:r>
+      <w:r>
+        <w:rPr>
+          <w:i/>
+          <w:iCs/>
+        </w:rPr>
+        <w:t xml:space="preserve"> </w:t>
+      </w:r>
+      <w:r>
+        <w:t>)</w:t>
+      </w:r>
+      <w:r>
+        <w:t>.</w:t>
+      </w:r>
+    </w:p>
+    <w:p>
+      <w:pPr>
+        <w:pStyle w:val="Paragraphedeliste"/>
+        <w:numPr>
+          <w:ilvl w:val="0"/>
+          <w:numId w:val="8"/>
+        </w:numPr>
+        <w:rPr>
+          <w:i/>
+          <w:iCs/>
+        </w:rPr>
+      </w:pPr>
+      <w:r>
+        <w:t xml:space="preserve">DIMENSION : dans le cas du </w:t>
+      </w:r>
+      <w:r>
+        <w:rPr>
+          <w:i/>
+          <w:iCs/>
+        </w:rPr>
+        <w:t>CVRP</w:t>
+      </w:r>
+      <w:r>
+        <w:t xml:space="preserve"> cela indique le nombre </w:t>
+      </w:r>
+      <w:r>
+        <w:t xml:space="preserve">de </w:t>
+      </w:r>
+      <w:proofErr w:type="spellStart"/>
+      <w:r>
+        <w:t>nodes</w:t>
+      </w:r>
+      <w:proofErr w:type="spellEnd"/>
+      <w:r>
+        <w:t xml:space="preserve"> avec le dépôt.</w:t>
+      </w:r>
+    </w:p>
+    <w:p>
+      <w:pPr>
+        <w:pStyle w:val="Paragraphedeliste"/>
+        <w:numPr>
+          <w:ilvl w:val="0"/>
+          <w:numId w:val="8"/>
+        </w:numPr>
+        <w:rPr>
+          <w:i/>
+          <w:iCs/>
+        </w:rPr>
+      </w:pPr>
+      <w:r>
+        <w:t>EDGE_WEIGHT_TYPE :</w:t>
+      </w:r>
+      <w:r>
+        <w:t xml:space="preserve"> cela nous indique comment calculer les distances (dans mon cas je peux simplement utiliser le théorème de Pythagore)</w:t>
+      </w:r>
+      <w:r>
+        <w:t>.</w:t>
+      </w:r>
+    </w:p>
+    <w:p>
+      <w:pPr>
+        <w:pStyle w:val="Paragraphedeliste"/>
+        <w:numPr>
+          <w:ilvl w:val="0"/>
+          <w:numId w:val="8"/>
+        </w:numPr>
+        <w:rPr>
+          <w:i/>
+          <w:iCs/>
+        </w:rPr>
+      </w:pPr>
+      <w:r>
+        <w:t xml:space="preserve">CAPACITY : ce nombre indique combien </w:t>
+      </w:r>
+      <w:r>
+        <w:t>de marchandise les camions peuvent transporter.</w:t>
+      </w:r>
+    </w:p>
+    <w:p>
+      <w:pPr>
+        <w:keepNext/>
+        <w:spacing w:after="0"/>
+      </w:pPr>
+      <w:r>
+        <w:rPr>
+          <w:noProof/>
+        </w:rPr>
+        <w:drawing>
+          <wp:inline distT="0" distB="0" distL="0" distR="0" wp14:anchorId="70A479B6" wp14:editId="19E6B1D5">
+            <wp:extent cx="5760720" cy="958850"/>
+            <wp:effectExtent l="0" t="0" r="0" b="0"/>
+            <wp:docPr id="2" name="Image 2" descr="Spécification du fichier .vrp"/>
+            <wp:cNvGraphicFramePr>
+              <a:graphicFrameLocks xmlns:a="http://schemas.openxmlformats.org/drawingml/2006/main" noChangeAspect="1"/>
+            </wp:cNvGraphicFramePr>
+            <a:graphic xmlns:a="http://schemas.openxmlformats.org/drawingml/2006/main">
+              <a:graphicData uri="http://schemas.openxmlformats.org/drawingml/2006/picture">
+                <pic:pic xmlns:pic="http://schemas.openxmlformats.org/drawingml/2006/picture">
+                  <pic:nvPicPr>
+                    <pic:cNvPr id="2" name="VRPSpecifications.png"/>
+                    <pic:cNvPicPr/>
+                  </pic:nvPicPr>
+                  <pic:blipFill>
+                    <a:blip r:embed="rId12" cstate="print">
+                      <a:extLst>
+                        <a:ext uri="{28A0092B-C50C-407E-A947-70E740481C1C}">
+                          <a14:useLocalDpi xmlns:a14="http://schemas.microsoft.com/office/drawing/2010/main" val="0"/>
+                        </a:ext>
+                      </a:extLst>
+                    </a:blip>
+                    <a:stretch>
+                      <a:fillRect/>
+                    </a:stretch>
+                  </pic:blipFill>
+                  <pic:spPr>
+                    <a:xfrm>
+                      <a:off x="0" y="0"/>
+                      <a:ext cx="5760720" cy="958850"/>
+                    </a:xfrm>
+                    <a:prstGeom prst="rect">
+                      <a:avLst/>
+                    </a:prstGeom>
+                  </pic:spPr>
+                </pic:pic>
+              </a:graphicData>
+            </a:graphic>
+          </wp:inline>
+        </w:drawing>
+      </w:r>
+    </w:p>
+    <w:p>
+      <w:pPr>
+        <w:pStyle w:val="Lgende"/>
+      </w:pPr>
+      <w:r>
+        <w:rPr>
+          <w:noProof/>
+        </w:rPr>
+        <w:drawing>
+          <wp:anchor distT="0" distB="0" distL="114300" distR="114300" simplePos="0" relativeHeight="251667456" behindDoc="1" locked="0" layoutInCell="1" allowOverlap="1" wp14:anchorId="58F4BD2B" wp14:editId="7448C22B">
+            <wp:simplePos x="0" y="0"/>
+            <wp:positionH relativeFrom="column">
+              <wp:posOffset>4238601</wp:posOffset>
+            </wp:positionH>
+            <wp:positionV relativeFrom="paragraph">
+              <wp:posOffset>224155</wp:posOffset>
+            </wp:positionV>
+            <wp:extent cx="1522095" cy="1871345"/>
+            <wp:effectExtent l="0" t="0" r="1905" b="0"/>
+            <wp:wrapThrough wrapText="bothSides">
+              <wp:wrapPolygon edited="0">
+                <wp:start x="0" y="0"/>
+                <wp:lineTo x="0" y="21329"/>
+                <wp:lineTo x="21357" y="21329"/>
+                <wp:lineTo x="21357" y="0"/>
+                <wp:lineTo x="0" y="0"/>
+              </wp:wrapPolygon>
+            </wp:wrapThrough>
+            <wp:docPr id="3" name="Image 3"/>
+            <wp:cNvGraphicFramePr>
+              <a:graphicFrameLocks xmlns:a="http://schemas.openxmlformats.org/drawingml/2006/main" noChangeAspect="1"/>
+            </wp:cNvGraphicFramePr>
+            <a:graphic xmlns:a="http://schemas.openxmlformats.org/drawingml/2006/main">
+              <a:graphicData uri="http://schemas.openxmlformats.org/drawingml/2006/picture">
+                <pic:pic xmlns:pic="http://schemas.openxmlformats.org/drawingml/2006/picture">
+                  <pic:nvPicPr>
+                    <pic:cNvPr id="3" name="VRPData.png"/>
+                    <pic:cNvPicPr/>
+                  </pic:nvPicPr>
+                  <pic:blipFill>
+                    <a:blip r:embed="rId13" cstate="print">
+                      <a:extLst>
+                        <a:ext uri="{28A0092B-C50C-407E-A947-70E740481C1C}">
+                          <a14:useLocalDpi xmlns:a14="http://schemas.microsoft.com/office/drawing/2010/main" val="0"/>
+                        </a:ext>
+                      </a:extLst>
+                    </a:blip>
+                    <a:stretch>
+                      <a:fillRect/>
+                    </a:stretch>
+                  </pic:blipFill>
+                  <pic:spPr>
+                    <a:xfrm>
+                      <a:off x="0" y="0"/>
+                      <a:ext cx="1522095" cy="1871345"/>
+                    </a:xfrm>
+                    <a:prstGeom prst="rect">
+                      <a:avLst/>
+                    </a:prstGeom>
+                  </pic:spPr>
+                </pic:pic>
+              </a:graphicData>
+            </a:graphic>
+            <wp14:sizeRelH relativeFrom="margin">
+              <wp14:pctWidth>0</wp14:pctWidth>
+            </wp14:sizeRelH>
+            <wp14:sizeRelV relativeFrom="margin">
+              <wp14:pctHeight>0</wp14:pctHeight>
+            </wp14:sizeRelV>
+          </wp:anchor>
+        </w:drawing>
+      </w:r>
+      <w:r>
+        <w:t xml:space="preserve">Fig. </w:t>
+      </w:r>
+      <w:r>
+        <w:fldChar w:fldCharType="begin"/>
+      </w:r>
+      <w:r>
+        <w:instrText xml:space="preserve"> SEQ Fig. \* ARABIC </w:instrText>
+      </w:r>
+      <w:r>
+        <w:fldChar w:fldCharType="separate"/>
+      </w:r>
+      <w:r>
+        <w:rPr>
+          <w:noProof/>
+        </w:rPr>
+        <w:t>1</w:t>
+      </w:r>
+      <w:r>
+        <w:fldChar w:fldCharType="end"/>
+      </w:r>
+      <w:r>
+        <w:t xml:space="preserve"> Exemple de spécification pour un fichier .vrp</w:t>
+      </w:r>
+    </w:p>
+    <w:p>
+      <w:pPr>
         <w:rPr>
           <w:rStyle w:val="tl8wme"/>
         </w:rPr>
       </w:pPr>
-      <w:bookmarkStart w:id="12" w:name="_Toc41398668"/>
       <w:r>
         <w:rPr>
           <w:rStyle w:val="tl8wme"/>
         </w:rPr>
-        <w:t>T</w:t>
-      </w:r>
-      <w:r>
+        <w:t>Les données sont composées de trois sections :</w:t>
+      </w:r>
+    </w:p>
+    <w:p>
+      <w:pPr>
+        <w:pStyle w:val="Paragraphedeliste"/>
+        <w:numPr>
+          <w:ilvl w:val="0"/>
+          <w:numId w:val="9"/>
+        </w:numPr>
         <w:rPr>
           <w:rStyle w:val="tl8wme"/>
         </w:rPr>
-        <w:t>ests</w:t>
+      </w:pPr>
+      <w:r>
+        <w:rPr>
+          <w:rStyle w:val="tl8wme"/>
+        </w:rPr>
+        <w:t xml:space="preserve">NODE_COORD_SECTION : chaque ligne de cette section est composée de l’index du </w:t>
+      </w:r>
+      <w:proofErr w:type="spellStart"/>
+      <w:r>
+        <w:rPr>
+          <w:rStyle w:val="tl8wme"/>
+        </w:rPr>
+        <w:t>node</w:t>
+      </w:r>
+      <w:proofErr w:type="spellEnd"/>
+      <w:r>
+        <w:rPr>
+          <w:rStyle w:val="tl8wme"/>
+        </w:rPr>
+        <w:t xml:space="preserve"> puis ses coordonnés X et Y.</w:t>
+      </w:r>
+    </w:p>
+    <w:p>
+      <w:pPr>
+        <w:pStyle w:val="Paragraphedeliste"/>
+        <w:numPr>
+          <w:ilvl w:val="0"/>
+          <w:numId w:val="9"/>
+        </w:numPr>
+        <w:rPr>
+          <w:rStyle w:val="tl8wme"/>
+        </w:rPr>
+      </w:pPr>
+      <w:r>
+        <w:rPr>
+          <w:rStyle w:val="tl8wme"/>
+        </w:rPr>
+        <w:t>DEMAND_SECTION : cette section est composée de lignes contenant</w:t>
+      </w:r>
+      <w:r>
+        <w:rPr>
+          <w:rStyle w:val="tl8wme"/>
+        </w:rPr>
+        <w:t xml:space="preserve"> l’index du </w:t>
+      </w:r>
+      <w:proofErr w:type="spellStart"/>
+      <w:r>
+        <w:rPr>
+          <w:rStyle w:val="tl8wme"/>
+        </w:rPr>
+        <w:t>node</w:t>
+      </w:r>
+      <w:proofErr w:type="spellEnd"/>
+      <w:r>
+        <w:rPr>
+          <w:rStyle w:val="tl8wme"/>
+        </w:rPr>
+        <w:t xml:space="preserve"> et la quantité demandée.</w:t>
+      </w:r>
+    </w:p>
+    <w:p>
+      <w:pPr>
+        <w:pStyle w:val="Paragraphedeliste"/>
+        <w:numPr>
+          <w:ilvl w:val="0"/>
+          <w:numId w:val="9"/>
+        </w:numPr>
+        <w:rPr>
+          <w:rStyle w:val="tl8wme"/>
+        </w:rPr>
+      </w:pPr>
+      <w:r>
+        <w:rPr>
+          <w:rStyle w:val="tl8wme"/>
+        </w:rPr>
+        <w:t xml:space="preserve">DEPOT_SECTION : cela indique quelles </w:t>
+      </w:r>
+      <w:proofErr w:type="spellStart"/>
+      <w:r>
+        <w:rPr>
+          <w:rStyle w:val="tl8wme"/>
+        </w:rPr>
+        <w:t>nodes</w:t>
+      </w:r>
+      <w:proofErr w:type="spellEnd"/>
+      <w:r>
+        <w:rPr>
+          <w:rStyle w:val="tl8wme"/>
+        </w:rPr>
+        <w:t xml:space="preserve"> peuvent être le dépôt, cette liste est terminée par le -1.</w:t>
+      </w:r>
+    </w:p>
+    <w:p>
+      <w:pPr>
+        <w:rPr>
+          <w:rStyle w:val="tl8wme"/>
+        </w:rPr>
+      </w:pPr>
+      <w:r>
+        <w:rPr>
+          <w:rStyle w:val="tl8wme"/>
+        </w:rPr>
+        <w:t xml:space="preserve">La fin de la section de données est définie par </w:t>
+      </w:r>
+      <w:r>
+        <w:rPr>
+          <w:rStyle w:val="tl8wme"/>
+          <w:i/>
+          <w:iCs/>
+        </w:rPr>
+        <w:t>EOF.</w:t>
+      </w:r>
+    </w:p>
+    <w:p>
+      <w:pPr>
+        <w:pStyle w:val="Titre4"/>
+        <w:rPr>
+          <w:rStyle w:val="tl8wme"/>
+        </w:rPr>
+      </w:pPr>
+      <w:r>
+        <w:rPr>
+          <w:noProof/>
+        </w:rPr>
+        <mc:AlternateContent>
+          <mc:Choice Requires="wps">
+            <w:drawing>
+              <wp:anchor distT="0" distB="0" distL="114300" distR="114300" simplePos="0" relativeHeight="251669504" behindDoc="0" locked="0" layoutInCell="1" allowOverlap="1" wp14:anchorId="6321DAD5" wp14:editId="08351282">
+                <wp:simplePos x="0" y="0"/>
+                <wp:positionH relativeFrom="column">
+                  <wp:posOffset>4241165</wp:posOffset>
+                </wp:positionH>
+                <wp:positionV relativeFrom="paragraph">
+                  <wp:posOffset>148590</wp:posOffset>
+                </wp:positionV>
+                <wp:extent cx="1602740" cy="635"/>
+                <wp:effectExtent l="0" t="0" r="0" b="0"/>
+                <wp:wrapThrough wrapText="bothSides">
+                  <wp:wrapPolygon edited="0">
+                    <wp:start x="0" y="0"/>
+                    <wp:lineTo x="0" y="20506"/>
+                    <wp:lineTo x="21309" y="20506"/>
+                    <wp:lineTo x="21309" y="0"/>
+                    <wp:lineTo x="0" y="0"/>
+                  </wp:wrapPolygon>
+                </wp:wrapThrough>
+                <wp:docPr id="1" name="Zone de texte 1"/>
+                <wp:cNvGraphicFramePr/>
+                <a:graphic xmlns:a="http://schemas.openxmlformats.org/drawingml/2006/main">
+                  <a:graphicData uri="http://schemas.microsoft.com/office/word/2010/wordprocessingShape">
+                    <wps:wsp>
+                      <wps:cNvSpPr txBox="1"/>
+                      <wps:spPr>
+                        <a:xfrm>
+                          <a:off x="0" y="0"/>
+                          <a:ext cx="1602740" cy="635"/>
+                        </a:xfrm>
+                        <a:prstGeom prst="rect">
+                          <a:avLst/>
+                        </a:prstGeom>
+                        <a:solidFill>
+                          <a:prstClr val="white"/>
+                        </a:solidFill>
+                        <a:ln>
+                          <a:noFill/>
+                        </a:ln>
+                      </wps:spPr>
+                      <wps:txbx>
+                        <w:txbxContent>
+                          <w:p>
+                            <w:pPr>
+                              <w:pStyle w:val="Lgende"/>
+                              <w:rPr>
+                                <w:noProof/>
+                              </w:rPr>
+                            </w:pPr>
+                            <w:r>
+                              <w:t xml:space="preserve">Fig. </w:t>
+                            </w:r>
+                            <w:r>
+                              <w:fldChar w:fldCharType="begin"/>
+                            </w:r>
+                            <w:r>
+                              <w:instrText xml:space="preserve"> SEQ Fig. \* ARABIC </w:instrText>
+                            </w:r>
+                            <w:r>
+                              <w:fldChar w:fldCharType="separate"/>
+                            </w:r>
+                            <w:r>
+                              <w:rPr>
+                                <w:noProof/>
+                              </w:rPr>
+                              <w:t>2</w:t>
+                            </w:r>
+                            <w:r>
+                              <w:fldChar w:fldCharType="end"/>
+                            </w:r>
+                            <w:r>
+                              <w:t xml:space="preserve"> Exemple de données dans un fichier .vrp</w:t>
+                            </w:r>
+                          </w:p>
+                        </w:txbxContent>
+                      </wps:txbx>
+                      <wps:bodyPr rot="0" spcFirstLastPara="0" vertOverflow="overflow" horzOverflow="overflow" vert="horz" wrap="square" lIns="0" tIns="0" rIns="0" bIns="0" numCol="1" spcCol="0" rtlCol="0" fromWordArt="0" anchor="t" anchorCtr="0" forceAA="0" compatLnSpc="1">
+                        <a:prstTxWarp prst="textNoShape">
+                          <a:avLst/>
+                        </a:prstTxWarp>
+                        <a:spAutoFit/>
+                      </wps:bodyPr>
+                    </wps:wsp>
+                  </a:graphicData>
+                </a:graphic>
+                <wp14:sizeRelH relativeFrom="margin">
+                  <wp14:pctWidth>0</wp14:pctWidth>
+                </wp14:sizeRelH>
+              </wp:anchor>
+            </w:drawing>
+          </mc:Choice>
+          <mc:Fallback>
+            <w:pict>
+              <v:shape w14:anchorId="6321DAD5" id="Zone de texte 1" o:spid="_x0000_s1032" type="#_x0000_t202" style="position:absolute;left:0;text-align:left;margin-left:333.95pt;margin-top:11.7pt;width:126.2pt;height:.05pt;z-index:251669504;visibility:visible;mso-wrap-style:square;mso-width-percent:0;mso-wrap-distance-left:9pt;mso-wrap-distance-top:0;mso-wrap-distance-right:9pt;mso-wrap-distance-bottom:0;mso-position-horizontal:absolute;mso-position-horizontal-relative:text;mso-position-vertical:absolute;mso-position-vertical-relative:text;mso-width-percent:0;mso-width-relative:margin;v-text-anchor:top" o:gfxdata="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" stroked="f">
+                <v:textbox style="mso-fit-shape-to-text:t" inset="0,0,0,0">
+                  <w:txbxContent>
+                    <w:p>
+                      <w:pPr>
+                        <w:pStyle w:val="Lgende"/>
+                        <w:rPr>
+                          <w:noProof/>
+                        </w:rPr>
+                      </w:pPr>
+                      <w:r>
+                        <w:t xml:space="preserve">Fig. </w:t>
+                      </w:r>
+                      <w:r>
+                        <w:fldChar w:fldCharType="begin"/>
+                      </w:r>
+                      <w:r>
+                        <w:instrText xml:space="preserve"> SEQ Fig. \* ARABIC </w:instrText>
+                      </w:r>
+                      <w:r>
+                        <w:fldChar w:fldCharType="separate"/>
+                      </w:r>
+                      <w:r>
+                        <w:rPr>
+                          <w:noProof/>
+                        </w:rPr>
+                        <w:t>2</w:t>
+                      </w:r>
+                      <w:r>
+                        <w:fldChar w:fldCharType="end"/>
+                      </w:r>
+                      <w:r>
+                        <w:t xml:space="preserve"> Exemple de données dans un fichier .vrp</w:t>
+                      </w:r>
+                    </w:p>
+                  </w:txbxContent>
+                </v:textbox>
+                <w10:wrap type="through"/>
+              </v:shape>
+            </w:pict>
+          </mc:Fallback>
+        </mc:AlternateContent>
+      </w:r>
+      <w:r>
+        <w:rPr>
+          <w:rStyle w:val="tl8wme"/>
+        </w:rPr>
+        <w:t>Fichier .dat</w:t>
+      </w:r>
+    </w:p>
+    <w:p>
+      <w:r>
+        <w:t xml:space="preserve">Les fichiers .dat sont composés </w:t>
+      </w:r>
+      <w:r>
+        <w:t xml:space="preserve">d’une seule section. Chaque </w:t>
+      </w:r>
+      <w:r>
+        <w:t xml:space="preserve">ligne </w:t>
+      </w:r>
+      <w:r>
+        <w:t xml:space="preserve">est composée </w:t>
+      </w:r>
+      <w:r>
+        <w:t xml:space="preserve">de l’index du </w:t>
+      </w:r>
+      <w:proofErr w:type="spellStart"/>
+      <w:r>
+        <w:t>node</w:t>
+      </w:r>
+      <w:proofErr w:type="spellEnd"/>
+      <w:r>
+        <w:t>, suivi par les coordonnées X et Y, puis quatre nombres désignant les fenêtres de livraison (</w:t>
+      </w:r>
+      <w:r>
+        <w:t>ces données sont inutiles car le temps n’est pris en compte</w:t>
+      </w:r>
+      <w:r>
+        <w:t xml:space="preserve"> dans mon cas</w:t>
+      </w:r>
+      <w:r>
+        <w:t xml:space="preserve">), ensuite </w:t>
+      </w:r>
+      <w:r>
+        <w:t xml:space="preserve">la quantité demandée et finalement le temps qu’il prend pour servir le </w:t>
+      </w:r>
+      <w:proofErr w:type="spellStart"/>
+      <w:r>
+        <w:t>node</w:t>
+      </w:r>
+      <w:proofErr w:type="spellEnd"/>
+      <w:r>
+        <w:t xml:space="preserve"> et si on doit livrer (=0) ou ramasser (=1).</w:t>
+      </w:r>
+    </w:p>
+    <w:p>
+      <w:pPr>
+        <w:keepNext/>
+      </w:pPr>
+      <w:r>
+        <w:rPr>
+          <w:noProof/>
+        </w:rPr>
+        <w:lastRenderedPageBreak/>
+        <w:drawing>
+          <wp:inline distT="0" distB="0" distL="0" distR="0" wp14:anchorId="19810E80" wp14:editId="43938C22">
+            <wp:extent cx="5760720" cy="1197512"/>
+            <wp:effectExtent l="0" t="0" r="0" b="3175"/>
+            <wp:docPr id="4" name="Image 4"/>
+            <wp:cNvGraphicFramePr>
+              <a:graphicFrameLocks xmlns:a="http://schemas.openxmlformats.org/drawingml/2006/main" noChangeAspect="1"/>
+            </wp:cNvGraphicFramePr>
+            <a:graphic xmlns:a="http://schemas.openxmlformats.org/drawingml/2006/main">
+              <a:graphicData uri="http://schemas.openxmlformats.org/drawingml/2006/picture">
+                <pic:pic xmlns:pic="http://schemas.openxmlformats.org/drawingml/2006/picture">
+                  <pic:nvPicPr>
+                    <pic:cNvPr id="4" name="fichierDAT.png"/>
+                    <pic:cNvPicPr/>
+                  </pic:nvPicPr>
+                  <pic:blipFill>
+                    <a:blip r:embed="rId14">
+                      <a:extLst>
+                        <a:ext uri="{28A0092B-C50C-407E-A947-70E740481C1C}">
+                          <a14:useLocalDpi xmlns:a14="http://schemas.microsoft.com/office/drawing/2010/main" val="0"/>
+                        </a:ext>
+                      </a:extLst>
+                    </a:blip>
+                    <a:stretch>
+                      <a:fillRect/>
+                    </a:stretch>
+                  </pic:blipFill>
+                  <pic:spPr>
+                    <a:xfrm>
+                      <a:off x="0" y="0"/>
+                      <a:ext cx="5760720" cy="1197512"/>
+                    </a:xfrm>
+                    <a:prstGeom prst="rect">
+                      <a:avLst/>
+                    </a:prstGeom>
+                  </pic:spPr>
+                </pic:pic>
+              </a:graphicData>
+            </a:graphic>
+          </wp:inline>
+        </w:drawing>
+      </w:r>
+    </w:p>
+    <w:p>
+      <w:pPr>
+        <w:pStyle w:val="Lgende"/>
+      </w:pPr>
+      <w:r>
+        <w:t xml:space="preserve">Fig. </w:t>
+      </w:r>
+      <w:r>
+        <w:fldChar w:fldCharType="begin"/>
+      </w:r>
+      <w:r>
+        <w:instrText xml:space="preserve"> SEQ Fig. \* ARABIC </w:instrText>
+      </w:r>
+      <w:r>
+        <w:fldChar w:fldCharType="separate"/>
+      </w:r>
+      <w:r>
+        <w:rPr>
+          <w:noProof/>
+        </w:rPr>
+        <w:t>3</w:t>
+      </w:r>
+      <w:r>
+        <w:fldChar w:fldCharType="end"/>
+      </w:r>
+      <w:r>
+        <w:t xml:space="preserve"> Exemple de données dans un fichier .dat</w:t>
+      </w:r>
+    </w:p>
+    <w:p>
+      <w:pPr>
+        <w:pStyle w:val="Titre2"/>
+      </w:pPr>
+      <w:bookmarkStart w:id="12" w:name="_Toc41496068"/>
+      <w:r>
+        <w:rPr>
+          <w:rStyle w:val="tl8wme"/>
+        </w:rPr>
+        <w:t>Architecture</w:t>
       </w:r>
       <w:bookmarkEnd w:id="12"/>
     </w:p>
@@ -3469,22 +4403,34 @@
       <w:pPr>
         <w:pStyle w:val="Titre2"/>
       </w:pPr>
-      <w:bookmarkStart w:id="13" w:name="_Toc41398669"/>
-      <w:r>
-        <w:t>Conditions de tests</w:t>
+      <w:bookmarkStart w:id="13" w:name="_Toc41496069"/>
+      <w:r>
+        <w:rPr>
+          <w:rStyle w:val="tl8wme"/>
+        </w:rPr>
+        <w:t>Fenêtre de l’application</w:t>
       </w:r>
       <w:bookmarkEnd w:id="13"/>
     </w:p>
     <w:p>
       <w:pPr>
-        <w:pStyle w:val="Titre2"/>
-      </w:pPr>
-      <w:bookmarkStart w:id="14" w:name="_Toc41398670"/>
-      <w:r>
-        <w:t>Plan</w:t>
-      </w:r>
-      <w:r>
-        <w:t xml:space="preserve"> de test</w:t>
+        <w:pStyle w:val="Titre1"/>
+        <w:rPr>
+          <w:rStyle w:val="tl8wme"/>
+        </w:rPr>
+      </w:pPr>
+      <w:bookmarkStart w:id="14" w:name="_Toc41496070"/>
+      <w:r>
+        <w:rPr>
+          <w:rStyle w:val="tl8wme"/>
+        </w:rPr>
+        <w:t>T</w:t>
+      </w:r>
+      <w:r>
+        <w:rPr>
+          <w:rStyle w:val="tl8wme"/>
+        </w:rPr>
+        <w:t>ests</w:t>
       </w:r>
       <w:bookmarkEnd w:id="14"/>
     </w:p>
@@ -3492,60 +4438,51 @@
       <w:pPr>
         <w:pStyle w:val="Titre2"/>
       </w:pPr>
-      <w:bookmarkStart w:id="15" w:name="_Toc41398671"/>
-      <w:r>
-        <w:t>Rapport</w:t>
-      </w:r>
-      <w:r>
-        <w:t xml:space="preserve"> de tests</w:t>
+      <w:bookmarkStart w:id="15" w:name="_Toc41496071"/>
+      <w:r>
+        <w:t>Conditions de tests</w:t>
       </w:r>
       <w:bookmarkEnd w:id="15"/>
     </w:p>
     <w:p>
       <w:pPr>
-        <w:pStyle w:val="Titre1"/>
-        <w:rPr>
-          <w:rStyle w:val="tl8wme"/>
-        </w:rPr>
-      </w:pPr>
-      <w:bookmarkStart w:id="16" w:name="_Toc41398672"/>
-      <w:r>
-        <w:rPr>
-          <w:rStyle w:val="tl8wme"/>
-        </w:rPr>
-        <w:t>Conclusion</w:t>
+        <w:pStyle w:val="Titre2"/>
+      </w:pPr>
+      <w:bookmarkStart w:id="16" w:name="_Toc41496072"/>
+      <w:r>
+        <w:t>Plan</w:t>
+      </w:r>
+      <w:r>
+        <w:t xml:space="preserve"> de test</w:t>
       </w:r>
       <w:bookmarkEnd w:id="16"/>
     </w:p>
     <w:p>
       <w:pPr>
         <w:pStyle w:val="Titre2"/>
-        <w:rPr>
-          <w:rStyle w:val="tl8wme"/>
-        </w:rPr>
-      </w:pPr>
-      <w:bookmarkStart w:id="17" w:name="_Toc41398673"/>
-      <w:r>
-        <w:rPr>
-          <w:rStyle w:val="tl8wme"/>
-        </w:rPr>
-        <w:t>Difficultés rencontrées</w:t>
+      </w:pPr>
+      <w:bookmarkStart w:id="17" w:name="_Toc41496073"/>
+      <w:r>
+        <w:t>Rapport</w:t>
+      </w:r>
+      <w:r>
+        <w:t xml:space="preserve"> de tests</w:t>
       </w:r>
       <w:bookmarkEnd w:id="17"/>
     </w:p>
     <w:p>
       <w:pPr>
-        <w:pStyle w:val="Titre2"/>
+        <w:pStyle w:val="Titre1"/>
         <w:rPr>
           <w:rStyle w:val="tl8wme"/>
         </w:rPr>
       </w:pPr>
-      <w:bookmarkStart w:id="18" w:name="_Toc41398674"/>
+      <w:bookmarkStart w:id="18" w:name="_Toc41496074"/>
       <w:r>
         <w:rPr>
           <w:rStyle w:val="tl8wme"/>
         </w:rPr>
-        <w:t>Améliorations possibles</w:t>
+        <w:t>Conclusion</w:t>
       </w:r>
       <w:bookmarkEnd w:id="18"/>
     </w:p>
@@ -3556,28 +4493,28 @@
           <w:rStyle w:val="tl8wme"/>
         </w:rPr>
       </w:pPr>
-      <w:bookmarkStart w:id="19" w:name="_Toc41398675"/>
+      <w:bookmarkStart w:id="19" w:name="_Toc41496075"/>
       <w:r>
         <w:rPr>
           <w:rStyle w:val="tl8wme"/>
         </w:rPr>
-        <w:t>Bilan personnel</w:t>
+        <w:t>Difficultés rencontrées</w:t>
       </w:r>
       <w:bookmarkEnd w:id="19"/>
     </w:p>
     <w:p>
       <w:pPr>
-        <w:pStyle w:val="Titre1"/>
+        <w:pStyle w:val="Titre2"/>
         <w:rPr>
           <w:rStyle w:val="tl8wme"/>
         </w:rPr>
       </w:pPr>
-      <w:bookmarkStart w:id="20" w:name="_Toc41398676"/>
+      <w:bookmarkStart w:id="20" w:name="_Toc41496076"/>
       <w:r>
         <w:rPr>
           <w:rStyle w:val="tl8wme"/>
         </w:rPr>
-        <w:t>Annexes</w:t>
+        <w:t>Améliorations possibles</w:t>
       </w:r>
       <w:bookmarkEnd w:id="20"/>
     </w:p>
@@ -3588,36 +4525,68 @@
           <w:rStyle w:val="tl8wme"/>
         </w:rPr>
       </w:pPr>
-      <w:bookmarkStart w:id="21" w:name="_Toc41398677"/>
+      <w:bookmarkStart w:id="21" w:name="_Toc41496077"/>
       <w:r>
         <w:rPr>
           <w:rStyle w:val="tl8wme"/>
         </w:rPr>
-        <w:t>Planning</w:t>
-      </w:r>
-      <w:r>
-        <w:rPr>
-          <w:rStyle w:val="tl8wme"/>
-        </w:rPr>
-        <w:t xml:space="preserve"> </w:t>
-      </w:r>
-      <w:r>
-        <w:rPr>
-          <w:rStyle w:val="tl8wme"/>
-        </w:rPr>
-        <w:t>prévisionnel</w:t>
+        <w:t>Bilan personnel</w:t>
       </w:r>
       <w:bookmarkEnd w:id="21"/>
     </w:p>
     <w:p>
       <w:pPr>
+        <w:pStyle w:val="Titre1"/>
+        <w:rPr>
+          <w:rStyle w:val="tl8wme"/>
+        </w:rPr>
+      </w:pPr>
+      <w:bookmarkStart w:id="22" w:name="_Toc41496078"/>
+      <w:r>
+        <w:rPr>
+          <w:rStyle w:val="tl8wme"/>
+        </w:rPr>
+        <w:t>Annexes</w:t>
+      </w:r>
+      <w:bookmarkEnd w:id="22"/>
+    </w:p>
+    <w:p>
+      <w:pPr>
         <w:pStyle w:val="Titre2"/>
-      </w:pPr>
-      <w:bookmarkStart w:id="22" w:name="_Toc41398678"/>
+        <w:rPr>
+          <w:rStyle w:val="tl8wme"/>
+        </w:rPr>
+      </w:pPr>
+      <w:bookmarkStart w:id="23" w:name="_Toc41496079"/>
+      <w:r>
+        <w:rPr>
+          <w:rStyle w:val="tl8wme"/>
+        </w:rPr>
+        <w:t>Planning</w:t>
+      </w:r>
+      <w:r>
+        <w:rPr>
+          <w:rStyle w:val="tl8wme"/>
+        </w:rPr>
+        <w:t xml:space="preserve"> </w:t>
+      </w:r>
+      <w:r>
+        <w:rPr>
+          <w:rStyle w:val="tl8wme"/>
+        </w:rPr>
+        <w:t>prévisionnel</w:t>
+      </w:r>
+      <w:bookmarkEnd w:id="23"/>
+    </w:p>
+    <w:p>
+      <w:pPr>
+        <w:pStyle w:val="Titre2"/>
+      </w:pPr>
+      <w:bookmarkStart w:id="24" w:name="_Toc41496080"/>
       <w:r>
         <w:t>Planning réel</w:t>
       </w:r>
-      <w:bookmarkEnd w:id="22"/>
+      <w:bookmarkEnd w:id="24"/>
     </w:p>
     <w:sectPr>
       <w:pgSz w:w="11906" w:h="16838"/>
@@ -3713,7 +4682,7 @@
         <w:rPr>
           <w:noProof/>
         </w:rPr>
-        <w:t>3</w:t>
+        <w:t>4</w:t>
       </w:r>
     </w:fldSimple>
   </w:p>
@@ -4042,6 +5011,182 @@
     </w:lvl>
   </w:abstractNum>
   <w:abstractNum w:abstractNumId="2" w15:restartNumberingAfterBreak="0">
+    <w:nsid w:val="30F30F76"/>
+    <w:multiLevelType w:val="multilevel"/>
+    <w:tmpl w:val="100C001D"/>
+    <w:lvl w:ilvl="0">
+      <w:start w:val="1"/>
+      <w:numFmt w:val="decimal"/>
+      <w:lvlText w:val="%1)"/>
+      <w:lvlJc w:val="left"/>
+      <w:pPr>
+        <w:ind w:left="360" w:hanging="360"/>
+      </w:pPr>
+    </w:lvl>
+    <w:lvl w:ilvl="1">
+      <w:start w:val="1"/>
+      <w:numFmt w:val="lowerLetter"/>
+      <w:lvlText w:val="%2)"/>
+      <w:lvlJc w:val="left"/>
+      <w:pPr>
+        <w:ind w:left="720" w:hanging="360"/>
+      </w:pPr>
+    </w:lvl>
+    <w:lvl w:ilvl="2">
+      <w:start w:val="1"/>
+      <w:numFmt w:val="lowerRoman"/>
+      <w:lvlText w:val="%3)"/>
+      <w:lvlJc w:val="left"/>
+      <w:pPr>
+        <w:ind w:left="1080" w:hanging="360"/>
+      </w:pPr>
+    </w:lvl>
+    <w:lvl w:ilvl="3">
+      <w:start w:val="1"/>
+      <w:numFmt w:val="decimal"/>
+      <w:lvlText w:val="(%4)"/>
+      <w:lvlJc w:val="left"/>
+      <w:pPr>
+        <w:ind w:left="1440" w:hanging="360"/>
+      </w:pPr>
+    </w:lvl>
+    <w:lvl w:ilvl="4">
+      <w:start w:val="1"/>
+      <w:numFmt w:val="lowerLetter"/>
+      <w:lvlText w:val="(%5)"/>
+      <w:lvlJc w:val="left"/>
+      <w:pPr>
+        <w:ind w:left="1800" w:hanging="360"/>
+      </w:pPr>
+    </w:lvl>
+    <w:lvl w:ilvl="5">
+      <w:start w:val="1"/>
+      <w:numFmt w:val="lowerRoman"/>
+      <w:lvlText w:val="(%6)"/>
+      <w:lvlJc w:val="left"/>
+      <w:pPr>
+        <w:ind w:left="2160" w:hanging="360"/>
+      </w:pPr>
+    </w:lvl>
+    <w:lvl w:ilvl="6">
+      <w:start w:val="1"/>
+      <w:numFmt w:val="decimal"/>
+      <w:lvlText w:val="%7."/>
+      <w:lvlJc w:val="left"/>
+      <w:pPr>
+        <w:ind w:left="2520" w:hanging="360"/>
+      </w:pPr>
+    </w:lvl>
+    <w:lvl w:ilvl="7">
+      <w:start w:val="1"/>
+      <w:numFmt w:val="lowerLetter"/>
+      <w:lvlText w:val="%8."/>
+      <w:lvlJc w:val="left"/>
+      <w:pPr>
+        <w:ind w:left="2880" w:hanging="360"/>
+      </w:pPr>
+    </w:lvl>
+    <w:lvl w:ilvl="8">
+      <w:start w:val="1"/>
+      <w:numFmt w:val="lowerRoman"/>
+      <w:lvlText w:val="%9."/>
+      <w:lvlJc w:val="left"/>
+      <w:pPr>
+        <w:ind w:left="3240" w:hanging="360"/>
+      </w:pPr>
+    </w:lvl>
+  </w:abstractNum>
+  <w:abstractNum w:abstractNumId="3" w15:restartNumberingAfterBreak="0">
+    <w:nsid w:val="5AB469B1"/>
+    <w:multiLevelType w:val="multilevel"/>
+    <w:tmpl w:val="0C489136"/>
+    <w:lvl w:ilvl="0">
+      <w:start w:val="1"/>
+      <w:numFmt w:val="decimal"/>
+      <w:lvlText w:val="%1)"/>
+      <w:lvlJc w:val="left"/>
+      <w:pPr>
+        <w:ind w:left="360" w:hanging="360"/>
+      </w:pPr>
+      <w:rPr>
+        <w:i w:val="0"/>
+        <w:iCs w:val="0"/>
+      </w:rPr>
+    </w:lvl>
+    <w:lvl w:ilvl="1">
+      <w:start w:val="1"/>
+      <w:numFmt w:val="lowerLetter"/>
+      <w:lvlText w:val="%2)"/>
+      <w:lvlJc w:val="left"/>
+      <w:pPr>
+        <w:ind w:left="720" w:hanging="360"/>
+      </w:pPr>
+    </w:lvl>
+    <w:lvl w:ilvl="2">
+      <w:start w:val="1"/>
+      <w:numFmt w:val="lowerRoman"/>
+      <w:lvlText w:val="%3)"/>
+      <w:lvlJc w:val="left"/>
+      <w:pPr>
+        <w:ind w:left="1080" w:hanging="360"/>
+      </w:pPr>
+    </w:lvl>
+    <w:lvl w:ilvl="3">
+      <w:start w:val="1"/>
+      <w:numFmt w:val="decimal"/>
+      <w:lvlText w:val="(%4)"/>
+      <w:lvlJc w:val="left"/>
+      <w:pPr>
+        <w:ind w:left="1440" w:hanging="360"/>
+      </w:pPr>
+    </w:lvl>
+    <w:lvl w:ilvl="4">
+      <w:start w:val="1"/>
+      <w:numFmt w:val="lowerLetter"/>
+      <w:lvlText w:val="(%5)"/>
+      <w:lvlJc w:val="left"/>
+      <w:pPr>
+        <w:ind w:left="1800" w:hanging="360"/>
+      </w:pPr>
+    </w:lvl>
+    <w:lvl w:ilvl="5">
+      <w:start w:val="1"/>
+      <w:numFmt w:val="lowerRoman"/>
+      <w:lvlText w:val="(%6)"/>
+      <w:lvlJc w:val="left"/>
+      <w:pPr>
+        <w:ind w:left="2160" w:hanging="360"/>
+      </w:pPr>
+    </w:lvl>
+    <w:lvl w:ilvl="6">
+      <w:start w:val="1"/>
+      <w:numFmt w:val="decimal"/>
+      <w:lvlText w:val="%7."/>
+      <w:lvlJc w:val="left"/>
+      <w:pPr>
+        <w:ind w:left="2520" w:hanging="360"/>
+      </w:pPr>
+    </w:lvl>
+    <w:lvl w:ilvl="7">
+      <w:start w:val="1"/>
+      <w:numFmt w:val="lowerLetter"/>
+      <w:lvlText w:val="%8."/>
+      <w:lvlJc w:val="left"/>
+      <w:pPr>
+        <w:ind w:left="2880" w:hanging="360"/>
+      </w:pPr>
+    </w:lvl>
+    <w:lvl w:ilvl="8">
+      <w:start w:val="1"/>
+      <w:numFmt w:val="lowerRoman"/>
+      <w:lvlText w:val="%9."/>
+      <w:lvlJc w:val="left"/>
+      <w:pPr>
+        <w:ind w:left="3240" w:hanging="360"/>
+      </w:pPr>
+    </w:lvl>
+  </w:abstractNum>
+  <w:abstractNum w:abstractNumId="4" w15:restartNumberingAfterBreak="0">
     <w:nsid w:val="723771AA"/>
     <w:multiLevelType w:val="hybridMultilevel"/>
     <w:tmpl w:val="BA26F7B4"/>
@@ -4154,7 +5299,7 @@
       </w:rPr>
     </w:lvl>
   </w:abstractNum>
-  <w:abstractNum w:abstractNumId="3" w15:restartNumberingAfterBreak="0">
+  <w:abstractNum w:abstractNumId="5" w15:restartNumberingAfterBreak="0">
     <w:nsid w:val="75E2258A"/>
     <w:multiLevelType w:val="multilevel"/>
     <w:tmpl w:val="263641BA"/>
@@ -4249,7 +5394,7 @@
       </w:pPr>
     </w:lvl>
   </w:abstractNum>
-  <w:abstractNum w:abstractNumId="4" w15:restartNumberingAfterBreak="0">
+  <w:abstractNum w:abstractNumId="6" w15:restartNumberingAfterBreak="0">
     <w:nsid w:val="7E444B5A"/>
     <w:multiLevelType w:val="hybridMultilevel"/>
     <w:tmpl w:val="F766AF16"/>
@@ -4362,7 +5507,7 @@
       </w:rPr>
     </w:lvl>
   </w:abstractNum>
-  <w:abstractNum w:abstractNumId="5" w15:restartNumberingAfterBreak="0">
+  <w:abstractNum w:abstractNumId="7" w15:restartNumberingAfterBreak="0">
     <w:nsid w:val="7F2A2FCD"/>
     <w:multiLevelType w:val="hybridMultilevel"/>
     <w:tmpl w:val="1C44CC2C"/>
@@ -4476,25 +5621,31 @@
     </w:lvl>
   </w:abstractNum>
   <w:num w:numId="1">
-    <w:abstractNumId w:val="3"/>
+    <w:abstractNumId w:val="5"/>
   </w:num>
   <w:num w:numId="2">
-    <w:abstractNumId w:val="5"/>
+    <w:abstractNumId w:val="7"/>
   </w:num>
   <w:num w:numId="3">
     <w:abstractNumId w:val="1"/>
   </w:num>
   <w:num w:numId="4">
-    <w:abstractNumId w:val="2"/>
+    <w:abstractNumId w:val="4"/>
   </w:num>
   <w:num w:numId="5">
     <w:abstractNumId w:val="0"/>
   </w:num>
   <w:num w:numId="6">
+    <w:abstractNumId w:val="5"/>
+  </w:num>
+  <w:num w:numId="7">
+    <w:abstractNumId w:val="6"/>
+  </w:num>
+  <w:num w:numId="8">
     <w:abstractNumId w:val="3"/>
   </w:num>
-  <w:num w:numId="7">
-    <w:abstractNumId w:val="4"/>
+  <w:num w:numId="9">
+    <w:abstractNumId w:val="2"/>
   </w:num>
 </w:numbering>
 </file>
@@ -4989,10 +6140,9 @@
     <w:next w:val="Normal"/>
     <w:link w:val="Titre4Car"/>
     <w:uiPriority w:val="9"/>
-    <w:semiHidden/>
     <w:unhideWhenUsed/>
     <w:qFormat/>
-    <w:rsid w:val="001423B9"/>
+    <w:rsid w:val="0060474C"/>
     <w:pPr>
       <w:keepNext/>
       <w:keepLines/>
@@ -5004,10 +6154,10 @@
       <w:outlineLvl w:val="3"/>
     </w:pPr>
     <w:rPr>
-      <w:rFonts w:asciiTheme="majorHAnsi" w:eastAsiaTheme="majorEastAsia" w:hAnsiTheme="majorHAnsi" w:cstheme="majorBidi"/>
-      <w:i/>
+      <w:rFonts w:ascii="Bahnschrift" w:eastAsiaTheme="majorEastAsia" w:hAnsi="Bahnschrift" w:cstheme="majorBidi"/>
       <w:iCs/>
-      <w:color w:val="2E74B5" w:themeColor="accent1" w:themeShade="BF"/>
+      <w:color w:val="1F4E79" w:themeColor="accent1" w:themeShade="80"/>
+      <w:sz w:val="24"/>
     </w:rPr>
   </w:style>
   <w:style w:type="paragraph" w:styleId="Titre5">
@@ -5333,13 +6483,12 @@
     <w:basedOn w:val="Policepardfaut"/>
     <w:link w:val="Titre4"/>
     <w:uiPriority w:val="9"/>
-    <w:semiHidden/>
-    <w:rsid w:val="001423B9"/>
+    <w:rsid w:val="0060474C"/>
     <w:rPr>
-      <w:rFonts w:asciiTheme="majorHAnsi" w:eastAsiaTheme="majorEastAsia" w:hAnsiTheme="majorHAnsi" w:cstheme="majorBidi"/>
-      <w:i/>
+      <w:rFonts w:ascii="Bahnschrift" w:eastAsiaTheme="majorEastAsia" w:hAnsi="Bahnschrift" w:cstheme="majorBidi"/>
       <w:iCs/>
-      <w:color w:val="2E74B5" w:themeColor="accent1" w:themeShade="BF"/>
+      <w:color w:val="1F4E79" w:themeColor="accent1" w:themeShade="80"/>
+      <w:sz w:val="24"/>
     </w:rPr>
   </w:style>
   <w:style w:type="character" w:customStyle="1" w:styleId="Titre5Car">
@@ -5550,6 +6699,25 @@
       <w:shd w:val="clear" w:color="auto" w:fill="E1DFDD"/>
     </w:rPr>
   </w:style>
+  <w:style w:type="paragraph" w:styleId="Lgende">
+    <w:name w:val="caption"/>
+    <w:basedOn w:val="Normal"/>
+    <w:next w:val="Normal"/>
+    <w:uiPriority w:val="35"/>
+    <w:unhideWhenUsed/>
+    <w:qFormat/>
+    <w:rsid w:val="00D771CF"/>
+    <w:pPr>
+      <w:spacing w:after="200" w:line="240" w:lineRule="auto"/>
+    </w:pPr>
+    <w:rPr>
+      <w:i/>
+      <w:iCs/>
+      <w:color w:val="44546A" w:themeColor="text2"/>
+      <w:sz w:val="18"/>
+      <w:szCs w:val="18"/>
+    </w:rPr>
+  </w:style>
 </w:styles>
 </file>
 
@@ -5652,7 +6820,7 @@
     <w:charset w:val="00"/>
     <w:family w:val="roman"/>
     <w:pitch w:val="variable"/>
-    <w:sig w:usb0="E0002EFF" w:usb1="C000785B" w:usb2="00000009" w:usb3="00000000" w:csb0="000001FF" w:csb1="00000000"/>
+    <w:sig w:usb0="E0002AFF" w:usb1="C0007843" w:usb2="00000009" w:usb3="00000000" w:csb0="000001FF" w:csb1="00000000"/>
   </w:font>
   <w:font w:name="Courier New">
     <w:panose1 w:val="02070309020205020404"/>
@@ -5673,7 +6841,7 @@
     <w:charset w:val="00"/>
     <w:family w:val="swiss"/>
     <w:pitch w:val="variable"/>
-    <w:sig w:usb0="E4002EFF" w:usb1="C000247B" w:usb2="00000009" w:usb3="00000000" w:csb0="000001FF" w:csb1="00000000"/>
+    <w:sig w:usb0="E00002FF" w:usb1="4000ACFF" w:usb2="00000001" w:usb3="00000000" w:csb0="0000019F" w:csb1="00000000"/>
   </w:font>
   <w:font w:name="Bahnschrift Light">
     <w:panose1 w:val="020B0502040204020203"/>
@@ -5697,12 +6865,19 @@
     <w:pitch w:val="variable"/>
     <w:sig w:usb0="A00002BF" w:usb1="38CF7CFA" w:usb2="00000016" w:usb3="00000000" w:csb0="0004000F" w:csb1="00000000"/>
   </w:font>
+  <w:font w:name="Bahnschrift">
+    <w:panose1 w:val="020B0502040204020203"/>
+    <w:charset w:val="00"/>
+    <w:family w:val="swiss"/>
+    <w:pitch w:val="variable"/>
+    <w:sig w:usb0="A00002C7" w:usb1="00000002" w:usb2="00000000" w:usb3="00000000" w:csb0="0000019F" w:csb1="00000000"/>
+  </w:font>
   <w:font w:name="Calibri Light">
     <w:panose1 w:val="020F0302020204030204"/>
     <w:charset w:val="00"/>
     <w:family w:val="swiss"/>
     <w:pitch w:val="variable"/>
-    <w:sig w:usb0="E4002EFF" w:usb1="C000247B" w:usb2="00000009" w:usb3="00000000" w:csb0="000001FF" w:csb1="00000000"/>
+    <w:sig w:usb0="A00002EF" w:usb1="4000207B" w:usb2="00000000" w:usb3="00000000" w:csb0="0000009F" w:csb1="00000000"/>
   </w:font>
   <w:font w:name="DengXian">
     <w:altName w:val="等线"/>
@@ -5745,6 +6920,7 @@
     <w:rsid w:val="00301396"/>
     <w:rsid w:val="003B2042"/>
     <w:rsid w:val="00442C23"/>
+    <w:rsid w:val="005710BD"/>
     <w:rsid w:val="008675E7"/>
     <w:rsid w:val="008E4664"/>
     <w:rsid w:val="00965AD7"/>
@@ -6509,7 +7685,7 @@
 </file>
 
 <file path=customXml/itemProps2.xml><?xml version="1.0" encoding="utf-8"?>
-<ds:datastoreItem xmlns:ds="http://schemas.openxmlformats.org/officeDocument/2006/customXml" ds:itemID="{1A71E4DE-8ED0-4255-A8C6-DFCE1810CA97}">
+<ds:datastoreItem xmlns:ds="http://schemas.openxmlformats.org/officeDocument/2006/customXml" ds:itemID="{F2508174-39F2-4767-9C69-5D6F384729D5}">
   <ds:schemaRefs>
     <ds:schemaRef ds:uri="http://schemas.openxmlformats.org/officeDocument/2006/bibliography"/>
   </ds:schemaRefs>

</xml_diff>

<commit_message>
Finition de l'algorithme qui déplace un à la fois
</commit_message>
<xml_diff>
--- a/DocTechnique_CVRP.docx
+++ b/DocTechnique_CVRP.docx
@@ -11,6 +11,7 @@
           <w:docPartUnique/>
         </w:docPartObj>
       </w:sdtPr>
+      <w:sdtEndPr/>
       <w:sdtContent>
         <w:p>
           <w:pPr>
@@ -279,6 +280,7 @@
                                   <w:dataBinding w:prefixMappings="xmlns:ns0='http://schemas.openxmlformats.org/package/2006/metadata/core-properties' xmlns:ns1='http://purl.org/dc/elements/1.1/'" w:xpath="/ns0:coreProperties[1]/ns1:title[1]" w:storeItemID="{6C3C8BC8-F283-45AE-878A-BAB7291924A1}"/>
                                   <w:text/>
                                 </w:sdtPr>
+                                <w:sdtEndPr/>
                                 <w:sdtContent>
                                   <w:p>
                                     <w:pPr>
@@ -347,6 +349,7 @@
                             <w:dataBinding w:prefixMappings="xmlns:ns0='http://schemas.openxmlformats.org/package/2006/metadata/core-properties' xmlns:ns1='http://purl.org/dc/elements/1.1/'" w:xpath="/ns0:coreProperties[1]/ns1:title[1]" w:storeItemID="{6C3C8BC8-F283-45AE-878A-BAB7291924A1}"/>
                             <w:text/>
                           </w:sdtPr>
+                          <w:sdtEndPr/>
                           <w:sdtContent>
                             <w:p>
                               <w:pPr>
@@ -550,7 +553,7 @@
                                       <w:sz w:val="72"/>
                                       <w:szCs w:val="96"/>
                                     </w:rPr>
-                                    <w:t>27.05.2020</w:t>
+                                    <w:t>28.05.2020</w:t>
                                   </w:r>
                                   <w:r>
                                     <w:rPr>
@@ -628,6 +631,7 @@
                                     <w:dataBinding w:prefixMappings="xmlns:ns0='http://schemas.openxmlformats.org/package/2006/metadata/core-properties' xmlns:ns1='http://purl.org/dc/elements/1.1/'" w:xpath="/ns0:coreProperties[1]/ns1:creator[1]" w:storeItemID="{6C3C8BC8-F283-45AE-878A-BAB7291924A1}"/>
                                     <w:text/>
                                   </w:sdtPr>
+                                  <w:sdtEndPr/>
                                   <w:sdtContent>
                                     <w:p>
                                       <w:pPr>
@@ -661,6 +665,7 @@
                                     <w:dataBinding w:prefixMappings="xmlns:ns0='http://schemas.openxmlformats.org/officeDocument/2006/extended-properties'" w:xpath="/ns0:Properties[1]/ns0:Company[1]" w:storeItemID="{6668398D-A668-4E3E-A5EB-62B293D839F1}"/>
                                     <w:text/>
                                   </w:sdtPr>
+                                  <w:sdtEndPr/>
                                   <w:sdtContent>
                                     <w:p>
                                       <w:pPr>
@@ -813,7 +818,7 @@
                                 <w:sz w:val="72"/>
                                 <w:szCs w:val="96"/>
                               </w:rPr>
-                              <w:t>27.05.2020</w:t>
+                              <w:t>28.05.2020</w:t>
                             </w:r>
                             <w:r>
                               <w:rPr>
@@ -846,6 +851,7 @@
                               <w:dataBinding w:prefixMappings="xmlns:ns0='http://schemas.openxmlformats.org/package/2006/metadata/core-properties' xmlns:ns1='http://purl.org/dc/elements/1.1/'" w:xpath="/ns0:coreProperties[1]/ns1:creator[1]" w:storeItemID="{6C3C8BC8-F283-45AE-878A-BAB7291924A1}"/>
                               <w:text/>
                             </w:sdtPr>
+                            <w:sdtEndPr/>
                             <w:sdtContent>
                               <w:p>
                                 <w:pPr>
@@ -879,6 +885,7 @@
                               <w:dataBinding w:prefixMappings="xmlns:ns0='http://schemas.openxmlformats.org/officeDocument/2006/extended-properties'" w:xpath="/ns0:Properties[1]/ns0:Company[1]" w:storeItemID="{6668398D-A668-4E3E-A5EB-62B293D839F1}"/>
                               <w:text/>
                             </w:sdtPr>
+                            <w:sdtEndPr/>
                             <w:sdtContent>
                               <w:p>
                                 <w:pPr>
@@ -1057,7 +1064,7 @@
           <w:r>
             <w:fldChar w:fldCharType="separate"/>
           </w:r>
-          <w:hyperlink w:anchor="_Toc41496056" w:history="1">
+          <w:hyperlink w:anchor="_Toc41594438" w:history="1">
             <w:r>
               <w:rPr>
                 <w:rStyle w:val="Lienhypertexte"/>
@@ -1099,7 +1106,7 @@
                 <w:noProof/>
                 <w:webHidden/>
               </w:rPr>
-              <w:instrText xml:space="preserve"> PAGEREF _Toc41496056 \h </w:instrText>
+              <w:instrText xml:space="preserve"> PAGEREF _Toc41594438 \h </w:instrText>
             </w:r>
             <w:r>
               <w:rPr>
@@ -1143,7 +1150,7 @@
               <w:lang w:eastAsia="zh-CN"/>
             </w:rPr>
           </w:pPr>
-          <w:hyperlink w:anchor="_Toc41496057" w:history="1">
+          <w:hyperlink w:anchor="_Toc41594439" w:history="1">
             <w:r>
               <w:rPr>
                 <w:rStyle w:val="Lienhypertexte"/>
@@ -1185,7 +1192,7 @@
                 <w:noProof/>
                 <w:webHidden/>
               </w:rPr>
-              <w:instrText xml:space="preserve"> PAGEREF _Toc41496057 \h </w:instrText>
+              <w:instrText xml:space="preserve"> PAGEREF _Toc41594439 \h </w:instrText>
             </w:r>
             <w:r>
               <w:rPr>
@@ -1229,7 +1236,7 @@
               <w:lang w:eastAsia="zh-CN"/>
             </w:rPr>
           </w:pPr>
-          <w:hyperlink w:anchor="_Toc41496058" w:history="1">
+          <w:hyperlink w:anchor="_Toc41594440" w:history="1">
             <w:r>
               <w:rPr>
                 <w:rStyle w:val="Lienhypertexte"/>
@@ -1271,7 +1278,7 @@
                 <w:noProof/>
                 <w:webHidden/>
               </w:rPr>
-              <w:instrText xml:space="preserve"> PAGEREF _Toc41496058 \h </w:instrText>
+              <w:instrText xml:space="preserve"> PAGEREF _Toc41594440 \h </w:instrText>
             </w:r>
             <w:r>
               <w:rPr>
@@ -1315,7 +1322,7 @@
               <w:lang w:eastAsia="zh-CN"/>
             </w:rPr>
           </w:pPr>
-          <w:hyperlink w:anchor="_Toc41496059" w:history="1">
+          <w:hyperlink w:anchor="_Toc41594441" w:history="1">
             <w:r>
               <w:rPr>
                 <w:rStyle w:val="Lienhypertexte"/>
@@ -1357,7 +1364,7 @@
                 <w:noProof/>
                 <w:webHidden/>
               </w:rPr>
-              <w:instrText xml:space="preserve"> PAGEREF _Toc41496059 \h </w:instrText>
+              <w:instrText xml:space="preserve"> PAGEREF _Toc41594441 \h </w:instrText>
             </w:r>
             <w:r>
               <w:rPr>
@@ -1401,7 +1408,7 @@
               <w:lang w:eastAsia="zh-CN"/>
             </w:rPr>
           </w:pPr>
-          <w:hyperlink w:anchor="_Toc41496060" w:history="1">
+          <w:hyperlink w:anchor="_Toc41594442" w:history="1">
             <w:r>
               <w:rPr>
                 <w:rStyle w:val="Lienhypertexte"/>
@@ -1443,7 +1450,7 @@
                 <w:noProof/>
                 <w:webHidden/>
               </w:rPr>
-              <w:instrText xml:space="preserve"> PAGEREF _Toc41496060 \h </w:instrText>
+              <w:instrText xml:space="preserve"> PAGEREF _Toc41594442 \h </w:instrText>
             </w:r>
             <w:r>
               <w:rPr>
@@ -1487,7 +1494,7 @@
               <w:lang w:eastAsia="zh-CN"/>
             </w:rPr>
           </w:pPr>
-          <w:hyperlink w:anchor="_Toc41496061" w:history="1">
+          <w:hyperlink w:anchor="_Toc41594443" w:history="1">
             <w:r>
               <w:rPr>
                 <w:rStyle w:val="Lienhypertexte"/>
@@ -1529,7 +1536,7 @@
                 <w:noProof/>
                 <w:webHidden/>
               </w:rPr>
-              <w:instrText xml:space="preserve"> PAGEREF _Toc41496061 \h </w:instrText>
+              <w:instrText xml:space="preserve"> PAGEREF _Toc41594443 \h </w:instrText>
             </w:r>
             <w:r>
               <w:rPr>
@@ -1573,7 +1580,7 @@
               <w:lang w:eastAsia="zh-CN"/>
             </w:rPr>
           </w:pPr>
-          <w:hyperlink w:anchor="_Toc41496062" w:history="1">
+          <w:hyperlink w:anchor="_Toc41594444" w:history="1">
             <w:r>
               <w:rPr>
                 <w:rStyle w:val="Lienhypertexte"/>
@@ -1615,7 +1622,7 @@
                 <w:noProof/>
                 <w:webHidden/>
               </w:rPr>
-              <w:instrText xml:space="preserve"> PAGEREF _Toc41496062 \h </w:instrText>
+              <w:instrText xml:space="preserve"> PAGEREF _Toc41594444 \h </w:instrText>
             </w:r>
             <w:r>
               <w:rPr>
@@ -1659,7 +1666,7 @@
               <w:lang w:eastAsia="zh-CN"/>
             </w:rPr>
           </w:pPr>
-          <w:hyperlink w:anchor="_Toc41496063" w:history="1">
+          <w:hyperlink w:anchor="_Toc41594445" w:history="1">
             <w:r>
               <w:rPr>
                 <w:rStyle w:val="Lienhypertexte"/>
@@ -1701,7 +1708,7 @@
                 <w:noProof/>
                 <w:webHidden/>
               </w:rPr>
-              <w:instrText xml:space="preserve"> PAGEREF _Toc41496063 \h </w:instrText>
+              <w:instrText xml:space="preserve"> PAGEREF _Toc41594445 \h </w:instrText>
             </w:r>
             <w:r>
               <w:rPr>
@@ -1745,7 +1752,7 @@
               <w:lang w:eastAsia="zh-CN"/>
             </w:rPr>
           </w:pPr>
-          <w:hyperlink w:anchor="_Toc41496064" w:history="1">
+          <w:hyperlink w:anchor="_Toc41594446" w:history="1">
             <w:r>
               <w:rPr>
                 <w:rStyle w:val="Lienhypertexte"/>
@@ -1787,7 +1794,7 @@
                 <w:noProof/>
                 <w:webHidden/>
               </w:rPr>
-              <w:instrText xml:space="preserve"> PAGEREF _Toc41496064 \h </w:instrText>
+              <w:instrText xml:space="preserve"> PAGEREF _Toc41594446 \h </w:instrText>
             </w:r>
             <w:r>
               <w:rPr>
@@ -1831,7 +1838,7 @@
               <w:lang w:eastAsia="zh-CN"/>
             </w:rPr>
           </w:pPr>
-          <w:hyperlink w:anchor="_Toc41496065" w:history="1">
+          <w:hyperlink w:anchor="_Toc41594447" w:history="1">
             <w:r>
               <w:rPr>
                 <w:rStyle w:val="Lienhypertexte"/>
@@ -1873,7 +1880,7 @@
                 <w:noProof/>
                 <w:webHidden/>
               </w:rPr>
-              <w:instrText xml:space="preserve"> PAGEREF _Toc41496065 \h </w:instrText>
+              <w:instrText xml:space="preserve"> PAGEREF _Toc41594447 \h </w:instrText>
             </w:r>
             <w:r>
               <w:rPr>
@@ -1913,7 +1920,7 @@
               <w:lang w:eastAsia="zh-CN"/>
             </w:rPr>
           </w:pPr>
-          <w:hyperlink w:anchor="_Toc41496066" w:history="1">
+          <w:hyperlink w:anchor="_Toc41594448" w:history="1">
             <w:r>
               <w:rPr>
                 <w:rStyle w:val="Lienhypertexte"/>
@@ -1955,7 +1962,7 @@
                 <w:noProof/>
                 <w:webHidden/>
               </w:rPr>
-              <w:instrText xml:space="preserve"> PAGEREF _Toc41496066 \h </w:instrText>
+              <w:instrText xml:space="preserve"> PAGEREF _Toc41594448 \h </w:instrText>
             </w:r>
             <w:r>
               <w:rPr>
@@ -1995,7 +2002,7 @@
               <w:lang w:eastAsia="zh-CN"/>
             </w:rPr>
           </w:pPr>
-          <w:hyperlink w:anchor="_Toc41496067" w:history="1">
+          <w:hyperlink w:anchor="_Toc41594449" w:history="1">
             <w:r>
               <w:rPr>
                 <w:rStyle w:val="Lienhypertexte"/>
@@ -2037,7 +2044,7 @@
                 <w:noProof/>
                 <w:webHidden/>
               </w:rPr>
-              <w:instrText xml:space="preserve"> PAGEREF _Toc41496067 \h </w:instrText>
+              <w:instrText xml:space="preserve"> PAGEREF _Toc41594449 \h </w:instrText>
             </w:r>
             <w:r>
               <w:rPr>
@@ -2081,7 +2088,7 @@
               <w:lang w:eastAsia="zh-CN"/>
             </w:rPr>
           </w:pPr>
-          <w:hyperlink w:anchor="_Toc41496068" w:history="1">
+          <w:hyperlink w:anchor="_Toc41594450" w:history="1">
             <w:r>
               <w:rPr>
                 <w:rStyle w:val="Lienhypertexte"/>
@@ -2123,7 +2130,7 @@
                 <w:noProof/>
                 <w:webHidden/>
               </w:rPr>
-              <w:instrText xml:space="preserve"> PAGEREF _Toc41496068 \h </w:instrText>
+              <w:instrText xml:space="preserve"> PAGEREF _Toc41594450 \h </w:instrText>
             </w:r>
             <w:r>
               <w:rPr>
@@ -2167,7 +2174,7 @@
               <w:lang w:eastAsia="zh-CN"/>
             </w:rPr>
           </w:pPr>
-          <w:hyperlink w:anchor="_Toc41496069" w:history="1">
+          <w:hyperlink w:anchor="_Toc41594451" w:history="1">
             <w:r>
               <w:rPr>
                 <w:rStyle w:val="Lienhypertexte"/>
@@ -2209,7 +2216,7 @@
                 <w:noProof/>
                 <w:webHidden/>
               </w:rPr>
-              <w:instrText xml:space="preserve"> PAGEREF _Toc41496069 \h </w:instrText>
+              <w:instrText xml:space="preserve"> PAGEREF _Toc41594451 \h </w:instrText>
             </w:r>
             <w:r>
               <w:rPr>
@@ -2253,7 +2260,7 @@
               <w:lang w:eastAsia="zh-CN"/>
             </w:rPr>
           </w:pPr>
-          <w:hyperlink w:anchor="_Toc41496070" w:history="1">
+          <w:hyperlink w:anchor="_Toc41594452" w:history="1">
             <w:r>
               <w:rPr>
                 <w:rStyle w:val="Lienhypertexte"/>
@@ -2295,7 +2302,7 @@
                 <w:noProof/>
                 <w:webHidden/>
               </w:rPr>
-              <w:instrText xml:space="preserve"> PAGEREF _Toc41496070 \h </w:instrText>
+              <w:instrText xml:space="preserve"> PAGEREF _Toc41594452 \h </w:instrText>
             </w:r>
             <w:r>
               <w:rPr>
@@ -2339,7 +2346,7 @@
               <w:lang w:eastAsia="zh-CN"/>
             </w:rPr>
           </w:pPr>
-          <w:hyperlink w:anchor="_Toc41496071" w:history="1">
+          <w:hyperlink w:anchor="_Toc41594453" w:history="1">
             <w:r>
               <w:rPr>
                 <w:rStyle w:val="Lienhypertexte"/>
@@ -2381,7 +2388,7 @@
                 <w:noProof/>
                 <w:webHidden/>
               </w:rPr>
-              <w:instrText xml:space="preserve"> PAGEREF _Toc41496071 \h </w:instrText>
+              <w:instrText xml:space="preserve"> PAGEREF _Toc41594453 \h </w:instrText>
             </w:r>
             <w:r>
               <w:rPr>
@@ -2425,7 +2432,7 @@
               <w:lang w:eastAsia="zh-CN"/>
             </w:rPr>
           </w:pPr>
-          <w:hyperlink w:anchor="_Toc41496072" w:history="1">
+          <w:hyperlink w:anchor="_Toc41594454" w:history="1">
             <w:r>
               <w:rPr>
                 <w:rStyle w:val="Lienhypertexte"/>
@@ -2467,7 +2474,7 @@
                 <w:noProof/>
                 <w:webHidden/>
               </w:rPr>
-              <w:instrText xml:space="preserve"> PAGEREF _Toc41496072 \h </w:instrText>
+              <w:instrText xml:space="preserve"> PAGEREF _Toc41594454 \h </w:instrText>
             </w:r>
             <w:r>
               <w:rPr>
@@ -2511,7 +2518,7 @@
               <w:lang w:eastAsia="zh-CN"/>
             </w:rPr>
           </w:pPr>
-          <w:hyperlink w:anchor="_Toc41496073" w:history="1">
+          <w:hyperlink w:anchor="_Toc41594455" w:history="1">
             <w:r>
               <w:rPr>
                 <w:rStyle w:val="Lienhypertexte"/>
@@ -2553,7 +2560,7 @@
                 <w:noProof/>
                 <w:webHidden/>
               </w:rPr>
-              <w:instrText xml:space="preserve"> PAGEREF _Toc41496073 \h </w:instrText>
+              <w:instrText xml:space="preserve"> PAGEREF _Toc41594455 \h </w:instrText>
             </w:r>
             <w:r>
               <w:rPr>
@@ -2597,7 +2604,7 @@
               <w:lang w:eastAsia="zh-CN"/>
             </w:rPr>
           </w:pPr>
-          <w:hyperlink w:anchor="_Toc41496074" w:history="1">
+          <w:hyperlink w:anchor="_Toc41594456" w:history="1">
             <w:r>
               <w:rPr>
                 <w:rStyle w:val="Lienhypertexte"/>
@@ -2639,7 +2646,7 @@
                 <w:noProof/>
                 <w:webHidden/>
               </w:rPr>
-              <w:instrText xml:space="preserve"> PAGEREF _Toc41496074 \h </w:instrText>
+              <w:instrText xml:space="preserve"> PAGEREF _Toc41594456 \h </w:instrText>
             </w:r>
             <w:r>
               <w:rPr>
@@ -2683,7 +2690,7 @@
               <w:lang w:eastAsia="zh-CN"/>
             </w:rPr>
           </w:pPr>
-          <w:hyperlink w:anchor="_Toc41496075" w:history="1">
+          <w:hyperlink w:anchor="_Toc41594457" w:history="1">
             <w:r>
               <w:rPr>
                 <w:rStyle w:val="Lienhypertexte"/>
@@ -2725,7 +2732,7 @@
                 <w:noProof/>
                 <w:webHidden/>
               </w:rPr>
-              <w:instrText xml:space="preserve"> PAGEREF _Toc41496075 \h </w:instrText>
+              <w:instrText xml:space="preserve"> PAGEREF _Toc41594457 \h </w:instrText>
             </w:r>
             <w:r>
               <w:rPr>
@@ -2769,7 +2776,7 @@
               <w:lang w:eastAsia="zh-CN"/>
             </w:rPr>
           </w:pPr>
-          <w:hyperlink w:anchor="_Toc41496076" w:history="1">
+          <w:hyperlink w:anchor="_Toc41594458" w:history="1">
             <w:r>
               <w:rPr>
                 <w:rStyle w:val="Lienhypertexte"/>
@@ -2811,7 +2818,7 @@
                 <w:noProof/>
                 <w:webHidden/>
               </w:rPr>
-              <w:instrText xml:space="preserve"> PAGEREF _Toc41496076 \h </w:instrText>
+              <w:instrText xml:space="preserve"> PAGEREF _Toc41594458 \h </w:instrText>
             </w:r>
             <w:r>
               <w:rPr>
@@ -2855,7 +2862,7 @@
               <w:lang w:eastAsia="zh-CN"/>
             </w:rPr>
           </w:pPr>
-          <w:hyperlink w:anchor="_Toc41496077" w:history="1">
+          <w:hyperlink w:anchor="_Toc41594459" w:history="1">
             <w:r>
               <w:rPr>
                 <w:rStyle w:val="Lienhypertexte"/>
@@ -2897,7 +2904,7 @@
                 <w:noProof/>
                 <w:webHidden/>
               </w:rPr>
-              <w:instrText xml:space="preserve"> PAGEREF _Toc41496077 \h </w:instrText>
+              <w:instrText xml:space="preserve"> PAGEREF _Toc41594459 \h </w:instrText>
             </w:r>
             <w:r>
               <w:rPr>
@@ -2941,7 +2948,7 @@
               <w:lang w:eastAsia="zh-CN"/>
             </w:rPr>
           </w:pPr>
-          <w:hyperlink w:anchor="_Toc41496078" w:history="1">
+          <w:hyperlink w:anchor="_Toc41594460" w:history="1">
             <w:r>
               <w:rPr>
                 <w:rStyle w:val="Lienhypertexte"/>
@@ -2983,7 +2990,7 @@
                 <w:noProof/>
                 <w:webHidden/>
               </w:rPr>
-              <w:instrText xml:space="preserve"> PAGEREF _Toc41496078 \h </w:instrText>
+              <w:instrText xml:space="preserve"> PAGEREF _Toc41594460 \h </w:instrText>
             </w:r>
             <w:r>
               <w:rPr>
@@ -3027,7 +3034,7 @@
               <w:lang w:eastAsia="zh-CN"/>
             </w:rPr>
           </w:pPr>
-          <w:hyperlink w:anchor="_Toc41496079" w:history="1">
+          <w:hyperlink w:anchor="_Toc41594461" w:history="1">
             <w:r>
               <w:rPr>
                 <w:rStyle w:val="Lienhypertexte"/>
@@ -3069,7 +3076,7 @@
                 <w:noProof/>
                 <w:webHidden/>
               </w:rPr>
-              <w:instrText xml:space="preserve"> PAGEREF _Toc41496079 \h </w:instrText>
+              <w:instrText xml:space="preserve"> PAGEREF _Toc41594461 \h </w:instrText>
             </w:r>
             <w:r>
               <w:rPr>
@@ -3113,7 +3120,7 @@
               <w:lang w:eastAsia="zh-CN"/>
             </w:rPr>
           </w:pPr>
-          <w:hyperlink w:anchor="_Toc41496080" w:history="1">
+          <w:hyperlink w:anchor="_Toc41594462" w:history="1">
             <w:r>
               <w:rPr>
                 <w:rStyle w:val="Lienhypertexte"/>
@@ -3155,7 +3162,7 @@
                 <w:noProof/>
                 <w:webHidden/>
               </w:rPr>
-              <w:instrText xml:space="preserve"> PAGEREF _Toc41496080 \h </w:instrText>
+              <w:instrText xml:space="preserve"> PAGEREF _Toc41594462 \h </w:instrText>
             </w:r>
             <w:r>
               <w:rPr>
@@ -3225,7 +3232,7 @@
           <w:rStyle w:val="tl8wme"/>
         </w:rPr>
       </w:pPr>
-      <w:bookmarkStart w:id="0" w:name="_Toc41496056"/>
+      <w:bookmarkStart w:id="0" w:name="_Toc41594438"/>
       <w:r>
         <w:rPr>
           <w:rStyle w:val="tl8wme"/>
@@ -3288,7 +3295,7 @@
       <w:pPr>
         <w:pStyle w:val="Titre1"/>
       </w:pPr>
-      <w:bookmarkStart w:id="1" w:name="_Toc41496057"/>
+      <w:bookmarkStart w:id="1" w:name="_Toc41594439"/>
       <w:r>
         <w:rPr>
           <w:rStyle w:val="tl8wme"/>
@@ -3301,7 +3308,7 @@
       <w:pPr>
         <w:pStyle w:val="Titre2"/>
       </w:pPr>
-      <w:bookmarkStart w:id="2" w:name="_Toc41496058"/>
+      <w:bookmarkStart w:id="2" w:name="_Toc41594440"/>
       <w:r>
         <w:t>Objectifs du projet</w:t>
       </w:r>
@@ -3309,7 +3316,15 @@
     </w:p>
     <w:p>
       <w:r>
-        <w:t>L’objectif du projet est de pouvoir parser un fichier de type .vrp ou .dat</w:t>
+        <w:t xml:space="preserve">L’objectif du projet est de pouvoir parser un fichier de type .vrp </w:t>
+      </w:r>
+      <w:proofErr w:type="gramStart"/>
+      <w:r>
+        <w:t>ou</w:t>
+      </w:r>
+      <w:proofErr w:type="gramEnd"/>
+      <w:r>
+        <w:t xml:space="preserve"> .dat</w:t>
       </w:r>
       <w:r>
         <w:t>, importer les données dans un objet</w:t>
@@ -3331,7 +3346,7 @@
       <w:pPr>
         <w:pStyle w:val="Titre2"/>
       </w:pPr>
-      <w:bookmarkStart w:id="3" w:name="_Toc41496059"/>
+      <w:bookmarkStart w:id="3" w:name="_Toc41594441"/>
       <w:r>
         <w:t>Inventaire du matériel</w:t>
       </w:r>
@@ -3356,7 +3371,7 @@
       <w:pPr>
         <w:pStyle w:val="Titre2"/>
       </w:pPr>
-      <w:bookmarkStart w:id="4" w:name="_Toc41496060"/>
+      <w:bookmarkStart w:id="4" w:name="_Toc41594442"/>
       <w:r>
         <w:t>Inventaire des logiciels</w:t>
       </w:r>
@@ -3471,7 +3486,7 @@
           <w:rStyle w:val="tl8wme"/>
         </w:rPr>
       </w:pPr>
-      <w:bookmarkStart w:id="5" w:name="_Toc41496061"/>
+      <w:bookmarkStart w:id="5" w:name="_Toc41594443"/>
       <w:r>
         <w:rPr>
           <w:rStyle w:val="tl8wme"/>
@@ -3490,7 +3505,7 @@
       <w:pPr>
         <w:pStyle w:val="Titre2"/>
       </w:pPr>
-      <w:bookmarkStart w:id="6" w:name="_Toc41496062"/>
+      <w:bookmarkStart w:id="6" w:name="_Toc41594444"/>
       <w:r>
         <w:t>Fonctionnement vu par l’utilisateur</w:t>
       </w:r>
@@ -3520,7 +3535,7 @@
       <w:pPr>
         <w:pStyle w:val="Titre2"/>
       </w:pPr>
-      <w:bookmarkStart w:id="7" w:name="_Toc41496063"/>
+      <w:bookmarkStart w:id="7" w:name="_Toc41594445"/>
       <w:r>
         <w:t>Description de l’utilisation et des fonctionnalités</w:t>
       </w:r>
@@ -3556,7 +3571,7 @@
           <w:rStyle w:val="tl8wme"/>
         </w:rPr>
       </w:pPr>
-      <w:bookmarkStart w:id="8" w:name="_Toc41496064"/>
+      <w:bookmarkStart w:id="8" w:name="_Toc41594446"/>
       <w:r>
         <w:rPr>
           <w:rStyle w:val="tl8wme"/>
@@ -3570,7 +3585,7 @@
       <w:pPr>
         <w:pStyle w:val="Titre2"/>
       </w:pPr>
-      <w:bookmarkStart w:id="9" w:name="_Toc41496065"/>
+      <w:bookmarkStart w:id="9" w:name="_Toc41594447"/>
       <w:r>
         <w:t>Fonctionnement interne</w:t>
       </w:r>
@@ -3580,7 +3595,7 @@
       <w:pPr>
         <w:pStyle w:val="Titre3"/>
       </w:pPr>
-      <w:bookmarkStart w:id="10" w:name="_Toc41496066"/>
+      <w:bookmarkStart w:id="10" w:name="_Toc41594448"/>
       <w:r>
         <w:t>Classes</w:t>
       </w:r>
@@ -3588,9 +3603,61 @@
     </w:p>
     <w:p>
       <w:pPr>
+        <w:pStyle w:val="Titre4"/>
+      </w:pPr>
+      <w:r>
+        <w:t>Node</w:t>
+      </w:r>
+    </w:p>
+    <w:p>
+      <w:r>
+        <w:t xml:space="preserve">Les nodes représentes les clients et le dépôt. Chaque node a une position X et </w:t>
+      </w:r>
+      <w:r>
+        <w:t>Y</w:t>
+      </w:r>
+      <w:r>
+        <w:t xml:space="preserve"> et une position pour le dessiné qui vaut 4 fois plus</w:t>
+      </w:r>
+      <w:r>
+        <w:t xml:space="preserve"> </w:t>
+      </w:r>
+      <w:r>
+        <w:t>pour améliorer la visibilité sur la fenêtre</w:t>
+      </w:r>
+      <w:r>
+        <w:t xml:space="preserve">, une </w:t>
+      </w:r>
+      <w:r>
+        <w:t xml:space="preserve">quantité de marchandise </w:t>
+      </w:r>
+      <w:r>
+        <w:t>et un node désignant son suivant.</w:t>
+      </w:r>
+    </w:p>
+    <w:p>
+      <w:pPr>
+        <w:pStyle w:val="Titre4"/>
+      </w:pPr>
+      <w:proofErr w:type="spellStart"/>
+      <w:r>
+        <w:t>DepotManager</w:t>
+      </w:r>
+      <w:proofErr w:type="spellEnd"/>
+    </w:p>
+    <w:p>
+      <w:pPr>
+        <w:pStyle w:val="Titre4"/>
+      </w:pPr>
+      <w:r>
+        <w:t>Truck</w:t>
+      </w:r>
+    </w:p>
+    <w:p>
+      <w:pPr>
         <w:pStyle w:val="Titre3"/>
       </w:pPr>
-      <w:bookmarkStart w:id="11" w:name="_Toc41496067"/>
+      <w:bookmarkStart w:id="11" w:name="_Toc41594449"/>
       <w:r>
         <w:t>Format des fichiers</w:t>
       </w:r>
@@ -3766,15 +3833,7 @@
         <w:t xml:space="preserve"> cela indique le nombre </w:t>
       </w:r>
       <w:r>
-        <w:t xml:space="preserve">de </w:t>
-      </w:r>
-      <w:proofErr w:type="spellStart"/>
-      <w:r>
-        <w:t>nodes</w:t>
-      </w:r>
-      <w:proofErr w:type="spellEnd"/>
-      <w:r>
-        <w:t xml:space="preserve"> avec le dépôt.</w:t>
+        <w:t>de nodes avec le dépôt.</w:t>
       </w:r>
     </w:p>
     <w:p>
@@ -3949,7 +4008,10 @@
         <w:fldChar w:fldCharType="begin"/>
       </w:r>
       <w:r>
-        <w:instrText xml:space="preserve"> SEQ Fig. \* ARABIC </w:instrText>
+        <w:instrText xml:space="preserve"> SEQ Fig. \* ARABIC</w:instrText>
+      </w:r>
+      <w:r>
+        <w:instrText xml:space="preserve"> </w:instrText>
       </w:r>
       <w:r>
         <w:fldChar w:fldCharType="separate"/>
@@ -3961,6 +4023,9 @@
         <w:t>1</w:t>
       </w:r>
       <w:r>
+        <w:rPr>
+          <w:noProof/>
+        </w:rPr>
         <w:fldChar w:fldCharType="end"/>
       </w:r>
       <w:r>
@@ -3995,21 +4060,7 @@
         <w:rPr>
           <w:rStyle w:val="tl8wme"/>
         </w:rPr>
-        <w:t xml:space="preserve">NODE_COORD_SECTION : chaque ligne de cette section est composée de l’index du </w:t>
-      </w:r>
-      <w:proofErr w:type="spellStart"/>
-      <w:r>
-        <w:rPr>
-          <w:rStyle w:val="tl8wme"/>
-        </w:rPr>
-        <w:t>node</w:t>
-      </w:r>
-      <w:proofErr w:type="spellEnd"/>
-      <w:r>
-        <w:rPr>
-          <w:rStyle w:val="tl8wme"/>
-        </w:rPr>
-        <w:t xml:space="preserve"> puis ses coordonnés X et Y.</w:t>
+        <w:t>NODE_COORD_SECTION : chaque ligne de cette section est composée de l’index du node puis ses coordonnés X et Y.</w:t>
       </w:r>
     </w:p>
     <w:p>
@@ -4033,21 +4084,7 @@
         <w:rPr>
           <w:rStyle w:val="tl8wme"/>
         </w:rPr>
-        <w:t xml:space="preserve"> l’index du </w:t>
-      </w:r>
-      <w:proofErr w:type="spellStart"/>
-      <w:r>
-        <w:rPr>
-          <w:rStyle w:val="tl8wme"/>
-        </w:rPr>
-        <w:t>node</w:t>
-      </w:r>
-      <w:proofErr w:type="spellEnd"/>
-      <w:r>
-        <w:rPr>
-          <w:rStyle w:val="tl8wme"/>
-        </w:rPr>
-        <w:t xml:space="preserve"> et la quantité demandée.</w:t>
+        <w:t xml:space="preserve"> l’index du node et la quantité demandée.</w:t>
       </w:r>
     </w:p>
     <w:p>
@@ -4065,21 +4102,7 @@
         <w:rPr>
           <w:rStyle w:val="tl8wme"/>
         </w:rPr>
-        <w:t xml:space="preserve">DEPOT_SECTION : cela indique quelles </w:t>
-      </w:r>
-      <w:proofErr w:type="spellStart"/>
-      <w:r>
-        <w:rPr>
-          <w:rStyle w:val="tl8wme"/>
-        </w:rPr>
-        <w:t>nodes</w:t>
-      </w:r>
-      <w:proofErr w:type="spellEnd"/>
-      <w:r>
-        <w:rPr>
-          <w:rStyle w:val="tl8wme"/>
-        </w:rPr>
-        <w:t xml:space="preserve"> peuvent être le dépôt, cette liste est terminée par le -1.</w:t>
+        <w:t>DEPOT_SECTION : cela indique quelles nodes peuvent être le dépôt, cette liste est terminée par le -1.</w:t>
       </w:r>
     </w:p>
     <w:p>
@@ -4114,6 +4137,7 @@
         <w:rPr>
           <w:noProof/>
         </w:rPr>
+        <w:lastRenderedPageBreak/>
         <mc:AlternateContent>
           <mc:Choice Requires="wps">
             <w:drawing>
@@ -4185,6 +4209,9 @@
                               <w:t>2</w:t>
                             </w:r>
                             <w:r>
+                              <w:rPr>
+                                <w:noProof/>
+                              </w:rPr>
                               <w:fldChar w:fldCharType="end"/>
                             </w:r>
                             <w:r>
@@ -4239,6 +4266,9 @@
                         <w:t>2</w:t>
                       </w:r>
                       <w:r>
+                        <w:rPr>
+                          <w:noProof/>
+                        </w:rPr>
                         <w:fldChar w:fldCharType="end"/>
                       </w:r>
                       <w:r>
@@ -4274,15 +4304,7 @@
         <w:t xml:space="preserve">est composée </w:t>
       </w:r>
       <w:r>
-        <w:t xml:space="preserve">de l’index du </w:t>
-      </w:r>
-      <w:proofErr w:type="spellStart"/>
-      <w:r>
-        <w:t>node</w:t>
-      </w:r>
-      <w:proofErr w:type="spellEnd"/>
-      <w:r>
-        <w:t>, suivi par les coordonnées X et Y, puis quatre nombres désignant les fenêtres de livraison (</w:t>
+        <w:t>de l’index du node, suivi par les coordonnées X et Y, puis quatre nombres désignant les fenêtres de livraison (</w:t>
       </w:r>
       <w:r>
         <w:t>ces données sont inutiles car le temps n’est pris en compte</w:t>
@@ -4294,15 +4316,7 @@
         <w:t xml:space="preserve">), ensuite </w:t>
       </w:r>
       <w:r>
-        <w:t xml:space="preserve">la quantité demandée et finalement le temps qu’il prend pour servir le </w:t>
-      </w:r>
-      <w:proofErr w:type="spellStart"/>
-      <w:r>
-        <w:t>node</w:t>
-      </w:r>
-      <w:proofErr w:type="spellEnd"/>
-      <w:r>
-        <w:t xml:space="preserve"> et si on doit livrer (=0) ou ramasser (=1).</w:t>
+        <w:t>la quantité demandée et finalement le temps qu’il prend pour servir le node et si on doit livrer (=0) ou ramasser (=1).</w:t>
       </w:r>
     </w:p>
     <w:p>
@@ -4313,7 +4327,6 @@
         <w:rPr>
           <w:noProof/>
         </w:rPr>
-        <w:lastRenderedPageBreak/>
         <w:drawing>
           <wp:inline distT="0" distB="0" distL="0" distR="0" wp14:anchorId="19810E80" wp14:editId="43938C22">
             <wp:extent cx="5760720" cy="1197512"/>
@@ -4380,6 +4393,9 @@
         <w:t>3</w:t>
       </w:r>
       <w:r>
+        <w:rPr>
+          <w:noProof/>
+        </w:rPr>
         <w:fldChar w:fldCharType="end"/>
       </w:r>
       <w:r>
@@ -4390,7 +4406,7 @@
       <w:pPr>
         <w:pStyle w:val="Titre2"/>
       </w:pPr>
-      <w:bookmarkStart w:id="12" w:name="_Toc41496068"/>
+      <w:bookmarkStart w:id="12" w:name="_Toc41594450"/>
       <w:r>
         <w:rPr>
           <w:rStyle w:val="tl8wme"/>
@@ -4403,7 +4419,7 @@
       <w:pPr>
         <w:pStyle w:val="Titre2"/>
       </w:pPr>
-      <w:bookmarkStart w:id="13" w:name="_Toc41496069"/>
+      <w:bookmarkStart w:id="13" w:name="_Toc41594451"/>
       <w:r>
         <w:rPr>
           <w:rStyle w:val="tl8wme"/>
@@ -4419,7 +4435,7 @@
           <w:rStyle w:val="tl8wme"/>
         </w:rPr>
       </w:pPr>
-      <w:bookmarkStart w:id="14" w:name="_Toc41496070"/>
+      <w:bookmarkStart w:id="14" w:name="_Toc41594452"/>
       <w:r>
         <w:rPr>
           <w:rStyle w:val="tl8wme"/>
@@ -4438,7 +4454,7 @@
       <w:pPr>
         <w:pStyle w:val="Titre2"/>
       </w:pPr>
-      <w:bookmarkStart w:id="15" w:name="_Toc41496071"/>
+      <w:bookmarkStart w:id="15" w:name="_Toc41594453"/>
       <w:r>
         <w:t>Conditions de tests</w:t>
       </w:r>
@@ -4448,7 +4464,7 @@
       <w:pPr>
         <w:pStyle w:val="Titre2"/>
       </w:pPr>
-      <w:bookmarkStart w:id="16" w:name="_Toc41496072"/>
+      <w:bookmarkStart w:id="16" w:name="_Toc41594454"/>
       <w:r>
         <w:t>Plan</w:t>
       </w:r>
@@ -4461,7 +4477,7 @@
       <w:pPr>
         <w:pStyle w:val="Titre2"/>
       </w:pPr>
-      <w:bookmarkStart w:id="17" w:name="_Toc41496073"/>
+      <w:bookmarkStart w:id="17" w:name="_Toc41594455"/>
       <w:r>
         <w:t>Rapport</w:t>
       </w:r>
@@ -4477,7 +4493,7 @@
           <w:rStyle w:val="tl8wme"/>
         </w:rPr>
       </w:pPr>
-      <w:bookmarkStart w:id="18" w:name="_Toc41496074"/>
+      <w:bookmarkStart w:id="18" w:name="_Toc41594456"/>
       <w:r>
         <w:rPr>
           <w:rStyle w:val="tl8wme"/>
@@ -4493,7 +4509,7 @@
           <w:rStyle w:val="tl8wme"/>
         </w:rPr>
       </w:pPr>
-      <w:bookmarkStart w:id="19" w:name="_Toc41496075"/>
+      <w:bookmarkStart w:id="19" w:name="_Toc41594457"/>
       <w:r>
         <w:rPr>
           <w:rStyle w:val="tl8wme"/>
@@ -4509,7 +4525,7 @@
           <w:rStyle w:val="tl8wme"/>
         </w:rPr>
       </w:pPr>
-      <w:bookmarkStart w:id="20" w:name="_Toc41496076"/>
+      <w:bookmarkStart w:id="20" w:name="_Toc41594458"/>
       <w:r>
         <w:rPr>
           <w:rStyle w:val="tl8wme"/>
@@ -4525,7 +4541,7 @@
           <w:rStyle w:val="tl8wme"/>
         </w:rPr>
       </w:pPr>
-      <w:bookmarkStart w:id="21" w:name="_Toc41496077"/>
+      <w:bookmarkStart w:id="21" w:name="_Toc41594459"/>
       <w:r>
         <w:rPr>
           <w:rStyle w:val="tl8wme"/>
@@ -4541,7 +4557,7 @@
           <w:rStyle w:val="tl8wme"/>
         </w:rPr>
       </w:pPr>
-      <w:bookmarkStart w:id="22" w:name="_Toc41496078"/>
+      <w:bookmarkStart w:id="22" w:name="_Toc41594460"/>
       <w:r>
         <w:rPr>
           <w:rStyle w:val="tl8wme"/>
@@ -4557,7 +4573,7 @@
           <w:rStyle w:val="tl8wme"/>
         </w:rPr>
       </w:pPr>
-      <w:bookmarkStart w:id="23" w:name="_Toc41496079"/>
+      <w:bookmarkStart w:id="23" w:name="_Toc41594461"/>
       <w:r>
         <w:rPr>
           <w:rStyle w:val="tl8wme"/>
@@ -4582,7 +4598,7 @@
       <w:pPr>
         <w:pStyle w:val="Titre2"/>
       </w:pPr>
-      <w:bookmarkStart w:id="24" w:name="_Toc41496080"/>
+      <w:bookmarkStart w:id="24" w:name="_Toc41594462"/>
       <w:r>
         <w:t>Planning réel</w:t>
       </w:r>
@@ -4645,6 +4661,7 @@
         <w:dataBinding w:prefixMappings="xmlns:ns0='http://purl.org/dc/elements/1.1/' xmlns:ns1='http://schemas.openxmlformats.org/package/2006/metadata/core-properties' " w:xpath="/ns1:coreProperties[1]/ns0:description[1]" w:storeItemID="{6C3C8BC8-F283-45AE-878A-BAB7291924A1}"/>
         <w:text w:multiLine="1"/>
       </w:sdtPr>
+      <w:sdtEndPr/>
       <w:sdtContent>
         <w:r>
           <w:t>Documentation Technique</w:t>
@@ -4740,6 +4757,7 @@
         <w:dataBinding w:prefixMappings="xmlns:ns0='http://purl.org/dc/elements/1.1/' xmlns:ns1='http://schemas.openxmlformats.org/package/2006/metadata/core-properties' " w:xpath="/ns1:coreProperties[1]/ns0:title[1]" w:storeItemID="{6C3C8BC8-F283-45AE-878A-BAB7291924A1}"/>
         <w:text/>
       </w:sdtPr>
+      <w:sdtEndPr/>
       <w:sdtContent>
         <w:r>
           <w:rPr>
@@ -4769,6 +4787,7 @@
         <w:dataBinding w:prefixMappings="xmlns:ns0='http://purl.org/dc/elements/1.1/' xmlns:ns1='http://schemas.openxmlformats.org/package/2006/metadata/core-properties' " w:xpath="/ns1:coreProperties[1]/ns0:creator[1]" w:storeItemID="{6C3C8BC8-F283-45AE-878A-BAB7291924A1}"/>
         <w:text/>
       </w:sdtPr>
+      <w:sdtEndPr/>
       <w:sdtContent>
         <w:r>
           <w:rPr>
@@ -6820,7 +6839,7 @@
     <w:charset w:val="00"/>
     <w:family w:val="roman"/>
     <w:pitch w:val="variable"/>
-    <w:sig w:usb0="E0002AFF" w:usb1="C0007843" w:usb2="00000009" w:usb3="00000000" w:csb0="000001FF" w:csb1="00000000"/>
+    <w:sig w:usb0="E0002EFF" w:usb1="C000785B" w:usb2="00000009" w:usb3="00000000" w:csb0="000001FF" w:csb1="00000000"/>
   </w:font>
   <w:font w:name="Courier New">
     <w:panose1 w:val="02070309020205020404"/>
@@ -6841,7 +6860,7 @@
     <w:charset w:val="00"/>
     <w:family w:val="swiss"/>
     <w:pitch w:val="variable"/>
-    <w:sig w:usb0="E00002FF" w:usb1="4000ACFF" w:usb2="00000001" w:usb3="00000000" w:csb0="0000019F" w:csb1="00000000"/>
+    <w:sig w:usb0="E4002EFF" w:usb1="C000247B" w:usb2="00000009" w:usb3="00000000" w:csb0="000001FF" w:csb1="00000000"/>
   </w:font>
   <w:font w:name="Bahnschrift Light">
     <w:panose1 w:val="020B0502040204020203"/>
@@ -6877,7 +6896,7 @@
     <w:charset w:val="00"/>
     <w:family w:val="swiss"/>
     <w:pitch w:val="variable"/>
-    <w:sig w:usb0="A00002EF" w:usb1="4000207B" w:usb2="00000000" w:usb3="00000000" w:csb0="0000009F" w:csb1="00000000"/>
+    <w:sig w:usb0="E4002EFF" w:usb1="C000247B" w:usb2="00000009" w:usb3="00000000" w:csb0="000001FF" w:csb1="00000000"/>
   </w:font>
   <w:font w:name="DengXian">
     <w:altName w:val="等线"/>
@@ -6919,6 +6938,7 @@
     <w:rsid w:val="002F2BB8"/>
     <w:rsid w:val="00301396"/>
     <w:rsid w:val="003B2042"/>
+    <w:rsid w:val="003B72C3"/>
     <w:rsid w:val="00442C23"/>
     <w:rsid w:val="005710BD"/>
     <w:rsid w:val="008675E7"/>
@@ -6926,6 +6946,7 @@
     <w:rsid w:val="00965AD7"/>
     <w:rsid w:val="00AB33A7"/>
     <w:rsid w:val="00BA4A25"/>
+    <w:rsid w:val="00BD11A4"/>
     <w:rsid w:val="00C852B3"/>
     <w:rsid w:val="00CE4210"/>
     <w:rsid w:val="00D74710"/>
@@ -7685,7 +7706,7 @@
 </file>
 
 <file path=customXml/itemProps2.xml><?xml version="1.0" encoding="utf-8"?>
-<ds:datastoreItem xmlns:ds="http://schemas.openxmlformats.org/officeDocument/2006/customXml" ds:itemID="{F2508174-39F2-4767-9C69-5D6F384729D5}">
+<ds:datastoreItem xmlns:ds="http://schemas.openxmlformats.org/officeDocument/2006/customXml" ds:itemID="{C53B3BB0-A740-41F9-A883-80F6213A77D0}">
   <ds:schemaRefs>
     <ds:schemaRef ds:uri="http://schemas.openxmlformats.org/officeDocument/2006/bibliography"/>
   </ds:schemaRefs>

</xml_diff>

<commit_message>
Modification Doc et algo
</commit_message>
<xml_diff>
--- a/DocTechnique_CVRP.docx
+++ b/DocTechnique_CVRP.docx
@@ -26,6 +26,141 @@
               <w:docGrid w:linePitch="360"/>
             </w:sectPr>
           </w:pPr>
+          <w:r>
+            <w:rPr>
+              <w:noProof/>
+            </w:rPr>
+            <mc:AlternateContent>
+              <mc:Choice Requires="wps">
+                <w:drawing>
+                  <wp:anchor distT="0" distB="0" distL="114300" distR="114300" simplePos="0" relativeHeight="251671552" behindDoc="0" locked="0" layoutInCell="1" allowOverlap="1" wp14:anchorId="3B8019E9" wp14:editId="4272CBAB">
+                    <wp:simplePos x="0" y="0"/>
+                    <wp:positionH relativeFrom="column">
+                      <wp:posOffset>-318770</wp:posOffset>
+                    </wp:positionH>
+                    <wp:positionV relativeFrom="paragraph">
+                      <wp:posOffset>7677150</wp:posOffset>
+                    </wp:positionV>
+                    <wp:extent cx="3468370" cy="635"/>
+                    <wp:effectExtent l="0" t="0" r="0" b="0"/>
+                    <wp:wrapNone/>
+                    <wp:docPr id="5" name="Zone de texte 5"/>
+                    <wp:cNvGraphicFramePr/>
+                    <a:graphic xmlns:a="http://schemas.openxmlformats.org/drawingml/2006/main">
+                      <a:graphicData uri="http://schemas.microsoft.com/office/word/2010/wordprocessingShape">
+                        <wps:wsp>
+                          <wps:cNvSpPr txBox="1"/>
+                          <wps:spPr>
+                            <a:xfrm>
+                              <a:off x="0" y="0"/>
+                              <a:ext cx="3468370" cy="635"/>
+                            </a:xfrm>
+                            <a:prstGeom prst="rect">
+                              <a:avLst/>
+                            </a:prstGeom>
+                            <a:solidFill>
+                              <a:prstClr val="white"/>
+                            </a:solidFill>
+                            <a:ln>
+                              <a:noFill/>
+                            </a:ln>
+                          </wps:spPr>
+                          <wps:txbx>
+                            <w:txbxContent>
+                              <w:p>
+                                <w:pPr>
+                                  <w:pStyle w:val="Lgende"/>
+                                </w:pPr>
+                                <w:r>
+                                  <w:t xml:space="preserve">Fig. </w:t>
+                                </w:r>
+                                <w:r>
+                                  <w:fldChar w:fldCharType="begin"/>
+                                </w:r>
+                                <w:r>
+                                  <w:instrText xml:space="preserve"> SEQ Fig. \* ARABIC </w:instrText>
+                                </w:r>
+                                <w:r>
+                                  <w:fldChar w:fldCharType="separate"/>
+                                </w:r>
+                                <w:r>
+                                  <w:rPr>
+                                    <w:noProof/>
+                                  </w:rPr>
+                                  <w:t>1</w:t>
+                                </w:r>
+                                <w:r>
+                                  <w:rPr>
+                                    <w:noProof/>
+                                  </w:rPr>
+                                  <w:fldChar w:fldCharType="end"/>
+                                </w:r>
+                                <w:r>
+                                  <w:t xml:space="preserve"> Exemple de résultat d'un programme CVRP</w:t>
+                                </w:r>
+                              </w:p>
+                            </w:txbxContent>
+                          </wps:txbx>
+                          <wps:bodyPr rot="0" spcFirstLastPara="0" vertOverflow="overflow" horzOverflow="overflow" vert="horz" wrap="square" lIns="0" tIns="0" rIns="0" bIns="0" numCol="1" spcCol="0" rtlCol="0" fromWordArt="0" anchor="t" anchorCtr="0" forceAA="0" compatLnSpc="1">
+                            <a:prstTxWarp prst="textNoShape">
+                              <a:avLst/>
+                            </a:prstTxWarp>
+                            <a:spAutoFit/>
+                          </wps:bodyPr>
+                        </wps:wsp>
+                      </a:graphicData>
+                    </a:graphic>
+                  </wp:anchor>
+                </w:drawing>
+              </mc:Choice>
+              <mc:Fallback>
+                <w:pict>
+                  <v:shapetype w14:anchorId="3B8019E9" id="_x0000_t202" coordsize="21600,21600" o:spt="202" path="m,l,21600r21600,l21600,xe">
+                    <v:stroke joinstyle="miter"/>
+                    <v:path gradientshapeok="t" o:connecttype="rect"/>
+                  </v:shapetype>
+                  <v:shape id="Zone de texte 5" o:spid="_x0000_s1026" type="#_x0000_t202" style="position:absolute;left:0;text-align:left;margin-left:-25.1pt;margin-top:604.5pt;width:273.1pt;height:.05pt;z-index:251671552;visibility:visible;mso-wrap-style:square;mso-wrap-distance-left:9pt;mso-wrap-distance-top:0;mso-wrap-distance-right:9pt;mso-wrap-distance-bottom:0;mso-position-horizontal:absolute;mso-position-horizontal-relative:text;mso-position-vertical:absolute;mso-position-vertical-relative:text;v-text-anchor:top" o:gfxdata="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" stroked="f">
+                    <v:textbox style="mso-fit-shape-to-text:t" inset="0,0,0,0">
+                      <w:txbxContent>
+                        <w:p>
+                          <w:pPr>
+                            <w:pStyle w:val="Lgende"/>
+                          </w:pPr>
+                          <w:r>
+                            <w:t xml:space="preserve">Fig. </w:t>
+                          </w:r>
+                          <w:r>
+                            <w:fldChar w:fldCharType="begin"/>
+                          </w:r>
+                          <w:r>
+                            <w:instrText xml:space="preserve"> SEQ Fig. \* ARABIC </w:instrText>
+                          </w:r>
+                          <w:r>
+                            <w:fldChar w:fldCharType="separate"/>
+                          </w:r>
+                          <w:r>
+                            <w:rPr>
+                              <w:noProof/>
+                            </w:rPr>
+                            <w:t>1</w:t>
+                          </w:r>
+                          <w:r>
+                            <w:rPr>
+                              <w:noProof/>
+                            </w:rPr>
+                            <w:fldChar w:fldCharType="end"/>
+                          </w:r>
+                          <w:r>
+                            <w:t xml:space="preserve"> Exemple de résultat d'un programme CVRP</w:t>
+                          </w:r>
+                        </w:p>
+                      </w:txbxContent>
+                    </v:textbox>
+                  </v:shape>
+                </w:pict>
+              </mc:Fallback>
+            </mc:AlternateContent>
+          </w:r>
           <w:r>
             <w:rPr>
               <w:noProof/>
@@ -182,11 +317,7 @@
               </mc:Choice>
               <mc:Fallback>
                 <w:pict>
-                  <v:shapetype w14:anchorId="76EA20A5" id="_x0000_t202" coordsize="21600,21600" o:spt="202" path="m,l,21600r21600,l21600,xe">
-                    <v:stroke joinstyle="miter"/>
-                    <v:path gradientshapeok="t" o:connecttype="rect"/>
-                  </v:shapetype>
-                  <v:shape id="Zone de texte 2" o:spid="_x0000_s1026" type="#_x0000_t202" style="position:absolute;left:0;text-align:left;margin-left:-70.85pt;margin-top:266.15pt;width:433.5pt;height:71.25pt;z-index:251666432;visibility:visible;mso-wrap-style:square;mso-width-percent:0;mso-height-percent:0;mso-wrap-distance-left:9pt;mso-wrap-distance-top:3.6pt;mso-wrap-distance-right:9pt;mso-wrap-distance-bottom:3.6pt;mso-position-horizontal:absolute;mso-position-horizontal-relative:text;mso-position-vertical:absolute;mso-position-vertical-relative:text;mso-width-percent:0;mso-height-percent:0;mso-width-relative:margin;mso-height-relative:margin;v-text-anchor:middle" o:gfxdata="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" fillcolor="#1f3763 [1608]" stroked="f">
+                  <v:shape w14:anchorId="76EA20A5" id="Zone de texte 2" o:spid="_x0000_s1027" type="#_x0000_t202" style="position:absolute;left:0;text-align:left;margin-left:-70.85pt;margin-top:266.15pt;width:433.5pt;height:71.25pt;z-index:251666432;visibility:visible;mso-wrap-style:square;mso-width-percent:0;mso-height-percent:0;mso-wrap-distance-left:9pt;mso-wrap-distance-top:3.6pt;mso-wrap-distance-right:9pt;mso-wrap-distance-bottom:3.6pt;mso-position-horizontal:absolute;mso-position-horizontal-relative:text;mso-position-vertical:absolute;mso-position-vertical-relative:text;mso-width-percent:0;mso-height-percent:0;mso-width-relative:margin;mso-height-relative:margin;v-text-anchor:middle" o:gfxdata="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" fillcolor="#1f3763 [1608]" stroked="f">
                     <v:textbox>
                       <w:txbxContent>
                         <w:p>
@@ -333,7 +464,7 @@
               </mc:Choice>
               <mc:Fallback>
                 <w:pict>
-                  <v:rect w14:anchorId="5A7987C5" id="Rectangle 16" o:spid="_x0000_s1027" style="position:absolute;left:0;text-align:left;margin-left:2.25pt;margin-top:156.75pt;width:593.15pt;height:162.75pt;z-index:251662336;visibility:visible;mso-wrap-style:square;mso-width-percent:0;mso-height-percent:0;mso-wrap-distance-left:9pt;mso-wrap-distance-top:0;mso-wrap-distance-right:9pt;mso-wrap-distance-bottom:0;mso-position-horizontal:absolute;mso-position-horizontal-relative:page;mso-position-vertical:absolute;mso-position-vertical-relative:page;mso-width-percent:0;mso-height-percent:0;mso-width-relative:page;mso-height-relative:page;v-text-anchor:middle" o:gfxdata="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" o:allowincell="f" fillcolor="black [3213]" strokecolor="black [3213]" strokeweight="1.5pt">
+                  <v:rect w14:anchorId="5A7987C5" id="Rectangle 16" o:spid="_x0000_s1028" style="position:absolute;left:0;text-align:left;margin-left:2.25pt;margin-top:156.75pt;width:593.15pt;height:162.75pt;z-index:251662336;visibility:visible;mso-wrap-style:square;mso-width-percent:0;mso-height-percent:0;mso-wrap-distance-left:9pt;mso-wrap-distance-top:0;mso-wrap-distance-right:9pt;mso-wrap-distance-bottom:0;mso-position-horizontal:absolute;mso-position-horizontal-relative:page;mso-position-vertical:absolute;mso-position-vertical-relative:page;mso-width-percent:0;mso-height-percent:0;mso-width-relative:page;mso-height-relative:page;v-text-anchor:middle" o:gfxdata="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" o:allowincell="f" fillcolor="black [3213]" strokecolor="black [3213]" strokeweight="1.5pt">
                     <v:textbox inset="14.4pt,,14.4pt">
                       <w:txbxContent>
                         <w:sdt>
@@ -553,7 +684,7 @@
                                       <w:sz w:val="72"/>
                                       <w:szCs w:val="96"/>
                                     </w:rPr>
-                                    <w:t>28.05.2020</w:t>
+                                    <w:t>03.06.2020</w:t>
                                   </w:r>
                                   <w:r>
                                     <w:rPr>
@@ -764,9 +895,9 @@
               </mc:Choice>
               <mc:Fallback>
                 <w:pict>
-                  <v:group w14:anchorId="5D772164" id="Groupe 453" o:spid="_x0000_s1028" style="position:absolute;left:0;text-align:left;margin-left:357pt;margin-top:0;width:240.95pt;height:11in;z-index:251660288;mso-height-percent:1000;mso-position-horizontal-relative:page;mso-position-vertical-relative:page;mso-height-percent:1000" coordsize="31132,100584" o:gfxdata="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">
-                    <v:rect id="Rectangle 460" o:spid="_x0000_s1029" style="position:absolute;left:1209;width:29715;height:100584;visibility:visible;mso-wrap-style:square;v-text-anchor:top" o:gfxdata="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" fillcolor="#1f3763 [1608]" stroked="f" strokecolor="#d8d8d8"/>
-                    <v:rect id="Rectangle 461" o:spid="_x0000_s1030" style="position:absolute;left:134;width:30998;height:19379;visibility:visible;mso-wrap-style:square;v-text-anchor:bottom" o:gfxdata="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" filled="f" stroked="f" strokecolor="white" strokeweight="1pt">
+                  <v:group w14:anchorId="5D772164" id="Groupe 453" o:spid="_x0000_s1029" style="position:absolute;left:0;text-align:left;margin-left:357pt;margin-top:0;width:240.95pt;height:11in;z-index:251660288;mso-height-percent:1000;mso-position-horizontal-relative:page;mso-position-vertical-relative:page;mso-height-percent:1000" coordsize="31132,100584" o:gfxdata="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">
+                    <v:rect id="Rectangle 460" o:spid="_x0000_s1030" style="position:absolute;left:1209;width:29715;height:100584;visibility:visible;mso-wrap-style:square;v-text-anchor:top" o:gfxdata="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" fillcolor="#1f3763 [1608]" stroked="f" strokecolor="#d8d8d8"/>
+                    <v:rect id="Rectangle 461" o:spid="_x0000_s1031" style="position:absolute;left:134;width:30998;height:19379;visibility:visible;mso-wrap-style:square;v-text-anchor:bottom" o:gfxdata="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" filled="f" stroked="f" strokecolor="white" strokeweight="1pt">
                       <v:fill opacity="52428f"/>
                       <v:shadow color="#d8d8d8" offset="3pt,3pt"/>
                       <v:textbox inset="28.8pt,14.4pt,14.4pt,14.4pt">
@@ -818,7 +949,7 @@
                                 <w:sz w:val="72"/>
                                 <w:szCs w:val="96"/>
                               </w:rPr>
-                              <w:t>28.05.2020</w:t>
+                              <w:t>03.06.2020</w:t>
                             </w:r>
                             <w:r>
                               <w:rPr>
@@ -834,7 +965,7 @@
                         </w:txbxContent>
                       </v:textbox>
                     </v:rect>
-                    <v:rect id="Rectangle 9" o:spid="_x0000_s1031" style="position:absolute;top:67610;width:30895;height:28333;visibility:visible;mso-wrap-style:square;v-text-anchor:bottom" o:gfxdata="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" filled="f" stroked="f" strokecolor="white" strokeweight="1pt">
+                    <v:rect id="Rectangle 9" o:spid="_x0000_s1032" style="position:absolute;top:67610;width:30895;height:28333;visibility:visible;mso-wrap-style:square;v-text-anchor:bottom" o:gfxdata="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" filled="f" stroked="f" strokecolor="white" strokeweight="1pt">
                       <v:fill opacity="52428f"/>
                       <v:shadow color="#d8d8d8" offset="3pt,3pt"/>
                       <v:textbox inset="28.8pt,14.4pt,14.4pt,14.4pt">
@@ -1064,7 +1195,7 @@
           <w:r>
             <w:fldChar w:fldCharType="separate"/>
           </w:r>
-          <w:hyperlink w:anchor="_Toc41594438" w:history="1">
+          <w:hyperlink w:anchor="_Toc42071679" w:history="1">
             <w:r>
               <w:rPr>
                 <w:rStyle w:val="Lienhypertexte"/>
@@ -1106,7 +1237,7 @@
                 <w:noProof/>
                 <w:webHidden/>
               </w:rPr>
-              <w:instrText xml:space="preserve"> PAGEREF _Toc41594438 \h </w:instrText>
+              <w:instrText xml:space="preserve"> PAGEREF _Toc42071679 \h </w:instrText>
             </w:r>
             <w:r>
               <w:rPr>
@@ -1150,7 +1281,7 @@
               <w:lang w:eastAsia="zh-CN"/>
             </w:rPr>
           </w:pPr>
-          <w:hyperlink w:anchor="_Toc41594439" w:history="1">
+          <w:hyperlink w:anchor="_Toc42071680" w:history="1">
             <w:r>
               <w:rPr>
                 <w:rStyle w:val="Lienhypertexte"/>
@@ -1192,7 +1323,7 @@
                 <w:noProof/>
                 <w:webHidden/>
               </w:rPr>
-              <w:instrText xml:space="preserve"> PAGEREF _Toc41594439 \h </w:instrText>
+              <w:instrText xml:space="preserve"> PAGEREF _Toc42071680 \h </w:instrText>
             </w:r>
             <w:r>
               <w:rPr>
@@ -1236,7 +1367,7 @@
               <w:lang w:eastAsia="zh-CN"/>
             </w:rPr>
           </w:pPr>
-          <w:hyperlink w:anchor="_Toc41594440" w:history="1">
+          <w:hyperlink w:anchor="_Toc42071681" w:history="1">
             <w:r>
               <w:rPr>
                 <w:rStyle w:val="Lienhypertexte"/>
@@ -1278,7 +1409,7 @@
                 <w:noProof/>
                 <w:webHidden/>
               </w:rPr>
-              <w:instrText xml:space="preserve"> PAGEREF _Toc41594440 \h </w:instrText>
+              <w:instrText xml:space="preserve"> PAGEREF _Toc42071681 \h </w:instrText>
             </w:r>
             <w:r>
               <w:rPr>
@@ -1322,7 +1453,7 @@
               <w:lang w:eastAsia="zh-CN"/>
             </w:rPr>
           </w:pPr>
-          <w:hyperlink w:anchor="_Toc41594441" w:history="1">
+          <w:hyperlink w:anchor="_Toc42071682" w:history="1">
             <w:r>
               <w:rPr>
                 <w:rStyle w:val="Lienhypertexte"/>
@@ -1364,7 +1495,7 @@
                 <w:noProof/>
                 <w:webHidden/>
               </w:rPr>
-              <w:instrText xml:space="preserve"> PAGEREF _Toc41594441 \h </w:instrText>
+              <w:instrText xml:space="preserve"> PAGEREF _Toc42071682 \h </w:instrText>
             </w:r>
             <w:r>
               <w:rPr>
@@ -1408,7 +1539,7 @@
               <w:lang w:eastAsia="zh-CN"/>
             </w:rPr>
           </w:pPr>
-          <w:hyperlink w:anchor="_Toc41594442" w:history="1">
+          <w:hyperlink w:anchor="_Toc42071683" w:history="1">
             <w:r>
               <w:rPr>
                 <w:rStyle w:val="Lienhypertexte"/>
@@ -1450,7 +1581,93 @@
                 <w:noProof/>
                 <w:webHidden/>
               </w:rPr>
-              <w:instrText xml:space="preserve"> PAGEREF _Toc41594442 \h </w:instrText>
+              <w:instrText xml:space="preserve"> PAGEREF _Toc42071683 \h </w:instrText>
+            </w:r>
+            <w:r>
+              <w:rPr>
+                <w:noProof/>
+                <w:webHidden/>
+              </w:rPr>
+            </w:r>
+            <w:r>
+              <w:rPr>
+                <w:noProof/>
+                <w:webHidden/>
+              </w:rPr>
+              <w:fldChar w:fldCharType="separate"/>
+            </w:r>
+            <w:r>
+              <w:rPr>
+                <w:noProof/>
+                <w:webHidden/>
+              </w:rPr>
+              <w:t>2</w:t>
+            </w:r>
+            <w:r>
+              <w:rPr>
+                <w:noProof/>
+                <w:webHidden/>
+              </w:rPr>
+              <w:fldChar w:fldCharType="end"/>
+            </w:r>
+          </w:hyperlink>
+        </w:p>
+        <w:p>
+          <w:pPr>
+            <w:pStyle w:val="TM2"/>
+            <w:tabs>
+              <w:tab w:val="left" w:pos="880"/>
+              <w:tab w:val="right" w:leader="dot" w:pos="9062"/>
+            </w:tabs>
+            <w:rPr>
+              <w:rFonts w:asciiTheme="minorHAnsi" w:eastAsiaTheme="minorEastAsia" w:hAnsiTheme="minorHAnsi"/>
+              <w:noProof/>
+              <w:lang w:eastAsia="zh-CN"/>
+            </w:rPr>
+          </w:pPr>
+          <w:hyperlink w:anchor="_Toc42071684" w:history="1">
+            <w:r>
+              <w:rPr>
+                <w:rStyle w:val="Lienhypertexte"/>
+                <w:noProof/>
+              </w:rPr>
+              <w:t>2.4</w:t>
+            </w:r>
+            <w:r>
+              <w:rPr>
+                <w:rFonts w:asciiTheme="minorHAnsi" w:eastAsiaTheme="minorEastAsia" w:hAnsiTheme="minorHAnsi"/>
+                <w:noProof/>
+                <w:lang w:eastAsia="zh-CN"/>
+              </w:rPr>
+              <w:tab/>
+            </w:r>
+            <w:r>
+              <w:rPr>
+                <w:rStyle w:val="Lienhypertexte"/>
+                <w:noProof/>
+              </w:rPr>
+              <w:t>Contraintes</w:t>
+            </w:r>
+            <w:r>
+              <w:rPr>
+                <w:noProof/>
+                <w:webHidden/>
+              </w:rPr>
+              <w:tab/>
+            </w:r>
+            <w:r>
+              <w:rPr>
+                <w:noProof/>
+                <w:webHidden/>
+              </w:rPr>
+              <w:fldChar w:fldCharType="begin"/>
+            </w:r>
+            <w:r>
+              <w:rPr>
+                <w:noProof/>
+                <w:webHidden/>
+              </w:rPr>
+              <w:instrText xml:space="preserve"> PAGEREF _Toc42071684 \h </w:instrText>
             </w:r>
             <w:r>
               <w:rPr>
@@ -1494,7 +1711,7 @@
               <w:lang w:eastAsia="zh-CN"/>
             </w:rPr>
           </w:pPr>
-          <w:hyperlink w:anchor="_Toc41594443" w:history="1">
+          <w:hyperlink w:anchor="_Toc42071685" w:history="1">
             <w:r>
               <w:rPr>
                 <w:rStyle w:val="Lienhypertexte"/>
@@ -1536,7 +1753,7 @@
                 <w:noProof/>
                 <w:webHidden/>
               </w:rPr>
-              <w:instrText xml:space="preserve"> PAGEREF _Toc41594443 \h </w:instrText>
+              <w:instrText xml:space="preserve"> PAGEREF _Toc42071685 \h </w:instrText>
             </w:r>
             <w:r>
               <w:rPr>
@@ -1580,7 +1797,7 @@
               <w:lang w:eastAsia="zh-CN"/>
             </w:rPr>
           </w:pPr>
-          <w:hyperlink w:anchor="_Toc41594444" w:history="1">
+          <w:hyperlink w:anchor="_Toc42071686" w:history="1">
             <w:r>
               <w:rPr>
                 <w:rStyle w:val="Lienhypertexte"/>
@@ -1622,7 +1839,7 @@
                 <w:noProof/>
                 <w:webHidden/>
               </w:rPr>
-              <w:instrText xml:space="preserve"> PAGEREF _Toc41594444 \h </w:instrText>
+              <w:instrText xml:space="preserve"> PAGEREF _Toc42071686 \h </w:instrText>
             </w:r>
             <w:r>
               <w:rPr>
@@ -1666,7 +1883,7 @@
               <w:lang w:eastAsia="zh-CN"/>
             </w:rPr>
           </w:pPr>
-          <w:hyperlink w:anchor="_Toc41594445" w:history="1">
+          <w:hyperlink w:anchor="_Toc42071687" w:history="1">
             <w:r>
               <w:rPr>
                 <w:rStyle w:val="Lienhypertexte"/>
@@ -1708,7 +1925,7 @@
                 <w:noProof/>
                 <w:webHidden/>
               </w:rPr>
-              <w:instrText xml:space="preserve"> PAGEREF _Toc41594445 \h </w:instrText>
+              <w:instrText xml:space="preserve"> PAGEREF _Toc42071687 \h </w:instrText>
             </w:r>
             <w:r>
               <w:rPr>
@@ -1728,7 +1945,7 @@
                 <w:noProof/>
                 <w:webHidden/>
               </w:rPr>
-              <w:t>2</w:t>
+              <w:t>3</w:t>
             </w:r>
             <w:r>
               <w:rPr>
@@ -1752,7 +1969,7 @@
               <w:lang w:eastAsia="zh-CN"/>
             </w:rPr>
           </w:pPr>
-          <w:hyperlink w:anchor="_Toc41594446" w:history="1">
+          <w:hyperlink w:anchor="_Toc42071688" w:history="1">
             <w:r>
               <w:rPr>
                 <w:rStyle w:val="Lienhypertexte"/>
@@ -1794,7 +2011,7 @@
                 <w:noProof/>
                 <w:webHidden/>
               </w:rPr>
-              <w:instrText xml:space="preserve"> PAGEREF _Toc41594446 \h </w:instrText>
+              <w:instrText xml:space="preserve"> PAGEREF _Toc42071688 \h </w:instrText>
             </w:r>
             <w:r>
               <w:rPr>
@@ -1838,7 +2055,7 @@
               <w:lang w:eastAsia="zh-CN"/>
             </w:rPr>
           </w:pPr>
-          <w:hyperlink w:anchor="_Toc41594447" w:history="1">
+          <w:hyperlink w:anchor="_Toc42071689" w:history="1">
             <w:r>
               <w:rPr>
                 <w:rStyle w:val="Lienhypertexte"/>
@@ -1859,7 +2076,7 @@
                 <w:rStyle w:val="Lienhypertexte"/>
                 <w:noProof/>
               </w:rPr>
-              <w:t>Fonctionnement interne</w:t>
+              <w:t>Classes</w:t>
             </w:r>
             <w:r>
               <w:rPr>
@@ -1880,7 +2097,7 @@
                 <w:noProof/>
                 <w:webHidden/>
               </w:rPr>
-              <w:instrText xml:space="preserve"> PAGEREF _Toc41594447 \h </w:instrText>
+              <w:instrText xml:space="preserve"> PAGEREF _Toc42071689 \h </w:instrText>
             </w:r>
             <w:r>
               <w:rPr>
@@ -1920,7 +2137,7 @@
               <w:lang w:eastAsia="zh-CN"/>
             </w:rPr>
           </w:pPr>
-          <w:hyperlink w:anchor="_Toc41594448" w:history="1">
+          <w:hyperlink w:anchor="_Toc42071690" w:history="1">
             <w:r>
               <w:rPr>
                 <w:rStyle w:val="Lienhypertexte"/>
@@ -1941,7 +2158,7 @@
                 <w:rStyle w:val="Lienhypertexte"/>
                 <w:noProof/>
               </w:rPr>
-              <w:t>Classes</w:t>
+              <w:t>Node</w:t>
             </w:r>
             <w:r>
               <w:rPr>
@@ -1962,7 +2179,7 @@
                 <w:noProof/>
                 <w:webHidden/>
               </w:rPr>
-              <w:instrText xml:space="preserve"> PAGEREF _Toc41594448 \h </w:instrText>
+              <w:instrText xml:space="preserve"> PAGEREF _Toc42071690 \h </w:instrText>
             </w:r>
             <w:r>
               <w:rPr>
@@ -2002,7 +2219,7 @@
               <w:lang w:eastAsia="zh-CN"/>
             </w:rPr>
           </w:pPr>
-          <w:hyperlink w:anchor="_Toc41594449" w:history="1">
+          <w:hyperlink w:anchor="_Toc42071691" w:history="1">
             <w:r>
               <w:rPr>
                 <w:rStyle w:val="Lienhypertexte"/>
@@ -2023,7 +2240,7 @@
                 <w:rStyle w:val="Lienhypertexte"/>
                 <w:noProof/>
               </w:rPr>
-              <w:t>Format des fichiers</w:t>
+              <w:t>DepotManager</w:t>
             </w:r>
             <w:r>
               <w:rPr>
@@ -2044,7 +2261,253 @@
                 <w:noProof/>
                 <w:webHidden/>
               </w:rPr>
-              <w:instrText xml:space="preserve"> PAGEREF _Toc41594449 \h </w:instrText>
+              <w:instrText xml:space="preserve"> PAGEREF _Toc42071691 \h </w:instrText>
+            </w:r>
+            <w:r>
+              <w:rPr>
+                <w:noProof/>
+                <w:webHidden/>
+              </w:rPr>
+            </w:r>
+            <w:r>
+              <w:rPr>
+                <w:noProof/>
+                <w:webHidden/>
+              </w:rPr>
+              <w:fldChar w:fldCharType="separate"/>
+            </w:r>
+            <w:r>
+              <w:rPr>
+                <w:noProof/>
+                <w:webHidden/>
+              </w:rPr>
+              <w:t>3</w:t>
+            </w:r>
+            <w:r>
+              <w:rPr>
+                <w:noProof/>
+                <w:webHidden/>
+              </w:rPr>
+              <w:fldChar w:fldCharType="end"/>
+            </w:r>
+          </w:hyperlink>
+        </w:p>
+        <w:p>
+          <w:pPr>
+            <w:pStyle w:val="TM3"/>
+            <w:rPr>
+              <w:rFonts w:asciiTheme="minorHAnsi" w:eastAsiaTheme="minorEastAsia" w:hAnsiTheme="minorHAnsi"/>
+              <w:noProof/>
+              <w:lang w:eastAsia="zh-CN"/>
+            </w:rPr>
+          </w:pPr>
+          <w:hyperlink w:anchor="_Toc42071692" w:history="1">
+            <w:r>
+              <w:rPr>
+                <w:rStyle w:val="Lienhypertexte"/>
+                <w:noProof/>
+              </w:rPr>
+              <w:t>4.1.3</w:t>
+            </w:r>
+            <w:r>
+              <w:rPr>
+                <w:rFonts w:asciiTheme="minorHAnsi" w:eastAsiaTheme="minorEastAsia" w:hAnsiTheme="minorHAnsi"/>
+                <w:noProof/>
+                <w:lang w:eastAsia="zh-CN"/>
+              </w:rPr>
+              <w:tab/>
+            </w:r>
+            <w:r>
+              <w:rPr>
+                <w:rStyle w:val="Lienhypertexte"/>
+                <w:noProof/>
+              </w:rPr>
+              <w:t>Truck</w:t>
+            </w:r>
+            <w:r>
+              <w:rPr>
+                <w:noProof/>
+                <w:webHidden/>
+              </w:rPr>
+              <w:tab/>
+            </w:r>
+            <w:r>
+              <w:rPr>
+                <w:noProof/>
+                <w:webHidden/>
+              </w:rPr>
+              <w:fldChar w:fldCharType="begin"/>
+            </w:r>
+            <w:r>
+              <w:rPr>
+                <w:noProof/>
+                <w:webHidden/>
+              </w:rPr>
+              <w:instrText xml:space="preserve"> PAGEREF _Toc42071692 \h </w:instrText>
+            </w:r>
+            <w:r>
+              <w:rPr>
+                <w:noProof/>
+                <w:webHidden/>
+              </w:rPr>
+            </w:r>
+            <w:r>
+              <w:rPr>
+                <w:noProof/>
+                <w:webHidden/>
+              </w:rPr>
+              <w:fldChar w:fldCharType="separate"/>
+            </w:r>
+            <w:r>
+              <w:rPr>
+                <w:noProof/>
+                <w:webHidden/>
+              </w:rPr>
+              <w:t>3</w:t>
+            </w:r>
+            <w:r>
+              <w:rPr>
+                <w:noProof/>
+                <w:webHidden/>
+              </w:rPr>
+              <w:fldChar w:fldCharType="end"/>
+            </w:r>
+          </w:hyperlink>
+        </w:p>
+        <w:p>
+          <w:pPr>
+            <w:pStyle w:val="TM3"/>
+            <w:rPr>
+              <w:rFonts w:asciiTheme="minorHAnsi" w:eastAsiaTheme="minorEastAsia" w:hAnsiTheme="minorHAnsi"/>
+              <w:noProof/>
+              <w:lang w:eastAsia="zh-CN"/>
+            </w:rPr>
+          </w:pPr>
+          <w:hyperlink w:anchor="_Toc42071693" w:history="1">
+            <w:r>
+              <w:rPr>
+                <w:rStyle w:val="Lienhypertexte"/>
+                <w:noProof/>
+              </w:rPr>
+              <w:t>4.1.4</w:t>
+            </w:r>
+            <w:r>
+              <w:rPr>
+                <w:rFonts w:asciiTheme="minorHAnsi" w:eastAsiaTheme="minorEastAsia" w:hAnsiTheme="minorHAnsi"/>
+                <w:noProof/>
+                <w:lang w:eastAsia="zh-CN"/>
+              </w:rPr>
+              <w:tab/>
+            </w:r>
+            <w:r>
+              <w:rPr>
+                <w:rStyle w:val="Lienhypertexte"/>
+                <w:noProof/>
+              </w:rPr>
+              <w:t>Movement</w:t>
+            </w:r>
+            <w:r>
+              <w:rPr>
+                <w:noProof/>
+                <w:webHidden/>
+              </w:rPr>
+              <w:tab/>
+            </w:r>
+            <w:r>
+              <w:rPr>
+                <w:noProof/>
+                <w:webHidden/>
+              </w:rPr>
+              <w:fldChar w:fldCharType="begin"/>
+            </w:r>
+            <w:r>
+              <w:rPr>
+                <w:noProof/>
+                <w:webHidden/>
+              </w:rPr>
+              <w:instrText xml:space="preserve"> PAGEREF _Toc42071693 \h </w:instrText>
+            </w:r>
+            <w:r>
+              <w:rPr>
+                <w:noProof/>
+                <w:webHidden/>
+              </w:rPr>
+            </w:r>
+            <w:r>
+              <w:rPr>
+                <w:noProof/>
+                <w:webHidden/>
+              </w:rPr>
+              <w:fldChar w:fldCharType="separate"/>
+            </w:r>
+            <w:r>
+              <w:rPr>
+                <w:noProof/>
+                <w:webHidden/>
+              </w:rPr>
+              <w:t>3</w:t>
+            </w:r>
+            <w:r>
+              <w:rPr>
+                <w:noProof/>
+                <w:webHidden/>
+              </w:rPr>
+              <w:fldChar w:fldCharType="end"/>
+            </w:r>
+          </w:hyperlink>
+        </w:p>
+        <w:p>
+          <w:pPr>
+            <w:pStyle w:val="TM3"/>
+            <w:rPr>
+              <w:rFonts w:asciiTheme="minorHAnsi" w:eastAsiaTheme="minorEastAsia" w:hAnsiTheme="minorHAnsi"/>
+              <w:noProof/>
+              <w:lang w:eastAsia="zh-CN"/>
+            </w:rPr>
+          </w:pPr>
+          <w:hyperlink w:anchor="_Toc42071694" w:history="1">
+            <w:r>
+              <w:rPr>
+                <w:rStyle w:val="Lienhypertexte"/>
+                <w:noProof/>
+              </w:rPr>
+              <w:t>4.1.5</w:t>
+            </w:r>
+            <w:r>
+              <w:rPr>
+                <w:rFonts w:asciiTheme="minorHAnsi" w:eastAsiaTheme="minorEastAsia" w:hAnsiTheme="minorHAnsi"/>
+                <w:noProof/>
+                <w:lang w:eastAsia="zh-CN"/>
+              </w:rPr>
+              <w:tab/>
+            </w:r>
+            <w:r>
+              <w:rPr>
+                <w:rStyle w:val="Lienhypertexte"/>
+                <w:noProof/>
+              </w:rPr>
+              <w:t>DataImporter</w:t>
+            </w:r>
+            <w:r>
+              <w:rPr>
+                <w:noProof/>
+                <w:webHidden/>
+              </w:rPr>
+              <w:tab/>
+            </w:r>
+            <w:r>
+              <w:rPr>
+                <w:noProof/>
+                <w:webHidden/>
+              </w:rPr>
+              <w:fldChar w:fldCharType="begin"/>
+            </w:r>
+            <w:r>
+              <w:rPr>
+                <w:noProof/>
+                <w:webHidden/>
+              </w:rPr>
+              <w:instrText xml:space="preserve"> PAGEREF _Toc42071694 \h </w:instrText>
             </w:r>
             <w:r>
               <w:rPr>
@@ -2088,7 +2551,7 @@
               <w:lang w:eastAsia="zh-CN"/>
             </w:rPr>
           </w:pPr>
-          <w:hyperlink w:anchor="_Toc41594450" w:history="1">
+          <w:hyperlink w:anchor="_Toc42071695" w:history="1">
             <w:r>
               <w:rPr>
                 <w:rStyle w:val="Lienhypertexte"/>
@@ -2109,7 +2572,7 @@
                 <w:rStyle w:val="Lienhypertexte"/>
                 <w:noProof/>
               </w:rPr>
-              <w:t>Architecture</w:t>
+              <w:t>Format des fichiers</w:t>
             </w:r>
             <w:r>
               <w:rPr>
@@ -2130,7 +2593,171 @@
                 <w:noProof/>
                 <w:webHidden/>
               </w:rPr>
-              <w:instrText xml:space="preserve"> PAGEREF _Toc41594450 \h </w:instrText>
+              <w:instrText xml:space="preserve"> PAGEREF _Toc42071695 \h </w:instrText>
+            </w:r>
+            <w:r>
+              <w:rPr>
+                <w:noProof/>
+                <w:webHidden/>
+              </w:rPr>
+            </w:r>
+            <w:r>
+              <w:rPr>
+                <w:noProof/>
+                <w:webHidden/>
+              </w:rPr>
+              <w:fldChar w:fldCharType="separate"/>
+            </w:r>
+            <w:r>
+              <w:rPr>
+                <w:noProof/>
+                <w:webHidden/>
+              </w:rPr>
+              <w:t>3</w:t>
+            </w:r>
+            <w:r>
+              <w:rPr>
+                <w:noProof/>
+                <w:webHidden/>
+              </w:rPr>
+              <w:fldChar w:fldCharType="end"/>
+            </w:r>
+          </w:hyperlink>
+        </w:p>
+        <w:p>
+          <w:pPr>
+            <w:pStyle w:val="TM3"/>
+            <w:rPr>
+              <w:rFonts w:asciiTheme="minorHAnsi" w:eastAsiaTheme="minorEastAsia" w:hAnsiTheme="minorHAnsi"/>
+              <w:noProof/>
+              <w:lang w:eastAsia="zh-CN"/>
+            </w:rPr>
+          </w:pPr>
+          <w:hyperlink w:anchor="_Toc42071696" w:history="1">
+            <w:r>
+              <w:rPr>
+                <w:rStyle w:val="Lienhypertexte"/>
+                <w:noProof/>
+              </w:rPr>
+              <w:t>4.2.1</w:t>
+            </w:r>
+            <w:r>
+              <w:rPr>
+                <w:rFonts w:asciiTheme="minorHAnsi" w:eastAsiaTheme="minorEastAsia" w:hAnsiTheme="minorHAnsi"/>
+                <w:noProof/>
+                <w:lang w:eastAsia="zh-CN"/>
+              </w:rPr>
+              <w:tab/>
+            </w:r>
+            <w:r>
+              <w:rPr>
+                <w:rStyle w:val="Lienhypertexte"/>
+                <w:noProof/>
+              </w:rPr>
+              <w:t>Fichier .vrp</w:t>
+            </w:r>
+            <w:r>
+              <w:rPr>
+                <w:noProof/>
+                <w:webHidden/>
+              </w:rPr>
+              <w:tab/>
+            </w:r>
+            <w:r>
+              <w:rPr>
+                <w:noProof/>
+                <w:webHidden/>
+              </w:rPr>
+              <w:fldChar w:fldCharType="begin"/>
+            </w:r>
+            <w:r>
+              <w:rPr>
+                <w:noProof/>
+                <w:webHidden/>
+              </w:rPr>
+              <w:instrText xml:space="preserve"> PAGEREF _Toc42071696 \h </w:instrText>
+            </w:r>
+            <w:r>
+              <w:rPr>
+                <w:noProof/>
+                <w:webHidden/>
+              </w:rPr>
+            </w:r>
+            <w:r>
+              <w:rPr>
+                <w:noProof/>
+                <w:webHidden/>
+              </w:rPr>
+              <w:fldChar w:fldCharType="separate"/>
+            </w:r>
+            <w:r>
+              <w:rPr>
+                <w:noProof/>
+                <w:webHidden/>
+              </w:rPr>
+              <w:t>3</w:t>
+            </w:r>
+            <w:r>
+              <w:rPr>
+                <w:noProof/>
+                <w:webHidden/>
+              </w:rPr>
+              <w:fldChar w:fldCharType="end"/>
+            </w:r>
+          </w:hyperlink>
+        </w:p>
+        <w:p>
+          <w:pPr>
+            <w:pStyle w:val="TM3"/>
+            <w:rPr>
+              <w:rFonts w:asciiTheme="minorHAnsi" w:eastAsiaTheme="minorEastAsia" w:hAnsiTheme="minorHAnsi"/>
+              <w:noProof/>
+              <w:lang w:eastAsia="zh-CN"/>
+            </w:rPr>
+          </w:pPr>
+          <w:hyperlink w:anchor="_Toc42071697" w:history="1">
+            <w:r>
+              <w:rPr>
+                <w:rStyle w:val="Lienhypertexte"/>
+                <w:noProof/>
+              </w:rPr>
+              <w:t>4.2.2</w:t>
+            </w:r>
+            <w:r>
+              <w:rPr>
+                <w:rFonts w:asciiTheme="minorHAnsi" w:eastAsiaTheme="minorEastAsia" w:hAnsiTheme="minorHAnsi"/>
+                <w:noProof/>
+                <w:lang w:eastAsia="zh-CN"/>
+              </w:rPr>
+              <w:tab/>
+            </w:r>
+            <w:r>
+              <w:rPr>
+                <w:rStyle w:val="Lienhypertexte"/>
+                <w:noProof/>
+              </w:rPr>
+              <w:t>Fichier .dat</w:t>
+            </w:r>
+            <w:r>
+              <w:rPr>
+                <w:noProof/>
+                <w:webHidden/>
+              </w:rPr>
+              <w:tab/>
+            </w:r>
+            <w:r>
+              <w:rPr>
+                <w:noProof/>
+                <w:webHidden/>
+              </w:rPr>
+              <w:fldChar w:fldCharType="begin"/>
+            </w:r>
+            <w:r>
+              <w:rPr>
+                <w:noProof/>
+                <w:webHidden/>
+              </w:rPr>
+              <w:instrText xml:space="preserve"> PAGEREF _Toc42071697 \h </w:instrText>
             </w:r>
             <w:r>
               <w:rPr>
@@ -2174,7 +2801,7 @@
               <w:lang w:eastAsia="zh-CN"/>
             </w:rPr>
           </w:pPr>
-          <w:hyperlink w:anchor="_Toc41594451" w:history="1">
+          <w:hyperlink w:anchor="_Toc42071698" w:history="1">
             <w:r>
               <w:rPr>
                 <w:rStyle w:val="Lienhypertexte"/>
@@ -2195,7 +2822,7 @@
                 <w:rStyle w:val="Lienhypertexte"/>
                 <w:noProof/>
               </w:rPr>
-              <w:t>Fenêtre de l’application</w:t>
+              <w:t>Déroulement du programme</w:t>
             </w:r>
             <w:r>
               <w:rPr>
@@ -2216,7 +2843,7 @@
                 <w:noProof/>
                 <w:webHidden/>
               </w:rPr>
-              <w:instrText xml:space="preserve"> PAGEREF _Toc41594451 \h </w:instrText>
+              <w:instrText xml:space="preserve"> PAGEREF _Toc42071698 \h </w:instrText>
             </w:r>
             <w:r>
               <w:rPr>
@@ -2260,7 +2887,7 @@
               <w:lang w:eastAsia="zh-CN"/>
             </w:rPr>
           </w:pPr>
-          <w:hyperlink w:anchor="_Toc41594452" w:history="1">
+          <w:hyperlink w:anchor="_Toc42071699" w:history="1">
             <w:r>
               <w:rPr>
                 <w:rStyle w:val="Lienhypertexte"/>
@@ -2302,7 +2929,7 @@
                 <w:noProof/>
                 <w:webHidden/>
               </w:rPr>
-              <w:instrText xml:space="preserve"> PAGEREF _Toc41594452 \h </w:instrText>
+              <w:instrText xml:space="preserve"> PAGEREF _Toc42071699 \h </w:instrText>
             </w:r>
             <w:r>
               <w:rPr>
@@ -2322,7 +2949,7 @@
                 <w:noProof/>
                 <w:webHidden/>
               </w:rPr>
-              <w:t>4</w:t>
+              <w:t>5</w:t>
             </w:r>
             <w:r>
               <w:rPr>
@@ -2346,7 +2973,7 @@
               <w:lang w:eastAsia="zh-CN"/>
             </w:rPr>
           </w:pPr>
-          <w:hyperlink w:anchor="_Toc41594453" w:history="1">
+          <w:hyperlink w:anchor="_Toc42071700" w:history="1">
             <w:r>
               <w:rPr>
                 <w:rStyle w:val="Lienhypertexte"/>
@@ -2388,7 +3015,7 @@
                 <w:noProof/>
                 <w:webHidden/>
               </w:rPr>
-              <w:instrText xml:space="preserve"> PAGEREF _Toc41594453 \h </w:instrText>
+              <w:instrText xml:space="preserve"> PAGEREF _Toc42071700 \h </w:instrText>
             </w:r>
             <w:r>
               <w:rPr>
@@ -2408,7 +3035,7 @@
                 <w:noProof/>
                 <w:webHidden/>
               </w:rPr>
-              <w:t>4</w:t>
+              <w:t>5</w:t>
             </w:r>
             <w:r>
               <w:rPr>
@@ -2432,7 +3059,7 @@
               <w:lang w:eastAsia="zh-CN"/>
             </w:rPr>
           </w:pPr>
-          <w:hyperlink w:anchor="_Toc41594454" w:history="1">
+          <w:hyperlink w:anchor="_Toc42071701" w:history="1">
             <w:r>
               <w:rPr>
                 <w:rStyle w:val="Lienhypertexte"/>
@@ -2474,7 +3101,7 @@
                 <w:noProof/>
                 <w:webHidden/>
               </w:rPr>
-              <w:instrText xml:space="preserve"> PAGEREF _Toc41594454 \h </w:instrText>
+              <w:instrText xml:space="preserve"> PAGEREF _Toc42071701 \h </w:instrText>
             </w:r>
             <w:r>
               <w:rPr>
@@ -2494,7 +3121,7 @@
                 <w:noProof/>
                 <w:webHidden/>
               </w:rPr>
-              <w:t>4</w:t>
+              <w:t>5</w:t>
             </w:r>
             <w:r>
               <w:rPr>
@@ -2518,7 +3145,7 @@
               <w:lang w:eastAsia="zh-CN"/>
             </w:rPr>
           </w:pPr>
-          <w:hyperlink w:anchor="_Toc41594455" w:history="1">
+          <w:hyperlink w:anchor="_Toc42071702" w:history="1">
             <w:r>
               <w:rPr>
                 <w:rStyle w:val="Lienhypertexte"/>
@@ -2560,7 +3187,7 @@
                 <w:noProof/>
                 <w:webHidden/>
               </w:rPr>
-              <w:instrText xml:space="preserve"> PAGEREF _Toc41594455 \h </w:instrText>
+              <w:instrText xml:space="preserve"> PAGEREF _Toc42071702 \h </w:instrText>
             </w:r>
             <w:r>
               <w:rPr>
@@ -2580,7 +3207,7 @@
                 <w:noProof/>
                 <w:webHidden/>
               </w:rPr>
-              <w:t>4</w:t>
+              <w:t>5</w:t>
             </w:r>
             <w:r>
               <w:rPr>
@@ -2604,7 +3231,7 @@
               <w:lang w:eastAsia="zh-CN"/>
             </w:rPr>
           </w:pPr>
-          <w:hyperlink w:anchor="_Toc41594456" w:history="1">
+          <w:hyperlink w:anchor="_Toc42071703" w:history="1">
             <w:r>
               <w:rPr>
                 <w:rStyle w:val="Lienhypertexte"/>
@@ -2646,7 +3273,7 @@
                 <w:noProof/>
                 <w:webHidden/>
               </w:rPr>
-              <w:instrText xml:space="preserve"> PAGEREF _Toc41594456 \h </w:instrText>
+              <w:instrText xml:space="preserve"> PAGEREF _Toc42071703 \h </w:instrText>
             </w:r>
             <w:r>
               <w:rPr>
@@ -2666,7 +3293,7 @@
                 <w:noProof/>
                 <w:webHidden/>
               </w:rPr>
-              <w:t>4</w:t>
+              <w:t>5</w:t>
             </w:r>
             <w:r>
               <w:rPr>
@@ -2690,7 +3317,7 @@
               <w:lang w:eastAsia="zh-CN"/>
             </w:rPr>
           </w:pPr>
-          <w:hyperlink w:anchor="_Toc41594457" w:history="1">
+          <w:hyperlink w:anchor="_Toc42071704" w:history="1">
             <w:r>
               <w:rPr>
                 <w:rStyle w:val="Lienhypertexte"/>
@@ -2732,7 +3359,7 @@
                 <w:noProof/>
                 <w:webHidden/>
               </w:rPr>
-              <w:instrText xml:space="preserve"> PAGEREF _Toc41594457 \h </w:instrText>
+              <w:instrText xml:space="preserve"> PAGEREF _Toc42071704 \h </w:instrText>
             </w:r>
             <w:r>
               <w:rPr>
@@ -2752,7 +3379,7 @@
                 <w:noProof/>
                 <w:webHidden/>
               </w:rPr>
-              <w:t>4</w:t>
+              <w:t>5</w:t>
             </w:r>
             <w:r>
               <w:rPr>
@@ -2776,7 +3403,7 @@
               <w:lang w:eastAsia="zh-CN"/>
             </w:rPr>
           </w:pPr>
-          <w:hyperlink w:anchor="_Toc41594458" w:history="1">
+          <w:hyperlink w:anchor="_Toc42071705" w:history="1">
             <w:r>
               <w:rPr>
                 <w:rStyle w:val="Lienhypertexte"/>
@@ -2818,7 +3445,7 @@
                 <w:noProof/>
                 <w:webHidden/>
               </w:rPr>
-              <w:instrText xml:space="preserve"> PAGEREF _Toc41594458 \h </w:instrText>
+              <w:instrText xml:space="preserve"> PAGEREF _Toc42071705 \h </w:instrText>
             </w:r>
             <w:r>
               <w:rPr>
@@ -2838,7 +3465,7 @@
                 <w:noProof/>
                 <w:webHidden/>
               </w:rPr>
-              <w:t>4</w:t>
+              <w:t>5</w:t>
             </w:r>
             <w:r>
               <w:rPr>
@@ -2862,7 +3489,7 @@
               <w:lang w:eastAsia="zh-CN"/>
             </w:rPr>
           </w:pPr>
-          <w:hyperlink w:anchor="_Toc41594459" w:history="1">
+          <w:hyperlink w:anchor="_Toc42071706" w:history="1">
             <w:r>
               <w:rPr>
                 <w:rStyle w:val="Lienhypertexte"/>
@@ -2904,7 +3531,7 @@
                 <w:noProof/>
                 <w:webHidden/>
               </w:rPr>
-              <w:instrText xml:space="preserve"> PAGEREF _Toc41594459 \h </w:instrText>
+              <w:instrText xml:space="preserve"> PAGEREF _Toc42071706 \h </w:instrText>
             </w:r>
             <w:r>
               <w:rPr>
@@ -2924,7 +3551,7 @@
                 <w:noProof/>
                 <w:webHidden/>
               </w:rPr>
-              <w:t>4</w:t>
+              <w:t>5</w:t>
             </w:r>
             <w:r>
               <w:rPr>
@@ -2948,7 +3575,7 @@
               <w:lang w:eastAsia="zh-CN"/>
             </w:rPr>
           </w:pPr>
-          <w:hyperlink w:anchor="_Toc41594460" w:history="1">
+          <w:hyperlink w:anchor="_Toc42071707" w:history="1">
             <w:r>
               <w:rPr>
                 <w:rStyle w:val="Lienhypertexte"/>
@@ -2990,7 +3617,7 @@
                 <w:noProof/>
                 <w:webHidden/>
               </w:rPr>
-              <w:instrText xml:space="preserve"> PAGEREF _Toc41594460 \h </w:instrText>
+              <w:instrText xml:space="preserve"> PAGEREF _Toc42071707 \h </w:instrText>
             </w:r>
             <w:r>
               <w:rPr>
@@ -3010,7 +3637,7 @@
                 <w:noProof/>
                 <w:webHidden/>
               </w:rPr>
-              <w:t>4</w:t>
+              <w:t>5</w:t>
             </w:r>
             <w:r>
               <w:rPr>
@@ -3034,7 +3661,7 @@
               <w:lang w:eastAsia="zh-CN"/>
             </w:rPr>
           </w:pPr>
-          <w:hyperlink w:anchor="_Toc41594461" w:history="1">
+          <w:hyperlink w:anchor="_Toc42071708" w:history="1">
             <w:r>
               <w:rPr>
                 <w:rStyle w:val="Lienhypertexte"/>
@@ -3076,7 +3703,7 @@
                 <w:noProof/>
                 <w:webHidden/>
               </w:rPr>
-              <w:instrText xml:space="preserve"> PAGEREF _Toc41594461 \h </w:instrText>
+              <w:instrText xml:space="preserve"> PAGEREF _Toc42071708 \h </w:instrText>
             </w:r>
             <w:r>
               <w:rPr>
@@ -3096,7 +3723,7 @@
                 <w:noProof/>
                 <w:webHidden/>
               </w:rPr>
-              <w:t>4</w:t>
+              <w:t>5</w:t>
             </w:r>
             <w:r>
               <w:rPr>
@@ -3120,7 +3747,7 @@
               <w:lang w:eastAsia="zh-CN"/>
             </w:rPr>
           </w:pPr>
-          <w:hyperlink w:anchor="_Toc41594462" w:history="1">
+          <w:hyperlink w:anchor="_Toc42071709" w:history="1">
             <w:r>
               <w:rPr>
                 <w:rStyle w:val="Lienhypertexte"/>
@@ -3162,7 +3789,7 @@
                 <w:noProof/>
                 <w:webHidden/>
               </w:rPr>
-              <w:instrText xml:space="preserve"> PAGEREF _Toc41594462 \h </w:instrText>
+              <w:instrText xml:space="preserve"> PAGEREF _Toc42071709 \h </w:instrText>
             </w:r>
             <w:r>
               <w:rPr>
@@ -3182,7 +3809,7 @@
                 <w:noProof/>
                 <w:webHidden/>
               </w:rPr>
-              <w:t>4</w:t>
+              <w:t>5</w:t>
             </w:r>
             <w:r>
               <w:rPr>
@@ -3232,7 +3859,7 @@
           <w:rStyle w:val="tl8wme"/>
         </w:rPr>
       </w:pPr>
-      <w:bookmarkStart w:id="0" w:name="_Toc41594438"/>
+      <w:bookmarkStart w:id="0" w:name="_Toc42071679"/>
       <w:r>
         <w:rPr>
           <w:rStyle w:val="tl8wme"/>
@@ -3253,7 +3880,19 @@
         <w:t xml:space="preserve"> Ce projet </w:t>
       </w:r>
       <w:r>
-        <w:t>a été développé pendant TPI (Travail pratique individuel) du 25 mai au 9 juin 2020.</w:t>
+        <w:t xml:space="preserve">a été développé pendant TPI (Travail </w:t>
+      </w:r>
+      <w:r>
+        <w:t>P</w:t>
+      </w:r>
+      <w:r>
+        <w:t xml:space="preserve">ratique </w:t>
+      </w:r>
+      <w:r>
+        <w:t>I</w:t>
+      </w:r>
+      <w:r>
+        <w:t>ndividuel) du 25 mai au 9 juin 2020.</w:t>
       </w:r>
     </w:p>
     <w:p>
@@ -3285,7 +3924,16 @@
         <w:t>. Qu’est-ce qu’un CVRP ? C’est un problème contenant un dépôt (point de départ), une liste de clients à différentes positions et des camions avec une capacitée maximale</w:t>
       </w:r>
       <w:r>
-        <w:t xml:space="preserve">. </w:t>
+        <w:t>.</w:t>
+      </w:r>
+      <w:r>
+        <w:t xml:space="preserve"> Chaque client contient une demande de marchandise,</w:t>
+      </w:r>
+      <w:r>
+        <w:t xml:space="preserve"> la somme des demandes dans une tournée ne peut pas dépasser la capacitée maximale du camion.</w:t>
+      </w:r>
+      <w:r>
+        <w:t xml:space="preserve"> </w:t>
       </w:r>
       <w:r>
         <w:t>Pour résoudre ce problème il faut trouver les chemins les moins couteux, (sachant qu’une unité de distance est égale à un franc).</w:t>
@@ -3295,7 +3943,7 @@
       <w:pPr>
         <w:pStyle w:val="Titre1"/>
       </w:pPr>
-      <w:bookmarkStart w:id="1" w:name="_Toc41594439"/>
+      <w:bookmarkStart w:id="1" w:name="_Toc42071680"/>
       <w:r>
         <w:rPr>
           <w:rStyle w:val="tl8wme"/>
@@ -3308,7 +3956,7 @@
       <w:pPr>
         <w:pStyle w:val="Titre2"/>
       </w:pPr>
-      <w:bookmarkStart w:id="2" w:name="_Toc41594440"/>
+      <w:bookmarkStart w:id="2" w:name="_Toc42071681"/>
       <w:r>
         <w:t>Objectifs du projet</w:t>
       </w:r>
@@ -3316,15 +3964,7 @@
     </w:p>
     <w:p>
       <w:r>
-        <w:t xml:space="preserve">L’objectif du projet est de pouvoir parser un fichier de type .vrp </w:t>
-      </w:r>
-      <w:proofErr w:type="gramStart"/>
-      <w:r>
-        <w:t>ou</w:t>
-      </w:r>
-      <w:proofErr w:type="gramEnd"/>
-      <w:r>
-        <w:t xml:space="preserve"> .dat</w:t>
+        <w:t>L’objectif du projet est de pouvoir parser un fichier de type .vrp ou .dat</w:t>
       </w:r>
       <w:r>
         <w:t>, importer les données dans un objet</w:t>
@@ -3336,7 +3976,13 @@
         <w:t xml:space="preserve">trouver les chemins optimaux </w:t>
       </w:r>
       <w:r>
-        <w:t>en affichant chaque étapes sur la fenêtre et afficher</w:t>
+        <w:t xml:space="preserve">en affichant chaque </w:t>
+      </w:r>
+      <w:r>
+        <w:t>étape</w:t>
+      </w:r>
+      <w:r>
+        <w:t xml:space="preserve"> sur la fenêtre et afficher</w:t>
       </w:r>
       <w:r>
         <w:t xml:space="preserve"> le coût total des trajets optimaux.</w:t>
@@ -3346,7 +3992,7 @@
       <w:pPr>
         <w:pStyle w:val="Titre2"/>
       </w:pPr>
-      <w:bookmarkStart w:id="3" w:name="_Toc41594441"/>
+      <w:bookmarkStart w:id="3" w:name="_Toc42071682"/>
       <w:r>
         <w:t>Inventaire du matériel</w:t>
       </w:r>
@@ -3369,9 +4015,21 @@
     </w:p>
     <w:p>
       <w:pPr>
+        <w:pStyle w:val="Paragraphedeliste"/>
+        <w:numPr>
+          <w:ilvl w:val="0"/>
+          <w:numId w:val="3"/>
+        </w:numPr>
+      </w:pPr>
+      <w:r>
+        <w:t>2 écrans</w:t>
+      </w:r>
+    </w:p>
+    <w:p>
+      <w:pPr>
         <w:pStyle w:val="Titre2"/>
       </w:pPr>
-      <w:bookmarkStart w:id="4" w:name="_Toc41594442"/>
+      <w:bookmarkStart w:id="4" w:name="_Toc42071683"/>
       <w:r>
         <w:t>Inventaire des logiciels</w:t>
       </w:r>
@@ -3481,12 +4139,75 @@
     </w:p>
     <w:p>
       <w:pPr>
+        <w:pStyle w:val="Paragraphedeliste"/>
+        <w:numPr>
+          <w:ilvl w:val="0"/>
+          <w:numId w:val="5"/>
+        </w:numPr>
+      </w:pPr>
+      <w:r>
+        <w:t>Gestion des versions avec</w:t>
+      </w:r>
+      <w:r>
+        <w:t xml:space="preserve"> GitHub</w:t>
+      </w:r>
+    </w:p>
+    <w:p>
+      <w:pPr>
+        <w:pStyle w:val="Titre2"/>
+      </w:pPr>
+      <w:bookmarkStart w:id="5" w:name="_Toc42071684"/>
+      <w:r>
+        <w:t>Contraintes</w:t>
+      </w:r>
+      <w:bookmarkEnd w:id="5"/>
+    </w:p>
+    <w:p>
+      <w:r>
+        <w:t>Pendant que l’algorithme tourne il n’y a seulement un changement lorsqu’on trouve une solution moins couteuse que la précédente,</w:t>
+      </w:r>
+      <w:r>
+        <w:t xml:space="preserve"> </w:t>
+      </w:r>
+      <w:r>
+        <w:t xml:space="preserve">cela nous permet de trouver </w:t>
+      </w:r>
+      <w:r>
+        <w:t>la solution optimale</w:t>
+      </w:r>
+      <w:r>
+        <w:t xml:space="preserve"> local, puisqu’on commence avec des tournées aléatoires la solution optimal</w:t>
+      </w:r>
+      <w:r>
+        <w:t>e</w:t>
+      </w:r>
+      <w:r>
+        <w:t xml:space="preserve"> local</w:t>
+      </w:r>
+      <w:r>
+        <w:t xml:space="preserve"> diffère. Pour arriver à la meilleure solution possible il faut faire des </w:t>
+      </w:r>
+      <w:r>
+        <w:t>changements</w:t>
+      </w:r>
+      <w:r>
+        <w:t xml:space="preserve"> qui augmente le coût pour ensuite baisser le coût avec un meilleur </w:t>
+      </w:r>
+      <w:r>
+        <w:t>changement</w:t>
+      </w:r>
+      <w:r>
+        <w:t>.</w:t>
+      </w:r>
+    </w:p>
+    <w:p>
+      <w:pPr>
         <w:pStyle w:val="Titre1"/>
         <w:rPr>
           <w:rStyle w:val="tl8wme"/>
         </w:rPr>
       </w:pPr>
-      <w:bookmarkStart w:id="5" w:name="_Toc41594443"/>
+      <w:bookmarkStart w:id="6" w:name="_Toc42071685"/>
       <w:r>
         <w:rPr>
           <w:rStyle w:val="tl8wme"/>
@@ -3499,47 +4220,48 @@
         </w:rPr>
         <w:t>fonctionnelle</w:t>
       </w:r>
-      <w:bookmarkEnd w:id="5"/>
-    </w:p>
-    <w:p>
-      <w:pPr>
-        <w:pStyle w:val="Titre2"/>
-      </w:pPr>
-      <w:bookmarkStart w:id="6" w:name="_Toc41594444"/>
-      <w:r>
-        <w:t>Fonctionnement vu par l’utilisateur</w:t>
-      </w:r>
       <w:bookmarkEnd w:id="6"/>
     </w:p>
     <w:p>
-      <w:r>
-        <w:t>L’utilisateur, à l’ouverture du programme, est accueilli par une fenêtre avec des cercles vides pour représenter les clients</w:t>
-      </w:r>
-      <w:r>
-        <w:t>, un cercle rempli</w:t>
-      </w:r>
-      <w:r>
-        <w:t xml:space="preserve"> pour le dépôt </w:t>
-      </w:r>
-      <w:r>
-        <w:t>et des tournées déjà existant créées aléatoirement.</w:t>
-      </w:r>
-      <w:r>
-        <w:t xml:space="preserve"> Chaque client d’une tournée est relié par un trait avec son précédent et son prochain, sauf entre le dépôt et le premier et dernier client de la tournée. </w:t>
-      </w:r>
-      <w:r>
-        <w:t>Il y aura aussi un bouton « Start » pour débuter l’optimisation.</w:t>
-      </w:r>
+      <w:pPr>
+        <w:pStyle w:val="Titre2"/>
+      </w:pPr>
+      <w:bookmarkStart w:id="7" w:name="_Toc42071686"/>
+      <w:r>
+        <w:t>Fonctionnement vu par l’utilisateur</w:t>
+      </w:r>
+      <w:bookmarkEnd w:id="7"/>
     </w:p>
     <w:p>
+      <w:r>
+        <w:t>L’utilisateur, à l’ouverture du programme, est accueilli par une fenêtre avec des cercles vides pour représenter les clients</w:t>
+      </w:r>
+      <w:r>
+        <w:t>, un cercle rempli</w:t>
+      </w:r>
+      <w:r>
+        <w:t xml:space="preserve"> pour le dépôt </w:t>
+      </w:r>
+      <w:r>
+        <w:t>et des tournées déjà existant créées aléatoirement.</w:t>
+      </w:r>
+      <w:r>
+        <w:t xml:space="preserve"> Chaque client d’une tournée est relié par un trait avec son précédent et son prochain, sauf entre le dépôt et le premier et dernier client de la tournée. </w:t>
+      </w:r>
+      <w:r>
+        <w:t>Il y aura aussi un bouton « Start » pour débuter l’optimisation.</w:t>
+      </w:r>
+    </w:p>
+    <w:p>
       <w:pPr>
         <w:pStyle w:val="Titre2"/>
       </w:pPr>
-      <w:bookmarkStart w:id="7" w:name="_Toc41594445"/>
-      <w:r>
+      <w:bookmarkStart w:id="8" w:name="_Toc42071687"/>
+      <w:r>
+        <w:lastRenderedPageBreak/>
         <w:t>Description de l’utilisation et des fonctionnalités</w:t>
       </w:r>
-      <w:bookmarkEnd w:id="7"/>
+      <w:bookmarkEnd w:id="8"/>
     </w:p>
     <w:p>
       <w:r>
@@ -3571,31 +4293,20 @@
           <w:rStyle w:val="tl8wme"/>
         </w:rPr>
       </w:pPr>
-      <w:bookmarkStart w:id="8" w:name="_Toc41594446"/>
+      <w:bookmarkStart w:id="9" w:name="_Toc42071688"/>
       <w:r>
         <w:rPr>
           <w:rStyle w:val="tl8wme"/>
         </w:rPr>
-        <w:lastRenderedPageBreak/>
         <w:t>Analyse organique</w:t>
-      </w:r>
-      <w:bookmarkEnd w:id="8"/>
-    </w:p>
-    <w:p>
-      <w:pPr>
-        <w:pStyle w:val="Titre2"/>
-      </w:pPr>
-      <w:bookmarkStart w:id="9" w:name="_Toc41594447"/>
-      <w:r>
-        <w:t>Fonctionnement interne</w:t>
       </w:r>
       <w:bookmarkEnd w:id="9"/>
     </w:p>
     <w:p>
       <w:pPr>
-        <w:pStyle w:val="Titre3"/>
-      </w:pPr>
-      <w:bookmarkStart w:id="10" w:name="_Toc41594448"/>
+        <w:pStyle w:val="Titre2"/>
+      </w:pPr>
+      <w:bookmarkStart w:id="10" w:name="_Toc42071689"/>
       <w:r>
         <w:t>Classes</w:t>
       </w:r>
@@ -3603,112 +4314,229 @@
     </w:p>
     <w:p>
       <w:pPr>
-        <w:pStyle w:val="Titre4"/>
-      </w:pPr>
+        <w:pStyle w:val="Titre3"/>
+      </w:pPr>
+      <w:bookmarkStart w:id="11" w:name="_Toc42071690"/>
       <w:r>
         <w:t>Node</w:t>
-      </w:r>
-    </w:p>
-    <w:p>
-      <w:r>
-        <w:t xml:space="preserve">Les nodes représentes les clients et le dépôt. Chaque node a une position X et </w:t>
-      </w:r>
-      <w:r>
-        <w:t>Y</w:t>
-      </w:r>
-      <w:r>
-        <w:t xml:space="preserve"> et une position pour le dessiné qui vaut 4 fois plus</w:t>
-      </w:r>
-      <w:r>
-        <w:t xml:space="preserve"> </w:t>
-      </w:r>
-      <w:r>
-        <w:t>pour améliorer la visibilité sur la fenêtre</w:t>
-      </w:r>
-      <w:r>
-        <w:t xml:space="preserve">, une </w:t>
-      </w:r>
-      <w:r>
-        <w:t xml:space="preserve">quantité de marchandise </w:t>
-      </w:r>
-      <w:r>
-        <w:t>et un node désignant son suivant.</w:t>
-      </w:r>
-    </w:p>
-    <w:p>
-      <w:pPr>
-        <w:pStyle w:val="Titre4"/>
-      </w:pPr>
-      <w:proofErr w:type="spellStart"/>
-      <w:r>
-        <w:t>DepotManager</w:t>
-      </w:r>
-      <w:proofErr w:type="spellEnd"/>
-    </w:p>
-    <w:p>
-      <w:pPr>
-        <w:pStyle w:val="Titre4"/>
-      </w:pPr>
-      <w:r>
-        <w:t>Truck</w:t>
-      </w:r>
-    </w:p>
-    <w:p>
-      <w:pPr>
-        <w:pStyle w:val="Titre3"/>
-      </w:pPr>
-      <w:bookmarkStart w:id="11" w:name="_Toc41594449"/>
-      <w:r>
-        <w:t>Format des fichiers</w:t>
       </w:r>
       <w:bookmarkEnd w:id="11"/>
     </w:p>
     <w:p>
       <w:r>
-        <w:t>Dans ce projet il y a deux types de fichier</w:t>
-      </w:r>
-      <w:r>
-        <w:t xml:space="preserve"> (.vrp et .dat)</w:t>
-      </w:r>
-      <w:r>
-        <w:t xml:space="preserve"> à parser chaque un avec son propre</w:t>
-      </w:r>
-      <w:r>
-        <w:t xml:space="preserve"> format. Quand </w:t>
-      </w:r>
-      <w:r>
-        <w:t>la méthode</w:t>
-      </w:r>
-      <w:r>
-        <w:t xml:space="preserve"> reçoit le fichier, </w:t>
-      </w:r>
-      <w:r>
-        <w:t xml:space="preserve">il </w:t>
-      </w:r>
-      <w:r>
-        <w:t xml:space="preserve">regarde </w:t>
-      </w:r>
-      <w:r>
-        <w:t xml:space="preserve">son </w:t>
-      </w:r>
-      <w:r>
-        <w:t>extension</w:t>
-      </w:r>
-      <w:r>
-        <w:t xml:space="preserve"> puis continue a</w:t>
-      </w:r>
-      <w:r>
-        <w:t>vec le parser dont il a besoin.</w:t>
+        <w:t xml:space="preserve">Les nodes représentes les clients et le dépôt. Chaque node a une position X et </w:t>
+      </w:r>
+      <w:r>
+        <w:t>Y</w:t>
+      </w:r>
+      <w:r>
+        <w:t xml:space="preserve"> et une position pour le dessiné qui vaut 4 fois </w:t>
+      </w:r>
+      <w:r>
+        <w:t>l’originale</w:t>
+      </w:r>
+      <w:r>
+        <w:t xml:space="preserve"> </w:t>
+      </w:r>
+      <w:r>
+        <w:t>pour améliorer la visibilité sur la fenêtre</w:t>
+      </w:r>
+      <w:r>
+        <w:t xml:space="preserve">, une </w:t>
+      </w:r>
+      <w:r>
+        <w:t xml:space="preserve">quantité de marchandise </w:t>
+      </w:r>
+      <w:r>
+        <w:t>et un node désignant son suivant.</w:t>
       </w:r>
     </w:p>
     <w:p>
-      <w:pPr>
-        <w:pStyle w:val="Titre4"/>
-        <w:ind w:left="709" w:hanging="709"/>
-      </w:pPr>
+      <w:r>
+        <w:t xml:space="preserve">Ils ont une méthode permettant de calculer la distance entre </w:t>
+      </w:r>
+      <w:r>
+        <w:t>eux</w:t>
+      </w:r>
+      <w:r>
+        <w:t xml:space="preserve"> et un autre node avec le théorème de Pythagore arrondi</w:t>
+      </w:r>
+      <w:r>
+        <w:t>.</w:t>
+      </w:r>
+    </w:p>
+    <w:p>
+      <w:pPr>
+        <w:pStyle w:val="Titre3"/>
+      </w:pPr>
+      <w:bookmarkStart w:id="12" w:name="_Toc42071691"/>
+      <w:r>
+        <w:t>DepotManager</w:t>
+      </w:r>
+      <w:bookmarkEnd w:id="12"/>
+    </w:p>
+    <w:p>
+      <w:r>
+        <w:t>Le DepotManager est composé d’un tableau de tous les clients et inclue une propriété qui retourne le dépôt.</w:t>
+      </w:r>
+    </w:p>
+    <w:p>
+      <w:r>
+        <w:t xml:space="preserve">Il y a une méthode pour ajouter et récupérer un client et une </w:t>
+      </w:r>
+      <w:r>
+        <w:t>pour déclarer quelle node est le dépôt.</w:t>
+      </w:r>
+    </w:p>
+    <w:p>
+      <w:pPr>
+        <w:pStyle w:val="Titre3"/>
+      </w:pPr>
+      <w:bookmarkStart w:id="13" w:name="_Toc42071692"/>
+      <w:r>
+        <w:t>Truck</w:t>
+      </w:r>
+      <w:bookmarkEnd w:id="13"/>
+    </w:p>
+    <w:p>
+      <w:r>
+        <w:t xml:space="preserve">Le Truck contient un </w:t>
+      </w:r>
+      <w:r>
+        <w:t xml:space="preserve">Node </w:t>
+      </w:r>
+      <w:r>
+        <w:t>Head qui représente le départ de la tournée à la même position que le dépôt.</w:t>
+      </w:r>
+      <w:r>
+        <w:t xml:space="preserve"> La propriété Next du Head pointe </w:t>
+      </w:r>
+      <w:r>
+        <w:t>sur le premier client et lui sur le prochain, jusqu</w:t>
+      </w:r>
+      <w:r>
+        <w:t>’à celui qui</w:t>
+      </w:r>
+      <w:r>
+        <w:t xml:space="preserve"> pointe sur le Head</w:t>
+      </w:r>
+      <w:r>
+        <w:t>.</w:t>
+      </w:r>
+    </w:p>
+    <w:p>
+      <w:pPr>
+        <w:pStyle w:val="Titre3"/>
+      </w:pPr>
+      <w:bookmarkStart w:id="14" w:name="_Toc42071693"/>
+      <w:r>
+        <w:t>Movement</w:t>
+      </w:r>
+      <w:bookmarkEnd w:id="14"/>
+    </w:p>
+    <w:p>
+      <w:r>
+        <w:t>Movement est une classe qui permet de stocker un mouvement de node entre deux tournées</w:t>
+      </w:r>
+      <w:r>
+        <w:t xml:space="preserve">, et sauvegarde la réduction du coût des tournées. Cette classe implémente l’interface </w:t>
+      </w:r>
+      <w:r>
+        <w:rPr>
+          <w:i/>
+          <w:iCs/>
+        </w:rPr>
+        <w:t>IComparable</w:t>
+      </w:r>
+      <w:r>
+        <w:rPr>
+          <w:i/>
+          <w:iCs/>
+        </w:rPr>
+        <w:t xml:space="preserve"> </w:t>
+      </w:r>
+      <w:r>
+        <w:t xml:space="preserve">pour comparer le coût entre </w:t>
+      </w:r>
+      <w:r>
+        <w:t>deux mouvements</w:t>
+      </w:r>
+      <w:r>
+        <w:t>.</w:t>
+      </w:r>
+    </w:p>
+    <w:p>
+      <w:pPr>
+        <w:pStyle w:val="Titre3"/>
+      </w:pPr>
+      <w:bookmarkStart w:id="15" w:name="_Toc42071694"/>
+      <w:r>
+        <w:t>DataImporter</w:t>
+      </w:r>
+      <w:bookmarkEnd w:id="15"/>
+    </w:p>
+    <w:p>
+      <w:r>
+        <w:t>La classe DataImporter s’occupe de lire un fichier .vrp ou .dat et de créer un DepotManager avec les données du fichier.</w:t>
+      </w:r>
+    </w:p>
+    <w:p>
+      <w:pPr>
+        <w:pStyle w:val="Titre2"/>
+      </w:pPr>
+      <w:bookmarkStart w:id="16" w:name="_Toc42071695"/>
+      <w:r>
+        <w:t>Format des fichiers</w:t>
+      </w:r>
+      <w:bookmarkEnd w:id="16"/>
+    </w:p>
+    <w:p>
+      <w:r>
+        <w:t>Dans ce projet il y a deux types de fichier</w:t>
+      </w:r>
+      <w:r>
+        <w:t xml:space="preserve"> (.vrp et .dat)</w:t>
+      </w:r>
+      <w:r>
+        <w:t xml:space="preserve"> à parser chaque un avec son propre</w:t>
+      </w:r>
+      <w:r>
+        <w:t xml:space="preserve"> format. Quand </w:t>
+      </w:r>
+      <w:r>
+        <w:t>la méthode</w:t>
+      </w:r>
+      <w:r>
+        <w:t xml:space="preserve"> reçoit le fichier, </w:t>
+      </w:r>
+      <w:r>
+        <w:t xml:space="preserve">il </w:t>
+      </w:r>
+      <w:r>
+        <w:t xml:space="preserve">regarde </w:t>
+      </w:r>
+      <w:r>
+        <w:t xml:space="preserve">son </w:t>
+      </w:r>
+      <w:r>
+        <w:t>extension</w:t>
+      </w:r>
+      <w:r>
+        <w:t xml:space="preserve"> puis continue a</w:t>
+      </w:r>
+      <w:r>
+        <w:t>vec le parser dont il a besoin.</w:t>
+      </w:r>
+    </w:p>
+    <w:p>
+      <w:pPr>
+        <w:pStyle w:val="Titre3"/>
+      </w:pPr>
+      <w:bookmarkStart w:id="17" w:name="_Toc42071696"/>
       <w:r>
         <w:t>Fichier .vrp</w:t>
       </w:r>
+      <w:bookmarkEnd w:id="17"/>
     </w:p>
     <w:p>
       <w:r>
@@ -3784,6 +4612,7 @@
         </w:rPr>
       </w:pPr>
       <w:r>
+        <w:lastRenderedPageBreak/>
         <w:t xml:space="preserve">TYPE : spécifie le type de donnée (dans mon cas cela sera toujours </w:t>
       </w:r>
       <w:r>
@@ -4008,10 +4837,7 @@
         <w:fldChar w:fldCharType="begin"/>
       </w:r>
       <w:r>
-        <w:instrText xml:space="preserve"> SEQ Fig. \* ARABIC</w:instrText>
-      </w:r>
-      <w:r>
-        <w:instrText xml:space="preserve"> </w:instrText>
+        <w:instrText xml:space="preserve"> SEQ Fig. \* ARABIC </w:instrText>
       </w:r>
       <w:r>
         <w:fldChar w:fldCharType="separate"/>
@@ -4020,7 +4846,7 @@
         <w:rPr>
           <w:noProof/>
         </w:rPr>
-        <w:t>1</w:t>
+        <w:t>2</w:t>
       </w:r>
       <w:r>
         <w:rPr>
@@ -4128,16 +4954,16 @@
     </w:p>
     <w:p>
       <w:pPr>
-        <w:pStyle w:val="Titre4"/>
+        <w:pStyle w:val="Titre3"/>
         <w:rPr>
           <w:rStyle w:val="tl8wme"/>
         </w:rPr>
       </w:pPr>
+      <w:bookmarkStart w:id="18" w:name="_Toc42071697"/>
       <w:r>
         <w:rPr>
           <w:noProof/>
         </w:rPr>
-        <w:lastRenderedPageBreak/>
         <mc:AlternateContent>
           <mc:Choice Requires="wps">
             <w:drawing>
@@ -4206,7 +5032,7 @@
                               <w:rPr>
                                 <w:noProof/>
                               </w:rPr>
-                              <w:t>2</w:t>
+                              <w:t>3</w:t>
                             </w:r>
                             <w:r>
                               <w:rPr>
@@ -4237,7 +5063,7 @@
           </mc:Choice>
           <mc:Fallback>
             <w:pict>
-              <v:shape w14:anchorId="6321DAD5" id="Zone de texte 1" o:spid="_x0000_s1032" type="#_x0000_t202" style="position:absolute;left:0;text-align:left;margin-left:333.95pt;margin-top:11.7pt;width:126.2pt;height:.05pt;z-index:251669504;visibility:visible;mso-wrap-style:square;mso-width-percent:0;mso-wrap-distance-left:9pt;mso-wrap-distance-top:0;mso-wrap-distance-right:9pt;mso-wrap-distance-bottom:0;mso-position-horizontal:absolute;mso-position-horizontal-relative:text;mso-position-vertical:absolute;mso-position-vertical-relative:text;mso-width-percent:0;mso-width-relative:margin;v-text-anchor:top" o:gfxdata="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" stroked="f">
+              <v:shape w14:anchorId="6321DAD5" id="Zone de texte 1" o:spid="_x0000_s1033" type="#_x0000_t202" style="position:absolute;left:0;text-align:left;margin-left:333.95pt;margin-top:11.7pt;width:126.2pt;height:.05pt;z-index:251669504;visibility:visible;mso-wrap-style:square;mso-width-percent:0;mso-wrap-distance-left:9pt;mso-wrap-distance-top:0;mso-wrap-distance-right:9pt;mso-wrap-distance-bottom:0;mso-position-horizontal:absolute;mso-position-horizontal-relative:text;mso-position-vertical:absolute;mso-position-vertical-relative:text;mso-width-percent:0;mso-width-relative:margin;v-text-anchor:top" o:gfxdata="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" stroked="f">
                 <v:textbox style="mso-fit-shape-to-text:t" inset="0,0,0,0">
                   <w:txbxContent>
                     <w:p>
@@ -4263,7 +5089,7 @@
                         <w:rPr>
                           <w:noProof/>
                         </w:rPr>
-                        <w:t>2</w:t>
+                        <w:t>3</w:t>
                       </w:r>
                       <w:r>
                         <w:rPr>
@@ -4289,6 +5115,7 @@
         </w:rPr>
         <w:t>Fichier .dat</w:t>
       </w:r>
+      <w:bookmarkEnd w:id="18"/>
     </w:p>
     <w:p>
       <w:r>
@@ -4390,7 +5217,7 @@
         <w:rPr>
           <w:noProof/>
         </w:rPr>
-        <w:t>3</w:t>
+        <w:t>4</w:t>
       </w:r>
       <w:r>
         <w:rPr>
@@ -4406,27 +5233,31 @@
       <w:pPr>
         <w:pStyle w:val="Titre2"/>
       </w:pPr>
-      <w:bookmarkStart w:id="12" w:name="_Toc41594450"/>
-      <w:r>
-        <w:rPr>
-          <w:rStyle w:val="tl8wme"/>
-        </w:rPr>
-        <w:t>Architecture</w:t>
-      </w:r>
-      <w:bookmarkEnd w:id="12"/>
+      <w:bookmarkStart w:id="19" w:name="_Toc42071698"/>
+      <w:r>
+        <w:t>Déroulement du programme</w:t>
+      </w:r>
+      <w:bookmarkEnd w:id="19"/>
     </w:p>
     <w:p>
-      <w:pPr>
-        <w:pStyle w:val="Titre2"/>
-      </w:pPr>
-      <w:bookmarkStart w:id="13" w:name="_Toc41594451"/>
-      <w:r>
-        <w:rPr>
-          <w:rStyle w:val="tl8wme"/>
-        </w:rPr>
-        <w:t>Fenêtre de l’application</w:t>
-      </w:r>
-      <w:bookmarkEnd w:id="13"/>
+      <w:r>
+        <w:t xml:space="preserve">Quand le programme démarre </w:t>
+      </w:r>
+      <w:r>
+        <w:t>le DataImporter</w:t>
+      </w:r>
+      <w:r>
+        <w:t xml:space="preserve"> parse un fichier .vrp et crée un DepotManager, par suite de cela une méthode démarre qui crée des tournées de camion aléatoirement. Puis le dépôt et </w:t>
+      </w:r>
+      <w:r>
+        <w:t>tous les clients</w:t>
+      </w:r>
+      <w:r>
+        <w:t xml:space="preserve"> sont dessinés sur la fenêtre, ainsi que les tournées des camions.</w:t>
+      </w:r>
+      <w:r>
+        <w:t xml:space="preserve"> Quand l’utilisateur appuie sur le bouton « Start »</w:t>
+      </w:r>
     </w:p>
     <w:p>
       <w:pPr>
@@ -4435,11 +5266,12 @@
           <w:rStyle w:val="tl8wme"/>
         </w:rPr>
       </w:pPr>
-      <w:bookmarkStart w:id="14" w:name="_Toc41594452"/>
+      <w:bookmarkStart w:id="20" w:name="_Toc42071699"/>
       <w:r>
         <w:rPr>
           <w:rStyle w:val="tl8wme"/>
         </w:rPr>
+        <w:lastRenderedPageBreak/>
         <w:t>T</w:t>
       </w:r>
       <w:r>
@@ -4448,43 +5280,43 @@
         </w:rPr>
         <w:t>ests</w:t>
       </w:r>
-      <w:bookmarkEnd w:id="14"/>
+      <w:bookmarkEnd w:id="20"/>
     </w:p>
     <w:p>
       <w:pPr>
         <w:pStyle w:val="Titre2"/>
       </w:pPr>
-      <w:bookmarkStart w:id="15" w:name="_Toc41594453"/>
+      <w:bookmarkStart w:id="21" w:name="_Toc42071700"/>
       <w:r>
         <w:t>Conditions de tests</w:t>
       </w:r>
-      <w:bookmarkEnd w:id="15"/>
+      <w:bookmarkEnd w:id="21"/>
     </w:p>
     <w:p>
       <w:pPr>
         <w:pStyle w:val="Titre2"/>
       </w:pPr>
-      <w:bookmarkStart w:id="16" w:name="_Toc41594454"/>
+      <w:bookmarkStart w:id="22" w:name="_Toc42071701"/>
       <w:r>
         <w:t>Plan</w:t>
       </w:r>
       <w:r>
         <w:t xml:space="preserve"> de test</w:t>
       </w:r>
-      <w:bookmarkEnd w:id="16"/>
+      <w:bookmarkEnd w:id="22"/>
     </w:p>
     <w:p>
       <w:pPr>
         <w:pStyle w:val="Titre2"/>
       </w:pPr>
-      <w:bookmarkStart w:id="17" w:name="_Toc41594455"/>
+      <w:bookmarkStart w:id="23" w:name="_Toc42071702"/>
       <w:r>
         <w:t>Rapport</w:t>
       </w:r>
       <w:r>
         <w:t xml:space="preserve"> de tests</w:t>
       </w:r>
-      <w:bookmarkEnd w:id="17"/>
+      <w:bookmarkEnd w:id="23"/>
     </w:p>
     <w:p>
       <w:pPr>
@@ -4493,14 +5325,14 @@
           <w:rStyle w:val="tl8wme"/>
         </w:rPr>
       </w:pPr>
-      <w:bookmarkStart w:id="18" w:name="_Toc41594456"/>
+      <w:bookmarkStart w:id="24" w:name="_Toc42071703"/>
       <w:r>
         <w:rPr>
           <w:rStyle w:val="tl8wme"/>
         </w:rPr>
         <w:t>Conclusion</w:t>
       </w:r>
-      <w:bookmarkEnd w:id="18"/>
+      <w:bookmarkEnd w:id="24"/>
     </w:p>
     <w:p>
       <w:pPr>
@@ -4509,14 +5341,14 @@
           <w:rStyle w:val="tl8wme"/>
         </w:rPr>
       </w:pPr>
-      <w:bookmarkStart w:id="19" w:name="_Toc41594457"/>
+      <w:bookmarkStart w:id="25" w:name="_Toc42071704"/>
       <w:r>
         <w:rPr>
           <w:rStyle w:val="tl8wme"/>
         </w:rPr>
         <w:t>Difficultés rencontrées</w:t>
       </w:r>
-      <w:bookmarkEnd w:id="19"/>
+      <w:bookmarkEnd w:id="25"/>
     </w:p>
     <w:p>
       <w:pPr>
@@ -4525,14 +5357,14 @@
           <w:rStyle w:val="tl8wme"/>
         </w:rPr>
       </w:pPr>
-      <w:bookmarkStart w:id="20" w:name="_Toc41594458"/>
+      <w:bookmarkStart w:id="26" w:name="_Toc42071705"/>
       <w:r>
         <w:rPr>
           <w:rStyle w:val="tl8wme"/>
         </w:rPr>
         <w:t>Améliorations possibles</w:t>
       </w:r>
-      <w:bookmarkEnd w:id="20"/>
+      <w:bookmarkEnd w:id="26"/>
     </w:p>
     <w:p>
       <w:pPr>
@@ -4541,14 +5373,14 @@
           <w:rStyle w:val="tl8wme"/>
         </w:rPr>
       </w:pPr>
-      <w:bookmarkStart w:id="21" w:name="_Toc41594459"/>
+      <w:bookmarkStart w:id="27" w:name="_Toc42071706"/>
       <w:r>
         <w:rPr>
           <w:rStyle w:val="tl8wme"/>
         </w:rPr>
         <w:t>Bilan personnel</w:t>
       </w:r>
-      <w:bookmarkEnd w:id="21"/>
+      <w:bookmarkEnd w:id="27"/>
     </w:p>
     <w:p>
       <w:pPr>
@@ -4557,14 +5389,14 @@
           <w:rStyle w:val="tl8wme"/>
         </w:rPr>
       </w:pPr>
-      <w:bookmarkStart w:id="22" w:name="_Toc41594460"/>
+      <w:bookmarkStart w:id="28" w:name="_Toc42071707"/>
       <w:r>
         <w:rPr>
           <w:rStyle w:val="tl8wme"/>
         </w:rPr>
         <w:t>Annexes</w:t>
       </w:r>
-      <w:bookmarkEnd w:id="22"/>
+      <w:bookmarkEnd w:id="28"/>
     </w:p>
     <w:p>
       <w:pPr>
@@ -4573,7 +5405,7 @@
           <w:rStyle w:val="tl8wme"/>
         </w:rPr>
       </w:pPr>
-      <w:bookmarkStart w:id="23" w:name="_Toc41594461"/>
+      <w:bookmarkStart w:id="29" w:name="_Toc42071708"/>
       <w:r>
         <w:rPr>
           <w:rStyle w:val="tl8wme"/>
@@ -4592,17 +5424,17 @@
         </w:rPr>
         <w:t>prévisionnel</w:t>
       </w:r>
-      <w:bookmarkEnd w:id="23"/>
+      <w:bookmarkEnd w:id="29"/>
     </w:p>
     <w:p>
       <w:pPr>
         <w:pStyle w:val="Titre2"/>
       </w:pPr>
-      <w:bookmarkStart w:id="24" w:name="_Toc41594462"/>
+      <w:bookmarkStart w:id="30" w:name="_Toc42071709"/>
       <w:r>
         <w:t>Planning réel</w:t>
       </w:r>
-      <w:bookmarkEnd w:id="24"/>
+      <w:bookmarkEnd w:id="30"/>
     </w:p>
     <w:sectPr>
       <w:pgSz w:w="11906" w:h="16838"/>
@@ -4699,7 +5531,7 @@
         <w:rPr>
           <w:noProof/>
         </w:rPr>
-        <w:t>4</w:t>
+        <w:t>5</w:t>
       </w:r>
     </w:fldSimple>
   </w:p>
@@ -6315,7 +7147,6 @@
   <w:style w:type="character" w:default="1" w:styleId="Policepardfaut">
     <w:name w:val="Default Paragraph Font"/>
     <w:uiPriority w:val="1"/>
-    <w:semiHidden/>
     <w:unhideWhenUsed/>
   </w:style>
   <w:style w:type="table" w:default="1" w:styleId="TableauNormal">
@@ -6935,15 +7766,19 @@
     <w:rsidRoot w:val="00DC5E7A"/>
     <w:rsid w:val="000B0822"/>
     <w:rsid w:val="00183A3D"/>
+    <w:rsid w:val="00292FB0"/>
     <w:rsid w:val="002F2BB8"/>
     <w:rsid w:val="00301396"/>
     <w:rsid w:val="003B2042"/>
     <w:rsid w:val="003B72C3"/>
     <w:rsid w:val="00442C23"/>
+    <w:rsid w:val="004F5A79"/>
     <w:rsid w:val="005710BD"/>
     <w:rsid w:val="008675E7"/>
     <w:rsid w:val="008E4664"/>
     <w:rsid w:val="00965AD7"/>
+    <w:rsid w:val="009D4436"/>
+    <w:rsid w:val="00A257B1"/>
     <w:rsid w:val="00AB33A7"/>
     <w:rsid w:val="00BA4A25"/>
     <w:rsid w:val="00BD11A4"/>
@@ -7706,7 +8541,7 @@
 </file>
 
 <file path=customXml/itemProps2.xml><?xml version="1.0" encoding="utf-8"?>
-<ds:datastoreItem xmlns:ds="http://schemas.openxmlformats.org/officeDocument/2006/customXml" ds:itemID="{C53B3BB0-A740-41F9-A883-80F6213A77D0}">
+<ds:datastoreItem xmlns:ds="http://schemas.openxmlformats.org/officeDocument/2006/customXml" ds:itemID="{A673C977-6DFA-42C1-B9EA-95FD7B8A0242}">
   <ds:schemaRefs>
     <ds:schemaRef ds:uri="http://schemas.openxmlformats.org/officeDocument/2006/bibliography"/>
   </ds:schemaRefs>

</xml_diff>

<commit_message>
Algorithme fonctionne avec 3, 2 et 1 nodes
</commit_message>
<xml_diff>
--- a/DocTechnique_CVRP.docx
+++ b/DocTechnique_CVRP.docx
@@ -11,7 +11,6 @@
           <w:docPartUnique/>
         </w:docPartObj>
       </w:sdtPr>
-      <w:sdtEndPr/>
       <w:sdtContent>
         <w:p>
           <w:pPr>
@@ -74,27 +73,14 @@
                                 <w:r>
                                   <w:t xml:space="preserve">Fig. </w:t>
                                 </w:r>
-                                <w:r>
-                                  <w:fldChar w:fldCharType="begin"/>
-                                </w:r>
-                                <w:r>
-                                  <w:instrText xml:space="preserve"> SEQ Fig. \* ARABIC </w:instrText>
-                                </w:r>
-                                <w:r>
-                                  <w:fldChar w:fldCharType="separate"/>
-                                </w:r>
-                                <w:r>
-                                  <w:rPr>
-                                    <w:noProof/>
-                                  </w:rPr>
-                                  <w:t>1</w:t>
-                                </w:r>
-                                <w:r>
-                                  <w:rPr>
-                                    <w:noProof/>
-                                  </w:rPr>
-                                  <w:fldChar w:fldCharType="end"/>
-                                </w:r>
+                                <w:fldSimple w:instr=" SEQ Fig. \* ARABIC ">
+                                  <w:r>
+                                    <w:rPr>
+                                      <w:noProof/>
+                                    </w:rPr>
+                                    <w:t>1</w:t>
+                                  </w:r>
+                                </w:fldSimple>
                                 <w:r>
                                   <w:t xml:space="preserve"> Exemple de résultat d'un programme CVRP</w:t>
                                 </w:r>
@@ -129,27 +115,14 @@
                           <w:r>
                             <w:t xml:space="preserve">Fig. </w:t>
                           </w:r>
-                          <w:r>
-                            <w:fldChar w:fldCharType="begin"/>
-                          </w:r>
-                          <w:r>
-                            <w:instrText xml:space="preserve"> SEQ Fig. \* ARABIC </w:instrText>
-                          </w:r>
-                          <w:r>
-                            <w:fldChar w:fldCharType="separate"/>
-                          </w:r>
-                          <w:r>
-                            <w:rPr>
-                              <w:noProof/>
-                            </w:rPr>
-                            <w:t>1</w:t>
-                          </w:r>
-                          <w:r>
-                            <w:rPr>
-                              <w:noProof/>
-                            </w:rPr>
-                            <w:fldChar w:fldCharType="end"/>
-                          </w:r>
+                          <w:fldSimple w:instr=" SEQ Fig. \* ARABIC ">
+                            <w:r>
+                              <w:rPr>
+                                <w:noProof/>
+                              </w:rPr>
+                              <w:t>1</w:t>
+                            </w:r>
+                          </w:fldSimple>
                           <w:r>
                             <w:t xml:space="preserve"> Exemple de résultat d'un programme CVRP</w:t>
                           </w:r>
@@ -411,7 +384,6 @@
                                   <w:dataBinding w:prefixMappings="xmlns:ns0='http://schemas.openxmlformats.org/package/2006/metadata/core-properties' xmlns:ns1='http://purl.org/dc/elements/1.1/'" w:xpath="/ns0:coreProperties[1]/ns1:title[1]" w:storeItemID="{6C3C8BC8-F283-45AE-878A-BAB7291924A1}"/>
                                   <w:text/>
                                 </w:sdtPr>
-                                <w:sdtEndPr/>
                                 <w:sdtContent>
                                   <w:p>
                                     <w:pPr>
@@ -480,7 +452,6 @@
                             <w:dataBinding w:prefixMappings="xmlns:ns0='http://schemas.openxmlformats.org/package/2006/metadata/core-properties' xmlns:ns1='http://purl.org/dc/elements/1.1/'" w:xpath="/ns0:coreProperties[1]/ns1:title[1]" w:storeItemID="{6C3C8BC8-F283-45AE-878A-BAB7291924A1}"/>
                             <w:text/>
                           </w:sdtPr>
-                          <w:sdtEndPr/>
                           <w:sdtContent>
                             <w:p>
                               <w:pPr>
@@ -762,7 +733,6 @@
                                     <w:dataBinding w:prefixMappings="xmlns:ns0='http://schemas.openxmlformats.org/package/2006/metadata/core-properties' xmlns:ns1='http://purl.org/dc/elements/1.1/'" w:xpath="/ns0:coreProperties[1]/ns1:creator[1]" w:storeItemID="{6C3C8BC8-F283-45AE-878A-BAB7291924A1}"/>
                                     <w:text/>
                                   </w:sdtPr>
-                                  <w:sdtEndPr/>
                                   <w:sdtContent>
                                     <w:p>
                                       <w:pPr>
@@ -796,7 +766,6 @@
                                     <w:dataBinding w:prefixMappings="xmlns:ns0='http://schemas.openxmlformats.org/officeDocument/2006/extended-properties'" w:xpath="/ns0:Properties[1]/ns0:Company[1]" w:storeItemID="{6668398D-A668-4E3E-A5EB-62B293D839F1}"/>
                                     <w:text/>
                                   </w:sdtPr>
-                                  <w:sdtEndPr/>
                                   <w:sdtContent>
                                     <w:p>
                                       <w:pPr>
@@ -982,7 +951,6 @@
                               <w:dataBinding w:prefixMappings="xmlns:ns0='http://schemas.openxmlformats.org/package/2006/metadata/core-properties' xmlns:ns1='http://purl.org/dc/elements/1.1/'" w:xpath="/ns0:coreProperties[1]/ns1:creator[1]" w:storeItemID="{6C3C8BC8-F283-45AE-878A-BAB7291924A1}"/>
                               <w:text/>
                             </w:sdtPr>
-                            <w:sdtEndPr/>
                             <w:sdtContent>
                               <w:p>
                                 <w:pPr>
@@ -1016,7 +984,6 @@
                               <w:dataBinding w:prefixMappings="xmlns:ns0='http://schemas.openxmlformats.org/officeDocument/2006/extended-properties'" w:xpath="/ns0:Properties[1]/ns0:Company[1]" w:storeItemID="{6668398D-A668-4E3E-A5EB-62B293D839F1}"/>
                               <w:text/>
                             </w:sdtPr>
-                            <w:sdtEndPr/>
                             <w:sdtContent>
                               <w:p>
                                 <w:pPr>
@@ -4833,27 +4800,14 @@
       <w:r>
         <w:t xml:space="preserve">Fig. </w:t>
       </w:r>
-      <w:r>
-        <w:fldChar w:fldCharType="begin"/>
-      </w:r>
-      <w:r>
-        <w:instrText xml:space="preserve"> SEQ Fig. \* ARABIC </w:instrText>
-      </w:r>
-      <w:r>
-        <w:fldChar w:fldCharType="separate"/>
-      </w:r>
-      <w:r>
-        <w:rPr>
-          <w:noProof/>
-        </w:rPr>
-        <w:t>2</w:t>
-      </w:r>
-      <w:r>
-        <w:rPr>
-          <w:noProof/>
-        </w:rPr>
-        <w:fldChar w:fldCharType="end"/>
-      </w:r>
+      <w:fldSimple w:instr=" SEQ Fig. \* ARABIC ">
+        <w:r>
+          <w:rPr>
+            <w:noProof/>
+          </w:rPr>
+          <w:t>2</w:t>
+        </w:r>
+      </w:fldSimple>
       <w:r>
         <w:t xml:space="preserve"> Exemple de spécification pour un fichier .vrp</w:t>
       </w:r>
@@ -5019,27 +4973,14 @@
                             <w:r>
                               <w:t xml:space="preserve">Fig. </w:t>
                             </w:r>
-                            <w:r>
-                              <w:fldChar w:fldCharType="begin"/>
-                            </w:r>
-                            <w:r>
-                              <w:instrText xml:space="preserve"> SEQ Fig. \* ARABIC </w:instrText>
-                            </w:r>
-                            <w:r>
-                              <w:fldChar w:fldCharType="separate"/>
-                            </w:r>
-                            <w:r>
-                              <w:rPr>
-                                <w:noProof/>
-                              </w:rPr>
-                              <w:t>3</w:t>
-                            </w:r>
-                            <w:r>
-                              <w:rPr>
-                                <w:noProof/>
-                              </w:rPr>
-                              <w:fldChar w:fldCharType="end"/>
-                            </w:r>
+                            <w:fldSimple w:instr=" SEQ Fig. \* ARABIC ">
+                              <w:r>
+                                <w:rPr>
+                                  <w:noProof/>
+                                </w:rPr>
+                                <w:t>3</w:t>
+                              </w:r>
+                            </w:fldSimple>
                             <w:r>
                               <w:t xml:space="preserve"> Exemple de données dans un fichier .vrp</w:t>
                             </w:r>
@@ -5076,27 +5017,14 @@
                       <w:r>
                         <w:t xml:space="preserve">Fig. </w:t>
                       </w:r>
-                      <w:r>
-                        <w:fldChar w:fldCharType="begin"/>
-                      </w:r>
-                      <w:r>
-                        <w:instrText xml:space="preserve"> SEQ Fig. \* ARABIC </w:instrText>
-                      </w:r>
-                      <w:r>
-                        <w:fldChar w:fldCharType="separate"/>
-                      </w:r>
-                      <w:r>
-                        <w:rPr>
-                          <w:noProof/>
-                        </w:rPr>
-                        <w:t>3</w:t>
-                      </w:r>
-                      <w:r>
-                        <w:rPr>
-                          <w:noProof/>
-                        </w:rPr>
-                        <w:fldChar w:fldCharType="end"/>
-                      </w:r>
+                      <w:fldSimple w:instr=" SEQ Fig. \* ARABIC ">
+                        <w:r>
+                          <w:rPr>
+                            <w:noProof/>
+                          </w:rPr>
+                          <w:t>3</w:t>
+                        </w:r>
+                      </w:fldSimple>
                       <w:r>
                         <w:t xml:space="preserve"> Exemple de données dans un fichier .vrp</w:t>
                       </w:r>
@@ -5204,27 +5132,14 @@
       <w:r>
         <w:t xml:space="preserve">Fig. </w:t>
       </w:r>
-      <w:r>
-        <w:fldChar w:fldCharType="begin"/>
-      </w:r>
-      <w:r>
-        <w:instrText xml:space="preserve"> SEQ Fig. \* ARABIC </w:instrText>
-      </w:r>
-      <w:r>
-        <w:fldChar w:fldCharType="separate"/>
-      </w:r>
-      <w:r>
-        <w:rPr>
-          <w:noProof/>
-        </w:rPr>
-        <w:t>4</w:t>
-      </w:r>
-      <w:r>
-        <w:rPr>
-          <w:noProof/>
-        </w:rPr>
-        <w:fldChar w:fldCharType="end"/>
-      </w:r>
+      <w:fldSimple w:instr=" SEQ Fig. \* ARABIC ">
+        <w:r>
+          <w:rPr>
+            <w:noProof/>
+          </w:rPr>
+          <w:t>4</w:t>
+        </w:r>
+      </w:fldSimple>
       <w:r>
         <w:t xml:space="preserve"> Exemple de données dans un fichier .dat</w:t>
       </w:r>
@@ -5257,6 +5172,9 @@
       </w:r>
       <w:r>
         <w:t xml:space="preserve"> Quand l’utilisateur appuie sur le bouton « Start »</w:t>
+      </w:r>
+      <w:r>
+        <w:t xml:space="preserve"> </w:t>
       </w:r>
     </w:p>
     <w:p>
@@ -5493,7 +5411,6 @@
         <w:dataBinding w:prefixMappings="xmlns:ns0='http://purl.org/dc/elements/1.1/' xmlns:ns1='http://schemas.openxmlformats.org/package/2006/metadata/core-properties' " w:xpath="/ns1:coreProperties[1]/ns0:description[1]" w:storeItemID="{6C3C8BC8-F283-45AE-878A-BAB7291924A1}"/>
         <w:text w:multiLine="1"/>
       </w:sdtPr>
-      <w:sdtEndPr/>
       <w:sdtContent>
         <w:r>
           <w:t>Documentation Technique</w:t>
@@ -5589,7 +5506,6 @@
         <w:dataBinding w:prefixMappings="xmlns:ns0='http://purl.org/dc/elements/1.1/' xmlns:ns1='http://schemas.openxmlformats.org/package/2006/metadata/core-properties' " w:xpath="/ns1:coreProperties[1]/ns0:title[1]" w:storeItemID="{6C3C8BC8-F283-45AE-878A-BAB7291924A1}"/>
         <w:text/>
       </w:sdtPr>
-      <w:sdtEndPr/>
       <w:sdtContent>
         <w:r>
           <w:rPr>
@@ -5619,7 +5535,6 @@
         <w:dataBinding w:prefixMappings="xmlns:ns0='http://purl.org/dc/elements/1.1/' xmlns:ns1='http://schemas.openxmlformats.org/package/2006/metadata/core-properties' " w:xpath="/ns1:coreProperties[1]/ns0:creator[1]" w:storeItemID="{6C3C8BC8-F283-45AE-878A-BAB7291924A1}"/>
         <w:text/>
       </w:sdtPr>
-      <w:sdtEndPr/>
       <w:sdtContent>
         <w:r>
           <w:rPr>
@@ -7776,8 +7691,8 @@
     <w:rsid w:val="005710BD"/>
     <w:rsid w:val="008675E7"/>
     <w:rsid w:val="008E4664"/>
+    <w:rsid w:val="0090257E"/>
     <w:rsid w:val="00965AD7"/>
-    <w:rsid w:val="009D4436"/>
     <w:rsid w:val="00A257B1"/>
     <w:rsid w:val="00AB33A7"/>
     <w:rsid w:val="00BA4A25"/>
@@ -8541,7 +8456,7 @@
 </file>
 
 <file path=customXml/itemProps2.xml><?xml version="1.0" encoding="utf-8"?>
-<ds:datastoreItem xmlns:ds="http://schemas.openxmlformats.org/officeDocument/2006/customXml" ds:itemID="{A673C977-6DFA-42C1-B9EA-95FD7B8A0242}">
+<ds:datastoreItem xmlns:ds="http://schemas.openxmlformats.org/officeDocument/2006/customXml" ds:itemID="{09DAB93D-1D13-45F1-8FE4-B9F8EEF026AB}">
   <ds:schemaRefs>
     <ds:schemaRef ds:uri="http://schemas.openxmlformats.org/officeDocument/2006/bibliography"/>
   </ds:schemaRefs>

</xml_diff>

<commit_message>
Nettoyage du code et explication du programme dans doc
</commit_message>
<xml_diff>
--- a/DocTechnique_CVRP.docx
+++ b/DocTechnique_CVRP.docx
@@ -11,6 +11,7 @@
           <w:docPartUnique/>
         </w:docPartObj>
       </w:sdtPr>
+      <w:sdtEndPr/>
       <w:sdtContent>
         <w:p>
           <w:pPr>
@@ -73,14 +74,27 @@
                                 <w:r>
                                   <w:t xml:space="preserve">Fig. </w:t>
                                 </w:r>
-                                <w:fldSimple w:instr=" SEQ Fig. \* ARABIC ">
-                                  <w:r>
-                                    <w:rPr>
-                                      <w:noProof/>
-                                    </w:rPr>
-                                    <w:t>1</w:t>
-                                  </w:r>
-                                </w:fldSimple>
+                                <w:r>
+                                  <w:fldChar w:fldCharType="begin"/>
+                                </w:r>
+                                <w:r>
+                                  <w:instrText xml:space="preserve"> SEQ Fig. \* ARABIC </w:instrText>
+                                </w:r>
+                                <w:r>
+                                  <w:fldChar w:fldCharType="separate"/>
+                                </w:r>
+                                <w:r>
+                                  <w:rPr>
+                                    <w:noProof/>
+                                  </w:rPr>
+                                  <w:t>1</w:t>
+                                </w:r>
+                                <w:r>
+                                  <w:rPr>
+                                    <w:noProof/>
+                                  </w:rPr>
+                                  <w:fldChar w:fldCharType="end"/>
+                                </w:r>
                                 <w:r>
                                   <w:t xml:space="preserve"> Exemple de résultat d'un programme CVRP</w:t>
                                 </w:r>
@@ -115,14 +129,27 @@
                           <w:r>
                             <w:t xml:space="preserve">Fig. </w:t>
                           </w:r>
-                          <w:fldSimple w:instr=" SEQ Fig. \* ARABIC ">
-                            <w:r>
-                              <w:rPr>
-                                <w:noProof/>
-                              </w:rPr>
-                              <w:t>1</w:t>
-                            </w:r>
-                          </w:fldSimple>
+                          <w:r>
+                            <w:fldChar w:fldCharType="begin"/>
+                          </w:r>
+                          <w:r>
+                            <w:instrText xml:space="preserve"> SEQ Fig. \* ARABIC </w:instrText>
+                          </w:r>
+                          <w:r>
+                            <w:fldChar w:fldCharType="separate"/>
+                          </w:r>
+                          <w:r>
+                            <w:rPr>
+                              <w:noProof/>
+                            </w:rPr>
+                            <w:t>1</w:t>
+                          </w:r>
+                          <w:r>
+                            <w:rPr>
+                              <w:noProof/>
+                            </w:rPr>
+                            <w:fldChar w:fldCharType="end"/>
+                          </w:r>
                           <w:r>
                             <w:t xml:space="preserve"> Exemple de résultat d'un programme CVRP</w:t>
                           </w:r>
@@ -384,6 +411,7 @@
                                   <w:dataBinding w:prefixMappings="xmlns:ns0='http://schemas.openxmlformats.org/package/2006/metadata/core-properties' xmlns:ns1='http://purl.org/dc/elements/1.1/'" w:xpath="/ns0:coreProperties[1]/ns1:title[1]" w:storeItemID="{6C3C8BC8-F283-45AE-878A-BAB7291924A1}"/>
                                   <w:text/>
                                 </w:sdtPr>
+                                <w:sdtEndPr/>
                                 <w:sdtContent>
                                   <w:p>
                                     <w:pPr>
@@ -452,6 +480,7 @@
                             <w:dataBinding w:prefixMappings="xmlns:ns0='http://schemas.openxmlformats.org/package/2006/metadata/core-properties' xmlns:ns1='http://purl.org/dc/elements/1.1/'" w:xpath="/ns0:coreProperties[1]/ns1:title[1]" w:storeItemID="{6C3C8BC8-F283-45AE-878A-BAB7291924A1}"/>
                             <w:text/>
                           </w:sdtPr>
+                          <w:sdtEndPr/>
                           <w:sdtContent>
                             <w:p>
                               <w:pPr>
@@ -733,6 +762,7 @@
                                     <w:dataBinding w:prefixMappings="xmlns:ns0='http://schemas.openxmlformats.org/package/2006/metadata/core-properties' xmlns:ns1='http://purl.org/dc/elements/1.1/'" w:xpath="/ns0:coreProperties[1]/ns1:creator[1]" w:storeItemID="{6C3C8BC8-F283-45AE-878A-BAB7291924A1}"/>
                                     <w:text/>
                                   </w:sdtPr>
+                                  <w:sdtEndPr/>
                                   <w:sdtContent>
                                     <w:p>
                                       <w:pPr>
@@ -766,6 +796,7 @@
                                     <w:dataBinding w:prefixMappings="xmlns:ns0='http://schemas.openxmlformats.org/officeDocument/2006/extended-properties'" w:xpath="/ns0:Properties[1]/ns0:Company[1]" w:storeItemID="{6668398D-A668-4E3E-A5EB-62B293D839F1}"/>
                                     <w:text/>
                                   </w:sdtPr>
+                                  <w:sdtEndPr/>
                                   <w:sdtContent>
                                     <w:p>
                                       <w:pPr>
@@ -951,6 +982,7 @@
                               <w:dataBinding w:prefixMappings="xmlns:ns0='http://schemas.openxmlformats.org/package/2006/metadata/core-properties' xmlns:ns1='http://purl.org/dc/elements/1.1/'" w:xpath="/ns0:coreProperties[1]/ns1:creator[1]" w:storeItemID="{6C3C8BC8-F283-45AE-878A-BAB7291924A1}"/>
                               <w:text/>
                             </w:sdtPr>
+                            <w:sdtEndPr/>
                             <w:sdtContent>
                               <w:p>
                                 <w:pPr>
@@ -984,6 +1016,7 @@
                               <w:dataBinding w:prefixMappings="xmlns:ns0='http://schemas.openxmlformats.org/officeDocument/2006/extended-properties'" w:xpath="/ns0:Properties[1]/ns0:Company[1]" w:storeItemID="{6668398D-A668-4E3E-A5EB-62B293D839F1}"/>
                               <w:text/>
                             </w:sdtPr>
+                            <w:sdtEndPr/>
                             <w:sdtContent>
                               <w:p>
                                 <w:pPr>
@@ -1162,7 +1195,7 @@
           <w:r>
             <w:fldChar w:fldCharType="separate"/>
           </w:r>
-          <w:hyperlink w:anchor="_Toc42071679" w:history="1">
+          <w:hyperlink w:anchor="_Toc42097024" w:history="1">
             <w:r>
               <w:rPr>
                 <w:rStyle w:val="Lienhypertexte"/>
@@ -1204,7 +1237,7 @@
                 <w:noProof/>
                 <w:webHidden/>
               </w:rPr>
-              <w:instrText xml:space="preserve"> PAGEREF _Toc42071679 \h </w:instrText>
+              <w:instrText xml:space="preserve"> PAGEREF _Toc42097024 \h </w:instrText>
             </w:r>
             <w:r>
               <w:rPr>
@@ -1248,7 +1281,7 @@
               <w:lang w:eastAsia="zh-CN"/>
             </w:rPr>
           </w:pPr>
-          <w:hyperlink w:anchor="_Toc42071680" w:history="1">
+          <w:hyperlink w:anchor="_Toc42097025" w:history="1">
             <w:r>
               <w:rPr>
                 <w:rStyle w:val="Lienhypertexte"/>
@@ -1290,7 +1323,7 @@
                 <w:noProof/>
                 <w:webHidden/>
               </w:rPr>
-              <w:instrText xml:space="preserve"> PAGEREF _Toc42071680 \h </w:instrText>
+              <w:instrText xml:space="preserve"> PAGEREF _Toc42097025 \h </w:instrText>
             </w:r>
             <w:r>
               <w:rPr>
@@ -1334,7 +1367,7 @@
               <w:lang w:eastAsia="zh-CN"/>
             </w:rPr>
           </w:pPr>
-          <w:hyperlink w:anchor="_Toc42071681" w:history="1">
+          <w:hyperlink w:anchor="_Toc42097026" w:history="1">
             <w:r>
               <w:rPr>
                 <w:rStyle w:val="Lienhypertexte"/>
@@ -1376,7 +1409,7 @@
                 <w:noProof/>
                 <w:webHidden/>
               </w:rPr>
-              <w:instrText xml:space="preserve"> PAGEREF _Toc42071681 \h </w:instrText>
+              <w:instrText xml:space="preserve"> PAGEREF _Toc42097026 \h </w:instrText>
             </w:r>
             <w:r>
               <w:rPr>
@@ -1420,7 +1453,7 @@
               <w:lang w:eastAsia="zh-CN"/>
             </w:rPr>
           </w:pPr>
-          <w:hyperlink w:anchor="_Toc42071682" w:history="1">
+          <w:hyperlink w:anchor="_Toc42097027" w:history="1">
             <w:r>
               <w:rPr>
                 <w:rStyle w:val="Lienhypertexte"/>
@@ -1462,7 +1495,7 @@
                 <w:noProof/>
                 <w:webHidden/>
               </w:rPr>
-              <w:instrText xml:space="preserve"> PAGEREF _Toc42071682 \h </w:instrText>
+              <w:instrText xml:space="preserve"> PAGEREF _Toc42097027 \h </w:instrText>
             </w:r>
             <w:r>
               <w:rPr>
@@ -1506,7 +1539,7 @@
               <w:lang w:eastAsia="zh-CN"/>
             </w:rPr>
           </w:pPr>
-          <w:hyperlink w:anchor="_Toc42071683" w:history="1">
+          <w:hyperlink w:anchor="_Toc42097028" w:history="1">
             <w:r>
               <w:rPr>
                 <w:rStyle w:val="Lienhypertexte"/>
@@ -1548,7 +1581,7 @@
                 <w:noProof/>
                 <w:webHidden/>
               </w:rPr>
-              <w:instrText xml:space="preserve"> PAGEREF _Toc42071683 \h </w:instrText>
+              <w:instrText xml:space="preserve"> PAGEREF _Toc42097028 \h </w:instrText>
             </w:r>
             <w:r>
               <w:rPr>
@@ -1592,7 +1625,7 @@
               <w:lang w:eastAsia="zh-CN"/>
             </w:rPr>
           </w:pPr>
-          <w:hyperlink w:anchor="_Toc42071684" w:history="1">
+          <w:hyperlink w:anchor="_Toc42097029" w:history="1">
             <w:r>
               <w:rPr>
                 <w:rStyle w:val="Lienhypertexte"/>
@@ -1634,7 +1667,7 @@
                 <w:noProof/>
                 <w:webHidden/>
               </w:rPr>
-              <w:instrText xml:space="preserve"> PAGEREF _Toc42071684 \h </w:instrText>
+              <w:instrText xml:space="preserve"> PAGEREF _Toc42097029 \h </w:instrText>
             </w:r>
             <w:r>
               <w:rPr>
@@ -1678,7 +1711,7 @@
               <w:lang w:eastAsia="zh-CN"/>
             </w:rPr>
           </w:pPr>
-          <w:hyperlink w:anchor="_Toc42071685" w:history="1">
+          <w:hyperlink w:anchor="_Toc42097030" w:history="1">
             <w:r>
               <w:rPr>
                 <w:rStyle w:val="Lienhypertexte"/>
@@ -1720,7 +1753,7 @@
                 <w:noProof/>
                 <w:webHidden/>
               </w:rPr>
-              <w:instrText xml:space="preserve"> PAGEREF _Toc42071685 \h </w:instrText>
+              <w:instrText xml:space="preserve"> PAGEREF _Toc42097030 \h </w:instrText>
             </w:r>
             <w:r>
               <w:rPr>
@@ -1764,7 +1797,7 @@
               <w:lang w:eastAsia="zh-CN"/>
             </w:rPr>
           </w:pPr>
-          <w:hyperlink w:anchor="_Toc42071686" w:history="1">
+          <w:hyperlink w:anchor="_Toc42097031" w:history="1">
             <w:r>
               <w:rPr>
                 <w:rStyle w:val="Lienhypertexte"/>
@@ -1806,7 +1839,7 @@
                 <w:noProof/>
                 <w:webHidden/>
               </w:rPr>
-              <w:instrText xml:space="preserve"> PAGEREF _Toc42071686 \h </w:instrText>
+              <w:instrText xml:space="preserve"> PAGEREF _Toc42097031 \h </w:instrText>
             </w:r>
             <w:r>
               <w:rPr>
@@ -1850,7 +1883,7 @@
               <w:lang w:eastAsia="zh-CN"/>
             </w:rPr>
           </w:pPr>
-          <w:hyperlink w:anchor="_Toc42071687" w:history="1">
+          <w:hyperlink w:anchor="_Toc42097032" w:history="1">
             <w:r>
               <w:rPr>
                 <w:rStyle w:val="Lienhypertexte"/>
@@ -1892,7 +1925,7 @@
                 <w:noProof/>
                 <w:webHidden/>
               </w:rPr>
-              <w:instrText xml:space="preserve"> PAGEREF _Toc42071687 \h </w:instrText>
+              <w:instrText xml:space="preserve"> PAGEREF _Toc42097032 \h </w:instrText>
             </w:r>
             <w:r>
               <w:rPr>
@@ -1936,7 +1969,7 @@
               <w:lang w:eastAsia="zh-CN"/>
             </w:rPr>
           </w:pPr>
-          <w:hyperlink w:anchor="_Toc42071688" w:history="1">
+          <w:hyperlink w:anchor="_Toc42097033" w:history="1">
             <w:r>
               <w:rPr>
                 <w:rStyle w:val="Lienhypertexte"/>
@@ -1978,7 +2011,7 @@
                 <w:noProof/>
                 <w:webHidden/>
               </w:rPr>
-              <w:instrText xml:space="preserve"> PAGEREF _Toc42071688 \h </w:instrText>
+              <w:instrText xml:space="preserve"> PAGEREF _Toc42097033 \h </w:instrText>
             </w:r>
             <w:r>
               <w:rPr>
@@ -2022,7 +2055,7 @@
               <w:lang w:eastAsia="zh-CN"/>
             </w:rPr>
           </w:pPr>
-          <w:hyperlink w:anchor="_Toc42071689" w:history="1">
+          <w:hyperlink w:anchor="_Toc42097034" w:history="1">
             <w:r>
               <w:rPr>
                 <w:rStyle w:val="Lienhypertexte"/>
@@ -2064,7 +2097,7 @@
                 <w:noProof/>
                 <w:webHidden/>
               </w:rPr>
-              <w:instrText xml:space="preserve"> PAGEREF _Toc42071689 \h </w:instrText>
+              <w:instrText xml:space="preserve"> PAGEREF _Toc42097034 \h </w:instrText>
             </w:r>
             <w:r>
               <w:rPr>
@@ -2104,7 +2137,7 @@
               <w:lang w:eastAsia="zh-CN"/>
             </w:rPr>
           </w:pPr>
-          <w:hyperlink w:anchor="_Toc42071690" w:history="1">
+          <w:hyperlink w:anchor="_Toc42097035" w:history="1">
             <w:r>
               <w:rPr>
                 <w:rStyle w:val="Lienhypertexte"/>
@@ -2146,7 +2179,7 @@
                 <w:noProof/>
                 <w:webHidden/>
               </w:rPr>
-              <w:instrText xml:space="preserve"> PAGEREF _Toc42071690 \h </w:instrText>
+              <w:instrText xml:space="preserve"> PAGEREF _Toc42097035 \h </w:instrText>
             </w:r>
             <w:r>
               <w:rPr>
@@ -2186,7 +2219,7 @@
               <w:lang w:eastAsia="zh-CN"/>
             </w:rPr>
           </w:pPr>
-          <w:hyperlink w:anchor="_Toc42071691" w:history="1">
+          <w:hyperlink w:anchor="_Toc42097036" w:history="1">
             <w:r>
               <w:rPr>
                 <w:rStyle w:val="Lienhypertexte"/>
@@ -2228,7 +2261,7 @@
                 <w:noProof/>
                 <w:webHidden/>
               </w:rPr>
-              <w:instrText xml:space="preserve"> PAGEREF _Toc42071691 \h </w:instrText>
+              <w:instrText xml:space="preserve"> PAGEREF _Toc42097036 \h </w:instrText>
             </w:r>
             <w:r>
               <w:rPr>
@@ -2268,7 +2301,7 @@
               <w:lang w:eastAsia="zh-CN"/>
             </w:rPr>
           </w:pPr>
-          <w:hyperlink w:anchor="_Toc42071692" w:history="1">
+          <w:hyperlink w:anchor="_Toc42097037" w:history="1">
             <w:r>
               <w:rPr>
                 <w:rStyle w:val="Lienhypertexte"/>
@@ -2310,7 +2343,7 @@
                 <w:noProof/>
                 <w:webHidden/>
               </w:rPr>
-              <w:instrText xml:space="preserve"> PAGEREF _Toc42071692 \h </w:instrText>
+              <w:instrText xml:space="preserve"> PAGEREF _Toc42097037 \h </w:instrText>
             </w:r>
             <w:r>
               <w:rPr>
@@ -2350,7 +2383,7 @@
               <w:lang w:eastAsia="zh-CN"/>
             </w:rPr>
           </w:pPr>
-          <w:hyperlink w:anchor="_Toc42071693" w:history="1">
+          <w:hyperlink w:anchor="_Toc42097038" w:history="1">
             <w:r>
               <w:rPr>
                 <w:rStyle w:val="Lienhypertexte"/>
@@ -2392,7 +2425,7 @@
                 <w:noProof/>
                 <w:webHidden/>
               </w:rPr>
-              <w:instrText xml:space="preserve"> PAGEREF _Toc42071693 \h </w:instrText>
+              <w:instrText xml:space="preserve"> PAGEREF _Toc42097038 \h </w:instrText>
             </w:r>
             <w:r>
               <w:rPr>
@@ -2432,7 +2465,7 @@
               <w:lang w:eastAsia="zh-CN"/>
             </w:rPr>
           </w:pPr>
-          <w:hyperlink w:anchor="_Toc42071694" w:history="1">
+          <w:hyperlink w:anchor="_Toc42097039" w:history="1">
             <w:r>
               <w:rPr>
                 <w:rStyle w:val="Lienhypertexte"/>
@@ -2474,7 +2507,7 @@
                 <w:noProof/>
                 <w:webHidden/>
               </w:rPr>
-              <w:instrText xml:space="preserve"> PAGEREF _Toc42071694 \h </w:instrText>
+              <w:instrText xml:space="preserve"> PAGEREF _Toc42097039 \h </w:instrText>
             </w:r>
             <w:r>
               <w:rPr>
@@ -2518,7 +2551,7 @@
               <w:lang w:eastAsia="zh-CN"/>
             </w:rPr>
           </w:pPr>
-          <w:hyperlink w:anchor="_Toc42071695" w:history="1">
+          <w:hyperlink w:anchor="_Toc42097040" w:history="1">
             <w:r>
               <w:rPr>
                 <w:rStyle w:val="Lienhypertexte"/>
@@ -2560,7 +2593,7 @@
                 <w:noProof/>
                 <w:webHidden/>
               </w:rPr>
-              <w:instrText xml:space="preserve"> PAGEREF _Toc42071695 \h </w:instrText>
+              <w:instrText xml:space="preserve"> PAGEREF _Toc42097040 \h </w:instrText>
             </w:r>
             <w:r>
               <w:rPr>
@@ -2600,7 +2633,7 @@
               <w:lang w:eastAsia="zh-CN"/>
             </w:rPr>
           </w:pPr>
-          <w:hyperlink w:anchor="_Toc42071696" w:history="1">
+          <w:hyperlink w:anchor="_Toc42097041" w:history="1">
             <w:r>
               <w:rPr>
                 <w:rStyle w:val="Lienhypertexte"/>
@@ -2642,7 +2675,7 @@
                 <w:noProof/>
                 <w:webHidden/>
               </w:rPr>
-              <w:instrText xml:space="preserve"> PAGEREF _Toc42071696 \h </w:instrText>
+              <w:instrText xml:space="preserve"> PAGEREF _Toc42097041 \h </w:instrText>
             </w:r>
             <w:r>
               <w:rPr>
@@ -2682,7 +2715,7 @@
               <w:lang w:eastAsia="zh-CN"/>
             </w:rPr>
           </w:pPr>
-          <w:hyperlink w:anchor="_Toc42071697" w:history="1">
+          <w:hyperlink w:anchor="_Toc42097042" w:history="1">
             <w:r>
               <w:rPr>
                 <w:rStyle w:val="Lienhypertexte"/>
@@ -2724,7 +2757,7 @@
                 <w:noProof/>
                 <w:webHidden/>
               </w:rPr>
-              <w:instrText xml:space="preserve"> PAGEREF _Toc42071697 \h </w:instrText>
+              <w:instrText xml:space="preserve"> PAGEREF _Toc42097042 \h </w:instrText>
             </w:r>
             <w:r>
               <w:rPr>
@@ -2768,7 +2801,7 @@
               <w:lang w:eastAsia="zh-CN"/>
             </w:rPr>
           </w:pPr>
-          <w:hyperlink w:anchor="_Toc42071698" w:history="1">
+          <w:hyperlink w:anchor="_Toc42097043" w:history="1">
             <w:r>
               <w:rPr>
                 <w:rStyle w:val="Lienhypertexte"/>
@@ -2810,7 +2843,7 @@
                 <w:noProof/>
                 <w:webHidden/>
               </w:rPr>
-              <w:instrText xml:space="preserve"> PAGEREF _Toc42071698 \h </w:instrText>
+              <w:instrText xml:space="preserve"> PAGEREF _Toc42097043 \h </w:instrText>
             </w:r>
             <w:r>
               <w:rPr>
@@ -2854,7 +2887,7 @@
               <w:lang w:eastAsia="zh-CN"/>
             </w:rPr>
           </w:pPr>
-          <w:hyperlink w:anchor="_Toc42071699" w:history="1">
+          <w:hyperlink w:anchor="_Toc42097044" w:history="1">
             <w:r>
               <w:rPr>
                 <w:rStyle w:val="Lienhypertexte"/>
@@ -2896,7 +2929,7 @@
                 <w:noProof/>
                 <w:webHidden/>
               </w:rPr>
-              <w:instrText xml:space="preserve"> PAGEREF _Toc42071699 \h </w:instrText>
+              <w:instrText xml:space="preserve"> PAGEREF _Toc42097044 \h </w:instrText>
             </w:r>
             <w:r>
               <w:rPr>
@@ -2940,7 +2973,7 @@
               <w:lang w:eastAsia="zh-CN"/>
             </w:rPr>
           </w:pPr>
-          <w:hyperlink w:anchor="_Toc42071700" w:history="1">
+          <w:hyperlink w:anchor="_Toc42097045" w:history="1">
             <w:r>
               <w:rPr>
                 <w:rStyle w:val="Lienhypertexte"/>
@@ -2982,7 +3015,7 @@
                 <w:noProof/>
                 <w:webHidden/>
               </w:rPr>
-              <w:instrText xml:space="preserve"> PAGEREF _Toc42071700 \h </w:instrText>
+              <w:instrText xml:space="preserve"> PAGEREF _Toc42097045 \h </w:instrText>
             </w:r>
             <w:r>
               <w:rPr>
@@ -3026,7 +3059,7 @@
               <w:lang w:eastAsia="zh-CN"/>
             </w:rPr>
           </w:pPr>
-          <w:hyperlink w:anchor="_Toc42071701" w:history="1">
+          <w:hyperlink w:anchor="_Toc42097046" w:history="1">
             <w:r>
               <w:rPr>
                 <w:rStyle w:val="Lienhypertexte"/>
@@ -3068,7 +3101,7 @@
                 <w:noProof/>
                 <w:webHidden/>
               </w:rPr>
-              <w:instrText xml:space="preserve"> PAGEREF _Toc42071701 \h </w:instrText>
+              <w:instrText xml:space="preserve"> PAGEREF _Toc42097046 \h </w:instrText>
             </w:r>
             <w:r>
               <w:rPr>
@@ -3112,7 +3145,7 @@
               <w:lang w:eastAsia="zh-CN"/>
             </w:rPr>
           </w:pPr>
-          <w:hyperlink w:anchor="_Toc42071702" w:history="1">
+          <w:hyperlink w:anchor="_Toc42097047" w:history="1">
             <w:r>
               <w:rPr>
                 <w:rStyle w:val="Lienhypertexte"/>
@@ -3154,7 +3187,7 @@
                 <w:noProof/>
                 <w:webHidden/>
               </w:rPr>
-              <w:instrText xml:space="preserve"> PAGEREF _Toc42071702 \h </w:instrText>
+              <w:instrText xml:space="preserve"> PAGEREF _Toc42097047 \h </w:instrText>
             </w:r>
             <w:r>
               <w:rPr>
@@ -3198,7 +3231,7 @@
               <w:lang w:eastAsia="zh-CN"/>
             </w:rPr>
           </w:pPr>
-          <w:hyperlink w:anchor="_Toc42071703" w:history="1">
+          <w:hyperlink w:anchor="_Toc42097048" w:history="1">
             <w:r>
               <w:rPr>
                 <w:rStyle w:val="Lienhypertexte"/>
@@ -3240,7 +3273,7 @@
                 <w:noProof/>
                 <w:webHidden/>
               </w:rPr>
-              <w:instrText xml:space="preserve"> PAGEREF _Toc42071703 \h </w:instrText>
+              <w:instrText xml:space="preserve"> PAGEREF _Toc42097048 \h </w:instrText>
             </w:r>
             <w:r>
               <w:rPr>
@@ -3284,7 +3317,7 @@
               <w:lang w:eastAsia="zh-CN"/>
             </w:rPr>
           </w:pPr>
-          <w:hyperlink w:anchor="_Toc42071704" w:history="1">
+          <w:hyperlink w:anchor="_Toc42097049" w:history="1">
             <w:r>
               <w:rPr>
                 <w:rStyle w:val="Lienhypertexte"/>
@@ -3326,7 +3359,7 @@
                 <w:noProof/>
                 <w:webHidden/>
               </w:rPr>
-              <w:instrText xml:space="preserve"> PAGEREF _Toc42071704 \h </w:instrText>
+              <w:instrText xml:space="preserve"> PAGEREF _Toc42097049 \h </w:instrText>
             </w:r>
             <w:r>
               <w:rPr>
@@ -3370,7 +3403,7 @@
               <w:lang w:eastAsia="zh-CN"/>
             </w:rPr>
           </w:pPr>
-          <w:hyperlink w:anchor="_Toc42071705" w:history="1">
+          <w:hyperlink w:anchor="_Toc42097050" w:history="1">
             <w:r>
               <w:rPr>
                 <w:rStyle w:val="Lienhypertexte"/>
@@ -3412,7 +3445,7 @@
                 <w:noProof/>
                 <w:webHidden/>
               </w:rPr>
-              <w:instrText xml:space="preserve"> PAGEREF _Toc42071705 \h </w:instrText>
+              <w:instrText xml:space="preserve"> PAGEREF _Toc42097050 \h </w:instrText>
             </w:r>
             <w:r>
               <w:rPr>
@@ -3456,7 +3489,7 @@
               <w:lang w:eastAsia="zh-CN"/>
             </w:rPr>
           </w:pPr>
-          <w:hyperlink w:anchor="_Toc42071706" w:history="1">
+          <w:hyperlink w:anchor="_Toc42097051" w:history="1">
             <w:r>
               <w:rPr>
                 <w:rStyle w:val="Lienhypertexte"/>
@@ -3498,7 +3531,7 @@
                 <w:noProof/>
                 <w:webHidden/>
               </w:rPr>
-              <w:instrText xml:space="preserve"> PAGEREF _Toc42071706 \h </w:instrText>
+              <w:instrText xml:space="preserve"> PAGEREF _Toc42097051 \h </w:instrText>
             </w:r>
             <w:r>
               <w:rPr>
@@ -3542,7 +3575,7 @@
               <w:lang w:eastAsia="zh-CN"/>
             </w:rPr>
           </w:pPr>
-          <w:hyperlink w:anchor="_Toc42071707" w:history="1">
+          <w:hyperlink w:anchor="_Toc42097052" w:history="1">
             <w:r>
               <w:rPr>
                 <w:rStyle w:val="Lienhypertexte"/>
@@ -3584,7 +3617,7 @@
                 <w:noProof/>
                 <w:webHidden/>
               </w:rPr>
-              <w:instrText xml:space="preserve"> PAGEREF _Toc42071707 \h </w:instrText>
+              <w:instrText xml:space="preserve"> PAGEREF _Toc42097052 \h </w:instrText>
             </w:r>
             <w:r>
               <w:rPr>
@@ -3628,7 +3661,7 @@
               <w:lang w:eastAsia="zh-CN"/>
             </w:rPr>
           </w:pPr>
-          <w:hyperlink w:anchor="_Toc42071708" w:history="1">
+          <w:hyperlink w:anchor="_Toc42097053" w:history="1">
             <w:r>
               <w:rPr>
                 <w:rStyle w:val="Lienhypertexte"/>
@@ -3670,7 +3703,7 @@
                 <w:noProof/>
                 <w:webHidden/>
               </w:rPr>
-              <w:instrText xml:space="preserve"> PAGEREF _Toc42071708 \h </w:instrText>
+              <w:instrText xml:space="preserve"> PAGEREF _Toc42097053 \h </w:instrText>
             </w:r>
             <w:r>
               <w:rPr>
@@ -3714,7 +3747,7 @@
               <w:lang w:eastAsia="zh-CN"/>
             </w:rPr>
           </w:pPr>
-          <w:hyperlink w:anchor="_Toc42071709" w:history="1">
+          <w:hyperlink w:anchor="_Toc42097054" w:history="1">
             <w:r>
               <w:rPr>
                 <w:rStyle w:val="Lienhypertexte"/>
@@ -3756,7 +3789,7 @@
                 <w:noProof/>
                 <w:webHidden/>
               </w:rPr>
-              <w:instrText xml:space="preserve"> PAGEREF _Toc42071709 \h </w:instrText>
+              <w:instrText xml:space="preserve"> PAGEREF _Toc42097054 \h </w:instrText>
             </w:r>
             <w:r>
               <w:rPr>
@@ -3826,7 +3859,7 @@
           <w:rStyle w:val="tl8wme"/>
         </w:rPr>
       </w:pPr>
-      <w:bookmarkStart w:id="0" w:name="_Toc42071679"/>
+      <w:bookmarkStart w:id="0" w:name="_Toc42097024"/>
       <w:r>
         <w:rPr>
           <w:rStyle w:val="tl8wme"/>
@@ -3910,7 +3943,7 @@
       <w:pPr>
         <w:pStyle w:val="Titre1"/>
       </w:pPr>
-      <w:bookmarkStart w:id="1" w:name="_Toc42071680"/>
+      <w:bookmarkStart w:id="1" w:name="_Toc42097025"/>
       <w:r>
         <w:rPr>
           <w:rStyle w:val="tl8wme"/>
@@ -3923,7 +3956,7 @@
       <w:pPr>
         <w:pStyle w:val="Titre2"/>
       </w:pPr>
-      <w:bookmarkStart w:id="2" w:name="_Toc42071681"/>
+      <w:bookmarkStart w:id="2" w:name="_Toc42097026"/>
       <w:r>
         <w:t>Objectifs du projet</w:t>
       </w:r>
@@ -3959,7 +3992,7 @@
       <w:pPr>
         <w:pStyle w:val="Titre2"/>
       </w:pPr>
-      <w:bookmarkStart w:id="3" w:name="_Toc42071682"/>
+      <w:bookmarkStart w:id="3" w:name="_Toc42097027"/>
       <w:r>
         <w:t>Inventaire du matériel</w:t>
       </w:r>
@@ -3996,7 +4029,7 @@
       <w:pPr>
         <w:pStyle w:val="Titre2"/>
       </w:pPr>
-      <w:bookmarkStart w:id="4" w:name="_Toc42071683"/>
+      <w:bookmarkStart w:id="4" w:name="_Toc42097028"/>
       <w:r>
         <w:t>Inventaire des logiciels</w:t>
       </w:r>
@@ -4123,7 +4156,7 @@
       <w:pPr>
         <w:pStyle w:val="Titre2"/>
       </w:pPr>
-      <w:bookmarkStart w:id="5" w:name="_Toc42071684"/>
+      <w:bookmarkStart w:id="5" w:name="_Toc42097029"/>
       <w:r>
         <w:t>Contraintes</w:t>
       </w:r>
@@ -4174,7 +4207,7 @@
           <w:rStyle w:val="tl8wme"/>
         </w:rPr>
       </w:pPr>
-      <w:bookmarkStart w:id="6" w:name="_Toc42071685"/>
+      <w:bookmarkStart w:id="6" w:name="_Toc42097030"/>
       <w:r>
         <w:rPr>
           <w:rStyle w:val="tl8wme"/>
@@ -4193,7 +4226,7 @@
       <w:pPr>
         <w:pStyle w:val="Titre2"/>
       </w:pPr>
-      <w:bookmarkStart w:id="7" w:name="_Toc42071686"/>
+      <w:bookmarkStart w:id="7" w:name="_Toc42097031"/>
       <w:r>
         <w:t>Fonctionnement vu par l’utilisateur</w:t>
       </w:r>
@@ -4223,7 +4256,7 @@
       <w:pPr>
         <w:pStyle w:val="Titre2"/>
       </w:pPr>
-      <w:bookmarkStart w:id="8" w:name="_Toc42071687"/>
+      <w:bookmarkStart w:id="8" w:name="_Toc42097032"/>
       <w:r>
         <w:lastRenderedPageBreak/>
         <w:t>Description de l’utilisation et des fonctionnalités</w:t>
@@ -4260,7 +4293,7 @@
           <w:rStyle w:val="tl8wme"/>
         </w:rPr>
       </w:pPr>
-      <w:bookmarkStart w:id="9" w:name="_Toc42071688"/>
+      <w:bookmarkStart w:id="9" w:name="_Toc42097033"/>
       <w:r>
         <w:rPr>
           <w:rStyle w:val="tl8wme"/>
@@ -4273,7 +4306,7 @@
       <w:pPr>
         <w:pStyle w:val="Titre2"/>
       </w:pPr>
-      <w:bookmarkStart w:id="10" w:name="_Toc42071689"/>
+      <w:bookmarkStart w:id="10" w:name="_Toc42097034"/>
       <w:r>
         <w:t>Classes</w:t>
       </w:r>
@@ -4283,7 +4316,7 @@
       <w:pPr>
         <w:pStyle w:val="Titre3"/>
       </w:pPr>
-      <w:bookmarkStart w:id="11" w:name="_Toc42071690"/>
+      <w:bookmarkStart w:id="11" w:name="_Toc42097035"/>
       <w:r>
         <w:t>Node</w:t>
       </w:r>
@@ -4315,7 +4348,13 @@
         <w:t xml:space="preserve">quantité de marchandise </w:t>
       </w:r>
       <w:r>
-        <w:t>et un node désignant son suivant.</w:t>
+        <w:t>et un node désignant son suivant</w:t>
+      </w:r>
+      <w:r>
+        <w:t xml:space="preserve"> et un pour son précédent</w:t>
+      </w:r>
+      <w:r>
+        <w:t>.</w:t>
       </w:r>
     </w:p>
     <w:p>
@@ -4336,7 +4375,7 @@
       <w:pPr>
         <w:pStyle w:val="Titre3"/>
       </w:pPr>
-      <w:bookmarkStart w:id="12" w:name="_Toc42071691"/>
+      <w:bookmarkStart w:id="12" w:name="_Toc42097036"/>
       <w:r>
         <w:t>DepotManager</w:t>
       </w:r>
@@ -4359,7 +4398,7 @@
       <w:pPr>
         <w:pStyle w:val="Titre3"/>
       </w:pPr>
-      <w:bookmarkStart w:id="13" w:name="_Toc42071692"/>
+      <w:bookmarkStart w:id="13" w:name="_Toc42097037"/>
       <w:r>
         <w:t>Truck</w:t>
       </w:r>
@@ -4395,7 +4434,7 @@
       <w:pPr>
         <w:pStyle w:val="Titre3"/>
       </w:pPr>
-      <w:bookmarkStart w:id="14" w:name="_Toc42071693"/>
+      <w:bookmarkStart w:id="14" w:name="_Toc42097038"/>
       <w:r>
         <w:t>Movement</w:t>
       </w:r>
@@ -4436,7 +4475,7 @@
       <w:pPr>
         <w:pStyle w:val="Titre3"/>
       </w:pPr>
-      <w:bookmarkStart w:id="15" w:name="_Toc42071694"/>
+      <w:bookmarkStart w:id="15" w:name="_Toc42097039"/>
       <w:r>
         <w:t>DataImporter</w:t>
       </w:r>
@@ -4451,7 +4490,7 @@
       <w:pPr>
         <w:pStyle w:val="Titre2"/>
       </w:pPr>
-      <w:bookmarkStart w:id="16" w:name="_Toc42071695"/>
+      <w:bookmarkStart w:id="16" w:name="_Toc42097040"/>
       <w:r>
         <w:t>Format des fichiers</w:t>
       </w:r>
@@ -4499,7 +4538,7 @@
       <w:pPr>
         <w:pStyle w:val="Titre3"/>
       </w:pPr>
-      <w:bookmarkStart w:id="17" w:name="_Toc42071696"/>
+      <w:bookmarkStart w:id="17" w:name="_Toc42097041"/>
       <w:r>
         <w:t>Fichier .vrp</w:t>
       </w:r>
@@ -4800,14 +4839,27 @@
       <w:r>
         <w:t xml:space="preserve">Fig. </w:t>
       </w:r>
-      <w:fldSimple w:instr=" SEQ Fig. \* ARABIC ">
-        <w:r>
-          <w:rPr>
-            <w:noProof/>
-          </w:rPr>
-          <w:t>2</w:t>
-        </w:r>
-      </w:fldSimple>
+      <w:r>
+        <w:fldChar w:fldCharType="begin"/>
+      </w:r>
+      <w:r>
+        <w:instrText xml:space="preserve"> SEQ Fig. \* ARABIC </w:instrText>
+      </w:r>
+      <w:r>
+        <w:fldChar w:fldCharType="separate"/>
+      </w:r>
+      <w:r>
+        <w:rPr>
+          <w:noProof/>
+        </w:rPr>
+        <w:t>2</w:t>
+      </w:r>
+      <w:r>
+        <w:rPr>
+          <w:noProof/>
+        </w:rPr>
+        <w:fldChar w:fldCharType="end"/>
+      </w:r>
       <w:r>
         <w:t xml:space="preserve"> Exemple de spécification pour un fichier .vrp</w:t>
       </w:r>
@@ -4913,7 +4965,7 @@
           <w:rStyle w:val="tl8wme"/>
         </w:rPr>
       </w:pPr>
-      <w:bookmarkStart w:id="18" w:name="_Toc42071697"/>
+      <w:bookmarkStart w:id="18" w:name="_Toc42097042"/>
       <w:r>
         <w:rPr>
           <w:noProof/>
@@ -4973,14 +5025,27 @@
                             <w:r>
                               <w:t xml:space="preserve">Fig. </w:t>
                             </w:r>
-                            <w:fldSimple w:instr=" SEQ Fig. \* ARABIC ">
-                              <w:r>
-                                <w:rPr>
-                                  <w:noProof/>
-                                </w:rPr>
-                                <w:t>3</w:t>
-                              </w:r>
-                            </w:fldSimple>
+                            <w:r>
+                              <w:fldChar w:fldCharType="begin"/>
+                            </w:r>
+                            <w:r>
+                              <w:instrText xml:space="preserve"> SEQ Fig. \* ARABIC </w:instrText>
+                            </w:r>
+                            <w:r>
+                              <w:fldChar w:fldCharType="separate"/>
+                            </w:r>
+                            <w:r>
+                              <w:rPr>
+                                <w:noProof/>
+                              </w:rPr>
+                              <w:t>3</w:t>
+                            </w:r>
+                            <w:r>
+                              <w:rPr>
+                                <w:noProof/>
+                              </w:rPr>
+                              <w:fldChar w:fldCharType="end"/>
+                            </w:r>
                             <w:r>
                               <w:t xml:space="preserve"> Exemple de données dans un fichier .vrp</w:t>
                             </w:r>
@@ -5017,14 +5082,27 @@
                       <w:r>
                         <w:t xml:space="preserve">Fig. </w:t>
                       </w:r>
-                      <w:fldSimple w:instr=" SEQ Fig. \* ARABIC ">
-                        <w:r>
-                          <w:rPr>
-                            <w:noProof/>
-                          </w:rPr>
-                          <w:t>3</w:t>
-                        </w:r>
-                      </w:fldSimple>
+                      <w:r>
+                        <w:fldChar w:fldCharType="begin"/>
+                      </w:r>
+                      <w:r>
+                        <w:instrText xml:space="preserve"> SEQ Fig. \* ARABIC </w:instrText>
+                      </w:r>
+                      <w:r>
+                        <w:fldChar w:fldCharType="separate"/>
+                      </w:r>
+                      <w:r>
+                        <w:rPr>
+                          <w:noProof/>
+                        </w:rPr>
+                        <w:t>3</w:t>
+                      </w:r>
+                      <w:r>
+                        <w:rPr>
+                          <w:noProof/>
+                        </w:rPr>
+                        <w:fldChar w:fldCharType="end"/>
+                      </w:r>
                       <w:r>
                         <w:t xml:space="preserve"> Exemple de données dans un fichier .vrp</w:t>
                       </w:r>
@@ -5132,14 +5210,27 @@
       <w:r>
         <w:t xml:space="preserve">Fig. </w:t>
       </w:r>
-      <w:fldSimple w:instr=" SEQ Fig. \* ARABIC ">
-        <w:r>
-          <w:rPr>
-            <w:noProof/>
-          </w:rPr>
-          <w:t>4</w:t>
-        </w:r>
-      </w:fldSimple>
+      <w:r>
+        <w:fldChar w:fldCharType="begin"/>
+      </w:r>
+      <w:r>
+        <w:instrText xml:space="preserve"> SEQ Fig. \* ARABIC </w:instrText>
+      </w:r>
+      <w:r>
+        <w:fldChar w:fldCharType="separate"/>
+      </w:r>
+      <w:r>
+        <w:rPr>
+          <w:noProof/>
+        </w:rPr>
+        <w:t>4</w:t>
+      </w:r>
+      <w:r>
+        <w:rPr>
+          <w:noProof/>
+        </w:rPr>
+        <w:fldChar w:fldCharType="end"/>
+      </w:r>
       <w:r>
         <w:t xml:space="preserve"> Exemple de données dans un fichier .dat</w:t>
       </w:r>
@@ -5148,7 +5239,7 @@
       <w:pPr>
         <w:pStyle w:val="Titre2"/>
       </w:pPr>
-      <w:bookmarkStart w:id="19" w:name="_Toc42071698"/>
+      <w:bookmarkStart w:id="19" w:name="_Toc42097043"/>
       <w:r>
         <w:t>Déroulement du programme</w:t>
       </w:r>
@@ -5170,8 +5261,37 @@
       <w:r>
         <w:t xml:space="preserve"> sont dessinés sur la fenêtre, ainsi que les tournées des camions.</w:t>
       </w:r>
-      <w:r>
-        <w:t xml:space="preserve"> Quand l’utilisateur appuie sur le bouton « Start »</w:t>
+    </w:p>
+    <w:p>
+      <w:r>
+        <w:t>Quand l’utilisateur appuie sur le bouton « Start »</w:t>
+      </w:r>
+      <w:r>
+        <w:t xml:space="preserve">, l’algorithme démarre en prennent un node et ses deux suivant dans sa tournée, si un des suivants est le dépôt il ne le prend pas. </w:t>
+      </w:r>
+      <w:r>
+        <w:t>C</w:t>
+      </w:r>
+      <w:r>
+        <w:t>ette suite de node est placée dans toutes les tournées à chaque position et sauvegarde le mouvement si le coût est négatif. Après avoir comparé ce</w:t>
+      </w:r>
+      <w:r>
+        <w:t xml:space="preserve">tte suite avec toutes les positions, le mouvement le moins coûteux est appliqué. Cette méthode est appliquée à chaque node. </w:t>
+      </w:r>
+      <w:r>
+        <w:t xml:space="preserve">Si à la fin d’avoir parcouru tous les nodes il y a eu un changement à la valeur total des tournées </w:t>
+      </w:r>
+      <w:r>
+        <w:lastRenderedPageBreak/>
+        <w:t>il recommence, s’il n’y a pas eu de changement le programme recommence mais avec deux nodes à la fois. La même chose est faite pour passer à un. Et quand il n’y a plus de changement avec un à la fois, il termine le programme.</w:t>
+      </w:r>
+    </w:p>
+    <w:p>
+      <w:r>
+        <w:t>À la fin du programme, dans la console, le coût et les nodes de chaque tournée est affichée</w:t>
+      </w:r>
+      <w:r>
+        <w:t>, ainsi que le coût total des tournées.</w:t>
       </w:r>
       <w:r>
         <w:t xml:space="preserve"> </w:t>
@@ -5184,12 +5304,11 @@
           <w:rStyle w:val="tl8wme"/>
         </w:rPr>
       </w:pPr>
-      <w:bookmarkStart w:id="20" w:name="_Toc42071699"/>
+      <w:bookmarkStart w:id="20" w:name="_Toc42097044"/>
       <w:r>
         <w:rPr>
           <w:rStyle w:val="tl8wme"/>
         </w:rPr>
-        <w:lastRenderedPageBreak/>
         <w:t>T</w:t>
       </w:r>
       <w:r>
@@ -5204,7 +5323,7 @@
       <w:pPr>
         <w:pStyle w:val="Titre2"/>
       </w:pPr>
-      <w:bookmarkStart w:id="21" w:name="_Toc42071700"/>
+      <w:bookmarkStart w:id="21" w:name="_Toc42097045"/>
       <w:r>
         <w:t>Conditions de tests</w:t>
       </w:r>
@@ -5214,7 +5333,7 @@
       <w:pPr>
         <w:pStyle w:val="Titre2"/>
       </w:pPr>
-      <w:bookmarkStart w:id="22" w:name="_Toc42071701"/>
+      <w:bookmarkStart w:id="22" w:name="_Toc42097046"/>
       <w:r>
         <w:t>Plan</w:t>
       </w:r>
@@ -5227,7 +5346,7 @@
       <w:pPr>
         <w:pStyle w:val="Titre2"/>
       </w:pPr>
-      <w:bookmarkStart w:id="23" w:name="_Toc42071702"/>
+      <w:bookmarkStart w:id="23" w:name="_Toc42097047"/>
       <w:r>
         <w:t>Rapport</w:t>
       </w:r>
@@ -5243,7 +5362,7 @@
           <w:rStyle w:val="tl8wme"/>
         </w:rPr>
       </w:pPr>
-      <w:bookmarkStart w:id="24" w:name="_Toc42071703"/>
+      <w:bookmarkStart w:id="24" w:name="_Toc42097048"/>
       <w:r>
         <w:rPr>
           <w:rStyle w:val="tl8wme"/>
@@ -5259,7 +5378,7 @@
           <w:rStyle w:val="tl8wme"/>
         </w:rPr>
       </w:pPr>
-      <w:bookmarkStart w:id="25" w:name="_Toc42071704"/>
+      <w:bookmarkStart w:id="25" w:name="_Toc42097049"/>
       <w:r>
         <w:rPr>
           <w:rStyle w:val="tl8wme"/>
@@ -5275,7 +5394,7 @@
           <w:rStyle w:val="tl8wme"/>
         </w:rPr>
       </w:pPr>
-      <w:bookmarkStart w:id="26" w:name="_Toc42071705"/>
+      <w:bookmarkStart w:id="26" w:name="_Toc42097050"/>
       <w:r>
         <w:rPr>
           <w:rStyle w:val="tl8wme"/>
@@ -5291,7 +5410,7 @@
           <w:rStyle w:val="tl8wme"/>
         </w:rPr>
       </w:pPr>
-      <w:bookmarkStart w:id="27" w:name="_Toc42071706"/>
+      <w:bookmarkStart w:id="27" w:name="_Toc42097051"/>
       <w:r>
         <w:rPr>
           <w:rStyle w:val="tl8wme"/>
@@ -5307,7 +5426,7 @@
           <w:rStyle w:val="tl8wme"/>
         </w:rPr>
       </w:pPr>
-      <w:bookmarkStart w:id="28" w:name="_Toc42071707"/>
+      <w:bookmarkStart w:id="28" w:name="_Toc42097052"/>
       <w:r>
         <w:rPr>
           <w:rStyle w:val="tl8wme"/>
@@ -5323,7 +5442,7 @@
           <w:rStyle w:val="tl8wme"/>
         </w:rPr>
       </w:pPr>
-      <w:bookmarkStart w:id="29" w:name="_Toc42071708"/>
+      <w:bookmarkStart w:id="29" w:name="_Toc42097053"/>
       <w:r>
         <w:rPr>
           <w:rStyle w:val="tl8wme"/>
@@ -5348,7 +5467,7 @@
       <w:pPr>
         <w:pStyle w:val="Titre2"/>
       </w:pPr>
-      <w:bookmarkStart w:id="30" w:name="_Toc42071709"/>
+      <w:bookmarkStart w:id="30" w:name="_Toc42097054"/>
       <w:r>
         <w:t>Planning réel</w:t>
       </w:r>
@@ -5411,6 +5530,7 @@
         <w:dataBinding w:prefixMappings="xmlns:ns0='http://purl.org/dc/elements/1.1/' xmlns:ns1='http://schemas.openxmlformats.org/package/2006/metadata/core-properties' " w:xpath="/ns1:coreProperties[1]/ns0:description[1]" w:storeItemID="{6C3C8BC8-F283-45AE-878A-BAB7291924A1}"/>
         <w:text w:multiLine="1"/>
       </w:sdtPr>
+      <w:sdtEndPr/>
       <w:sdtContent>
         <w:r>
           <w:t>Documentation Technique</w:t>
@@ -5443,14 +5563,27 @@
     <w:r>
       <w:t xml:space="preserve"> / </w:t>
     </w:r>
-    <w:fldSimple w:instr=" SECTIONPAGES  \* Arabic  \* MERGEFORMAT ">
-      <w:r>
-        <w:rPr>
-          <w:noProof/>
-        </w:rPr>
-        <w:t>5</w:t>
-      </w:r>
-    </w:fldSimple>
+    <w:r>
+      <w:fldChar w:fldCharType="begin"/>
+    </w:r>
+    <w:r>
+      <w:instrText xml:space="preserve"> SECTIONPAGES  \* Arabic  \* MERGEFORMAT </w:instrText>
+    </w:r>
+    <w:r>
+      <w:fldChar w:fldCharType="separate"/>
+    </w:r>
+    <w:r>
+      <w:rPr>
+        <w:noProof/>
+      </w:rPr>
+      <w:t>5</w:t>
+    </w:r>
+    <w:r>
+      <w:rPr>
+        <w:noProof/>
+      </w:rPr>
+      <w:fldChar w:fldCharType="end"/>
+    </w:r>
   </w:p>
 </w:ftr>
 </file>
@@ -5506,6 +5639,7 @@
         <w:dataBinding w:prefixMappings="xmlns:ns0='http://purl.org/dc/elements/1.1/' xmlns:ns1='http://schemas.openxmlformats.org/package/2006/metadata/core-properties' " w:xpath="/ns1:coreProperties[1]/ns0:title[1]" w:storeItemID="{6C3C8BC8-F283-45AE-878A-BAB7291924A1}"/>
         <w:text/>
       </w:sdtPr>
+      <w:sdtEndPr/>
       <w:sdtContent>
         <w:r>
           <w:rPr>
@@ -5535,6 +5669,7 @@
         <w:dataBinding w:prefixMappings="xmlns:ns0='http://purl.org/dc/elements/1.1/' xmlns:ns1='http://schemas.openxmlformats.org/package/2006/metadata/core-properties' " w:xpath="/ns1:coreProperties[1]/ns0:creator[1]" w:storeItemID="{6C3C8BC8-F283-45AE-878A-BAB7291924A1}"/>
         <w:text/>
       </w:sdtPr>
+      <w:sdtEndPr/>
       <w:sdtContent>
         <w:r>
           <w:rPr>
@@ -7062,6 +7197,7 @@
   <w:style w:type="character" w:default="1" w:styleId="Policepardfaut">
     <w:name w:val="Default Paragraph Font"/>
     <w:uiPriority w:val="1"/>
+    <w:semiHidden/>
     <w:unhideWhenUsed/>
   </w:style>
   <w:style w:type="table" w:default="1" w:styleId="TableauNormal">
@@ -7702,6 +7838,7 @@
     <w:rsid w:val="00D74710"/>
     <w:rsid w:val="00DC0FB9"/>
     <w:rsid w:val="00DC5E7A"/>
+    <w:rsid w:val="00E04FFE"/>
     <w:rsid w:val="00E33221"/>
   </w:rsids>
   <m:mathPr>
@@ -8456,7 +8593,7 @@
 </file>
 
 <file path=customXml/itemProps2.xml><?xml version="1.0" encoding="utf-8"?>
-<ds:datastoreItem xmlns:ds="http://schemas.openxmlformats.org/officeDocument/2006/customXml" ds:itemID="{09DAB93D-1D13-45F1-8FE4-B9F8EEF026AB}">
+<ds:datastoreItem xmlns:ds="http://schemas.openxmlformats.org/officeDocument/2006/customXml" ds:itemID="{06ABB82B-BB90-4F58-AF48-DB9302AACB27}">
   <ds:schemaRefs>
     <ds:schemaRef ds:uri="http://schemas.openxmlformats.org/officeDocument/2006/bibliography"/>
   </ds:schemaRefs>

</xml_diff>

<commit_message>
Création du Résumé du rapport TPI et avencement sur la conclusion de la doc
</commit_message>
<xml_diff>
--- a/DocTechnique_CVRP.docx
+++ b/DocTechnique_CVRP.docx
@@ -655,7 +655,7 @@
                                       <w:sz w:val="72"/>
                                       <w:szCs w:val="96"/>
                                     </w:rPr>
-                                    <w:t>05.06.2020</w:t>
+                                    <w:t>08.06.2020</w:t>
                                   </w:r>
                                   <w:r>
                                     <w:rPr>
@@ -918,7 +918,7 @@
                                 <w:sz w:val="72"/>
                                 <w:szCs w:val="96"/>
                               </w:rPr>
-                              <w:t>05.06.2020</w:t>
+                              <w:t>08.06.2020</w:t>
                             </w:r>
                             <w:r>
                               <w:rPr>
@@ -1090,8 +1090,6 @@
           <w:sdtEndPr>
             <w:rPr>
               <w:rFonts w:ascii="Bahnschrift Light" w:hAnsi="Bahnschrift Light"/>
-              <w:b/>
-              <w:bCs/>
               <w:color w:val="auto"/>
               <w:sz w:val="22"/>
               <w:szCs w:val="22"/>
@@ -1142,7 +1140,7 @@
               <w:r>
                 <w:fldChar w:fldCharType="separate"/>
               </w:r>
-              <w:hyperlink w:anchor="_Toc42278801" w:history="1">
+              <w:hyperlink w:anchor="_Toc42545555" w:history="1">
                 <w:r>
                   <w:rPr>
                     <w:rStyle w:val="Lienhypertexte"/>
@@ -1184,7 +1182,7 @@
                     <w:noProof/>
                     <w:webHidden/>
                   </w:rPr>
-                  <w:instrText xml:space="preserve"> PAGEREF _Toc42278801 \h </w:instrText>
+                  <w:instrText xml:space="preserve"> PAGEREF _Toc42545555 \h </w:instrText>
                 </w:r>
                 <w:r>
                   <w:rPr>
@@ -1228,7 +1226,7 @@
                   <w:lang w:eastAsia="zh-CN"/>
                 </w:rPr>
               </w:pPr>
-              <w:hyperlink w:anchor="_Toc42278802" w:history="1">
+              <w:hyperlink w:anchor="_Toc42545556" w:history="1">
                 <w:r>
                   <w:rPr>
                     <w:rStyle w:val="Lienhypertexte"/>
@@ -1270,7 +1268,7 @@
                     <w:noProof/>
                     <w:webHidden/>
                   </w:rPr>
-                  <w:instrText xml:space="preserve"> PAGEREF _Toc42278802 \h </w:instrText>
+                  <w:instrText xml:space="preserve"> PAGEREF _Toc42545556 \h </w:instrText>
                 </w:r>
                 <w:r>
                   <w:rPr>
@@ -1314,7 +1312,7 @@
                   <w:lang w:eastAsia="zh-CN"/>
                 </w:rPr>
               </w:pPr>
-              <w:hyperlink w:anchor="_Toc42278803" w:history="1">
+              <w:hyperlink w:anchor="_Toc42545557" w:history="1">
                 <w:r>
                   <w:rPr>
                     <w:rStyle w:val="Lienhypertexte"/>
@@ -1356,7 +1354,7 @@
                     <w:noProof/>
                     <w:webHidden/>
                   </w:rPr>
-                  <w:instrText xml:space="preserve"> PAGEREF _Toc42278803 \h </w:instrText>
+                  <w:instrText xml:space="preserve"> PAGEREF _Toc42545557 \h </w:instrText>
                 </w:r>
                 <w:r>
                   <w:rPr>
@@ -1400,7 +1398,7 @@
                   <w:lang w:eastAsia="zh-CN"/>
                 </w:rPr>
               </w:pPr>
-              <w:hyperlink w:anchor="_Toc42278804" w:history="1">
+              <w:hyperlink w:anchor="_Toc42545558" w:history="1">
                 <w:r>
                   <w:rPr>
                     <w:rStyle w:val="Lienhypertexte"/>
@@ -1442,7 +1440,7 @@
                     <w:noProof/>
                     <w:webHidden/>
                   </w:rPr>
-                  <w:instrText xml:space="preserve"> PAGEREF _Toc42278804 \h </w:instrText>
+                  <w:instrText xml:space="preserve"> PAGEREF _Toc42545558 \h </w:instrText>
                 </w:r>
                 <w:r>
                   <w:rPr>
@@ -1486,7 +1484,7 @@
                   <w:lang w:eastAsia="zh-CN"/>
                 </w:rPr>
               </w:pPr>
-              <w:hyperlink w:anchor="_Toc42278805" w:history="1">
+              <w:hyperlink w:anchor="_Toc42545559" w:history="1">
                 <w:r>
                   <w:rPr>
                     <w:rStyle w:val="Lienhypertexte"/>
@@ -1528,7 +1526,7 @@
                     <w:noProof/>
                     <w:webHidden/>
                   </w:rPr>
-                  <w:instrText xml:space="preserve"> PAGEREF _Toc42278805 \h </w:instrText>
+                  <w:instrText xml:space="preserve"> PAGEREF _Toc42545559 \h </w:instrText>
                 </w:r>
                 <w:r>
                   <w:rPr>
@@ -1572,7 +1570,7 @@
                   <w:lang w:eastAsia="zh-CN"/>
                 </w:rPr>
               </w:pPr>
-              <w:hyperlink w:anchor="_Toc42278806" w:history="1">
+              <w:hyperlink w:anchor="_Toc42545560" w:history="1">
                 <w:r>
                   <w:rPr>
                     <w:rStyle w:val="Lienhypertexte"/>
@@ -1614,7 +1612,7 @@
                     <w:noProof/>
                     <w:webHidden/>
                   </w:rPr>
-                  <w:instrText xml:space="preserve"> PAGEREF _Toc42278806 \h </w:instrText>
+                  <w:instrText xml:space="preserve"> PAGEREF _Toc42545560 \h </w:instrText>
                 </w:r>
                 <w:r>
                   <w:rPr>
@@ -1658,7 +1656,7 @@
                   <w:lang w:eastAsia="zh-CN"/>
                 </w:rPr>
               </w:pPr>
-              <w:hyperlink w:anchor="_Toc42278807" w:history="1">
+              <w:hyperlink w:anchor="_Toc42545561" w:history="1">
                 <w:r>
                   <w:rPr>
                     <w:rStyle w:val="Lienhypertexte"/>
@@ -1700,7 +1698,7 @@
                     <w:noProof/>
                     <w:webHidden/>
                   </w:rPr>
-                  <w:instrText xml:space="preserve"> PAGEREF _Toc42278807 \h </w:instrText>
+                  <w:instrText xml:space="preserve"> PAGEREF _Toc42545561 \h </w:instrText>
                 </w:r>
                 <w:r>
                   <w:rPr>
@@ -1744,7 +1742,7 @@
                   <w:lang w:eastAsia="zh-CN"/>
                 </w:rPr>
               </w:pPr>
-              <w:hyperlink w:anchor="_Toc42278808" w:history="1">
+              <w:hyperlink w:anchor="_Toc42545562" w:history="1">
                 <w:r>
                   <w:rPr>
                     <w:rStyle w:val="Lienhypertexte"/>
@@ -1786,7 +1784,7 @@
                     <w:noProof/>
                     <w:webHidden/>
                   </w:rPr>
-                  <w:instrText xml:space="preserve"> PAGEREF _Toc42278808 \h </w:instrText>
+                  <w:instrText xml:space="preserve"> PAGEREF _Toc42545562 \h </w:instrText>
                 </w:r>
                 <w:r>
                   <w:rPr>
@@ -1830,7 +1828,7 @@
                   <w:lang w:eastAsia="zh-CN"/>
                 </w:rPr>
               </w:pPr>
-              <w:hyperlink w:anchor="_Toc42278809" w:history="1">
+              <w:hyperlink w:anchor="_Toc42545563" w:history="1">
                 <w:r>
                   <w:rPr>
                     <w:rStyle w:val="Lienhypertexte"/>
@@ -1872,7 +1870,7 @@
                     <w:noProof/>
                     <w:webHidden/>
                   </w:rPr>
-                  <w:instrText xml:space="preserve"> PAGEREF _Toc42278809 \h </w:instrText>
+                  <w:instrText xml:space="preserve"> PAGEREF _Toc42545563 \h </w:instrText>
                 </w:r>
                 <w:r>
                   <w:rPr>
@@ -1916,7 +1914,7 @@
                   <w:lang w:eastAsia="zh-CN"/>
                 </w:rPr>
               </w:pPr>
-              <w:hyperlink w:anchor="_Toc42278810" w:history="1">
+              <w:hyperlink w:anchor="_Toc42545564" w:history="1">
                 <w:r>
                   <w:rPr>
                     <w:rStyle w:val="Lienhypertexte"/>
@@ -1958,7 +1956,7 @@
                     <w:noProof/>
                     <w:webHidden/>
                   </w:rPr>
-                  <w:instrText xml:space="preserve"> PAGEREF _Toc42278810 \h </w:instrText>
+                  <w:instrText xml:space="preserve"> PAGEREF _Toc42545564 \h </w:instrText>
                 </w:r>
                 <w:r>
                   <w:rPr>
@@ -2002,7 +2000,7 @@
                   <w:lang w:eastAsia="zh-CN"/>
                 </w:rPr>
               </w:pPr>
-              <w:hyperlink w:anchor="_Toc42278811" w:history="1">
+              <w:hyperlink w:anchor="_Toc42545565" w:history="1">
                 <w:r>
                   <w:rPr>
                     <w:rStyle w:val="Lienhypertexte"/>
@@ -2044,7 +2042,7 @@
                     <w:noProof/>
                     <w:webHidden/>
                   </w:rPr>
-                  <w:instrText xml:space="preserve"> PAGEREF _Toc42278811 \h </w:instrText>
+                  <w:instrText xml:space="preserve"> PAGEREF _Toc42545565 \h </w:instrText>
                 </w:r>
                 <w:r>
                   <w:rPr>
@@ -2088,7 +2086,7 @@
                   <w:lang w:eastAsia="zh-CN"/>
                 </w:rPr>
               </w:pPr>
-              <w:hyperlink w:anchor="_Toc42278812" w:history="1">
+              <w:hyperlink w:anchor="_Toc42545566" w:history="1">
                 <w:r>
                   <w:rPr>
                     <w:rStyle w:val="Lienhypertexte"/>
@@ -2130,7 +2128,7 @@
                     <w:noProof/>
                     <w:webHidden/>
                   </w:rPr>
-                  <w:instrText xml:space="preserve"> PAGEREF _Toc42278812 \h </w:instrText>
+                  <w:instrText xml:space="preserve"> PAGEREF _Toc42545566 \h </w:instrText>
                 </w:r>
                 <w:r>
                   <w:rPr>
@@ -2170,7 +2168,7 @@
                   <w:lang w:eastAsia="zh-CN"/>
                 </w:rPr>
               </w:pPr>
-              <w:hyperlink w:anchor="_Toc42278813" w:history="1">
+              <w:hyperlink w:anchor="_Toc42545567" w:history="1">
                 <w:r>
                   <w:rPr>
                     <w:rStyle w:val="Lienhypertexte"/>
@@ -2212,7 +2210,7 @@
                     <w:noProof/>
                     <w:webHidden/>
                   </w:rPr>
-                  <w:instrText xml:space="preserve"> PAGEREF _Toc42278813 \h </w:instrText>
+                  <w:instrText xml:space="preserve"> PAGEREF _Toc42545567 \h </w:instrText>
                 </w:r>
                 <w:r>
                   <w:rPr>
@@ -2252,7 +2250,7 @@
                   <w:lang w:eastAsia="zh-CN"/>
                 </w:rPr>
               </w:pPr>
-              <w:hyperlink w:anchor="_Toc42278814" w:history="1">
+              <w:hyperlink w:anchor="_Toc42545568" w:history="1">
                 <w:r>
                   <w:rPr>
                     <w:rStyle w:val="Lienhypertexte"/>
@@ -2294,7 +2292,7 @@
                     <w:noProof/>
                     <w:webHidden/>
                   </w:rPr>
-                  <w:instrText xml:space="preserve"> PAGEREF _Toc42278814 \h </w:instrText>
+                  <w:instrText xml:space="preserve"> PAGEREF _Toc42545568 \h </w:instrText>
                 </w:r>
                 <w:r>
                   <w:rPr>
@@ -2314,7 +2312,7 @@
                     <w:noProof/>
                     <w:webHidden/>
                   </w:rPr>
-                  <w:t>3</w:t>
+                  <w:t>4</w:t>
                 </w:r>
                 <w:r>
                   <w:rPr>
@@ -2334,7 +2332,7 @@
                   <w:lang w:eastAsia="zh-CN"/>
                 </w:rPr>
               </w:pPr>
-              <w:hyperlink w:anchor="_Toc42278815" w:history="1">
+              <w:hyperlink w:anchor="_Toc42545569" w:history="1">
                 <w:r>
                   <w:rPr>
                     <w:rStyle w:val="Lienhypertexte"/>
@@ -2376,7 +2374,7 @@
                     <w:noProof/>
                     <w:webHidden/>
                   </w:rPr>
-                  <w:instrText xml:space="preserve"> PAGEREF _Toc42278815 \h </w:instrText>
+                  <w:instrText xml:space="preserve"> PAGEREF _Toc42545569 \h </w:instrText>
                 </w:r>
                 <w:r>
                   <w:rPr>
@@ -2396,7 +2394,7 @@
                     <w:noProof/>
                     <w:webHidden/>
                   </w:rPr>
-                  <w:t>3</w:t>
+                  <w:t>4</w:t>
                 </w:r>
                 <w:r>
                   <w:rPr>
@@ -2416,7 +2414,7 @@
                   <w:lang w:eastAsia="zh-CN"/>
                 </w:rPr>
               </w:pPr>
-              <w:hyperlink w:anchor="_Toc42278816" w:history="1">
+              <w:hyperlink w:anchor="_Toc42545570" w:history="1">
                 <w:r>
                   <w:rPr>
                     <w:rStyle w:val="Lienhypertexte"/>
@@ -2458,7 +2456,7 @@
                     <w:noProof/>
                     <w:webHidden/>
                   </w:rPr>
-                  <w:instrText xml:space="preserve"> PAGEREF _Toc42278816 \h </w:instrText>
+                  <w:instrText xml:space="preserve"> PAGEREF _Toc42545570 \h </w:instrText>
                 </w:r>
                 <w:r>
                   <w:rPr>
@@ -2478,7 +2476,7 @@
                     <w:noProof/>
                     <w:webHidden/>
                   </w:rPr>
-                  <w:t>3</w:t>
+                  <w:t>4</w:t>
                 </w:r>
                 <w:r>
                   <w:rPr>
@@ -2498,7 +2496,7 @@
                   <w:lang w:eastAsia="zh-CN"/>
                 </w:rPr>
               </w:pPr>
-              <w:hyperlink w:anchor="_Toc42278817" w:history="1">
+              <w:hyperlink w:anchor="_Toc42545571" w:history="1">
                 <w:r>
                   <w:rPr>
                     <w:rStyle w:val="Lienhypertexte"/>
@@ -2540,7 +2538,7 @@
                     <w:noProof/>
                     <w:webHidden/>
                   </w:rPr>
-                  <w:instrText xml:space="preserve"> PAGEREF _Toc42278817 \h </w:instrText>
+                  <w:instrText xml:space="preserve"> PAGEREF _Toc42545571 \h </w:instrText>
                 </w:r>
                 <w:r>
                   <w:rPr>
@@ -2560,7 +2558,7 @@
                     <w:noProof/>
                     <w:webHidden/>
                   </w:rPr>
-                  <w:t>3</w:t>
+                  <w:t>4</w:t>
                 </w:r>
                 <w:r>
                   <w:rPr>
@@ -2584,7 +2582,7 @@
                   <w:lang w:eastAsia="zh-CN"/>
                 </w:rPr>
               </w:pPr>
-              <w:hyperlink w:anchor="_Toc42278818" w:history="1">
+              <w:hyperlink w:anchor="_Toc42545572" w:history="1">
                 <w:r>
                   <w:rPr>
                     <w:rStyle w:val="Lienhypertexte"/>
@@ -2626,7 +2624,7 @@
                     <w:noProof/>
                     <w:webHidden/>
                   </w:rPr>
-                  <w:instrText xml:space="preserve"> PAGEREF _Toc42278818 \h </w:instrText>
+                  <w:instrText xml:space="preserve"> PAGEREF _Toc42545572 \h </w:instrText>
                 </w:r>
                 <w:r>
                   <w:rPr>
@@ -2666,7 +2664,7 @@
                   <w:lang w:eastAsia="zh-CN"/>
                 </w:rPr>
               </w:pPr>
-              <w:hyperlink w:anchor="_Toc42278819" w:history="1">
+              <w:hyperlink w:anchor="_Toc42545573" w:history="1">
                 <w:r>
                   <w:rPr>
                     <w:rStyle w:val="Lienhypertexte"/>
@@ -2708,7 +2706,7 @@
                     <w:noProof/>
                     <w:webHidden/>
                   </w:rPr>
-                  <w:instrText xml:space="preserve"> PAGEREF _Toc42278819 \h </w:instrText>
+                  <w:instrText xml:space="preserve"> PAGEREF _Toc42545573 \h </w:instrText>
                 </w:r>
                 <w:r>
                   <w:rPr>
@@ -2748,7 +2746,7 @@
                   <w:lang w:eastAsia="zh-CN"/>
                 </w:rPr>
               </w:pPr>
-              <w:hyperlink w:anchor="_Toc42278820" w:history="1">
+              <w:hyperlink w:anchor="_Toc42545574" w:history="1">
                 <w:r>
                   <w:rPr>
                     <w:rStyle w:val="Lienhypertexte"/>
@@ -2790,7 +2788,7 @@
                     <w:noProof/>
                     <w:webHidden/>
                   </w:rPr>
-                  <w:instrText xml:space="preserve"> PAGEREF _Toc42278820 \h </w:instrText>
+                  <w:instrText xml:space="preserve"> PAGEREF _Toc42545574 \h </w:instrText>
                 </w:r>
                 <w:r>
                   <w:rPr>
@@ -2810,7 +2808,7 @@
                     <w:noProof/>
                     <w:webHidden/>
                   </w:rPr>
-                  <w:t>4</w:t>
+                  <w:t>5</w:t>
                 </w:r>
                 <w:r>
                   <w:rPr>
@@ -2834,7 +2832,7 @@
                   <w:lang w:eastAsia="zh-CN"/>
                 </w:rPr>
               </w:pPr>
-              <w:hyperlink w:anchor="_Toc42278821" w:history="1">
+              <w:hyperlink w:anchor="_Toc42545575" w:history="1">
                 <w:r>
                   <w:rPr>
                     <w:rStyle w:val="Lienhypertexte"/>
@@ -2876,7 +2874,7 @@
                     <w:noProof/>
                     <w:webHidden/>
                   </w:rPr>
-                  <w:instrText xml:space="preserve"> PAGEREF _Toc42278821 \h </w:instrText>
+                  <w:instrText xml:space="preserve"> PAGEREF _Toc42545575 \h </w:instrText>
                 </w:r>
                 <w:r>
                   <w:rPr>
@@ -2897,6 +2895,92 @@
                     <w:webHidden/>
                   </w:rPr>
                   <w:t>5</w:t>
+                </w:r>
+                <w:r>
+                  <w:rPr>
+                    <w:noProof/>
+                    <w:webHidden/>
+                  </w:rPr>
+                  <w:fldChar w:fldCharType="end"/>
+                </w:r>
+              </w:hyperlink>
+            </w:p>
+            <w:p>
+              <w:pPr>
+                <w:pStyle w:val="TM2"/>
+                <w:tabs>
+                  <w:tab w:val="left" w:pos="880"/>
+                  <w:tab w:val="right" w:leader="dot" w:pos="9062"/>
+                </w:tabs>
+                <w:rPr>
+                  <w:rFonts w:asciiTheme="minorHAnsi" w:eastAsiaTheme="minorEastAsia" w:hAnsiTheme="minorHAnsi"/>
+                  <w:noProof/>
+                  <w:lang w:eastAsia="zh-CN"/>
+                </w:rPr>
+              </w:pPr>
+              <w:hyperlink w:anchor="_Toc42545576" w:history="1">
+                <w:r>
+                  <w:rPr>
+                    <w:rStyle w:val="Lienhypertexte"/>
+                    <w:noProof/>
+                  </w:rPr>
+                  <w:t>4.4</w:t>
+                </w:r>
+                <w:r>
+                  <w:rPr>
+                    <w:rFonts w:asciiTheme="minorHAnsi" w:eastAsiaTheme="minorEastAsia" w:hAnsiTheme="minorHAnsi"/>
+                    <w:noProof/>
+                    <w:lang w:eastAsia="zh-CN"/>
+                  </w:rPr>
+                  <w:tab/>
+                </w:r>
+                <w:r>
+                  <w:rPr>
+                    <w:rStyle w:val="Lienhypertexte"/>
+                    <w:noProof/>
+                  </w:rPr>
+                  <w:t>Déroulement de l’algorithme</w:t>
+                </w:r>
+                <w:r>
+                  <w:rPr>
+                    <w:noProof/>
+                    <w:webHidden/>
+                  </w:rPr>
+                  <w:tab/>
+                </w:r>
+                <w:r>
+                  <w:rPr>
+                    <w:noProof/>
+                    <w:webHidden/>
+                  </w:rPr>
+                  <w:fldChar w:fldCharType="begin"/>
+                </w:r>
+                <w:r>
+                  <w:rPr>
+                    <w:noProof/>
+                    <w:webHidden/>
+                  </w:rPr>
+                  <w:instrText xml:space="preserve"> PAGEREF _Toc42545576 \h </w:instrText>
+                </w:r>
+                <w:r>
+                  <w:rPr>
+                    <w:noProof/>
+                    <w:webHidden/>
+                  </w:rPr>
+                </w:r>
+                <w:r>
+                  <w:rPr>
+                    <w:noProof/>
+                    <w:webHidden/>
+                  </w:rPr>
+                  <w:fldChar w:fldCharType="separate"/>
+                </w:r>
+                <w:r>
+                  <w:rPr>
+                    <w:noProof/>
+                    <w:webHidden/>
+                  </w:rPr>
+                  <w:t>6</w:t>
                 </w:r>
                 <w:r>
                   <w:rPr>
@@ -2920,7 +3004,7 @@
                   <w:lang w:eastAsia="zh-CN"/>
                 </w:rPr>
               </w:pPr>
-              <w:hyperlink w:anchor="_Toc42278822" w:history="1">
+              <w:hyperlink w:anchor="_Toc42545577" w:history="1">
                 <w:r>
                   <w:rPr>
                     <w:rStyle w:val="Lienhypertexte"/>
@@ -2962,7 +3046,7 @@
                     <w:noProof/>
                     <w:webHidden/>
                   </w:rPr>
-                  <w:instrText xml:space="preserve"> PAGEREF _Toc42278822 \h </w:instrText>
+                  <w:instrText xml:space="preserve"> PAGEREF _Toc42545577 \h </w:instrText>
                 </w:r>
                 <w:r>
                   <w:rPr>
@@ -2982,7 +3066,7 @@
                     <w:noProof/>
                     <w:webHidden/>
                   </w:rPr>
-                  <w:t>5</w:t>
+                  <w:t>7</w:t>
                 </w:r>
                 <w:r>
                   <w:rPr>
@@ -3006,7 +3090,7 @@
                   <w:lang w:eastAsia="zh-CN"/>
                 </w:rPr>
               </w:pPr>
-              <w:hyperlink w:anchor="_Toc42278823" w:history="1">
+              <w:hyperlink w:anchor="_Toc42545578" w:history="1">
                 <w:r>
                   <w:rPr>
                     <w:rStyle w:val="Lienhypertexte"/>
@@ -3048,7 +3132,7 @@
                     <w:noProof/>
                     <w:webHidden/>
                   </w:rPr>
-                  <w:instrText xml:space="preserve"> PAGEREF _Toc42278823 \h </w:instrText>
+                  <w:instrText xml:space="preserve"> PAGEREF _Toc42545578 \h </w:instrText>
                 </w:r>
                 <w:r>
                   <w:rPr>
@@ -3068,7 +3152,7 @@
                     <w:noProof/>
                     <w:webHidden/>
                   </w:rPr>
-                  <w:t>5</w:t>
+                  <w:t>7</w:t>
                 </w:r>
                 <w:r>
                   <w:rPr>
@@ -3092,7 +3176,7 @@
                   <w:lang w:eastAsia="zh-CN"/>
                 </w:rPr>
               </w:pPr>
-              <w:hyperlink w:anchor="_Toc42278824" w:history="1">
+              <w:hyperlink w:anchor="_Toc42545579" w:history="1">
                 <w:r>
                   <w:rPr>
                     <w:rStyle w:val="Lienhypertexte"/>
@@ -3134,7 +3218,7 @@
                     <w:noProof/>
                     <w:webHidden/>
                   </w:rPr>
-                  <w:instrText xml:space="preserve"> PAGEREF _Toc42278824 \h </w:instrText>
+                  <w:instrText xml:space="preserve"> PAGEREF _Toc42545579 \h </w:instrText>
                 </w:r>
                 <w:r>
                   <w:rPr>
@@ -3154,7 +3238,7 @@
                     <w:noProof/>
                     <w:webHidden/>
                   </w:rPr>
-                  <w:t>5</w:t>
+                  <w:t>7</w:t>
                 </w:r>
                 <w:r>
                   <w:rPr>
@@ -3178,7 +3262,7 @@
                   <w:lang w:eastAsia="zh-CN"/>
                 </w:rPr>
               </w:pPr>
-              <w:hyperlink w:anchor="_Toc42278825" w:history="1">
+              <w:hyperlink w:anchor="_Toc42545580" w:history="1">
                 <w:r>
                   <w:rPr>
                     <w:rStyle w:val="Lienhypertexte"/>
@@ -3220,7 +3304,7 @@
                     <w:noProof/>
                     <w:webHidden/>
                   </w:rPr>
-                  <w:instrText xml:space="preserve"> PAGEREF _Toc42278825 \h </w:instrText>
+                  <w:instrText xml:space="preserve"> PAGEREF _Toc42545580 \h </w:instrText>
                 </w:r>
                 <w:r>
                   <w:rPr>
@@ -3240,7 +3324,7 @@
                     <w:noProof/>
                     <w:webHidden/>
                   </w:rPr>
-                  <w:t>6</w:t>
+                  <w:t>7</w:t>
                 </w:r>
                 <w:r>
                   <w:rPr>
@@ -3264,7 +3348,7 @@
                   <w:lang w:eastAsia="zh-CN"/>
                 </w:rPr>
               </w:pPr>
-              <w:hyperlink w:anchor="_Toc42278826" w:history="1">
+              <w:hyperlink w:anchor="_Toc42545581" w:history="1">
                 <w:r>
                   <w:rPr>
                     <w:rStyle w:val="Lienhypertexte"/>
@@ -3306,7 +3390,7 @@
                     <w:noProof/>
                     <w:webHidden/>
                   </w:rPr>
-                  <w:instrText xml:space="preserve"> PAGEREF _Toc42278826 \h </w:instrText>
+                  <w:instrText xml:space="preserve"> PAGEREF _Toc42545581 \h </w:instrText>
                 </w:r>
                 <w:r>
                   <w:rPr>
@@ -3326,7 +3410,7 @@
                     <w:noProof/>
                     <w:webHidden/>
                   </w:rPr>
-                  <w:t>6</w:t>
+                  <w:t>7</w:t>
                 </w:r>
                 <w:r>
                   <w:rPr>
@@ -3350,7 +3434,7 @@
                   <w:lang w:eastAsia="zh-CN"/>
                 </w:rPr>
               </w:pPr>
-              <w:hyperlink w:anchor="_Toc42278827" w:history="1">
+              <w:hyperlink w:anchor="_Toc42545582" w:history="1">
                 <w:r>
                   <w:rPr>
                     <w:rStyle w:val="Lienhypertexte"/>
@@ -3392,7 +3476,7 @@
                     <w:noProof/>
                     <w:webHidden/>
                   </w:rPr>
-                  <w:instrText xml:space="preserve"> PAGEREF _Toc42278827 \h </w:instrText>
+                  <w:instrText xml:space="preserve"> PAGEREF _Toc42545582 \h </w:instrText>
                 </w:r>
                 <w:r>
                   <w:rPr>
@@ -3412,7 +3496,7 @@
                     <w:noProof/>
                     <w:webHidden/>
                   </w:rPr>
-                  <w:t>6</w:t>
+                  <w:t>7</w:t>
                 </w:r>
                 <w:r>
                   <w:rPr>
@@ -3436,7 +3520,7 @@
                   <w:lang w:eastAsia="zh-CN"/>
                 </w:rPr>
               </w:pPr>
-              <w:hyperlink w:anchor="_Toc42278828" w:history="1">
+              <w:hyperlink w:anchor="_Toc42545583" w:history="1">
                 <w:r>
                   <w:rPr>
                     <w:rStyle w:val="Lienhypertexte"/>
@@ -3478,7 +3562,7 @@
                     <w:noProof/>
                     <w:webHidden/>
                   </w:rPr>
-                  <w:instrText xml:space="preserve"> PAGEREF _Toc42278828 \h </w:instrText>
+                  <w:instrText xml:space="preserve"> PAGEREF _Toc42545583 \h </w:instrText>
                 </w:r>
                 <w:r>
                   <w:rPr>
@@ -3498,7 +3582,7 @@
                     <w:noProof/>
                     <w:webHidden/>
                   </w:rPr>
-                  <w:t>6</w:t>
+                  <w:t>8</w:t>
                 </w:r>
                 <w:r>
                   <w:rPr>
@@ -3522,7 +3606,7 @@
                   <w:lang w:eastAsia="zh-CN"/>
                 </w:rPr>
               </w:pPr>
-              <w:hyperlink w:anchor="_Toc42278829" w:history="1">
+              <w:hyperlink w:anchor="_Toc42545584" w:history="1">
                 <w:r>
                   <w:rPr>
                     <w:rStyle w:val="Lienhypertexte"/>
@@ -3564,7 +3648,7 @@
                     <w:noProof/>
                     <w:webHidden/>
                   </w:rPr>
-                  <w:instrText xml:space="preserve"> PAGEREF _Toc42278829 \h </w:instrText>
+                  <w:instrText xml:space="preserve"> PAGEREF _Toc42545584 \h </w:instrText>
                 </w:r>
                 <w:r>
                   <w:rPr>
@@ -3584,7 +3668,7 @@
                     <w:noProof/>
                     <w:webHidden/>
                   </w:rPr>
-                  <w:t>6</w:t>
+                  <w:t>8</w:t>
                 </w:r>
                 <w:r>
                   <w:rPr>
@@ -3608,7 +3692,7 @@
                   <w:lang w:eastAsia="zh-CN"/>
                 </w:rPr>
               </w:pPr>
-              <w:hyperlink w:anchor="_Toc42278830" w:history="1">
+              <w:hyperlink w:anchor="_Toc42545585" w:history="1">
                 <w:r>
                   <w:rPr>
                     <w:rStyle w:val="Lienhypertexte"/>
@@ -3650,7 +3734,7 @@
                     <w:noProof/>
                     <w:webHidden/>
                   </w:rPr>
-                  <w:instrText xml:space="preserve"> PAGEREF _Toc42278830 \h </w:instrText>
+                  <w:instrText xml:space="preserve"> PAGEREF _Toc42545585 \h </w:instrText>
                 </w:r>
                 <w:r>
                   <w:rPr>
@@ -3670,7 +3754,7 @@
                     <w:noProof/>
                     <w:webHidden/>
                   </w:rPr>
-                  <w:t>6</w:t>
+                  <w:t>8</w:t>
                 </w:r>
                 <w:r>
                   <w:rPr>
@@ -3694,7 +3778,7 @@
                   <w:lang w:eastAsia="zh-CN"/>
                 </w:rPr>
               </w:pPr>
-              <w:hyperlink w:anchor="_Toc42278831" w:history="1">
+              <w:hyperlink w:anchor="_Toc42545586" w:history="1">
                 <w:r>
                   <w:rPr>
                     <w:rStyle w:val="Lienhypertexte"/>
@@ -3736,7 +3820,7 @@
                     <w:noProof/>
                     <w:webHidden/>
                   </w:rPr>
-                  <w:instrText xml:space="preserve"> PAGEREF _Toc42278831 \h </w:instrText>
+                  <w:instrText xml:space="preserve"> PAGEREF _Toc42545586 \h </w:instrText>
                 </w:r>
                 <w:r>
                   <w:rPr>
@@ -3756,7 +3840,7 @@
                     <w:noProof/>
                     <w:webHidden/>
                   </w:rPr>
-                  <w:t>6</w:t>
+                  <w:t>8</w:t>
                 </w:r>
                 <w:r>
                   <w:rPr>
@@ -3780,7 +3864,7 @@
                   <w:lang w:eastAsia="zh-CN"/>
                 </w:rPr>
               </w:pPr>
-              <w:hyperlink w:anchor="_Toc42278832" w:history="1">
+              <w:hyperlink w:anchor="_Toc42545587" w:history="1">
                 <w:r>
                   <w:rPr>
                     <w:rStyle w:val="Lienhypertexte"/>
@@ -3822,7 +3906,7 @@
                     <w:noProof/>
                     <w:webHidden/>
                   </w:rPr>
-                  <w:instrText xml:space="preserve"> PAGEREF _Toc42278832 \h </w:instrText>
+                  <w:instrText xml:space="preserve"> PAGEREF _Toc42545587 \h </w:instrText>
                 </w:r>
                 <w:r>
                   <w:rPr>
@@ -3842,7 +3926,7 @@
                     <w:noProof/>
                     <w:webHidden/>
                   </w:rPr>
-                  <w:t>6</w:t>
+                  <w:t>8</w:t>
                 </w:r>
                 <w:r>
                   <w:rPr>
@@ -3856,15 +3940,11 @@
             <w:p>
               <w:pPr>
                 <w:rPr>
-                  <w:b/>
-                  <w:bCs/>
                   <w:lang w:val="fr-FR"/>
                 </w:rPr>
               </w:pPr>
               <w:r>
                 <w:rPr>
-                  <w:b/>
-                  <w:bCs/>
                   <w:lang w:val="fr-FR"/>
                 </w:rPr>
                 <w:fldChar w:fldCharType="end"/>
@@ -3881,7 +3961,7 @@
           <w:rStyle w:val="tl8wme"/>
         </w:rPr>
       </w:pPr>
-      <w:bookmarkStart w:id="0" w:name="_Toc42278801"/>
+      <w:bookmarkStart w:id="0" w:name="_Toc42545555"/>
       <w:r>
         <w:rPr>
           <w:rStyle w:val="tl8wme"/>
@@ -3928,13 +4008,25 @@
         <w:t>qui</w:t>
       </w:r>
       <w:r>
-        <w:t xml:space="preserve"> visualise et</w:t>
-      </w:r>
-      <w:r>
         <w:t xml:space="preserve"> </w:t>
       </w:r>
       <w:r>
-        <w:t>résolue le « </w:t>
+        <w:t>permet de visualiser</w:t>
+      </w:r>
+      <w:r>
+        <w:t xml:space="preserve"> </w:t>
+      </w:r>
+      <w:r>
+        <w:t>et</w:t>
+      </w:r>
+      <w:r>
+        <w:t xml:space="preserve"> </w:t>
+      </w:r>
+      <w:r>
+        <w:t>résout</w:t>
+      </w:r>
+      <w:r>
+        <w:t xml:space="preserve"> le « </w:t>
       </w:r>
       <w:r>
         <w:t>Capacitated</w:t>
@@ -3958,14 +4050,17 @@
         <w:t xml:space="preserve"> </w:t>
       </w:r>
       <w:r>
-        <w:t>Pour résoudre ce problème il faut trouver les chemins les moins couteux, (sachant qu’une unité de distance est égale à un franc).</w:t>
+        <w:t>Pour résoudre ce problème il faut trouver les chemins les moins couteux</w:t>
+      </w:r>
+      <w:r>
+        <w:t>.</w:t>
       </w:r>
     </w:p>
     <w:p>
       <w:pPr>
         <w:pStyle w:val="Titre1"/>
       </w:pPr>
-      <w:bookmarkStart w:id="1" w:name="_Toc42278802"/>
+      <w:bookmarkStart w:id="1" w:name="_Toc42545556"/>
       <w:r>
         <w:rPr>
           <w:rStyle w:val="tl8wme"/>
@@ -3978,7 +4073,7 @@
       <w:pPr>
         <w:pStyle w:val="Titre2"/>
       </w:pPr>
-      <w:bookmarkStart w:id="2" w:name="_Toc42278803"/>
+      <w:bookmarkStart w:id="2" w:name="_Toc42545557"/>
       <w:r>
         <w:t>Objectifs du projet</w:t>
       </w:r>
@@ -4014,7 +4109,7 @@
       <w:pPr>
         <w:pStyle w:val="Titre2"/>
       </w:pPr>
-      <w:bookmarkStart w:id="3" w:name="_Toc42278804"/>
+      <w:bookmarkStart w:id="3" w:name="_Toc42545558"/>
       <w:r>
         <w:t>Inventaire du matériel</w:t>
       </w:r>
@@ -4054,7 +4149,7 @@
       <w:pPr>
         <w:pStyle w:val="Titre2"/>
       </w:pPr>
-      <w:bookmarkStart w:id="4" w:name="_Toc42278805"/>
+      <w:bookmarkStart w:id="4" w:name="_Toc42545559"/>
       <w:r>
         <w:t>Inventaire des logiciels</w:t>
       </w:r>
@@ -4181,7 +4276,7 @@
       <w:pPr>
         <w:pStyle w:val="Titre2"/>
       </w:pPr>
-      <w:bookmarkStart w:id="5" w:name="_Toc42278806"/>
+      <w:bookmarkStart w:id="5" w:name="_Toc42545560"/>
       <w:r>
         <w:t>Travail à rendre</w:t>
       </w:r>
@@ -4230,14 +4325,27 @@
         <w:jc w:val="left"/>
       </w:pPr>
       <w:r>
-        <w:t>Journal de bord</w:t>
+        <w:t>Rapport TPI</w:t>
       </w:r>
     </w:p>
     <w:p>
       <w:pPr>
+        <w:pStyle w:val="Paragraphedeliste"/>
+        <w:numPr>
+          <w:ilvl w:val="0"/>
+          <w:numId w:val="10"/>
+        </w:numPr>
+        <w:jc w:val="left"/>
+      </w:pPr>
+      <w:r>
+        <w:t>Journal de bord</w:t>
+      </w:r>
+    </w:p>
+    <w:p>
+      <w:pPr>
         <w:pStyle w:val="Titre2"/>
       </w:pPr>
-      <w:bookmarkStart w:id="6" w:name="_Toc42278807"/>
+      <w:bookmarkStart w:id="6" w:name="_Toc42545561"/>
       <w:r>
         <w:t>Contraintes</w:t>
       </w:r>
@@ -4254,13 +4362,16 @@
         <w:t xml:space="preserve">cela nous permet de trouver </w:t>
       </w:r>
       <w:r>
-        <w:t>la solution optimale</w:t>
-      </w:r>
-      <w:r>
-        <w:t xml:space="preserve"> local, puisqu’on commence avec des tournées aléatoires la solution optimal</w:t>
-      </w:r>
-      <w:r>
-        <w:t>e</w:t>
+        <w:t xml:space="preserve">la solution </w:t>
+      </w:r>
+      <w:r>
+        <w:t>optimum</w:t>
+      </w:r>
+      <w:r>
+        <w:t xml:space="preserve"> local, puisqu’on commence avec des tournées aléatoires la solution </w:t>
+      </w:r>
+      <w:r>
+        <w:t>optimum</w:t>
       </w:r>
       <w:r>
         <w:t xml:space="preserve"> local</w:t>
@@ -4302,7 +4413,7 @@
           <w:rStyle w:val="tl8wme"/>
         </w:rPr>
       </w:pPr>
-      <w:bookmarkStart w:id="7" w:name="_Toc42278808"/>
+      <w:bookmarkStart w:id="7" w:name="_Toc42545562"/>
       <w:r>
         <w:rPr>
           <w:rStyle w:val="tl8wme"/>
@@ -4322,7 +4433,7 @@
       <w:pPr>
         <w:pStyle w:val="Titre2"/>
       </w:pPr>
-      <w:bookmarkStart w:id="8" w:name="_Toc42278809"/>
+      <w:bookmarkStart w:id="8" w:name="_Toc42545563"/>
       <w:r>
         <w:t>Fonctionnement vu par l’utilisateur</w:t>
       </w:r>
@@ -4354,15 +4465,7 @@
         <w:t> » pour débuter l’optimisation</w:t>
       </w:r>
       <w:r>
-        <w:t xml:space="preserve"> et un bouton « </w:t>
-      </w:r>
-      <w:proofErr w:type="spellStart"/>
-      <w:r>
-        <w:t>Choose</w:t>
-      </w:r>
-      <w:proofErr w:type="spellEnd"/>
-      <w:r>
-        <w:t xml:space="preserve"> file »</w:t>
+        <w:t xml:space="preserve"> et un bouton « Choose file »</w:t>
       </w:r>
       <w:r>
         <w:t xml:space="preserve"> </w:t>
@@ -4378,7 +4481,7 @@
       <w:pPr>
         <w:pStyle w:val="Titre2"/>
       </w:pPr>
-      <w:bookmarkStart w:id="9" w:name="_Toc42278810"/>
+      <w:bookmarkStart w:id="9" w:name="_Toc42545564"/>
       <w:r>
         <w:t>Description de l’utilisation et des fonctionnalités</w:t>
       </w:r>
@@ -4386,15 +4489,7 @@
     </w:p>
     <w:p>
       <w:r>
-        <w:t>Quand l’utilisateur appuiera sur le bouton « </w:t>
-      </w:r>
-      <w:proofErr w:type="spellStart"/>
-      <w:r>
-        <w:t>Choose</w:t>
-      </w:r>
-      <w:proofErr w:type="spellEnd"/>
-      <w:r>
-        <w:t xml:space="preserve"> file » une boite de dialogue, permettant de choisir uniquement un fichier .vrp ou .dat, apparait. Après avoir choisie un fichier la fenêtre affichera les nouveaux clients avec des tournées aléatoires.</w:t>
+        <w:t>Quand l’utilisateur appuiera sur le bouton « Choose file » une boite de dialogue, permettant de choisir uniquement un fichier .vrp ou .dat, apparait. Après avoir choisie un fichier la fenêtre affichera les nouveaux clients avec des tournées aléatoires.</w:t>
       </w:r>
     </w:p>
     <w:p>
@@ -4433,7 +4528,7 @@
           <w:rStyle w:val="tl8wme"/>
         </w:rPr>
       </w:pPr>
-      <w:bookmarkStart w:id="10" w:name="_Toc42278811"/>
+      <w:bookmarkStart w:id="10" w:name="_Toc42545565"/>
       <w:r>
         <w:rPr>
           <w:rStyle w:val="tl8wme"/>
@@ -4446,7 +4541,75 @@
       <w:pPr>
         <w:pStyle w:val="Titre2"/>
       </w:pPr>
-      <w:bookmarkStart w:id="11" w:name="_Toc42278812"/>
+      <w:bookmarkStart w:id="11" w:name="_Toc42545566"/>
+      <w:r>
+        <w:rPr>
+          <w:noProof/>
+        </w:rPr>
+        <w:drawing>
+          <wp:anchor distT="0" distB="0" distL="114300" distR="114300" simplePos="0" relativeHeight="251676672" behindDoc="0" locked="0" layoutInCell="1" allowOverlap="1" wp14:anchorId="0A8C3E7F" wp14:editId="5386911A">
+            <wp:simplePos x="0" y="0"/>
+            <wp:positionH relativeFrom="column">
+              <wp:posOffset>-63500</wp:posOffset>
+            </wp:positionH>
+            <wp:positionV relativeFrom="paragraph">
+              <wp:posOffset>299720</wp:posOffset>
+            </wp:positionV>
+            <wp:extent cx="5986145" cy="2536825"/>
+            <wp:effectExtent l="0" t="0" r="0" b="0"/>
+            <wp:wrapThrough wrapText="bothSides">
+              <wp:wrapPolygon edited="0">
+                <wp:start x="0" y="0"/>
+                <wp:lineTo x="0" y="21411"/>
+                <wp:lineTo x="21515" y="21411"/>
+                <wp:lineTo x="21515" y="0"/>
+                <wp:lineTo x="0" y="0"/>
+              </wp:wrapPolygon>
+            </wp:wrapThrough>
+            <wp:docPr id="6" name="Image 6"/>
+            <wp:cNvGraphicFramePr>
+              <a:graphicFrameLocks xmlns:a="http://schemas.openxmlformats.org/drawingml/2006/main" noChangeAspect="1"/>
+            </wp:cNvGraphicFramePr>
+            <a:graphic xmlns:a="http://schemas.openxmlformats.org/drawingml/2006/main">
+              <a:graphicData uri="http://schemas.openxmlformats.org/drawingml/2006/picture">
+                <pic:pic xmlns:pic="http://schemas.openxmlformats.org/drawingml/2006/picture">
+                  <pic:nvPicPr>
+                    <pic:cNvPr id="6" name="TPI_ClassDiagram.png"/>
+                    <pic:cNvPicPr/>
+                  </pic:nvPicPr>
+                  <pic:blipFill>
+                    <a:blip r:embed="rId12">
+                      <a:extLst>
+                        <a:ext uri="{28A0092B-C50C-407E-A947-70E740481C1C}">
+                          <a14:useLocalDpi xmlns:a14="http://schemas.microsoft.com/office/drawing/2010/main" val="0"/>
+                        </a:ext>
+                      </a:extLst>
+                    </a:blip>
+                    <a:stretch>
+                      <a:fillRect/>
+                    </a:stretch>
+                  </pic:blipFill>
+                  <pic:spPr>
+                    <a:xfrm>
+                      <a:off x="0" y="0"/>
+                      <a:ext cx="5986145" cy="2536825"/>
+                    </a:xfrm>
+                    <a:prstGeom prst="rect">
+                      <a:avLst/>
+                    </a:prstGeom>
+                  </pic:spPr>
+                </pic:pic>
+              </a:graphicData>
+            </a:graphic>
+            <wp14:sizeRelH relativeFrom="margin">
+              <wp14:pctWidth>0</wp14:pctWidth>
+            </wp14:sizeRelH>
+            <wp14:sizeRelV relativeFrom="margin">
+              <wp14:pctHeight>0</wp14:pctHeight>
+            </wp14:sizeRelV>
+          </wp:anchor>
+        </w:drawing>
+      </w:r>
       <w:r>
         <w:t>Classes</w:t>
       </w:r>
@@ -4456,7 +4619,7 @@
       <w:pPr>
         <w:pStyle w:val="Titre3"/>
       </w:pPr>
-      <w:bookmarkStart w:id="12" w:name="_Toc42278813"/>
+      <w:bookmarkStart w:id="12" w:name="_Toc42545567"/>
       <w:r>
         <w:t>Node</w:t>
       </w:r>
@@ -4464,22 +4627,103 @@
     </w:p>
     <w:p>
       <w:r>
-        <w:t xml:space="preserve">Les nodes représentes les clients et le dépôt. Chaque node a une position X et </w:t>
+        <w:rPr>
+          <w:noProof/>
+        </w:rPr>
+        <w:drawing>
+          <wp:anchor distT="0" distB="0" distL="114300" distR="114300" simplePos="0" relativeHeight="251677696" behindDoc="0" locked="0" layoutInCell="1" allowOverlap="1" wp14:anchorId="16B324D5" wp14:editId="73C3028F">
+            <wp:simplePos x="0" y="0"/>
+            <wp:positionH relativeFrom="column">
+              <wp:posOffset>4605655</wp:posOffset>
+            </wp:positionH>
+            <wp:positionV relativeFrom="paragraph">
+              <wp:posOffset>396240</wp:posOffset>
+            </wp:positionV>
+            <wp:extent cx="1153160" cy="922655"/>
+            <wp:effectExtent l="0" t="0" r="8890" b="0"/>
+            <wp:wrapThrough wrapText="bothSides">
+              <wp:wrapPolygon edited="0">
+                <wp:start x="1070" y="0"/>
+                <wp:lineTo x="0" y="2230"/>
+                <wp:lineTo x="0" y="19177"/>
+                <wp:lineTo x="1070" y="20961"/>
+                <wp:lineTo x="20339" y="20961"/>
+                <wp:lineTo x="21410" y="19177"/>
+                <wp:lineTo x="21410" y="2230"/>
+                <wp:lineTo x="20339" y="0"/>
+                <wp:lineTo x="1070" y="0"/>
+              </wp:wrapPolygon>
+            </wp:wrapThrough>
+            <wp:docPr id="8" name="Image 8"/>
+            <wp:cNvGraphicFramePr>
+              <a:graphicFrameLocks xmlns:a="http://schemas.openxmlformats.org/drawingml/2006/main" noChangeAspect="1"/>
+            </wp:cNvGraphicFramePr>
+            <a:graphic xmlns:a="http://schemas.openxmlformats.org/drawingml/2006/main">
+              <a:graphicData uri="http://schemas.openxmlformats.org/drawingml/2006/picture">
+                <pic:pic xmlns:pic="http://schemas.openxmlformats.org/drawingml/2006/picture">
+                  <pic:nvPicPr>
+                    <pic:cNvPr id="8" name="Euclidean_distance.png"/>
+                    <pic:cNvPicPr/>
+                  </pic:nvPicPr>
+                  <pic:blipFill>
+                    <a:blip r:embed="rId13" cstate="print">
+                      <a:extLst>
+                        <a:ext uri="{28A0092B-C50C-407E-A947-70E740481C1C}">
+                          <a14:useLocalDpi xmlns:a14="http://schemas.microsoft.com/office/drawing/2010/main" val="0"/>
+                        </a:ext>
+                      </a:extLst>
+                    </a:blip>
+                    <a:stretch>
+                      <a:fillRect/>
+                    </a:stretch>
+                  </pic:blipFill>
+                  <pic:spPr>
+                    <a:xfrm>
+                      <a:off x="0" y="0"/>
+                      <a:ext cx="1153160" cy="922655"/>
+                    </a:xfrm>
+                    <a:prstGeom prst="rect">
+                      <a:avLst/>
+                    </a:prstGeom>
+                  </pic:spPr>
+                </pic:pic>
+              </a:graphicData>
+            </a:graphic>
+            <wp14:sizeRelH relativeFrom="margin">
+              <wp14:pctWidth>0</wp14:pctWidth>
+            </wp14:sizeRelH>
+            <wp14:sizeRelV relativeFrom="margin">
+              <wp14:pctHeight>0</wp14:pctHeight>
+            </wp14:sizeRelV>
+          </wp:anchor>
+        </w:drawing>
+      </w:r>
+      <w:r>
+        <w:t>Les nodes représentes les clients et le dépôt. Chaque node a une position X</w:t>
+      </w:r>
+      <w:r>
+        <w:t>/</w:t>
       </w:r>
       <w:r>
         <w:t>Y</w:t>
       </w:r>
       <w:r>
-        <w:t xml:space="preserve"> et une position pour le dessiné qui vaut 4 fois </w:t>
-      </w:r>
-      <w:r>
-        <w:t>l’originale</w:t>
+        <w:t xml:space="preserve"> et pour le dessin</w:t>
+      </w:r>
+      <w:r>
+        <w:t>er</w:t>
       </w:r>
       <w:r>
         <w:t xml:space="preserve"> </w:t>
       </w:r>
       <w:r>
-        <w:t>pour améliorer la visibilité sur la fenêtre</w:t>
+        <w:t xml:space="preserve">j’ajoute un facteur de </w:t>
+      </w:r>
+      <w:r>
+        <w:t>4</w:t>
+      </w:r>
+      <w:r>
+        <w:t xml:space="preserve"> à X/Y pour obtenir un nombre de pixels</w:t>
       </w:r>
       <w:r>
         <w:t xml:space="preserve">, une </w:t>
@@ -4498,6 +4742,12 @@
       </w:r>
     </w:p>
     <w:p>
+      <w:pPr>
+        <w:rPr>
+          <w:i/>
+          <w:iCs/>
+        </w:rPr>
+      </w:pPr>
       <w:r>
         <w:t xml:space="preserve">Ils ont une méthode permettant de calculer la distance entre </w:t>
       </w:r>
@@ -4505,86 +4755,222 @@
         <w:t>eux</w:t>
       </w:r>
       <w:r>
-        <w:t xml:space="preserve"> et un autre node avec le théorème de Pythagore arrondi</w:t>
+        <w:t xml:space="preserve"> et un autre node</w:t>
+      </w:r>
+      <w:r>
+        <w:t xml:space="preserve">. </w:t>
+      </w:r>
+      <w:r>
+        <w:t xml:space="preserve">Ces calcules sont fait dans un plan euclidien 2D, c’est la manière la plus évidente </w:t>
+      </w:r>
+      <w:r>
+        <w:t>pour</w:t>
+      </w:r>
+      <w:r>
+        <w:t xml:space="preserve"> mesurer une distance entre deux points</w:t>
       </w:r>
       <w:r>
         <w:t>.</w:t>
+      </w:r>
+      <w:r>
+        <w:t xml:space="preserve"> Il n’y a pas de changement de hauteur, donc avoir 2 pixels entre deux points veut dire que leur distance est de 2 pixels.</w:t>
+      </w:r>
+      <w:r>
+        <w:t xml:space="preserve"> Pour calculer ces distances on utilise </w:t>
+      </w:r>
+      <w:r>
+        <w:t>le théorème de Pythagore</w:t>
+      </w:r>
+      <w:r>
+        <w:t xml:space="preserve"> </w:t>
+      </w:r>
+      <w:r>
+        <w:rPr>
+          <w:rFonts w:ascii="Arial" w:hAnsi="Arial" w:cs="Arial"/>
+        </w:rPr>
+        <w:t>√</w:t>
+      </w:r>
+      <w:r>
+        <w:t>((x</w:t>
+      </w:r>
+      <w:r>
+        <w:rPr>
+          <w:vertAlign w:val="subscript"/>
+        </w:rPr>
+        <w:t>2</w:t>
+      </w:r>
+      <w:r>
+        <w:t>-x</w:t>
+      </w:r>
+      <w:r>
+        <w:rPr>
+          <w:vertAlign w:val="subscript"/>
+        </w:rPr>
+        <w:t>1</w:t>
+      </w:r>
+      <w:r>
+        <w:t>)</w:t>
+      </w:r>
+      <w:r>
+        <w:rPr>
+          <w:vertAlign w:val="superscript"/>
+        </w:rPr>
+        <w:t>2</w:t>
+      </w:r>
+      <w:r>
+        <w:t xml:space="preserve"> +(y</w:t>
+      </w:r>
+      <w:r>
+        <w:rPr>
+          <w:vertAlign w:val="subscript"/>
+        </w:rPr>
+        <w:t>2</w:t>
+      </w:r>
+      <w:r>
+        <w:t>-y</w:t>
+      </w:r>
+      <w:r>
+        <w:rPr>
+          <w:vertAlign w:val="subscript"/>
+        </w:rPr>
+        <w:t>1</w:t>
+      </w:r>
+      <w:r>
+        <w:t>)</w:t>
+      </w:r>
+      <w:r>
+        <w:rPr>
+          <w:vertAlign w:val="superscript"/>
+        </w:rPr>
+        <w:t>2</w:t>
+      </w:r>
+      <w:r>
+        <w:t>) puis on arrondi à l’entier le plus proche.</w:t>
+      </w:r>
+      <w:r>
+        <w:t xml:space="preserve"> Voici comment la formule est implémenté dans </w:t>
+      </w:r>
+      <w:r>
+        <w:t>la classe Node</w:t>
+      </w:r>
+      <w:r>
+        <w:t> :</w:t>
+      </w:r>
+    </w:p>
+    <w:bookmarkStart w:id="13" w:name="_MON_1653117873"/>
+    <w:bookmarkEnd w:id="13"/>
+    <w:p>
+      <w:r>
+        <w:object w:dxaOrig="9026" w:dyaOrig="1735" w14:anchorId="7D5B2625">
+          <v:shapetype id="_x0000_t75" coordsize="21600,21600" o:spt="75" o:preferrelative="t" path="m@4@5l@4@11@9@11@9@5xe" filled="f" stroked="f">
+            <v:stroke joinstyle="miter"/>
+            <v:formulas>
+              <v:f eqn="if lineDrawn pixelLineWidth 0"/>
+              <v:f eqn="sum @0 1 0"/>
+              <v:f eqn="sum 0 0 @1"/>
+              <v:f eqn="prod @2 1 2"/>
+              <v:f eqn="prod @3 21600 pixelWidth"/>
+              <v:f eqn="prod @3 21600 pixelHeight"/>
+              <v:f eqn="sum @0 0 1"/>
+              <v:f eqn="prod @6 1 2"/>
+              <v:f eqn="prod @7 21600 pixelWidth"/>
+              <v:f eqn="sum @8 21600 0"/>
+              <v:f eqn="prod @7 21600 pixelHeight"/>
+              <v:f eqn="sum @10 21600 0"/>
+            </v:formulas>
+            <v:path o:extrusionok="f" gradientshapeok="t" o:connecttype="rect"/>
+            <o:lock v:ext="edit" aspectratio="t"/>
+          </v:shapetype>
+          <v:shape id="_x0000_i1025" type="#_x0000_t75" style="width:451.3pt;height:86.75pt" o:ole="">
+            <v:imagedata r:id="rId14" o:title=""/>
+          </v:shape>
+          <o:OLEObject Type="Embed" ProgID="Word.OpenDocumentText.12" ShapeID="_x0000_i1025" DrawAspect="Content" ObjectID="_1653168234" r:id="rId15"/>
+        </w:object>
       </w:r>
     </w:p>
     <w:p>
       <w:pPr>
         <w:pStyle w:val="Titre3"/>
       </w:pPr>
-      <w:bookmarkStart w:id="13" w:name="_Toc42278814"/>
+      <w:bookmarkStart w:id="14" w:name="_Toc42545568"/>
       <w:r>
         <w:t>DepotManager</w:t>
-      </w:r>
-      <w:bookmarkEnd w:id="13"/>
-    </w:p>
-    <w:p>
-      <w:r>
-        <w:t>Le DepotManager est composé d’un tableau de tous les clients et inclue une propriété qui retourne le dépôt</w:t>
-      </w:r>
-      <w:r>
-        <w:t>, ainsi que la lise des camions</w:t>
-      </w:r>
-      <w:r>
-        <w:t>.</w:t>
-      </w:r>
-    </w:p>
-    <w:p>
-      <w:r>
-        <w:t xml:space="preserve">Il y a une méthode pour ajouter et récupérer un client et une </w:t>
-      </w:r>
-      <w:r>
-        <w:t>pour déclarer quelle node est le dépôt.</w:t>
-      </w:r>
-    </w:p>
-    <w:p>
-      <w:pPr>
-        <w:pStyle w:val="Titre3"/>
-      </w:pPr>
-      <w:bookmarkStart w:id="14" w:name="_Toc42278815"/>
-      <w:r>
-        <w:t>Truck</w:t>
       </w:r>
       <w:bookmarkEnd w:id="14"/>
     </w:p>
     <w:p>
       <w:r>
-        <w:t xml:space="preserve">Le Truck contient un </w:t>
-      </w:r>
-      <w:r>
-        <w:t xml:space="preserve">Node </w:t>
-      </w:r>
-      <w:r>
-        <w:t>Head qui représente le départ de la tournée à la même position que le dépôt.</w:t>
-      </w:r>
-      <w:r>
-        <w:t xml:space="preserve"> La propriété Next du Head pointe </w:t>
-      </w:r>
-      <w:r>
-        <w:t>sur le premier client et lui sur le prochain, jusqu</w:t>
-      </w:r>
-      <w:r>
-        <w:t>’à celui qui</w:t>
-      </w:r>
-      <w:r>
-        <w:t xml:space="preserve"> pointe sur le Head</w:t>
+        <w:t>Le DepotManager est composé d’un tableau de tous les clients et inclue une propriété qui retourne le dépôt</w:t>
+      </w:r>
+      <w:r>
+        <w:t>, ainsi que la lis</w:t>
+      </w:r>
+      <w:r>
+        <w:t>t</w:t>
+      </w:r>
+      <w:r>
+        <w:t>e des camions</w:t>
       </w:r>
       <w:r>
         <w:t>.</w:t>
       </w:r>
     </w:p>
     <w:p>
+      <w:r>
+        <w:t xml:space="preserve">Il y a une méthode pour ajouter et récupérer un client et une </w:t>
+      </w:r>
+      <w:r>
+        <w:t>pour déclarer quelle node est le dépôt.</w:t>
+      </w:r>
+      <w:r>
+        <w:t xml:space="preserve"> Il peut créer des tournées aléatoires et trouver l’optimum local.</w:t>
+      </w:r>
+    </w:p>
+    <w:p>
       <w:pPr>
         <w:pStyle w:val="Titre3"/>
       </w:pPr>
-      <w:bookmarkStart w:id="15" w:name="_Toc42278816"/>
+      <w:bookmarkStart w:id="15" w:name="_Toc42545569"/>
+      <w:r>
+        <w:t>Truck</w:t>
+      </w:r>
+      <w:bookmarkEnd w:id="15"/>
+    </w:p>
+    <w:p>
+      <w:r>
+        <w:t xml:space="preserve">Le Truck contient un </w:t>
+      </w:r>
+      <w:r>
+        <w:t xml:space="preserve">Node </w:t>
+      </w:r>
+      <w:r>
+        <w:t>Head qui représente le départ de la tournée à la même position que le dépôt.</w:t>
+      </w:r>
+      <w:r>
+        <w:t xml:space="preserve"> La propriété Next du Head pointe </w:t>
+      </w:r>
+      <w:r>
+        <w:t>sur le premier client et lui sur le prochain, jusqu</w:t>
+      </w:r>
+      <w:r>
+        <w:t>’à celui qui</w:t>
+      </w:r>
+      <w:r>
+        <w:t xml:space="preserve"> pointe sur le Head</w:t>
+      </w:r>
+      <w:r>
+        <w:t>.</w:t>
+      </w:r>
+    </w:p>
+    <w:p>
+      <w:pPr>
+        <w:pStyle w:val="Titre3"/>
+      </w:pPr>
+      <w:bookmarkStart w:id="16" w:name="_Toc42545570"/>
       <w:r>
         <w:t>Movement</w:t>
       </w:r>
-      <w:bookmarkEnd w:id="15"/>
+      <w:bookmarkEnd w:id="16"/>
     </w:p>
     <w:p>
       <w:r>
@@ -4621,75 +5007,74 @@
       <w:pPr>
         <w:pStyle w:val="Titre3"/>
       </w:pPr>
-      <w:bookmarkStart w:id="16" w:name="_Toc42278817"/>
+      <w:bookmarkStart w:id="17" w:name="_Toc42545571"/>
       <w:r>
         <w:t>DataImporter</w:t>
-      </w:r>
-      <w:bookmarkEnd w:id="16"/>
-    </w:p>
-    <w:p>
-      <w:r>
-        <w:t>La classe DataImporter s’occupe de lire un fichier .vrp ou .dat et de créer un DepotManager avec les données du fichier.</w:t>
-      </w:r>
-    </w:p>
-    <w:p>
-      <w:pPr>
-        <w:pStyle w:val="Titre2"/>
-      </w:pPr>
-      <w:bookmarkStart w:id="17" w:name="_Toc42278818"/>
-      <w:r>
-        <w:lastRenderedPageBreak/>
-        <w:t>Format des fichiers</w:t>
       </w:r>
       <w:bookmarkEnd w:id="17"/>
     </w:p>
     <w:p>
       <w:r>
-        <w:t>Dans ce projet il y a deux types de fichier</w:t>
-      </w:r>
-      <w:r>
-        <w:t xml:space="preserve"> (.vrp et .dat)</w:t>
-      </w:r>
-      <w:r>
-        <w:t xml:space="preserve"> à parser chaque un avec son propre</w:t>
-      </w:r>
-      <w:r>
-        <w:t xml:space="preserve"> format. Quand </w:t>
-      </w:r>
-      <w:r>
-        <w:t>la méthode</w:t>
-      </w:r>
-      <w:r>
-        <w:t xml:space="preserve"> reçoit le fichier, </w:t>
-      </w:r>
-      <w:r>
-        <w:t xml:space="preserve">il </w:t>
-      </w:r>
-      <w:r>
-        <w:t xml:space="preserve">regarde </w:t>
-      </w:r>
-      <w:r>
-        <w:t xml:space="preserve">son </w:t>
-      </w:r>
-      <w:r>
-        <w:t>extension</w:t>
-      </w:r>
-      <w:r>
-        <w:t xml:space="preserve"> puis continue a</w:t>
-      </w:r>
-      <w:r>
-        <w:t>vec le parser dont il a besoin.</w:t>
+        <w:t>La classe DataImporter s’occupe de lire un fichier .vrp ou .dat et de créer un DepotManager avec les données du fichier.</w:t>
       </w:r>
     </w:p>
     <w:p>
       <w:pPr>
+        <w:pStyle w:val="Titre2"/>
+      </w:pPr>
+      <w:bookmarkStart w:id="18" w:name="_Toc42545572"/>
+      <w:r>
+        <w:t>Format des fichiers</w:t>
+      </w:r>
+      <w:bookmarkEnd w:id="18"/>
+    </w:p>
+    <w:p>
+      <w:r>
+        <w:t>Dans ce projet il y a deux types de fichier</w:t>
+      </w:r>
+      <w:r>
+        <w:t xml:space="preserve"> (.vrp et .dat)</w:t>
+      </w:r>
+      <w:r>
+        <w:t xml:space="preserve"> à parser chaque un avec son propre</w:t>
+      </w:r>
+      <w:r>
+        <w:t xml:space="preserve"> format. Quand </w:t>
+      </w:r>
+      <w:r>
+        <w:t>la méthode</w:t>
+      </w:r>
+      <w:r>
+        <w:t xml:space="preserve"> reçoit le fichier, </w:t>
+      </w:r>
+      <w:r>
+        <w:t xml:space="preserve">il </w:t>
+      </w:r>
+      <w:r>
+        <w:t xml:space="preserve">regarde </w:t>
+      </w:r>
+      <w:r>
+        <w:t xml:space="preserve">son </w:t>
+      </w:r>
+      <w:r>
+        <w:t>extension</w:t>
+      </w:r>
+      <w:r>
+        <w:t xml:space="preserve"> puis continue a</w:t>
+      </w:r>
+      <w:r>
+        <w:t>vec le parser dont il a besoin.</w:t>
+      </w:r>
+    </w:p>
+    <w:p>
+      <w:pPr>
         <w:pStyle w:val="Titre3"/>
       </w:pPr>
-      <w:bookmarkStart w:id="18" w:name="_Toc42278819"/>
+      <w:bookmarkStart w:id="19" w:name="_Toc42545573"/>
       <w:r>
         <w:t>Fichier .vrp</w:t>
       </w:r>
-      <w:bookmarkEnd w:id="18"/>
+      <w:bookmarkEnd w:id="19"/>
     </w:p>
     <w:p>
       <w:r>
@@ -4855,6 +5240,7 @@
         <w:rPr>
           <w:noProof/>
         </w:rPr>
+        <w:lastRenderedPageBreak/>
         <w:drawing>
           <wp:anchor distT="0" distB="0" distL="114300" distR="114300" simplePos="0" relativeHeight="251675648" behindDoc="1" locked="0" layoutInCell="1" allowOverlap="1" wp14:anchorId="58F4BD2B" wp14:editId="3E7EC117">
             <wp:simplePos x="0" y="0"/>
@@ -4887,7 +5273,7 @@
                     <pic:cNvPicPr/>
                   </pic:nvPicPr>
                   <pic:blipFill>
-                    <a:blip r:embed="rId12" cstate="print">
+                    <a:blip r:embed="rId16" cstate="print">
                       <a:extLst>
                         <a:ext uri="{28A0092B-C50C-407E-A947-70E740481C1C}">
                           <a14:useLocalDpi xmlns:a14="http://schemas.microsoft.com/office/drawing/2010/main" val="0"/>
@@ -5099,7 +5485,7 @@
                     <pic:cNvPicPr/>
                   </pic:nvPicPr>
                   <pic:blipFill>
-                    <a:blip r:embed="rId13" cstate="print">
+                    <a:blip r:embed="rId17" cstate="print">
                       <a:extLst>
                         <a:ext uri="{28A0092B-C50C-407E-A947-70E740481C1C}">
                           <a14:useLocalDpi xmlns:a14="http://schemas.microsoft.com/office/drawing/2010/main" val="0"/>
@@ -5353,14 +5739,14 @@
           <w:rStyle w:val="tl8wme"/>
         </w:rPr>
       </w:pPr>
-      <w:bookmarkStart w:id="19" w:name="_Toc42278820"/>
+      <w:bookmarkStart w:id="20" w:name="_Toc42545574"/>
       <w:r>
         <w:rPr>
           <w:rStyle w:val="tl8wme"/>
         </w:rPr>
         <w:t>Fichier .dat</w:t>
       </w:r>
-      <w:bookmarkEnd w:id="19"/>
+      <w:bookmarkEnd w:id="20"/>
     </w:p>
     <w:p>
       <w:r>
@@ -5415,7 +5801,7 @@
                     <pic:cNvPicPr/>
                   </pic:nvPicPr>
                   <pic:blipFill>
-                    <a:blip r:embed="rId14">
+                    <a:blip r:embed="rId18">
                       <a:extLst>
                         <a:ext uri="{28A0092B-C50C-407E-A947-70E740481C1C}">
                           <a14:useLocalDpi xmlns:a14="http://schemas.microsoft.com/office/drawing/2010/main" val="0"/>
@@ -5465,12 +5851,11 @@
       <w:pPr>
         <w:pStyle w:val="Titre2"/>
       </w:pPr>
-      <w:bookmarkStart w:id="20" w:name="_Toc42278821"/>
-      <w:r>
-        <w:lastRenderedPageBreak/>
+      <w:bookmarkStart w:id="21" w:name="_Toc42545575"/>
+      <w:r>
         <w:t>Déroulement du programme</w:t>
       </w:r>
-      <w:bookmarkEnd w:id="20"/>
+      <w:bookmarkEnd w:id="21"/>
     </w:p>
     <w:p>
       <w:r>
@@ -5491,15 +5876,7 @@
     </w:p>
     <w:p>
       <w:r>
-        <w:t>Si l’utilisateur souhaite utiliser un autre fichier .vrp ou .dat, il peut appuyer sur le bouton « </w:t>
-      </w:r>
-      <w:proofErr w:type="spellStart"/>
-      <w:r>
-        <w:t>Choose</w:t>
-      </w:r>
-      <w:proofErr w:type="spellEnd"/>
-      <w:r>
-        <w:t xml:space="preserve"> file »</w:t>
+        <w:t>Si l’utilisateur souhaite utiliser un autre fichier .vrp ou .dat, il peut appuyer sur le bouton « Choose file »</w:t>
       </w:r>
       <w:r>
         <w:t xml:space="preserve">. Quand il a choisi un fichier l’affichage se rafraichira pour montrer </w:t>
@@ -5561,7 +5938,11 @@
         <w:t xml:space="preserve"> n’y pas de mouvement négatif </w:t>
       </w:r>
       <w:r>
-        <w:t xml:space="preserve">le programme recommence mais avec deux nodes à la fois. La même chose est faite pour passer à un. Et quand il n’y a plus de changement avec un </w:t>
+        <w:t xml:space="preserve">le programme recommence mais avec deux nodes à la fois. </w:t>
+      </w:r>
+      <w:r>
+        <w:lastRenderedPageBreak/>
+        <w:t xml:space="preserve">La même chose est faite pour passer à un. Et quand il n’y a plus de changement avec un </w:t>
       </w:r>
       <w:r>
         <w:t xml:space="preserve">node </w:t>
@@ -5572,6 +5953,74 @@
     </w:p>
     <w:p>
       <w:r>
+        <w:rPr>
+          <w:noProof/>
+        </w:rPr>
+        <w:drawing>
+          <wp:anchor distT="0" distB="0" distL="114300" distR="114300" simplePos="0" relativeHeight="251678720" behindDoc="0" locked="0" layoutInCell="1" allowOverlap="1" wp14:anchorId="45288A34" wp14:editId="52274C87">
+            <wp:simplePos x="0" y="0"/>
+            <wp:positionH relativeFrom="column">
+              <wp:posOffset>3629025</wp:posOffset>
+            </wp:positionH>
+            <wp:positionV relativeFrom="paragraph">
+              <wp:posOffset>379095</wp:posOffset>
+            </wp:positionV>
+            <wp:extent cx="1993265" cy="1342390"/>
+            <wp:effectExtent l="0" t="0" r="6985" b="0"/>
+            <wp:wrapThrough wrapText="bothSides">
+              <wp:wrapPolygon edited="0">
+                <wp:start x="0" y="0"/>
+                <wp:lineTo x="0" y="21150"/>
+                <wp:lineTo x="21469" y="21150"/>
+                <wp:lineTo x="21469" y="0"/>
+                <wp:lineTo x="0" y="0"/>
+              </wp:wrapPolygon>
+            </wp:wrapThrough>
+            <wp:docPr id="10" name="Image 10" descr="Une image contenant objet, horloge&#10;&#10;Description générée automatiquement"/>
+            <wp:cNvGraphicFramePr>
+              <a:graphicFrameLocks xmlns:a="http://schemas.openxmlformats.org/drawingml/2006/main" noChangeAspect="1"/>
+            </wp:cNvGraphicFramePr>
+            <a:graphic xmlns:a="http://schemas.openxmlformats.org/drawingml/2006/main">
+              <a:graphicData uri="http://schemas.openxmlformats.org/drawingml/2006/picture">
+                <pic:pic xmlns:pic="http://schemas.openxmlformats.org/drawingml/2006/picture">
+                  <pic:nvPicPr>
+                    <pic:cNvPr id="10" name="3nodes.1.png"/>
+                    <pic:cNvPicPr/>
+                  </pic:nvPicPr>
+                  <pic:blipFill>
+                    <a:blip r:embed="rId19" cstate="print">
+                      <a:extLst>
+                        <a:ext uri="{28A0092B-C50C-407E-A947-70E740481C1C}">
+                          <a14:useLocalDpi xmlns:a14="http://schemas.microsoft.com/office/drawing/2010/main" val="0"/>
+                        </a:ext>
+                      </a:extLst>
+                    </a:blip>
+                    <a:stretch>
+                      <a:fillRect/>
+                    </a:stretch>
+                  </pic:blipFill>
+                  <pic:spPr>
+                    <a:xfrm>
+                      <a:off x="0" y="0"/>
+                      <a:ext cx="1993265" cy="1342390"/>
+                    </a:xfrm>
+                    <a:prstGeom prst="rect">
+                      <a:avLst/>
+                    </a:prstGeom>
+                  </pic:spPr>
+                </pic:pic>
+              </a:graphicData>
+            </a:graphic>
+            <wp14:sizeRelH relativeFrom="margin">
+              <wp14:pctWidth>0</wp14:pctWidth>
+            </wp14:sizeRelH>
+            <wp14:sizeRelV relativeFrom="margin">
+              <wp14:pctHeight>0</wp14:pctHeight>
+            </wp14:sizeRelV>
+          </wp:anchor>
+        </w:drawing>
+      </w:r>
+      <w:r>
         <w:t>À la fin du programme</w:t>
       </w:r>
       <w:r>
@@ -5601,8 +6050,764 @@
       <w:r>
         <w:t>.</w:t>
       </w:r>
+    </w:p>
+    <w:p>
+      <w:pPr>
+        <w:pStyle w:val="Titre2"/>
+      </w:pPr>
+      <w:bookmarkStart w:id="22" w:name="_Toc42545576"/>
+      <w:r>
+        <w:t>Déroulement de l’algorithme</w:t>
+      </w:r>
+      <w:bookmarkEnd w:id="22"/>
+    </w:p>
+    <w:p>
+      <w:r>
+        <w:t xml:space="preserve">Dans l’exemple si dessous, il y a deux tournées de camion un avec </w:t>
+      </w:r>
+      <w:r>
+        <w:t>cinq</w:t>
+      </w:r>
+      <w:r>
+        <w:t xml:space="preserve"> nodes et l’autre avec </w:t>
+      </w:r>
+      <w:r>
+        <w:t>deux</w:t>
+      </w:r>
+      <w:r>
+        <w:t>, le dépôt n’est pas visible.</w:t>
+      </w:r>
+    </w:p>
+    <w:p>
+      <w:r>
+        <w:rPr>
+          <w:noProof/>
+        </w:rPr>
+        <w:drawing>
+          <wp:anchor distT="0" distB="0" distL="114300" distR="114300" simplePos="0" relativeHeight="251682816" behindDoc="0" locked="0" layoutInCell="1" allowOverlap="1" wp14:anchorId="0FA00BAE" wp14:editId="4C89062C">
+            <wp:simplePos x="0" y="0"/>
+            <wp:positionH relativeFrom="column">
+              <wp:posOffset>3629025</wp:posOffset>
+            </wp:positionH>
+            <wp:positionV relativeFrom="paragraph">
+              <wp:posOffset>569247</wp:posOffset>
+            </wp:positionV>
+            <wp:extent cx="1993265" cy="1341755"/>
+            <wp:effectExtent l="0" t="0" r="6985" b="0"/>
+            <wp:wrapThrough wrapText="bothSides">
+              <wp:wrapPolygon edited="0">
+                <wp:start x="0" y="0"/>
+                <wp:lineTo x="0" y="21160"/>
+                <wp:lineTo x="21469" y="21160"/>
+                <wp:lineTo x="21469" y="0"/>
+                <wp:lineTo x="0" y="0"/>
+              </wp:wrapPolygon>
+            </wp:wrapThrough>
+            <wp:docPr id="13" name="Image 13"/>
+            <wp:cNvGraphicFramePr>
+              <a:graphicFrameLocks xmlns:a="http://schemas.openxmlformats.org/drawingml/2006/main" noChangeAspect="1"/>
+            </wp:cNvGraphicFramePr>
+            <a:graphic xmlns:a="http://schemas.openxmlformats.org/drawingml/2006/main">
+              <a:graphicData uri="http://schemas.openxmlformats.org/drawingml/2006/picture">
+                <pic:pic xmlns:pic="http://schemas.openxmlformats.org/drawingml/2006/picture">
+                  <pic:nvPicPr>
+                    <pic:cNvPr id="10" name="3nodes.1.png"/>
+                    <pic:cNvPicPr/>
+                  </pic:nvPicPr>
+                  <pic:blipFill>
+                    <a:blip r:embed="rId20" cstate="print">
+                      <a:extLst>
+                        <a:ext uri="{28A0092B-C50C-407E-A947-70E740481C1C}">
+                          <a14:useLocalDpi xmlns:a14="http://schemas.microsoft.com/office/drawing/2010/main" val="0"/>
+                        </a:ext>
+                      </a:extLst>
+                    </a:blip>
+                    <a:stretch>
+                      <a:fillRect/>
+                    </a:stretch>
+                  </pic:blipFill>
+                  <pic:spPr>
+                    <a:xfrm>
+                      <a:off x="0" y="0"/>
+                      <a:ext cx="1993265" cy="1341755"/>
+                    </a:xfrm>
+                    <a:prstGeom prst="rect">
+                      <a:avLst/>
+                    </a:prstGeom>
+                  </pic:spPr>
+                </pic:pic>
+              </a:graphicData>
+            </a:graphic>
+            <wp14:sizeRelH relativeFrom="margin">
+              <wp14:pctWidth>0</wp14:pctWidth>
+            </wp14:sizeRelH>
+            <wp14:sizeRelV relativeFrom="margin">
+              <wp14:pctHeight>0</wp14:pctHeight>
+            </wp14:sizeRelV>
+          </wp:anchor>
+        </w:drawing>
+      </w:r>
+      <w:r>
+        <w:rPr>
+          <w:noProof/>
+        </w:rPr>
+        <mc:AlternateContent>
+          <mc:Choice Requires="wps">
+            <w:drawing>
+              <wp:anchor distT="0" distB="0" distL="114300" distR="114300" simplePos="0" relativeHeight="251680768" behindDoc="0" locked="0" layoutInCell="1" allowOverlap="1" wp14:anchorId="5AF8214B" wp14:editId="190FC9F8">
+                <wp:simplePos x="0" y="0"/>
+                <wp:positionH relativeFrom="column">
+                  <wp:posOffset>3629025</wp:posOffset>
+                </wp:positionH>
+                <wp:positionV relativeFrom="paragraph">
+                  <wp:posOffset>405130</wp:posOffset>
+                </wp:positionV>
+                <wp:extent cx="1993265" cy="163830"/>
+                <wp:effectExtent l="0" t="0" r="6985" b="7620"/>
+                <wp:wrapThrough wrapText="bothSides">
+                  <wp:wrapPolygon edited="0">
+                    <wp:start x="0" y="0"/>
+                    <wp:lineTo x="0" y="20093"/>
+                    <wp:lineTo x="21469" y="20093"/>
+                    <wp:lineTo x="21469" y="0"/>
+                    <wp:lineTo x="0" y="0"/>
+                  </wp:wrapPolygon>
+                </wp:wrapThrough>
+                <wp:docPr id="12" name="Zone de texte 12"/>
+                <wp:cNvGraphicFramePr/>
+                <a:graphic xmlns:a="http://schemas.openxmlformats.org/drawingml/2006/main">
+                  <a:graphicData uri="http://schemas.microsoft.com/office/word/2010/wordprocessingShape">
+                    <wps:wsp>
+                      <wps:cNvSpPr txBox="1"/>
+                      <wps:spPr>
+                        <a:xfrm>
+                          <a:off x="0" y="0"/>
+                          <a:ext cx="1993265" cy="163830"/>
+                        </a:xfrm>
+                        <a:prstGeom prst="rect">
+                          <a:avLst/>
+                        </a:prstGeom>
+                        <a:solidFill>
+                          <a:prstClr val="white"/>
+                        </a:solidFill>
+                        <a:ln>
+                          <a:noFill/>
+                        </a:ln>
+                      </wps:spPr>
+                      <wps:txbx>
+                        <w:txbxContent>
+                          <w:p>
+                            <w:pPr>
+                              <w:pStyle w:val="Lgende"/>
+                              <w:rPr>
+                                <w:noProof/>
+                              </w:rPr>
+                            </w:pPr>
+                            <w:r>
+                              <w:t xml:space="preserve">Ex. Algo </w:t>
+                            </w:r>
+                            <w:fldSimple w:instr=" SEQ Ex._Algo \* ARABIC ">
+                              <w:r>
+                                <w:rPr>
+                                  <w:noProof/>
+                                </w:rPr>
+                                <w:t>1</w:t>
+                              </w:r>
+                            </w:fldSimple>
+                            <w:r>
+                              <w:t xml:space="preserve"> Sélection des 3 nodes</w:t>
+                            </w:r>
+                          </w:p>
+                        </w:txbxContent>
+                      </wps:txbx>
+                      <wps:bodyPr rot="0" spcFirstLastPara="0" vertOverflow="overflow" horzOverflow="overflow" vert="horz" wrap="square" lIns="0" tIns="0" rIns="0" bIns="0" numCol="1" spcCol="0" rtlCol="0" fromWordArt="0" anchor="t" anchorCtr="0" forceAA="0" compatLnSpc="1">
+                        <a:prstTxWarp prst="textNoShape">
+                          <a:avLst/>
+                        </a:prstTxWarp>
+                        <a:noAutofit/>
+                      </wps:bodyPr>
+                    </wps:wsp>
+                  </a:graphicData>
+                </a:graphic>
+                <wp14:sizeRelV relativeFrom="margin">
+                  <wp14:pctHeight>0</wp14:pctHeight>
+                </wp14:sizeRelV>
+              </wp:anchor>
+            </w:drawing>
+          </mc:Choice>
+          <mc:Fallback>
+            <w:pict>
+              <v:shape w14:anchorId="5AF8214B" id="Zone de texte 12" o:spid="_x0000_s1035" type="#_x0000_t202" style="position:absolute;left:0;text-align:left;margin-left:285.75pt;margin-top:31.9pt;width:156.95pt;height:12.9pt;z-index:251680768;visibility:visible;mso-wrap-style:square;mso-height-percent:0;mso-wrap-distance-left:9pt;mso-wrap-distance-top:0;mso-wrap-distance-right:9pt;mso-wrap-distance-bottom:0;mso-position-horizontal:absolute;mso-position-horizontal-relative:text;mso-position-vertical:absolute;mso-position-vertical-relative:text;mso-height-percent:0;mso-height-relative:margin;v-text-anchor:top" o:gfxdata="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" stroked="f">
+                <v:textbox inset="0,0,0,0">
+                  <w:txbxContent>
+                    <w:p>
+                      <w:pPr>
+                        <w:pStyle w:val="Lgende"/>
+                        <w:rPr>
+                          <w:noProof/>
+                        </w:rPr>
+                      </w:pPr>
+                      <w:r>
+                        <w:t xml:space="preserve">Ex. Algo </w:t>
+                      </w:r>
+                      <w:fldSimple w:instr=" SEQ Ex._Algo \* ARABIC ">
+                        <w:r>
+                          <w:rPr>
+                            <w:noProof/>
+                          </w:rPr>
+                          <w:t>1</w:t>
+                        </w:r>
+                      </w:fldSimple>
+                      <w:r>
+                        <w:t xml:space="preserve"> Sélection des 3 nodes</w:t>
+                      </w:r>
+                    </w:p>
+                  </w:txbxContent>
+                </v:textbox>
+                <w10:wrap type="through"/>
+              </v:shape>
+            </w:pict>
+          </mc:Fallback>
+        </mc:AlternateContent>
+      </w:r>
+      <w:r>
+        <w:t xml:space="preserve">Quand l’algorithme débute, il prend </w:t>
+      </w:r>
+      <w:r>
+        <w:t>un</w:t>
+      </w:r>
+      <w:r>
+        <w:t xml:space="preserve"> node</w:t>
+      </w:r>
+      <w:r>
+        <w:t xml:space="preserve"> avec ses deux suivants</w:t>
+      </w:r>
+      <w:r>
+        <w:t>. Dans l’image si contre il prend</w:t>
+      </w:r>
+      <w:r>
+        <w:t xml:space="preserve"> le</w:t>
+      </w:r>
+      <w:r>
+        <w:t>s trois nodes rouges</w:t>
+      </w:r>
+      <w:r>
+        <w:t>.</w:t>
+      </w:r>
+      <w:r>
+        <w:t xml:space="preserve"> Il sauvegarde le coût de la tournée où ces nodes rouges sont placés</w:t>
+      </w:r>
+      <w:r>
+        <w:t>.</w:t>
+      </w:r>
+    </w:p>
+    <w:p>
+      <w:r>
+        <w:t xml:space="preserve">Ensuite il les enlève de </w:t>
+      </w:r>
+      <w:r>
+        <w:t>leur tournée actuelle</w:t>
+      </w:r>
+      <w:r>
+        <w:t xml:space="preserve"> et sauvegarde le nouveau coût de cette tournée</w:t>
+      </w:r>
+      <w:r>
+        <w:t>.</w:t>
+      </w:r>
+      <w:r>
+        <w:t xml:space="preserve"> On se retrouve avec deux tournées qui ont chacun deux nodes</w:t>
+      </w:r>
+      <w:r>
+        <w:t xml:space="preserve">, et trois nodes </w:t>
+      </w:r>
+      <w:r>
+        <w:t>qui n</w:t>
+      </w:r>
+      <w:r>
+        <w:t>’</w:t>
+      </w:r>
+      <w:r>
+        <w:t xml:space="preserve">ont plus </w:t>
+      </w:r>
+      <w:r>
+        <w:t xml:space="preserve">de </w:t>
+      </w:r>
+      <w:r>
+        <w:t>tournée</w:t>
+      </w:r>
+      <w:r>
+        <w:t>.</w:t>
+      </w:r>
+    </w:p>
+    <w:p>
+      <w:r>
+        <w:rPr>
+          <w:noProof/>
+        </w:rPr>
+        <mc:AlternateContent>
+          <mc:Choice Requires="wps">
+            <w:drawing>
+              <wp:anchor distT="0" distB="0" distL="114300" distR="114300" simplePos="0" relativeHeight="251688960" behindDoc="0" locked="0" layoutInCell="1" allowOverlap="1" wp14:anchorId="1F29FCEC" wp14:editId="281846EE">
+                <wp:simplePos x="0" y="0"/>
+                <wp:positionH relativeFrom="column">
+                  <wp:posOffset>3629025</wp:posOffset>
+                </wp:positionH>
+                <wp:positionV relativeFrom="paragraph">
+                  <wp:posOffset>281305</wp:posOffset>
+                </wp:positionV>
+                <wp:extent cx="1991995" cy="163830"/>
+                <wp:effectExtent l="0" t="0" r="8255" b="7620"/>
+                <wp:wrapThrough wrapText="bothSides">
+                  <wp:wrapPolygon edited="0">
+                    <wp:start x="0" y="0"/>
+                    <wp:lineTo x="0" y="20093"/>
+                    <wp:lineTo x="21483" y="20093"/>
+                    <wp:lineTo x="21483" y="0"/>
+                    <wp:lineTo x="0" y="0"/>
+                  </wp:wrapPolygon>
+                </wp:wrapThrough>
+                <wp:docPr id="16" name="Zone de texte 16"/>
+                <wp:cNvGraphicFramePr/>
+                <a:graphic xmlns:a="http://schemas.openxmlformats.org/drawingml/2006/main">
+                  <a:graphicData uri="http://schemas.microsoft.com/office/word/2010/wordprocessingShape">
+                    <wps:wsp>
+                      <wps:cNvSpPr txBox="1"/>
+                      <wps:spPr>
+                        <a:xfrm>
+                          <a:off x="0" y="0"/>
+                          <a:ext cx="1991995" cy="163830"/>
+                        </a:xfrm>
+                        <a:prstGeom prst="rect">
+                          <a:avLst/>
+                        </a:prstGeom>
+                        <a:solidFill>
+                          <a:prstClr val="white"/>
+                        </a:solidFill>
+                        <a:ln>
+                          <a:noFill/>
+                        </a:ln>
+                      </wps:spPr>
+                      <wps:txbx>
+                        <w:txbxContent>
+                          <w:p>
+                            <w:pPr>
+                              <w:pStyle w:val="Lgende"/>
+                              <w:rPr>
+                                <w:noProof/>
+                              </w:rPr>
+                            </w:pPr>
+                            <w:r>
+                              <w:t xml:space="preserve">Ex. Algo </w:t>
+                            </w:r>
+                            <w:fldSimple w:instr=" SEQ Ex._Algo \* ARABIC ">
+                              <w:r>
+                                <w:rPr>
+                                  <w:noProof/>
+                                </w:rPr>
+                                <w:t>2</w:t>
+                              </w:r>
+                            </w:fldSimple>
+                            <w:r>
+                              <w:t xml:space="preserve"> </w:t>
+                            </w:r>
+                            <w:r>
+                              <w:rPr>
+                                <w:noProof/>
+                              </w:rPr>
+                              <w:t>Rétirrement des 3 nodes</w:t>
+                            </w:r>
+                          </w:p>
+                        </w:txbxContent>
+                      </wps:txbx>
+                      <wps:bodyPr rot="0" spcFirstLastPara="0" vertOverflow="overflow" horzOverflow="overflow" vert="horz" wrap="square" lIns="0" tIns="0" rIns="0" bIns="0" numCol="1" spcCol="0" rtlCol="0" fromWordArt="0" anchor="t" anchorCtr="0" forceAA="0" compatLnSpc="1">
+                        <a:prstTxWarp prst="textNoShape">
+                          <a:avLst/>
+                        </a:prstTxWarp>
+                        <a:noAutofit/>
+                      </wps:bodyPr>
+                    </wps:wsp>
+                  </a:graphicData>
+                </a:graphic>
+                <wp14:sizeRelV relativeFrom="margin">
+                  <wp14:pctHeight>0</wp14:pctHeight>
+                </wp14:sizeRelV>
+              </wp:anchor>
+            </w:drawing>
+          </mc:Choice>
+          <mc:Fallback>
+            <w:pict>
+              <v:shape w14:anchorId="1F29FCEC" id="Zone de texte 16" o:spid="_x0000_s1036" type="#_x0000_t202" style="position:absolute;left:0;text-align:left;margin-left:285.75pt;margin-top:22.15pt;width:156.85pt;height:12.9pt;z-index:251688960;visibility:visible;mso-wrap-style:square;mso-height-percent:0;mso-wrap-distance-left:9pt;mso-wrap-distance-top:0;mso-wrap-distance-right:9pt;mso-wrap-distance-bottom:0;mso-position-horizontal:absolute;mso-position-horizontal-relative:text;mso-position-vertical:absolute;mso-position-vertical-relative:text;mso-height-percent:0;mso-height-relative:margin;v-text-anchor:top" o:gfxdata="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" stroked="f">
+                <v:textbox inset="0,0,0,0">
+                  <w:txbxContent>
+                    <w:p>
+                      <w:pPr>
+                        <w:pStyle w:val="Lgende"/>
+                        <w:rPr>
+                          <w:noProof/>
+                        </w:rPr>
+                      </w:pPr>
+                      <w:r>
+                        <w:t xml:space="preserve">Ex. Algo </w:t>
+                      </w:r>
+                      <w:fldSimple w:instr=" SEQ Ex._Algo \* ARABIC ">
+                        <w:r>
+                          <w:rPr>
+                            <w:noProof/>
+                          </w:rPr>
+                          <w:t>2</w:t>
+                        </w:r>
+                      </w:fldSimple>
+                      <w:r>
+                        <w:t xml:space="preserve"> </w:t>
+                      </w:r>
+                      <w:r>
+                        <w:rPr>
+                          <w:noProof/>
+                        </w:rPr>
+                        <w:t>Rétirrement des 3 nodes</w:t>
+                      </w:r>
+                    </w:p>
+                  </w:txbxContent>
+                </v:textbox>
+                <w10:wrap type="through"/>
+              </v:shape>
+            </w:pict>
+          </mc:Fallback>
+        </mc:AlternateContent>
+      </w:r>
+      <w:r>
+        <w:rPr>
+          <w:noProof/>
+        </w:rPr>
+        <w:drawing>
+          <wp:anchor distT="0" distB="0" distL="114300" distR="114300" simplePos="0" relativeHeight="251686912" behindDoc="0" locked="0" layoutInCell="1" allowOverlap="1" wp14:anchorId="74563B67" wp14:editId="0B950504">
+            <wp:simplePos x="0" y="0"/>
+            <wp:positionH relativeFrom="column">
+              <wp:posOffset>3628390</wp:posOffset>
+            </wp:positionH>
+            <wp:positionV relativeFrom="paragraph">
+              <wp:posOffset>445135</wp:posOffset>
+            </wp:positionV>
+            <wp:extent cx="1991995" cy="1341755"/>
+            <wp:effectExtent l="0" t="0" r="8255" b="0"/>
+            <wp:wrapThrough wrapText="bothSides">
+              <wp:wrapPolygon edited="0">
+                <wp:start x="0" y="0"/>
+                <wp:lineTo x="0" y="21160"/>
+                <wp:lineTo x="21483" y="21160"/>
+                <wp:lineTo x="21483" y="0"/>
+                <wp:lineTo x="0" y="0"/>
+              </wp:wrapPolygon>
+            </wp:wrapThrough>
+            <wp:docPr id="15" name="Image 15"/>
+            <wp:cNvGraphicFramePr>
+              <a:graphicFrameLocks xmlns:a="http://schemas.openxmlformats.org/drawingml/2006/main" noChangeAspect="1"/>
+            </wp:cNvGraphicFramePr>
+            <a:graphic xmlns:a="http://schemas.openxmlformats.org/drawingml/2006/main">
+              <a:graphicData uri="http://schemas.openxmlformats.org/drawingml/2006/picture">
+                <pic:pic xmlns:pic="http://schemas.openxmlformats.org/drawingml/2006/picture">
+                  <pic:nvPicPr>
+                    <pic:cNvPr id="10" name="3nodes.1.png"/>
+                    <pic:cNvPicPr/>
+                  </pic:nvPicPr>
+                  <pic:blipFill>
+                    <a:blip r:embed="rId21" cstate="print">
+                      <a:extLst>
+                        <a:ext uri="{28A0092B-C50C-407E-A947-70E740481C1C}">
+                          <a14:useLocalDpi xmlns:a14="http://schemas.microsoft.com/office/drawing/2010/main" val="0"/>
+                        </a:ext>
+                      </a:extLst>
+                    </a:blip>
+                    <a:stretch>
+                      <a:fillRect/>
+                    </a:stretch>
+                  </pic:blipFill>
+                  <pic:spPr>
+                    <a:xfrm>
+                      <a:off x="0" y="0"/>
+                      <a:ext cx="1991995" cy="1341755"/>
+                    </a:xfrm>
+                    <a:prstGeom prst="rect">
+                      <a:avLst/>
+                    </a:prstGeom>
+                  </pic:spPr>
+                </pic:pic>
+              </a:graphicData>
+            </a:graphic>
+            <wp14:sizeRelH relativeFrom="margin">
+              <wp14:pctWidth>0</wp14:pctWidth>
+            </wp14:sizeRelH>
+            <wp14:sizeRelV relativeFrom="margin">
+              <wp14:pctHeight>0</wp14:pctHeight>
+            </wp14:sizeRelV>
+          </wp:anchor>
+        </w:drawing>
+      </w:r>
+      <w:r>
+        <w:t>La prochaine étape</w:t>
+      </w:r>
+      <w:r>
+        <w:t xml:space="preserve"> est </w:t>
+      </w:r>
+      <w:r>
+        <w:t>de placer ces trois nodes dans toutes les positions de chaque tournée même leur chemin original.</w:t>
+      </w:r>
+      <w:r>
+        <w:t xml:space="preserve"> Pour cet exemple on va les insérer dans l’autre tournée.</w:t>
+      </w:r>
       <w:r>
         <w:t xml:space="preserve"> </w:t>
+      </w:r>
+      <w:r>
+        <w:t>Avant l’insertion</w:t>
+      </w:r>
+      <w:r>
+        <w:t xml:space="preserve"> la vérification</w:t>
+      </w:r>
+      <w:r>
+        <w:t>,</w:t>
+      </w:r>
+      <w:r>
+        <w:t xml:space="preserve"> que la capacité du camion de la tournée n’est pas dépassée</w:t>
+      </w:r>
+      <w:r>
+        <w:t xml:space="preserve"> à l’ajout des nouveaux nodes</w:t>
+      </w:r>
+      <w:r>
+        <w:t>, est effectuée.</w:t>
+      </w:r>
+      <w:r>
+        <w:t xml:space="preserve"> Si la capacité </w:t>
+      </w:r>
+      <w:r>
+        <w:t>n’est pas dépassée</w:t>
+      </w:r>
+      <w:r>
+        <w:t>,</w:t>
+      </w:r>
+      <w:r>
+        <w:t xml:space="preserve"> le coût de la tournée</w:t>
+      </w:r>
+      <w:r>
+        <w:t xml:space="preserve"> est sauvegardé</w:t>
+      </w:r>
+      <w:r>
+        <w:t>.</w:t>
+      </w:r>
+    </w:p>
+    <w:p>
+      <w:r>
+        <w:rPr>
+          <w:noProof/>
+        </w:rPr>
+        <mc:AlternateContent>
+          <mc:Choice Requires="wps">
+            <w:drawing>
+              <wp:anchor distT="0" distB="0" distL="114300" distR="114300" simplePos="0" relativeHeight="251684864" behindDoc="0" locked="0" layoutInCell="1" allowOverlap="1" wp14:anchorId="773C3C40" wp14:editId="65C7213D">
+                <wp:simplePos x="0" y="0"/>
+                <wp:positionH relativeFrom="column">
+                  <wp:posOffset>3629025</wp:posOffset>
+                </wp:positionH>
+                <wp:positionV relativeFrom="paragraph">
+                  <wp:posOffset>431212</wp:posOffset>
+                </wp:positionV>
+                <wp:extent cx="1993265" cy="301625"/>
+                <wp:effectExtent l="0" t="0" r="6985" b="3175"/>
+                <wp:wrapThrough wrapText="bothSides">
+                  <wp:wrapPolygon edited="0">
+                    <wp:start x="0" y="0"/>
+                    <wp:lineTo x="0" y="20463"/>
+                    <wp:lineTo x="21469" y="20463"/>
+                    <wp:lineTo x="21469" y="0"/>
+                    <wp:lineTo x="0" y="0"/>
+                  </wp:wrapPolygon>
+                </wp:wrapThrough>
+                <wp:docPr id="14" name="Zone de texte 14"/>
+                <wp:cNvGraphicFramePr/>
+                <a:graphic xmlns:a="http://schemas.openxmlformats.org/drawingml/2006/main">
+                  <a:graphicData uri="http://schemas.microsoft.com/office/word/2010/wordprocessingShape">
+                    <wps:wsp>
+                      <wps:cNvSpPr txBox="1"/>
+                      <wps:spPr>
+                        <a:xfrm>
+                          <a:off x="0" y="0"/>
+                          <a:ext cx="1993265" cy="301625"/>
+                        </a:xfrm>
+                        <a:prstGeom prst="rect">
+                          <a:avLst/>
+                        </a:prstGeom>
+                        <a:solidFill>
+                          <a:prstClr val="white"/>
+                        </a:solidFill>
+                        <a:ln>
+                          <a:noFill/>
+                        </a:ln>
+                      </wps:spPr>
+                      <wps:txbx>
+                        <w:txbxContent>
+                          <w:p>
+                            <w:pPr>
+                              <w:pStyle w:val="Lgende"/>
+                              <w:jc w:val="left"/>
+                              <w:rPr>
+                                <w:noProof/>
+                              </w:rPr>
+                            </w:pPr>
+                            <w:r>
+                              <w:t xml:space="preserve">Ex. Algo </w:t>
+                            </w:r>
+                            <w:fldSimple w:instr=" SEQ Ex._Algo \* ARABIC ">
+                              <w:r>
+                                <w:rPr>
+                                  <w:noProof/>
+                                </w:rPr>
+                                <w:t>3</w:t>
+                              </w:r>
+                            </w:fldSimple>
+                            <w:r>
+                              <w:t xml:space="preserve"> Insertion des 3 nodes dans une nouvelle tournée</w:t>
+                            </w:r>
+                          </w:p>
+                        </w:txbxContent>
+                      </wps:txbx>
+                      <wps:bodyPr rot="0" spcFirstLastPara="0" vertOverflow="overflow" horzOverflow="overflow" vert="horz" wrap="square" lIns="0" tIns="0" rIns="0" bIns="0" numCol="1" spcCol="0" rtlCol="0" fromWordArt="0" anchor="t" anchorCtr="0" forceAA="0" compatLnSpc="1">
+                        <a:prstTxWarp prst="textNoShape">
+                          <a:avLst/>
+                        </a:prstTxWarp>
+                        <a:noAutofit/>
+                      </wps:bodyPr>
+                    </wps:wsp>
+                  </a:graphicData>
+                </a:graphic>
+                <wp14:sizeRelV relativeFrom="margin">
+                  <wp14:pctHeight>0</wp14:pctHeight>
+                </wp14:sizeRelV>
+              </wp:anchor>
+            </w:drawing>
+          </mc:Choice>
+          <mc:Fallback>
+            <w:pict>
+              <v:shape w14:anchorId="773C3C40" id="Zone de texte 14" o:spid="_x0000_s1037" type="#_x0000_t202" style="position:absolute;left:0;text-align:left;margin-left:285.75pt;margin-top:33.95pt;width:156.95pt;height:23.75pt;z-index:251684864;visibility:visible;mso-wrap-style:square;mso-height-percent:0;mso-wrap-distance-left:9pt;mso-wrap-distance-top:0;mso-wrap-distance-right:9pt;mso-wrap-distance-bottom:0;mso-position-horizontal:absolute;mso-position-horizontal-relative:text;mso-position-vertical:absolute;mso-position-vertical-relative:text;mso-height-percent:0;mso-height-relative:margin;v-text-anchor:top" o:gfxdata="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" stroked="f">
+                <v:textbox inset="0,0,0,0">
+                  <w:txbxContent>
+                    <w:p>
+                      <w:pPr>
+                        <w:pStyle w:val="Lgende"/>
+                        <w:jc w:val="left"/>
+                        <w:rPr>
+                          <w:noProof/>
+                        </w:rPr>
+                      </w:pPr>
+                      <w:r>
+                        <w:t xml:space="preserve">Ex. Algo </w:t>
+                      </w:r>
+                      <w:fldSimple w:instr=" SEQ Ex._Algo \* ARABIC ">
+                        <w:r>
+                          <w:rPr>
+                            <w:noProof/>
+                          </w:rPr>
+                          <w:t>3</w:t>
+                        </w:r>
+                      </w:fldSimple>
+                      <w:r>
+                        <w:t xml:space="preserve"> Insertion des 3 nodes dans une nouvelle tournée</w:t>
+                      </w:r>
+                    </w:p>
+                  </w:txbxContent>
+                </v:textbox>
+                <w10:wrap type="through"/>
+              </v:shape>
+            </w:pict>
+          </mc:Fallback>
+        </mc:AlternateContent>
+      </w:r>
+      <w:r>
+        <w:t>Après avoir inséré les nodes rouges dans la nouvelle tournée</w:t>
+      </w:r>
+      <w:r>
+        <w:t xml:space="preserve">, </w:t>
+      </w:r>
+      <w:r>
+        <w:t xml:space="preserve">le coût de la tournée modifiée est </w:t>
+      </w:r>
+      <w:r>
+        <w:t>sauvegardé</w:t>
+      </w:r>
+      <w:r>
+        <w:t>.</w:t>
+      </w:r>
+    </w:p>
+    <w:p>
+      <w:r>
+        <w:t xml:space="preserve">Pour savoir si ce changement coute moins qu’avant, le programme </w:t>
+      </w:r>
+      <w:r>
+        <w:t>calcule</w:t>
+      </w:r>
+      <w:r>
+        <w:t xml:space="preserve"> la différence entre la somme des coûts des deux tournées après et avant la modification</w:t>
+      </w:r>
+      <w:r>
+        <w:t>.</w:t>
+      </w:r>
+      <w:r>
+        <w:t xml:space="preserve"> </w:t>
+      </w:r>
+    </w:p>
+    <w:bookmarkStart w:id="23" w:name="_MON_1653141971"/>
+    <w:bookmarkEnd w:id="23"/>
+    <w:p>
+      <w:r>
+        <w:object w:dxaOrig="9026" w:dyaOrig="397" w14:anchorId="215C8182">
+          <v:shape id="_x0000_i1026" type="#_x0000_t75" style="width:451.3pt;height:19.85pt" o:ole="">
+            <v:imagedata r:id="rId22" o:title=""/>
+          </v:shape>
+          <o:OLEObject Type="Embed" ProgID="Word.OpenDocumentText.12" ShapeID="_x0000_i1026" DrawAspect="Content" ObjectID="_1653168235" r:id="rId23"/>
+        </w:object>
+      </w:r>
+      <w:r>
+        <w:t>Si le résultat est négatif</w:t>
+      </w:r>
+      <w:r>
+        <w:t>,</w:t>
+      </w:r>
+      <w:r>
+        <w:t xml:space="preserve"> le changement est sauvegardé.</w:t>
+      </w:r>
+      <w:r>
+        <w:t xml:space="preserve"> Après avoir parcouru toutes les possibilités pour ces trois nodes</w:t>
+      </w:r>
+      <w:r>
+        <w:t>,</w:t>
+      </w:r>
+      <w:r>
+        <w:t xml:space="preserve"> le changement qui coute le moins est </w:t>
+      </w:r>
+      <w:r>
+        <w:t>sauvegardé</w:t>
+      </w:r>
+      <w:r>
+        <w:t xml:space="preserve"> dans une liste</w:t>
+      </w:r>
+      <w:r>
+        <w:t>.</w:t>
+      </w:r>
+      <w:r>
+        <w:t xml:space="preserve"> Quand le programme a trouvé le meilleur changement de chaque node</w:t>
+      </w:r>
+      <w:r>
+        <w:t xml:space="preserve"> il tri la liste pour récupérer le meilleur</w:t>
+      </w:r>
+      <w:r>
+        <w:t xml:space="preserve"> des meilleurs</w:t>
+      </w:r>
+      <w:r>
+        <w:t>, puis l’applique à la solution.</w:t>
+      </w:r>
+    </w:p>
+    <w:p>
+      <w:r>
+        <w:t>Quand il arrive à un point où il n’y a aucun changement qui améliore la solution, il recommence tout, mais avec deux node à la fois, puis finalement avec un. Quand aucun changement n’est applicable le programme s’arrête.</w:t>
       </w:r>
     </w:p>
     <w:p>
@@ -5612,11 +6817,12 @@
           <w:rStyle w:val="tl8wme"/>
         </w:rPr>
       </w:pPr>
-      <w:bookmarkStart w:id="21" w:name="_Toc42278822"/>
+      <w:bookmarkStart w:id="24" w:name="_Toc42545577"/>
       <w:r>
         <w:rPr>
           <w:rStyle w:val="tl8wme"/>
         </w:rPr>
+        <w:lastRenderedPageBreak/>
         <w:t>T</w:t>
       </w:r>
       <w:r>
@@ -5625,17 +6831,17 @@
         </w:rPr>
         <w:t>ests</w:t>
       </w:r>
-      <w:bookmarkEnd w:id="21"/>
+      <w:bookmarkEnd w:id="24"/>
     </w:p>
     <w:p>
       <w:pPr>
         <w:pStyle w:val="Titre2"/>
       </w:pPr>
-      <w:bookmarkStart w:id="22" w:name="_Toc42278823"/>
+      <w:bookmarkStart w:id="25" w:name="_Toc42545578"/>
       <w:r>
         <w:t>Conditions de tests</w:t>
       </w:r>
-      <w:bookmarkEnd w:id="22"/>
+      <w:bookmarkEnd w:id="25"/>
     </w:p>
     <w:p>
       <w:r>
@@ -5670,14 +6876,14 @@
       <w:pPr>
         <w:pStyle w:val="Titre2"/>
       </w:pPr>
-      <w:bookmarkStart w:id="23" w:name="_Toc42278824"/>
+      <w:bookmarkStart w:id="26" w:name="_Toc42545579"/>
       <w:r>
         <w:t>Plan</w:t>
       </w:r>
       <w:r>
         <w:t xml:space="preserve"> de test</w:t>
       </w:r>
-      <w:bookmarkEnd w:id="23"/>
+      <w:bookmarkEnd w:id="26"/>
     </w:p>
     <w:tbl>
       <w:tblPr>
@@ -5876,10 +7082,7 @@
           </w:tcPr>
           <w:p>
             <w:r>
-              <w:t>T00</w:t>
-            </w:r>
-            <w:r>
-              <w:t>2</w:t>
+              <w:t>T002</w:t>
             </w:r>
           </w:p>
         </w:tc>
@@ -5902,19 +7105,10 @@
               <w:jc w:val="left"/>
             </w:pPr>
             <w:r>
-              <w:t>Un fichier .</w:t>
+              <w:t>Un fichier .dat doit-être parser</w:t>
             </w:r>
             <w:r>
-              <w:t>dat</w:t>
-            </w:r>
-            <w:r>
-              <w:t xml:space="preserve"> doit-être parser</w:t>
-            </w:r>
-            <w:r>
-              <w:t xml:space="preserve">, </w:t>
-            </w:r>
-            <w:r>
-              <w:t>et les valeurs de certain nodes sont testés</w:t>
+              <w:t>, et les valeurs de certain nodes sont testés</w:t>
             </w:r>
           </w:p>
         </w:tc>
@@ -6091,25 +7285,16 @@
     </w:tbl>
     <w:p>
       <w:pPr>
-        <w:jc w:val="left"/>
-      </w:pPr>
-      <w:r>
-        <w:br w:type="page"/>
-      </w:r>
-    </w:p>
-    <w:p>
-      <w:pPr>
         <w:pStyle w:val="Titre2"/>
       </w:pPr>
-      <w:bookmarkStart w:id="24" w:name="_Toc42278825"/>
-      <w:r>
-        <w:lastRenderedPageBreak/>
+      <w:bookmarkStart w:id="27" w:name="_Toc42545580"/>
+      <w:r>
         <w:t>Rapport</w:t>
       </w:r>
       <w:r>
         <w:t xml:space="preserve"> de tests</w:t>
       </w:r>
-      <w:bookmarkEnd w:id="24"/>
+      <w:bookmarkEnd w:id="27"/>
     </w:p>
     <w:tbl>
       <w:tblPr>
@@ -6525,16 +7710,7 @@
           </w:tcPr>
           <w:p>
             <w:r>
-              <w:t>26</w:t>
-            </w:r>
-            <w:r>
-              <w:t>.0</w:t>
-            </w:r>
-            <w:r>
-              <w:t>5</w:t>
-            </w:r>
-            <w:r>
-              <w:t>.2020</w:t>
+              <w:t>26.05.2020</w:t>
             </w:r>
           </w:p>
         </w:tc>
@@ -6586,18 +7762,15 @@
     <w:p>
       <w:pPr>
         <w:pStyle w:val="Titre1"/>
-        <w:rPr>
-          <w:rStyle w:val="tl8wme"/>
-        </w:rPr>
-      </w:pPr>
-      <w:bookmarkStart w:id="25" w:name="_Toc42278826"/>
+      </w:pPr>
+      <w:bookmarkStart w:id="28" w:name="_Toc42545581"/>
       <w:r>
         <w:rPr>
           <w:rStyle w:val="tl8wme"/>
         </w:rPr>
         <w:t>Conclusion</w:t>
       </w:r>
-      <w:bookmarkEnd w:id="25"/>
+      <w:bookmarkEnd w:id="28"/>
     </w:p>
     <w:p>
       <w:pPr>
@@ -6606,14 +7779,83 @@
           <w:rStyle w:val="tl8wme"/>
         </w:rPr>
       </w:pPr>
-      <w:bookmarkStart w:id="26" w:name="_Toc42278827"/>
+      <w:bookmarkStart w:id="29" w:name="_Toc42545582"/>
       <w:r>
         <w:rPr>
           <w:rStyle w:val="tl8wme"/>
         </w:rPr>
         <w:t>Difficultés rencontrées</w:t>
       </w:r>
-      <w:bookmarkEnd w:id="26"/>
+      <w:bookmarkEnd w:id="29"/>
+    </w:p>
+    <w:p>
+      <w:r>
+        <w:t xml:space="preserve">Cet algorithme </w:t>
+      </w:r>
+      <w:r>
+        <w:t xml:space="preserve">parcourt tous les nodes et pour chaque node parcours tout les autres nodes, tout ça pour faire une modification à la solution, donc il fait beaucoup de calcule. Une </w:t>
+      </w:r>
+      <w:r>
+        <w:t>grande difficulté était quand une boucle infinie apparaissait</w:t>
+      </w:r>
+      <w:r>
+        <w:t>, car elle</w:t>
+      </w:r>
+      <w:r>
+        <w:t xml:space="preserve"> surgissait</w:t>
+      </w:r>
+      <w:r>
+        <w:t xml:space="preserve"> à un autre endroit à chaque lancement du projet. Pour essayer de </w:t>
+      </w:r>
+      <w:r>
+        <w:t>trouver</w:t>
+      </w:r>
+      <w:r>
+        <w:t xml:space="preserve"> pourquoi </w:t>
+      </w:r>
+      <w:r>
+        <w:t>cette boucle infinie</w:t>
+      </w:r>
+      <w:r>
+        <w:t xml:space="preserve"> se créait il fallait débugger, mais le grand problème était que je ne savais pas où cette boucle se créait</w:t>
+      </w:r>
+      <w:r>
+        <w:t xml:space="preserve">, donc je débuggais </w:t>
+      </w:r>
+      <w:r>
+        <w:t>dès le début de l’algorithme pour ne pas manquer la boucle infinie.</w:t>
+      </w:r>
+      <w:r>
+        <w:t xml:space="preserve"> Après beaucoup de dessins dans mon journal de bord et de débuggage, j’ai trouvé qu’à un certain moment un node n’était plus pointé dessus dans les tournées, </w:t>
+      </w:r>
+      <w:r>
+        <w:t xml:space="preserve">donc en essayant de le </w:t>
+      </w:r>
+      <w:r>
+        <w:lastRenderedPageBreak/>
+        <w:t>retrouver dans les tournées la boucle infinie apparaissait.</w:t>
+      </w:r>
+      <w:r>
+        <w:t xml:space="preserve"> L’erreur était dans une méthode pour appliquer les mouvements</w:t>
+      </w:r>
+      <w:r>
+        <w:t>.</w:t>
+      </w:r>
+      <w:r>
+        <w:t xml:space="preserve"> </w:t>
+      </w:r>
+      <w:r>
+        <w:t xml:space="preserve">Après avoir compris d’où venait le problème, il est beaucoup plus simple de </w:t>
+      </w:r>
+      <w:r>
+        <w:t>l</w:t>
+      </w:r>
+      <w:r>
+        <w:t>e</w:t>
+      </w:r>
+      <w:r>
+        <w:t xml:space="preserve"> réparer.</w:t>
+      </w:r>
     </w:p>
     <w:p>
       <w:pPr>
@@ -6622,14 +7864,36 @@
           <w:rStyle w:val="tl8wme"/>
         </w:rPr>
       </w:pPr>
-      <w:bookmarkStart w:id="27" w:name="_Toc42278828"/>
+      <w:bookmarkStart w:id="30" w:name="_Toc42545583"/>
       <w:r>
         <w:rPr>
           <w:rStyle w:val="tl8wme"/>
         </w:rPr>
         <w:t>Améliorations possibles</w:t>
       </w:r>
-      <w:bookmarkEnd w:id="27"/>
+      <w:bookmarkEnd w:id="30"/>
+    </w:p>
+    <w:p>
+      <w:pPr>
+        <w:rPr>
+          <w:i/>
+          <w:iCs/>
+        </w:rPr>
+      </w:pPr>
+      <w:r>
+        <w:rPr>
+          <w:i/>
+          <w:iCs/>
+        </w:rPr>
+        <w:t xml:space="preserve">Recherche par </w:t>
+      </w:r>
+      <w:r>
+        <w:rPr>
+          <w:i/>
+          <w:iCs/>
+        </w:rPr>
+        <w:t>tabou</w:t>
+      </w:r>
     </w:p>
     <w:p>
       <w:pPr>
@@ -6638,14 +7902,22 @@
           <w:rStyle w:val="tl8wme"/>
         </w:rPr>
       </w:pPr>
-      <w:bookmarkStart w:id="28" w:name="_Toc42278829"/>
+      <w:bookmarkStart w:id="31" w:name="_Toc42545584"/>
       <w:r>
         <w:rPr>
           <w:rStyle w:val="tl8wme"/>
         </w:rPr>
         <w:t>Bilan personnel</w:t>
       </w:r>
-      <w:bookmarkEnd w:id="28"/>
+      <w:bookmarkEnd w:id="31"/>
+    </w:p>
+    <w:p>
+      <w:r>
+        <w:t>Une grande difficulté avec un projet comme celui-ci est de pouvoir comprendre le problème que l’on veut résoudre et comprendre comment le résoudre. Tout d’abord il fallait que je comprenne ce qu’est un CVRP</w:t>
+      </w:r>
+      <w:r>
+        <w:t xml:space="preserve"> et quel est son but.</w:t>
+      </w:r>
     </w:p>
     <w:p>
       <w:pPr>
@@ -6654,14 +7926,14 @@
           <w:rStyle w:val="tl8wme"/>
         </w:rPr>
       </w:pPr>
-      <w:bookmarkStart w:id="29" w:name="_Toc42278830"/>
+      <w:bookmarkStart w:id="32" w:name="_Toc42545585"/>
       <w:r>
         <w:rPr>
           <w:rStyle w:val="tl8wme"/>
         </w:rPr>
         <w:t>Annexes</w:t>
       </w:r>
-      <w:bookmarkEnd w:id="29"/>
+      <w:bookmarkEnd w:id="32"/>
     </w:p>
     <w:p>
       <w:pPr>
@@ -6670,25 +7942,26 @@
           <w:rStyle w:val="tl8wme"/>
         </w:rPr>
       </w:pPr>
-      <w:bookmarkStart w:id="30" w:name="_Toc42278831"/>
+      <w:bookmarkStart w:id="33" w:name="_Toc42545586"/>
       <w:r>
         <w:rPr>
           <w:rStyle w:val="tl8wme"/>
         </w:rPr>
         <w:t>Planning</w:t>
       </w:r>
-      <w:bookmarkEnd w:id="30"/>
+      <w:bookmarkEnd w:id="33"/>
     </w:p>
     <w:p>
       <w:pPr>
         <w:pStyle w:val="Titre2"/>
       </w:pPr>
-      <w:bookmarkStart w:id="31" w:name="_Toc42278832"/>
+      <w:bookmarkStart w:id="34" w:name="_Toc42545587"/>
       <w:r>
         <w:t>Code source</w:t>
       </w:r>
-      <w:bookmarkEnd w:id="31"/>
+      <w:bookmarkEnd w:id="34"/>
     </w:p>
+    <w:p/>
     <w:sectPr>
       <w:pgSz w:w="11906" w:h="16838"/>
       <w:pgMar w:top="1417" w:right="1417" w:bottom="1417" w:left="1417" w:header="708" w:footer="708" w:gutter="0"/>
@@ -6783,7 +8056,7 @@
         <w:rPr>
           <w:noProof/>
         </w:rPr>
-        <w:t>6</w:t>
+        <w:t>8</w:t>
       </w:r>
     </w:fldSimple>
   </w:p>
@@ -9223,7 +10496,7 @@
     <w:charset w:val="00"/>
     <w:family w:val="swiss"/>
     <w:pitch w:val="variable"/>
-    <w:sig w:usb0="E4002EFF" w:usb1="C000247B" w:usb2="00000009" w:usb3="00000000" w:csb0="000001FF" w:csb1="00000000"/>
+    <w:sig w:usb0="E0002AFF" w:usb1="4000ACFF" w:usb2="00000001" w:usb3="00000000" w:csb0="000001FF" w:csb1="00000000"/>
   </w:font>
   <w:font w:name="Bahnschrift Light">
     <w:panose1 w:val="020B0502040204020203"/>
@@ -9259,7 +10532,7 @@
     <w:charset w:val="00"/>
     <w:family w:val="swiss"/>
     <w:pitch w:val="variable"/>
-    <w:sig w:usb0="E4002EFF" w:usb1="C000247B" w:usb2="00000009" w:usb3="00000000" w:csb0="000001FF" w:csb1="00000000"/>
+    <w:sig w:usb0="A0002AEF" w:usb1="4000207B" w:usb2="00000000" w:usb3="00000000" w:csb0="000001FF" w:csb1="00000000"/>
   </w:font>
   <w:font w:name="DengXian">
     <w:altName w:val="等线"/>
@@ -9282,6 +10555,13 @@
     <w:family w:val="swiss"/>
     <w:pitch w:val="variable"/>
     <w:sig w:usb0="A00002C7" w:usb1="00000002" w:usb2="00000000" w:usb3="00000000" w:csb0="0000019F" w:csb1="00000000"/>
+  </w:font>
+  <w:font w:name="Arial">
+    <w:panose1 w:val="020B0604020202020204"/>
+    <w:charset w:val="00"/>
+    <w:family w:val="swiss"/>
+    <w:pitch w:val="variable"/>
+    <w:sig w:usb0="E0002EFF" w:usb1="C000785B" w:usb2="00000009" w:usb3="00000000" w:csb0="000001FF" w:csb1="00000000"/>
   </w:font>
 </w:fonts>
 </file>
@@ -9308,8 +10588,10 @@
     <w:rsid w:val="00292FB0"/>
     <w:rsid w:val="002F2BB8"/>
     <w:rsid w:val="00301396"/>
+    <w:rsid w:val="00350C7A"/>
     <w:rsid w:val="003B2042"/>
     <w:rsid w:val="003B72C3"/>
+    <w:rsid w:val="003D348E"/>
     <w:rsid w:val="00442C23"/>
     <w:rsid w:val="004F5A79"/>
     <w:rsid w:val="005710BD"/>
@@ -9320,6 +10602,7 @@
     <w:rsid w:val="00965AD7"/>
     <w:rsid w:val="00A257B1"/>
     <w:rsid w:val="00AB33A7"/>
+    <w:rsid w:val="00B30BA9"/>
     <w:rsid w:val="00BA4A25"/>
     <w:rsid w:val="00BD11A4"/>
     <w:rsid w:val="00C852B3"/>
@@ -9783,7 +11066,7 @@
     <w:basedOn w:val="Policepardfaut"/>
     <w:uiPriority w:val="99"/>
     <w:semiHidden/>
-    <w:rsid w:val="00DC5E7A"/>
+    <w:rsid w:val="003D348E"/>
     <w:rPr>
       <w:color w:val="808080"/>
     </w:rPr>
@@ -10083,7 +11366,7 @@
 </file>
 
 <file path=customXml/itemProps2.xml><?xml version="1.0" encoding="utf-8"?>
-<ds:datastoreItem xmlns:ds="http://schemas.openxmlformats.org/officeDocument/2006/customXml" ds:itemID="{CE34223E-065D-4A5C-BFE2-9922FEEC2172}">
+<ds:datastoreItem xmlns:ds="http://schemas.openxmlformats.org/officeDocument/2006/customXml" ds:itemID="{83E7B0D1-9400-4680-9339-C7298376FA88}">
   <ds:schemaRefs>
     <ds:schemaRef ds:uri="http://schemas.openxmlformats.org/officeDocument/2006/bibliography"/>
   </ds:schemaRefs>

</xml_diff>